<commit_message>
feat: Add progress #27 'Learn Typescript'
</commit_message>
<xml_diff>
--- a/learn-typescript/chapter_2/Chatper 2 - Functions.docx
+++ b/learn-typescript/chapter_2/Chatper 2 - Functions.docx
@@ -5,6 +5,7 @@
     <w:p>
       <w:pPr>
         <w:rPr>
+          <w:color w:val="000000" w:themeColor="text1"/>
           <w:sz w:val="44"/>
           <w:szCs w:val="44"/>
         </w:rPr>
@@ -12,6 +13,7 @@
       <w:proofErr w:type="spellStart"/>
       <w:r>
         <w:rPr>
+          <w:color w:val="000000" w:themeColor="text1"/>
           <w:sz w:val="44"/>
           <w:szCs w:val="44"/>
         </w:rPr>
@@ -20,6 +22,7 @@
       <w:proofErr w:type="spellEnd"/>
       <w:r>
         <w:rPr>
+          <w:color w:val="000000" w:themeColor="text1"/>
           <w:sz w:val="44"/>
           <w:szCs w:val="44"/>
         </w:rPr>
@@ -27,6 +30,7 @@
       </w:r>
       <w:r>
         <w:rPr>
+          <w:color w:val="000000" w:themeColor="text1"/>
           <w:sz w:val="44"/>
           <w:szCs w:val="44"/>
         </w:rPr>
@@ -34,6 +38,7 @@
       </w:r>
       <w:r>
         <w:rPr>
+          <w:color w:val="000000" w:themeColor="text1"/>
           <w:sz w:val="44"/>
           <w:szCs w:val="44"/>
         </w:rPr>
@@ -41,13 +46,457 @@
       </w:r>
       <w:r>
         <w:rPr>
+          <w:color w:val="000000" w:themeColor="text1"/>
           <w:sz w:val="44"/>
           <w:szCs w:val="44"/>
         </w:rPr>
         <w:t>Functions</w:t>
       </w:r>
     </w:p>
+    <w:p>
+      <w:pPr>
+        <w:rPr>
+          <w:color w:val="000000" w:themeColor="text1"/>
+        </w:rPr>
+      </w:pPr>
+    </w:p>
+    <w:p>
+      <w:pPr>
+        <w:rPr>
+          <w:color w:val="000000" w:themeColor="text1"/>
+        </w:rPr>
+      </w:pPr>
+    </w:p>
+    <w:p>
+      <w:pPr>
+        <w:pStyle w:val="ListParagraph"/>
+        <w:numPr>
+          <w:ilvl w:val="0"/>
+          <w:numId w:val="1"/>
+        </w:numPr>
+        <w:rPr>
+          <w:color w:val="000000" w:themeColor="text1"/>
+          <w:sz w:val="28"/>
+          <w:szCs w:val="28"/>
+        </w:rPr>
+      </w:pPr>
+      <w:r>
+        <w:rPr>
+          <w:color w:val="000000" w:themeColor="text1"/>
+          <w:sz w:val="28"/>
+          <w:szCs w:val="28"/>
+        </w:rPr>
+        <w:t>Introduction</w:t>
+      </w:r>
+    </w:p>
+    <w:p>
+      <w:pPr>
+        <w:pStyle w:val="ListParagraph"/>
+        <w:numPr>
+          <w:ilvl w:val="1"/>
+          <w:numId w:val="1"/>
+        </w:numPr>
+        <w:rPr>
+          <w:rFonts w:eastAsia="Times New Roman" w:cs="Times New Roman"/>
+          <w:color w:val="000000" w:themeColor="text1"/>
+        </w:rPr>
+      </w:pPr>
+      <w:r>
+        <w:rPr>
+          <w:rFonts w:eastAsia="Times New Roman" w:cs="Segoe UI"/>
+          <w:color w:val="000000" w:themeColor="text1"/>
+          <w:shd w:val="clear" w:color="auto" w:fill="FFFFFF"/>
+        </w:rPr>
+        <w:t>type flexibility often allows functions to be invoked with unexpected argument types</w:t>
+      </w:r>
+    </w:p>
+    <w:p>
+      <w:pPr>
+        <w:pStyle w:val="ListParagraph"/>
+        <w:numPr>
+          <w:ilvl w:val="1"/>
+          <w:numId w:val="1"/>
+        </w:numPr>
+        <w:shd w:val="clear" w:color="auto" w:fill="FFFFFF"/>
+        <w:spacing w:after="100" w:afterAutospacing="1"/>
+        <w:rPr>
+          <w:rFonts w:eastAsia="Times New Roman" w:cs="Segoe UI"/>
+          <w:color w:val="000000" w:themeColor="text1"/>
+        </w:rPr>
+      </w:pPr>
+      <w:r>
+        <w:rPr>
+          <w:rFonts w:eastAsia="Times New Roman" w:cs="Segoe UI"/>
+          <w:color w:val="000000" w:themeColor="text1"/>
+        </w:rPr>
+        <w:t>Even when this doesn’t result in thrown errors, there can be negative consequences</w:t>
+      </w:r>
+    </w:p>
+    <w:p>
+      <w:pPr>
+        <w:rPr>
+          <w:rFonts w:eastAsia="Times New Roman" w:cs="Times New Roman"/>
+          <w:color w:val="000000" w:themeColor="text1"/>
+        </w:rPr>
+      </w:pPr>
+    </w:p>
+    <w:tbl>
+      <w:tblPr>
+        <w:tblStyle w:val="TableGrid"/>
+        <w:tblW w:w="0" w:type="auto"/>
+        <w:tblLook w:val="04A0" w:firstRow="1" w:lastRow="0" w:firstColumn="1" w:lastColumn="0" w:noHBand="0" w:noVBand="1"/>
+      </w:tblPr>
+      <w:tblGrid>
+        <w:gridCol w:w="9350"/>
+      </w:tblGrid>
+      <w:tr>
+        <w:tc>
+          <w:tcPr>
+            <w:tcW w:w="9350" w:type="dxa"/>
+          </w:tcPr>
+          <w:p>
+            <w:pPr>
+              <w:shd w:val="clear" w:color="auto" w:fill="1E1E1E"/>
+              <w:spacing w:line="330" w:lineRule="atLeast"/>
+              <w:rPr>
+                <w:rFonts w:ascii="Consolas" w:hAnsi="Consolas" w:cs="Consolas"/>
+                <w:color w:val="FFFFFF"/>
+                <w:sz w:val="21"/>
+                <w:szCs w:val="21"/>
+              </w:rPr>
+            </w:pPr>
+            <w:r>
+              <w:rPr>
+                <w:rFonts w:ascii="Consolas" w:hAnsi="Consolas" w:cs="Consolas"/>
+                <w:color w:val="B3CCFF"/>
+                <w:sz w:val="21"/>
+                <w:szCs w:val="21"/>
+              </w:rPr>
+              <w:t xml:space="preserve">function </w:t>
+            </w:r>
+            <w:proofErr w:type="spellStart"/>
+            <w:r>
+              <w:rPr>
+                <w:rFonts w:ascii="Consolas" w:hAnsi="Consolas" w:cs="Consolas"/>
+                <w:color w:val="B3CCFF"/>
+                <w:sz w:val="21"/>
+                <w:szCs w:val="21"/>
+              </w:rPr>
+              <w:t>printLengthOfText</w:t>
+            </w:r>
+            <w:proofErr w:type="spellEnd"/>
+            <w:r>
+              <w:rPr>
+                <w:rFonts w:ascii="Consolas" w:hAnsi="Consolas" w:cs="Consolas"/>
+                <w:color w:val="FFFFFF"/>
+                <w:sz w:val="21"/>
+                <w:szCs w:val="21"/>
+              </w:rPr>
+              <w:t>(</w:t>
+            </w:r>
+            <w:r>
+              <w:rPr>
+                <w:rFonts w:ascii="Consolas" w:hAnsi="Consolas" w:cs="Consolas"/>
+                <w:color w:val="B3CCFF"/>
+                <w:sz w:val="21"/>
+                <w:szCs w:val="21"/>
+              </w:rPr>
+              <w:t>text</w:t>
+            </w:r>
+            <w:r>
+              <w:rPr>
+                <w:rFonts w:ascii="Consolas" w:hAnsi="Consolas" w:cs="Consolas"/>
+                <w:color w:val="FFFFFF"/>
+                <w:sz w:val="21"/>
+                <w:szCs w:val="21"/>
+              </w:rPr>
+              <w:t>) {</w:t>
+            </w:r>
+          </w:p>
+          <w:p>
+            <w:pPr>
+              <w:shd w:val="clear" w:color="auto" w:fill="1E1E1E"/>
+              <w:spacing w:line="330" w:lineRule="atLeast"/>
+              <w:rPr>
+                <w:rFonts w:ascii="Consolas" w:hAnsi="Consolas" w:cs="Consolas"/>
+                <w:color w:val="FFFFFF"/>
+                <w:sz w:val="21"/>
+                <w:szCs w:val="21"/>
+              </w:rPr>
+            </w:pPr>
+            <w:r>
+              <w:rPr>
+                <w:rFonts w:ascii="Consolas" w:hAnsi="Consolas" w:cs="Consolas"/>
+                <w:color w:val="FFFFFF"/>
+                <w:sz w:val="21"/>
+                <w:szCs w:val="21"/>
+              </w:rPr>
+              <w:t xml:space="preserve">  </w:t>
+            </w:r>
+            <w:r>
+              <w:rPr>
+                <w:rFonts w:ascii="Consolas" w:hAnsi="Consolas" w:cs="Consolas"/>
+                <w:color w:val="FF8973"/>
+                <w:sz w:val="21"/>
+                <w:szCs w:val="21"/>
+              </w:rPr>
+              <w:t>console</w:t>
+            </w:r>
+            <w:r>
+              <w:rPr>
+                <w:rFonts w:ascii="Consolas" w:hAnsi="Consolas" w:cs="Consolas"/>
+                <w:color w:val="FFFFFF"/>
+                <w:sz w:val="21"/>
+                <w:szCs w:val="21"/>
+              </w:rPr>
+              <w:t>.</w:t>
+            </w:r>
+            <w:r>
+              <w:rPr>
+                <w:rFonts w:ascii="Consolas" w:hAnsi="Consolas" w:cs="Consolas"/>
+                <w:color w:val="83FFF5"/>
+                <w:sz w:val="21"/>
+                <w:szCs w:val="21"/>
+              </w:rPr>
+              <w:t>log</w:t>
+            </w:r>
+            <w:r>
+              <w:rPr>
+                <w:rFonts w:ascii="Consolas" w:hAnsi="Consolas" w:cs="Consolas"/>
+                <w:color w:val="FFFFFF"/>
+                <w:sz w:val="21"/>
+                <w:szCs w:val="21"/>
+              </w:rPr>
+              <w:t>(</w:t>
+            </w:r>
+            <w:proofErr w:type="spellStart"/>
+            <w:proofErr w:type="gramStart"/>
+            <w:r>
+              <w:rPr>
+                <w:rFonts w:ascii="Consolas" w:hAnsi="Consolas" w:cs="Consolas"/>
+                <w:color w:val="FF8973"/>
+                <w:sz w:val="21"/>
+                <w:szCs w:val="21"/>
+              </w:rPr>
+              <w:t>text</w:t>
+            </w:r>
+            <w:r>
+              <w:rPr>
+                <w:rFonts w:ascii="Consolas" w:hAnsi="Consolas" w:cs="Consolas"/>
+                <w:color w:val="FFFFFF"/>
+                <w:sz w:val="21"/>
+                <w:szCs w:val="21"/>
+              </w:rPr>
+              <w:t>.</w:t>
+            </w:r>
+            <w:r>
+              <w:rPr>
+                <w:rFonts w:ascii="Consolas" w:hAnsi="Consolas" w:cs="Consolas"/>
+                <w:color w:val="83FFF5"/>
+                <w:sz w:val="21"/>
+                <w:szCs w:val="21"/>
+              </w:rPr>
+              <w:t>length</w:t>
+            </w:r>
+            <w:proofErr w:type="spellEnd"/>
+            <w:proofErr w:type="gramEnd"/>
+            <w:r>
+              <w:rPr>
+                <w:rFonts w:ascii="Consolas" w:hAnsi="Consolas" w:cs="Consolas"/>
+                <w:color w:val="FFFFFF"/>
+                <w:sz w:val="21"/>
+                <w:szCs w:val="21"/>
+              </w:rPr>
+              <w:t>);</w:t>
+            </w:r>
+          </w:p>
+          <w:p>
+            <w:pPr>
+              <w:shd w:val="clear" w:color="auto" w:fill="1E1E1E"/>
+              <w:spacing w:line="330" w:lineRule="atLeast"/>
+              <w:rPr>
+                <w:rFonts w:ascii="Consolas" w:hAnsi="Consolas" w:cs="Consolas"/>
+                <w:color w:val="FFFFFF"/>
+                <w:sz w:val="21"/>
+                <w:szCs w:val="21"/>
+              </w:rPr>
+            </w:pPr>
+            <w:r>
+              <w:rPr>
+                <w:rFonts w:ascii="Consolas" w:hAnsi="Consolas" w:cs="Consolas"/>
+                <w:color w:val="FFFFFF"/>
+                <w:sz w:val="21"/>
+                <w:szCs w:val="21"/>
+              </w:rPr>
+              <w:t>}</w:t>
+            </w:r>
+          </w:p>
+          <w:p>
+            <w:pPr>
+              <w:shd w:val="clear" w:color="auto" w:fill="1E1E1E"/>
+              <w:spacing w:line="330" w:lineRule="atLeast"/>
+              <w:rPr>
+                <w:rFonts w:ascii="Consolas" w:hAnsi="Consolas" w:cs="Consolas"/>
+                <w:color w:val="FFFFFF"/>
+                <w:sz w:val="21"/>
+                <w:szCs w:val="21"/>
+              </w:rPr>
+            </w:pPr>
+            <w:r>
+              <w:rPr>
+                <w:rFonts w:ascii="Consolas" w:hAnsi="Consolas" w:cs="Consolas"/>
+                <w:color w:val="FFFFFF"/>
+                <w:sz w:val="21"/>
+                <w:szCs w:val="21"/>
+              </w:rPr>
+              <w:t xml:space="preserve"> </w:t>
+            </w:r>
+          </w:p>
+          <w:p>
+            <w:pPr>
+              <w:shd w:val="clear" w:color="auto" w:fill="1E1E1E"/>
+              <w:spacing w:line="330" w:lineRule="atLeast"/>
+              <w:rPr>
+                <w:rFonts w:ascii="Consolas" w:hAnsi="Consolas" w:cs="Consolas"/>
+                <w:color w:val="FFFFFF"/>
+                <w:sz w:val="21"/>
+                <w:szCs w:val="21"/>
+              </w:rPr>
+            </w:pPr>
+            <w:proofErr w:type="spellStart"/>
+            <w:proofErr w:type="gramStart"/>
+            <w:r>
+              <w:rPr>
+                <w:rFonts w:ascii="Consolas" w:hAnsi="Consolas" w:cs="Consolas"/>
+                <w:color w:val="FF8973"/>
+                <w:sz w:val="21"/>
+                <w:szCs w:val="21"/>
+              </w:rPr>
+              <w:t>printLengthOfText</w:t>
+            </w:r>
+            <w:proofErr w:type="spellEnd"/>
+            <w:r>
+              <w:rPr>
+                <w:rFonts w:ascii="Consolas" w:hAnsi="Consolas" w:cs="Consolas"/>
+                <w:color w:val="FFFFFF"/>
+                <w:sz w:val="21"/>
+                <w:szCs w:val="21"/>
+              </w:rPr>
+              <w:t>(</w:t>
+            </w:r>
+            <w:proofErr w:type="gramEnd"/>
+            <w:r>
+              <w:rPr>
+                <w:rFonts w:ascii="Consolas" w:hAnsi="Consolas" w:cs="Consolas"/>
+                <w:color w:val="FF8973"/>
+                <w:sz w:val="21"/>
+                <w:szCs w:val="21"/>
+              </w:rPr>
+              <w:t>3</w:t>
+            </w:r>
+            <w:r>
+              <w:rPr>
+                <w:rFonts w:ascii="Consolas" w:hAnsi="Consolas" w:cs="Consolas"/>
+                <w:color w:val="FFFFFF"/>
+                <w:sz w:val="21"/>
+                <w:szCs w:val="21"/>
+              </w:rPr>
+              <w:t xml:space="preserve">); </w:t>
+            </w:r>
+            <w:r>
+              <w:rPr>
+                <w:rFonts w:ascii="Consolas" w:hAnsi="Consolas" w:cs="Consolas"/>
+                <w:color w:val="939598"/>
+                <w:sz w:val="21"/>
+                <w:szCs w:val="21"/>
+              </w:rPr>
+              <w:t>// Prints: undefined</w:t>
+            </w:r>
+          </w:p>
+          <w:p>
+            <w:pPr>
+              <w:rPr>
+                <w:rFonts w:eastAsia="Times New Roman" w:cs="Times New Roman"/>
+                <w:color w:val="000000" w:themeColor="text1"/>
+              </w:rPr>
+            </w:pPr>
+          </w:p>
+        </w:tc>
+      </w:tr>
+    </w:tbl>
+    <w:p>
+      <w:pPr>
+        <w:rPr>
+          <w:rFonts w:eastAsia="Times New Roman" w:cs="Times New Roman"/>
+          <w:color w:val="000000" w:themeColor="text1"/>
+        </w:rPr>
+      </w:pPr>
+    </w:p>
+    <w:p>
+      <w:pPr>
+        <w:rPr>
+          <w:color w:val="000000" w:themeColor="text1"/>
+        </w:rPr>
+      </w:pPr>
+    </w:p>
+    <w:tbl>
+      <w:tblPr>
+        <w:tblStyle w:val="TableGrid"/>
+        <w:tblW w:w="0" w:type="auto"/>
+        <w:tblLook w:val="04A0" w:firstRow="1" w:lastRow="0" w:firstColumn="1" w:lastColumn="0" w:noHBand="0" w:noVBand="1"/>
+      </w:tblPr>
+      <w:tblGrid>
+        <w:gridCol w:w="9350"/>
+      </w:tblGrid>
+      <w:tr>
+        <w:tc>
+          <w:tcPr>
+            <w:tcW w:w="9350" w:type="dxa"/>
+          </w:tcPr>
+          <w:p>
+            <w:pPr>
+              <w:rPr>
+                <w:color w:val="000000" w:themeColor="text1"/>
+              </w:rPr>
+            </w:pPr>
+          </w:p>
+        </w:tc>
+      </w:tr>
+    </w:tbl>
+    <w:p>
+      <w:pPr>
+        <w:rPr>
+          <w:color w:val="000000" w:themeColor="text1"/>
+        </w:rPr>
+      </w:pPr>
+    </w:p>
     <w:p/>
+    <w:p/>
+    <w:p/>
+    <w:p>
+      <w:pPr>
+        <w:rPr>
+          <w:color w:val="000000" w:themeColor="text1"/>
+        </w:rPr>
+      </w:pPr>
+    </w:p>
+    <w:p>
+      <w:pPr>
+        <w:tabs>
+          <w:tab w:val="left" w:pos="4140"/>
+        </w:tabs>
+      </w:pPr>
+      <w:r>
+        <w:tab/>
+      </w:r>
+    </w:p>
+    <w:p>
+      <w:pPr>
+        <w:tabs>
+          <w:tab w:val="left" w:pos="4140"/>
+        </w:tabs>
+      </w:pPr>
+    </w:p>
     <w:sectPr>
       <w:pgSz w:w="12240" w:h="15840"/>
       <w:pgMar w:top="1440" w:right="1440" w:bottom="1440" w:left="1440" w:header="708" w:footer="708" w:gutter="0"/>
@@ -56,6 +505,103 @@
     </w:sectPr>
   </w:body>
 </w:document>
+</file>
+
+<file path=word/numbering.xml><?xml version="1.0" encoding="utf-8"?>
+<w:numbering xmlns:wpc="http://schemas.microsoft.com/office/word/2010/wordprocessingCanvas" xmlns:cx="http://schemas.microsoft.com/office/drawing/2014/chartex" xmlns:cx1="http://schemas.microsoft.com/office/drawing/2015/9/8/chartex" xmlns:cx2="http://schemas.microsoft.com/office/drawing/2015/10/21/chartex" xmlns:cx3="http://schemas.microsoft.com/office/drawing/2016/5/9/chartex" xmlns:cx4="http://schemas.microsoft.com/office/drawing/2016/5/10/chartex" xmlns:cx5="http://schemas.microsoft.com/office/drawing/2016/5/11/chartex" xmlns:cx6="http://schemas.microsoft.com/office/drawing/2016/5/12/chartex" xmlns:cx7="http://schemas.microsoft.com/office/drawing/2016/5/13/chartex" xmlns:cx8="http://schemas.microsoft.com/office/drawing/2016/5/14/chartex" xmlns:mc="http://schemas.openxmlformats.org/markup-compatibility/2006" xmlns:aink="http://schemas.microsoft.com/office/drawing/2016/ink" xmlns:am3d="http://schemas.microsoft.com/office/drawing/2017/model3d" xmlns:o="urn:schemas-microsoft-com:office:office" xmlns:r="http://schemas.openxmlformats.org/officeDocument/2006/relationships" xmlns:m="http://schemas.openxmlformats.org/officeDocument/2006/math" xmlns:v="urn:schemas-microsoft-com:vml" xmlns:wp14="http://schemas.microsoft.com/office/word/2010/wordprocessingDrawing" xmlns:wp="http://schemas.openxmlformats.org/drawingml/2006/wordprocessingDrawing" xmlns:w10="urn:schemas-microsoft-com:office:word" xmlns:w="http://schemas.openxmlformats.org/wordprocessingml/2006/main" xmlns:w14="http://schemas.microsoft.com/office/word/2010/wordml" xmlns:w15="http://schemas.microsoft.com/office/word/2012/wordml" xmlns:w16cex="http://schemas.microsoft.com/office/word/2018/wordml/cex" xmlns:w16cid="http://schemas.microsoft.com/office/word/2016/wordml/cid" xmlns:w16="http://schemas.microsoft.com/office/word/2018/wordml" xmlns:w16se="http://schemas.microsoft.com/office/word/2015/wordml/symex" xmlns:wpg="http://schemas.microsoft.com/office/word/2010/wordprocessingGroup" xmlns:wpi="http://schemas.microsoft.com/office/word/2010/wordprocessingInk" xmlns:wne="http://schemas.microsoft.com/office/word/2006/wordml" xmlns:wps="http://schemas.microsoft.com/office/word/2010/wordprocessingShape" mc:Ignorable="w14 w15 w16se w16cid w16 w16cex wp14">
+  <w:abstractNum w:abstractNumId="0" w15:restartNumberingAfterBreak="0">
+    <w:nsid w:val="11BF0D1B"/>
+    <w:multiLevelType w:val="hybridMultilevel"/>
+    <w:tmpl w:val="0D0E1E98"/>
+    <w:lvl w:ilvl="0" w:tplc="04090011">
+      <w:start w:val="1"/>
+      <w:numFmt w:val="decimal"/>
+      <w:lvlText w:val="%1)"/>
+      <w:lvlJc w:val="left"/>
+      <w:pPr>
+        <w:ind w:left="720" w:hanging="360"/>
+      </w:pPr>
+      <w:rPr>
+        <w:rFonts w:hint="default"/>
+      </w:rPr>
+    </w:lvl>
+    <w:lvl w:ilvl="1" w:tplc="04090019">
+      <w:start w:val="1"/>
+      <w:numFmt w:val="lowerLetter"/>
+      <w:lvlText w:val="%2."/>
+      <w:lvlJc w:val="left"/>
+      <w:pPr>
+        <w:ind w:left="1440" w:hanging="360"/>
+      </w:pPr>
+    </w:lvl>
+    <w:lvl w:ilvl="2" w:tplc="0409001B">
+      <w:start w:val="1"/>
+      <w:numFmt w:val="lowerRoman"/>
+      <w:lvlText w:val="%3."/>
+      <w:lvlJc w:val="right"/>
+      <w:pPr>
+        <w:ind w:left="2160" w:hanging="180"/>
+      </w:pPr>
+    </w:lvl>
+    <w:lvl w:ilvl="3" w:tplc="0409000F" w:tentative="1">
+      <w:start w:val="1"/>
+      <w:numFmt w:val="decimal"/>
+      <w:lvlText w:val="%4."/>
+      <w:lvlJc w:val="left"/>
+      <w:pPr>
+        <w:ind w:left="2880" w:hanging="360"/>
+      </w:pPr>
+    </w:lvl>
+    <w:lvl w:ilvl="4" w:tplc="04090019" w:tentative="1">
+      <w:start w:val="1"/>
+      <w:numFmt w:val="lowerLetter"/>
+      <w:lvlText w:val="%5."/>
+      <w:lvlJc w:val="left"/>
+      <w:pPr>
+        <w:ind w:left="3600" w:hanging="360"/>
+      </w:pPr>
+    </w:lvl>
+    <w:lvl w:ilvl="5" w:tplc="0409001B" w:tentative="1">
+      <w:start w:val="1"/>
+      <w:numFmt w:val="lowerRoman"/>
+      <w:lvlText w:val="%6."/>
+      <w:lvlJc w:val="right"/>
+      <w:pPr>
+        <w:ind w:left="4320" w:hanging="180"/>
+      </w:pPr>
+    </w:lvl>
+    <w:lvl w:ilvl="6" w:tplc="0409000F" w:tentative="1">
+      <w:start w:val="1"/>
+      <w:numFmt w:val="decimal"/>
+      <w:lvlText w:val="%7."/>
+      <w:lvlJc w:val="left"/>
+      <w:pPr>
+        <w:ind w:left="5040" w:hanging="360"/>
+      </w:pPr>
+    </w:lvl>
+    <w:lvl w:ilvl="7" w:tplc="04090019" w:tentative="1">
+      <w:start w:val="1"/>
+      <w:numFmt w:val="lowerLetter"/>
+      <w:lvlText w:val="%8."/>
+      <w:lvlJc w:val="left"/>
+      <w:pPr>
+        <w:ind w:left="5760" w:hanging="360"/>
+      </w:pPr>
+    </w:lvl>
+    <w:lvl w:ilvl="8" w:tplc="0409001B" w:tentative="1">
+      <w:start w:val="1"/>
+      <w:numFmt w:val="lowerRoman"/>
+      <w:lvlText w:val="%9."/>
+      <w:lvlJc w:val="right"/>
+      <w:pPr>
+        <w:ind w:left="6480" w:hanging="180"/>
+      </w:pPr>
+    </w:lvl>
+  </w:abstractNum>
+  <w:num w:numId="1">
+    <w:abstractNumId w:val="0"/>
+  </w:num>
+</w:numbering>
 </file>
 
 <file path=word/styles.xml><?xml version="1.0" encoding="utf-8"?>
@@ -481,6 +1027,91 @@
     <w:semiHidden/>
     <w:unhideWhenUsed/>
   </w:style>
+  <w:style w:type="paragraph" w:styleId="ListParagraph">
+    <w:name w:val="List Paragraph"/>
+    <w:basedOn w:val="Normal"/>
+    <w:uiPriority w:val="34"/>
+    <w:qFormat/>
+    <w:rsid w:val="00994621"/>
+    <w:pPr>
+      <w:ind w:left="720"/>
+      <w:contextualSpacing/>
+    </w:pPr>
+  </w:style>
+  <w:style w:type="paragraph" w:customStyle="1" w:styleId="p1qg33igem5pagn4kpmirjw">
+    <w:name w:val="p__1qg33igem5pagn4kpmirjw"/>
+    <w:basedOn w:val="Normal"/>
+    <w:rsid w:val="00994621"/>
+    <w:pPr>
+      <w:spacing w:before="100" w:beforeAutospacing="1" w:after="100" w:afterAutospacing="1"/>
+    </w:pPr>
+    <w:rPr>
+      <w:rFonts w:ascii="Times New Roman" w:eastAsia="Times New Roman" w:hAnsi="Times New Roman" w:cs="Times New Roman"/>
+    </w:rPr>
+  </w:style>
+  <w:style w:type="paragraph" w:styleId="HTMLPreformatted">
+    <w:name w:val="HTML Preformatted"/>
+    <w:basedOn w:val="Normal"/>
+    <w:link w:val="HTMLPreformattedChar"/>
+    <w:uiPriority w:val="99"/>
+    <w:semiHidden/>
+    <w:unhideWhenUsed/>
+    <w:rsid w:val="00994621"/>
+    <w:pPr>
+      <w:tabs>
+        <w:tab w:val="left" w:pos="916"/>
+        <w:tab w:val="left" w:pos="1832"/>
+        <w:tab w:val="left" w:pos="2748"/>
+        <w:tab w:val="left" w:pos="3664"/>
+        <w:tab w:val="left" w:pos="4580"/>
+        <w:tab w:val="left" w:pos="5496"/>
+        <w:tab w:val="left" w:pos="6412"/>
+        <w:tab w:val="left" w:pos="7328"/>
+        <w:tab w:val="left" w:pos="8244"/>
+        <w:tab w:val="left" w:pos="9160"/>
+        <w:tab w:val="left" w:pos="10076"/>
+        <w:tab w:val="left" w:pos="10992"/>
+        <w:tab w:val="left" w:pos="11908"/>
+        <w:tab w:val="left" w:pos="12824"/>
+        <w:tab w:val="left" w:pos="13740"/>
+        <w:tab w:val="left" w:pos="14656"/>
+      </w:tabs>
+    </w:pPr>
+    <w:rPr>
+      <w:rFonts w:ascii="Courier New" w:eastAsia="Times New Roman" w:hAnsi="Courier New" w:cs="Courier New"/>
+      <w:sz w:val="20"/>
+      <w:szCs w:val="20"/>
+    </w:rPr>
+  </w:style>
+  <w:style w:type="character" w:customStyle="1" w:styleId="HTMLPreformattedChar">
+    <w:name w:val="HTML Preformatted Char"/>
+    <w:basedOn w:val="DefaultParagraphFont"/>
+    <w:link w:val="HTMLPreformatted"/>
+    <w:uiPriority w:val="99"/>
+    <w:semiHidden/>
+    <w:rsid w:val="00994621"/>
+    <w:rPr>
+      <w:rFonts w:ascii="Courier New" w:eastAsia="Times New Roman" w:hAnsi="Courier New" w:cs="Courier New"/>
+      <w:sz w:val="20"/>
+      <w:szCs w:val="20"/>
+    </w:rPr>
+  </w:style>
+  <w:style w:type="table" w:styleId="TableGrid">
+    <w:name w:val="Table Grid"/>
+    <w:basedOn w:val="TableNormal"/>
+    <w:uiPriority w:val="39"/>
+    <w:rsid w:val="00994621"/>
+    <w:tblPr>
+      <w:tblBorders>
+        <w:top w:val="single" w:sz="4" w:space="0" w:color="auto"/>
+        <w:left w:val="single" w:sz="4" w:space="0" w:color="auto"/>
+        <w:bottom w:val="single" w:sz="4" w:space="0" w:color="auto"/>
+        <w:right w:val="single" w:sz="4" w:space="0" w:color="auto"/>
+        <w:insideH w:val="single" w:sz="4" w:space="0" w:color="auto"/>
+        <w:insideV w:val="single" w:sz="4" w:space="0" w:color="auto"/>
+      </w:tblBorders>
+    </w:tblPr>
+  </w:style>
 </w:styles>
 </file>
 

</xml_diff>

<commit_message>
feat: Add progress #28 'Learn Typescript'
</commit_message>
<xml_diff>
--- a/learn-typescript/chapter_2/Chatper 2 - Functions.docx
+++ b/learn-typescript/chapter_2/Chatper 2 - Functions.docx
@@ -10,23 +10,13 @@
           <w:szCs w:val="44"/>
         </w:rPr>
       </w:pPr>
-      <w:proofErr w:type="spellStart"/>
       <w:r>
         <w:rPr>
           <w:color w:val="000000" w:themeColor="text1"/>
           <w:sz w:val="44"/>
           <w:szCs w:val="44"/>
         </w:rPr>
-        <w:t>Chatper</w:t>
-      </w:r>
-      <w:proofErr w:type="spellEnd"/>
-      <w:r>
-        <w:rPr>
-          <w:color w:val="000000" w:themeColor="text1"/>
-          <w:sz w:val="44"/>
-          <w:szCs w:val="44"/>
-        </w:rPr>
-        <w:t xml:space="preserve"> </w:t>
+        <w:t xml:space="preserve">Chatper </w:t>
       </w:r>
       <w:r>
         <w:rPr>
@@ -172,9 +162,17 @@
                 <w:sz w:val="21"/>
                 <w:szCs w:val="21"/>
               </w:rPr>
-              <w:t xml:space="preserve">function </w:t>
-            </w:r>
-            <w:proofErr w:type="spellStart"/>
+              <w:t>function printLengthOfText</w:t>
+            </w:r>
+            <w:r>
+              <w:rPr>
+                <w:rFonts w:ascii="Consolas" w:hAnsi="Consolas" w:cs="Consolas"/>
+                <w:color w:val="FFFFFF"/>
+                <w:sz w:val="21"/>
+                <w:szCs w:val="21"/>
+              </w:rPr>
+              <w:t>(</w:t>
+            </w:r>
             <w:r>
               <w:rPr>
                 <w:rFonts w:ascii="Consolas" w:hAnsi="Consolas" w:cs="Consolas"/>
@@ -182,9 +180,173 @@
                 <w:sz w:val="21"/>
                 <w:szCs w:val="21"/>
               </w:rPr>
+              <w:t>text</w:t>
+            </w:r>
+            <w:r>
+              <w:rPr>
+                <w:rFonts w:ascii="Consolas" w:hAnsi="Consolas" w:cs="Consolas"/>
+                <w:color w:val="FFFFFF"/>
+                <w:sz w:val="21"/>
+                <w:szCs w:val="21"/>
+              </w:rPr>
+              <w:t>) {</w:t>
+            </w:r>
+          </w:p>
+          <w:p>
+            <w:pPr>
+              <w:shd w:val="clear" w:color="auto" w:fill="1E1E1E"/>
+              <w:spacing w:line="330" w:lineRule="atLeast"/>
+              <w:rPr>
+                <w:rFonts w:ascii="Consolas" w:hAnsi="Consolas" w:cs="Consolas"/>
+                <w:color w:val="FFFFFF"/>
+                <w:sz w:val="21"/>
+                <w:szCs w:val="21"/>
+              </w:rPr>
+            </w:pPr>
+            <w:r>
+              <w:rPr>
+                <w:rFonts w:ascii="Consolas" w:hAnsi="Consolas" w:cs="Consolas"/>
+                <w:color w:val="FFFFFF"/>
+                <w:sz w:val="21"/>
+                <w:szCs w:val="21"/>
+              </w:rPr>
+              <w:t xml:space="preserve">  </w:t>
+            </w:r>
+            <w:r>
+              <w:rPr>
+                <w:rFonts w:ascii="Consolas" w:hAnsi="Consolas" w:cs="Consolas"/>
+                <w:color w:val="FF8973"/>
+                <w:sz w:val="21"/>
+                <w:szCs w:val="21"/>
+              </w:rPr>
+              <w:t>console</w:t>
+            </w:r>
+            <w:r>
+              <w:rPr>
+                <w:rFonts w:ascii="Consolas" w:hAnsi="Consolas" w:cs="Consolas"/>
+                <w:color w:val="FFFFFF"/>
+                <w:sz w:val="21"/>
+                <w:szCs w:val="21"/>
+              </w:rPr>
+              <w:t>.</w:t>
+            </w:r>
+            <w:r>
+              <w:rPr>
+                <w:rFonts w:ascii="Consolas" w:hAnsi="Consolas" w:cs="Consolas"/>
+                <w:color w:val="83FFF5"/>
+                <w:sz w:val="21"/>
+                <w:szCs w:val="21"/>
+              </w:rPr>
+              <w:t>log</w:t>
+            </w:r>
+            <w:r>
+              <w:rPr>
+                <w:rFonts w:ascii="Consolas" w:hAnsi="Consolas" w:cs="Consolas"/>
+                <w:color w:val="FFFFFF"/>
+                <w:sz w:val="21"/>
+                <w:szCs w:val="21"/>
+              </w:rPr>
+              <w:t>(</w:t>
+            </w:r>
+            <w:r>
+              <w:rPr>
+                <w:rFonts w:ascii="Consolas" w:hAnsi="Consolas" w:cs="Consolas"/>
+                <w:color w:val="FF8973"/>
+                <w:sz w:val="21"/>
+                <w:szCs w:val="21"/>
+              </w:rPr>
+              <w:t>text</w:t>
+            </w:r>
+            <w:r>
+              <w:rPr>
+                <w:rFonts w:ascii="Consolas" w:hAnsi="Consolas" w:cs="Consolas"/>
+                <w:color w:val="FFFFFF"/>
+                <w:sz w:val="21"/>
+                <w:szCs w:val="21"/>
+              </w:rPr>
+              <w:t>.</w:t>
+            </w:r>
+            <w:r>
+              <w:rPr>
+                <w:rFonts w:ascii="Consolas" w:hAnsi="Consolas" w:cs="Consolas"/>
+                <w:color w:val="83FFF5"/>
+                <w:sz w:val="21"/>
+                <w:szCs w:val="21"/>
+              </w:rPr>
+              <w:t>length</w:t>
+            </w:r>
+            <w:r>
+              <w:rPr>
+                <w:rFonts w:ascii="Consolas" w:hAnsi="Consolas" w:cs="Consolas"/>
+                <w:color w:val="FFFFFF"/>
+                <w:sz w:val="21"/>
+                <w:szCs w:val="21"/>
+              </w:rPr>
+              <w:t>);</w:t>
+            </w:r>
+          </w:p>
+          <w:p>
+            <w:pPr>
+              <w:shd w:val="clear" w:color="auto" w:fill="1E1E1E"/>
+              <w:spacing w:line="330" w:lineRule="atLeast"/>
+              <w:rPr>
+                <w:rFonts w:ascii="Consolas" w:hAnsi="Consolas" w:cs="Consolas"/>
+                <w:color w:val="FFFFFF"/>
+                <w:sz w:val="21"/>
+                <w:szCs w:val="21"/>
+              </w:rPr>
+            </w:pPr>
+            <w:r>
+              <w:rPr>
+                <w:rFonts w:ascii="Consolas" w:hAnsi="Consolas" w:cs="Consolas"/>
+                <w:color w:val="FFFFFF"/>
+                <w:sz w:val="21"/>
+                <w:szCs w:val="21"/>
+              </w:rPr>
+              <w:t>}</w:t>
+            </w:r>
+          </w:p>
+          <w:p>
+            <w:pPr>
+              <w:shd w:val="clear" w:color="auto" w:fill="1E1E1E"/>
+              <w:spacing w:line="330" w:lineRule="atLeast"/>
+              <w:rPr>
+                <w:rFonts w:ascii="Consolas" w:hAnsi="Consolas" w:cs="Consolas"/>
+                <w:color w:val="FFFFFF"/>
+                <w:sz w:val="21"/>
+                <w:szCs w:val="21"/>
+              </w:rPr>
+            </w:pPr>
+            <w:r>
+              <w:rPr>
+                <w:rFonts w:ascii="Consolas" w:hAnsi="Consolas" w:cs="Consolas"/>
+                <w:color w:val="FFFFFF"/>
+                <w:sz w:val="21"/>
+                <w:szCs w:val="21"/>
+              </w:rPr>
+              <w:t xml:space="preserve"> </w:t>
+            </w:r>
+          </w:p>
+          <w:p>
+            <w:pPr>
+              <w:shd w:val="clear" w:color="auto" w:fill="1E1E1E"/>
+              <w:spacing w:line="330" w:lineRule="atLeast"/>
+              <w:rPr>
+                <w:rFonts w:ascii="Consolas" w:hAnsi="Consolas" w:cs="Consolas"/>
+                <w:color w:val="FFFFFF"/>
+                <w:sz w:val="21"/>
+                <w:szCs w:val="21"/>
+              </w:rPr>
+            </w:pPr>
+            <w:r>
+              <w:rPr>
+                <w:rFonts w:ascii="Consolas" w:hAnsi="Consolas" w:cs="Consolas"/>
+                <w:color w:val="FF8973"/>
+                <w:sz w:val="21"/>
+                <w:szCs w:val="21"/>
+              </w:rPr>
               <w:t>printLengthOfText</w:t>
             </w:r>
-            <w:proofErr w:type="spellEnd"/>
             <w:r>
               <w:rPr>
                 <w:rFonts w:ascii="Consolas" w:hAnsi="Consolas" w:cs="Consolas"/>
@@ -194,197 +356,6 @@
               </w:rPr>
               <w:t>(</w:t>
             </w:r>
-            <w:r>
-              <w:rPr>
-                <w:rFonts w:ascii="Consolas" w:hAnsi="Consolas" w:cs="Consolas"/>
-                <w:color w:val="B3CCFF"/>
-                <w:sz w:val="21"/>
-                <w:szCs w:val="21"/>
-              </w:rPr>
-              <w:t>text</w:t>
-            </w:r>
-            <w:r>
-              <w:rPr>
-                <w:rFonts w:ascii="Consolas" w:hAnsi="Consolas" w:cs="Consolas"/>
-                <w:color w:val="FFFFFF"/>
-                <w:sz w:val="21"/>
-                <w:szCs w:val="21"/>
-              </w:rPr>
-              <w:t>) {</w:t>
-            </w:r>
-          </w:p>
-          <w:p>
-            <w:pPr>
-              <w:shd w:val="clear" w:color="auto" w:fill="1E1E1E"/>
-              <w:spacing w:line="330" w:lineRule="atLeast"/>
-              <w:rPr>
-                <w:rFonts w:ascii="Consolas" w:hAnsi="Consolas" w:cs="Consolas"/>
-                <w:color w:val="FFFFFF"/>
-                <w:sz w:val="21"/>
-                <w:szCs w:val="21"/>
-              </w:rPr>
-            </w:pPr>
-            <w:r>
-              <w:rPr>
-                <w:rFonts w:ascii="Consolas" w:hAnsi="Consolas" w:cs="Consolas"/>
-                <w:color w:val="FFFFFF"/>
-                <w:sz w:val="21"/>
-                <w:szCs w:val="21"/>
-              </w:rPr>
-              <w:t xml:space="preserve">  </w:t>
-            </w:r>
-            <w:r>
-              <w:rPr>
-                <w:rFonts w:ascii="Consolas" w:hAnsi="Consolas" w:cs="Consolas"/>
-                <w:color w:val="FF8973"/>
-                <w:sz w:val="21"/>
-                <w:szCs w:val="21"/>
-              </w:rPr>
-              <w:t>console</w:t>
-            </w:r>
-            <w:r>
-              <w:rPr>
-                <w:rFonts w:ascii="Consolas" w:hAnsi="Consolas" w:cs="Consolas"/>
-                <w:color w:val="FFFFFF"/>
-                <w:sz w:val="21"/>
-                <w:szCs w:val="21"/>
-              </w:rPr>
-              <w:t>.</w:t>
-            </w:r>
-            <w:r>
-              <w:rPr>
-                <w:rFonts w:ascii="Consolas" w:hAnsi="Consolas" w:cs="Consolas"/>
-                <w:color w:val="83FFF5"/>
-                <w:sz w:val="21"/>
-                <w:szCs w:val="21"/>
-              </w:rPr>
-              <w:t>log</w:t>
-            </w:r>
-            <w:r>
-              <w:rPr>
-                <w:rFonts w:ascii="Consolas" w:hAnsi="Consolas" w:cs="Consolas"/>
-                <w:color w:val="FFFFFF"/>
-                <w:sz w:val="21"/>
-                <w:szCs w:val="21"/>
-              </w:rPr>
-              <w:t>(</w:t>
-            </w:r>
-            <w:proofErr w:type="spellStart"/>
-            <w:proofErr w:type="gramStart"/>
-            <w:r>
-              <w:rPr>
-                <w:rFonts w:ascii="Consolas" w:hAnsi="Consolas" w:cs="Consolas"/>
-                <w:color w:val="FF8973"/>
-                <w:sz w:val="21"/>
-                <w:szCs w:val="21"/>
-              </w:rPr>
-              <w:t>text</w:t>
-            </w:r>
-            <w:r>
-              <w:rPr>
-                <w:rFonts w:ascii="Consolas" w:hAnsi="Consolas" w:cs="Consolas"/>
-                <w:color w:val="FFFFFF"/>
-                <w:sz w:val="21"/>
-                <w:szCs w:val="21"/>
-              </w:rPr>
-              <w:t>.</w:t>
-            </w:r>
-            <w:r>
-              <w:rPr>
-                <w:rFonts w:ascii="Consolas" w:hAnsi="Consolas" w:cs="Consolas"/>
-                <w:color w:val="83FFF5"/>
-                <w:sz w:val="21"/>
-                <w:szCs w:val="21"/>
-              </w:rPr>
-              <w:t>length</w:t>
-            </w:r>
-            <w:proofErr w:type="spellEnd"/>
-            <w:proofErr w:type="gramEnd"/>
-            <w:r>
-              <w:rPr>
-                <w:rFonts w:ascii="Consolas" w:hAnsi="Consolas" w:cs="Consolas"/>
-                <w:color w:val="FFFFFF"/>
-                <w:sz w:val="21"/>
-                <w:szCs w:val="21"/>
-              </w:rPr>
-              <w:t>);</w:t>
-            </w:r>
-          </w:p>
-          <w:p>
-            <w:pPr>
-              <w:shd w:val="clear" w:color="auto" w:fill="1E1E1E"/>
-              <w:spacing w:line="330" w:lineRule="atLeast"/>
-              <w:rPr>
-                <w:rFonts w:ascii="Consolas" w:hAnsi="Consolas" w:cs="Consolas"/>
-                <w:color w:val="FFFFFF"/>
-                <w:sz w:val="21"/>
-                <w:szCs w:val="21"/>
-              </w:rPr>
-            </w:pPr>
-            <w:r>
-              <w:rPr>
-                <w:rFonts w:ascii="Consolas" w:hAnsi="Consolas" w:cs="Consolas"/>
-                <w:color w:val="FFFFFF"/>
-                <w:sz w:val="21"/>
-                <w:szCs w:val="21"/>
-              </w:rPr>
-              <w:t>}</w:t>
-            </w:r>
-          </w:p>
-          <w:p>
-            <w:pPr>
-              <w:shd w:val="clear" w:color="auto" w:fill="1E1E1E"/>
-              <w:spacing w:line="330" w:lineRule="atLeast"/>
-              <w:rPr>
-                <w:rFonts w:ascii="Consolas" w:hAnsi="Consolas" w:cs="Consolas"/>
-                <w:color w:val="FFFFFF"/>
-                <w:sz w:val="21"/>
-                <w:szCs w:val="21"/>
-              </w:rPr>
-            </w:pPr>
-            <w:r>
-              <w:rPr>
-                <w:rFonts w:ascii="Consolas" w:hAnsi="Consolas" w:cs="Consolas"/>
-                <w:color w:val="FFFFFF"/>
-                <w:sz w:val="21"/>
-                <w:szCs w:val="21"/>
-              </w:rPr>
-              <w:t xml:space="preserve"> </w:t>
-            </w:r>
-          </w:p>
-          <w:p>
-            <w:pPr>
-              <w:shd w:val="clear" w:color="auto" w:fill="1E1E1E"/>
-              <w:spacing w:line="330" w:lineRule="atLeast"/>
-              <w:rPr>
-                <w:rFonts w:ascii="Consolas" w:hAnsi="Consolas" w:cs="Consolas"/>
-                <w:color w:val="FFFFFF"/>
-                <w:sz w:val="21"/>
-                <w:szCs w:val="21"/>
-              </w:rPr>
-            </w:pPr>
-            <w:proofErr w:type="spellStart"/>
-            <w:proofErr w:type="gramStart"/>
-            <w:r>
-              <w:rPr>
-                <w:rFonts w:ascii="Consolas" w:hAnsi="Consolas" w:cs="Consolas"/>
-                <w:color w:val="FF8973"/>
-                <w:sz w:val="21"/>
-                <w:szCs w:val="21"/>
-              </w:rPr>
-              <w:t>printLengthOfText</w:t>
-            </w:r>
-            <w:proofErr w:type="spellEnd"/>
-            <w:r>
-              <w:rPr>
-                <w:rFonts w:ascii="Consolas" w:hAnsi="Consolas" w:cs="Consolas"/>
-                <w:color w:val="FFFFFF"/>
-                <w:sz w:val="21"/>
-                <w:szCs w:val="21"/>
-              </w:rPr>
-              <w:t>(</w:t>
-            </w:r>
-            <w:proofErr w:type="gramEnd"/>
             <w:r>
               <w:rPr>
                 <w:rFonts w:ascii="Consolas" w:hAnsi="Consolas" w:cs="Consolas"/>
@@ -431,6 +402,21 @@
           <w:color w:val="000000" w:themeColor="text1"/>
         </w:rPr>
       </w:pPr>
+    </w:p>
+    <w:p>
+      <w:pPr>
+        <w:rPr>
+          <w:rFonts w:eastAsia="Times New Roman" w:cs="Times New Roman"/>
+          <w:color w:val="000000" w:themeColor="text1"/>
+        </w:rPr>
+      </w:pPr>
+      <w:r>
+        <w:rPr>
+          <w:rFonts w:eastAsia="Times New Roman" w:cs="Times New Roman"/>
+          <w:color w:val="000000" w:themeColor="text1"/>
+        </w:rPr>
+        <w:t>Exercise</w:t>
+      </w:r>
     </w:p>
     <w:p>
       <w:pPr>
@@ -455,6 +441,1092 @@
           </w:tcPr>
           <w:p>
             <w:pPr>
+              <w:shd w:val="clear" w:color="auto" w:fill="1E1E1E"/>
+              <w:spacing w:line="330" w:lineRule="atLeast"/>
+              <w:rPr>
+                <w:rFonts w:ascii="Consolas" w:hAnsi="Consolas" w:cs="Consolas"/>
+                <w:color w:val="FFFFFF"/>
+                <w:sz w:val="21"/>
+                <w:szCs w:val="21"/>
+              </w:rPr>
+            </w:pPr>
+            <w:r>
+              <w:rPr>
+                <w:rFonts w:ascii="Consolas" w:hAnsi="Consolas" w:cs="Consolas"/>
+                <w:color w:val="B3CCFF"/>
+                <w:sz w:val="21"/>
+                <w:szCs w:val="21"/>
+              </w:rPr>
+              <w:t>function printOperations</w:t>
+            </w:r>
+            <w:r>
+              <w:rPr>
+                <w:rFonts w:ascii="Consolas" w:hAnsi="Consolas" w:cs="Consolas"/>
+                <w:color w:val="FFFFFF"/>
+                <w:sz w:val="21"/>
+                <w:szCs w:val="21"/>
+              </w:rPr>
+              <w:t>(</w:t>
+            </w:r>
+            <w:r>
+              <w:rPr>
+                <w:rFonts w:ascii="Consolas" w:hAnsi="Consolas" w:cs="Consolas"/>
+                <w:color w:val="B3CCFF"/>
+                <w:sz w:val="21"/>
+                <w:szCs w:val="21"/>
+              </w:rPr>
+              <w:t>a</w:t>
+            </w:r>
+            <w:r>
+              <w:rPr>
+                <w:rFonts w:ascii="Consolas" w:hAnsi="Consolas" w:cs="Consolas"/>
+                <w:color w:val="FFFFFF"/>
+                <w:sz w:val="21"/>
+                <w:szCs w:val="21"/>
+              </w:rPr>
+              <w:t xml:space="preserve">, </w:t>
+            </w:r>
+            <w:r>
+              <w:rPr>
+                <w:rFonts w:ascii="Consolas" w:hAnsi="Consolas" w:cs="Consolas"/>
+                <w:color w:val="B3CCFF"/>
+                <w:sz w:val="21"/>
+                <w:szCs w:val="21"/>
+              </w:rPr>
+              <w:t>b</w:t>
+            </w:r>
+            <w:r>
+              <w:rPr>
+                <w:rFonts w:ascii="Consolas" w:hAnsi="Consolas" w:cs="Consolas"/>
+                <w:color w:val="FFFFFF"/>
+                <w:sz w:val="21"/>
+                <w:szCs w:val="21"/>
+              </w:rPr>
+              <w:t>) {</w:t>
+            </w:r>
+          </w:p>
+          <w:p>
+            <w:pPr>
+              <w:shd w:val="clear" w:color="auto" w:fill="1E1E1E"/>
+              <w:spacing w:line="330" w:lineRule="atLeast"/>
+              <w:rPr>
+                <w:rFonts w:ascii="Consolas" w:hAnsi="Consolas" w:cs="Consolas"/>
+                <w:color w:val="FFFFFF"/>
+                <w:sz w:val="21"/>
+                <w:szCs w:val="21"/>
+              </w:rPr>
+            </w:pPr>
+            <w:r>
+              <w:rPr>
+                <w:rFonts w:ascii="Consolas" w:hAnsi="Consolas" w:cs="Consolas"/>
+                <w:color w:val="FFFFFF"/>
+                <w:sz w:val="21"/>
+                <w:szCs w:val="21"/>
+              </w:rPr>
+              <w:t xml:space="preserve">  </w:t>
+            </w:r>
+            <w:r>
+              <w:rPr>
+                <w:rFonts w:ascii="Consolas" w:hAnsi="Consolas" w:cs="Consolas"/>
+                <w:color w:val="B3CCFF"/>
+                <w:sz w:val="21"/>
+                <w:szCs w:val="21"/>
+              </w:rPr>
+              <w:t>if</w:t>
+            </w:r>
+            <w:r>
+              <w:rPr>
+                <w:rFonts w:ascii="Consolas" w:hAnsi="Consolas" w:cs="Consolas"/>
+                <w:color w:val="FFFFFF"/>
+                <w:sz w:val="21"/>
+                <w:szCs w:val="21"/>
+              </w:rPr>
+              <w:t xml:space="preserve"> (</w:t>
+            </w:r>
+            <w:r>
+              <w:rPr>
+                <w:rFonts w:ascii="Consolas" w:hAnsi="Consolas" w:cs="Consolas"/>
+                <w:color w:val="B3CCFF"/>
+                <w:sz w:val="21"/>
+                <w:szCs w:val="21"/>
+              </w:rPr>
+              <w:t>typeof</w:t>
+            </w:r>
+            <w:r>
+              <w:rPr>
+                <w:rFonts w:ascii="Consolas" w:hAnsi="Consolas" w:cs="Consolas"/>
+                <w:color w:val="FFFFFF"/>
+                <w:sz w:val="21"/>
+                <w:szCs w:val="21"/>
+              </w:rPr>
+              <w:t xml:space="preserve"> </w:t>
+            </w:r>
+            <w:r>
+              <w:rPr>
+                <w:rFonts w:ascii="Consolas" w:hAnsi="Consolas" w:cs="Consolas"/>
+                <w:color w:val="FF8973"/>
+                <w:sz w:val="21"/>
+                <w:szCs w:val="21"/>
+              </w:rPr>
+              <w:t>a</w:t>
+            </w:r>
+            <w:r>
+              <w:rPr>
+                <w:rFonts w:ascii="Consolas" w:hAnsi="Consolas" w:cs="Consolas"/>
+                <w:color w:val="FFFFFF"/>
+                <w:sz w:val="21"/>
+                <w:szCs w:val="21"/>
+              </w:rPr>
+              <w:t xml:space="preserve"> !== </w:t>
+            </w:r>
+            <w:r>
+              <w:rPr>
+                <w:rFonts w:ascii="Consolas" w:hAnsi="Consolas" w:cs="Consolas"/>
+                <w:color w:val="FFE083"/>
+                <w:sz w:val="21"/>
+                <w:szCs w:val="21"/>
+              </w:rPr>
+              <w:t>'number'</w:t>
+            </w:r>
+            <w:r>
+              <w:rPr>
+                <w:rFonts w:ascii="Consolas" w:hAnsi="Consolas" w:cs="Consolas"/>
+                <w:color w:val="FFFFFF"/>
+                <w:sz w:val="21"/>
+                <w:szCs w:val="21"/>
+              </w:rPr>
+              <w:t xml:space="preserve"> || </w:t>
+            </w:r>
+            <w:r>
+              <w:rPr>
+                <w:rFonts w:ascii="Consolas" w:hAnsi="Consolas" w:cs="Consolas"/>
+                <w:color w:val="B3CCFF"/>
+                <w:sz w:val="21"/>
+                <w:szCs w:val="21"/>
+              </w:rPr>
+              <w:t>typeof</w:t>
+            </w:r>
+            <w:r>
+              <w:rPr>
+                <w:rFonts w:ascii="Consolas" w:hAnsi="Consolas" w:cs="Consolas"/>
+                <w:color w:val="FFFFFF"/>
+                <w:sz w:val="21"/>
+                <w:szCs w:val="21"/>
+              </w:rPr>
+              <w:t xml:space="preserve"> </w:t>
+            </w:r>
+            <w:r>
+              <w:rPr>
+                <w:rFonts w:ascii="Consolas" w:hAnsi="Consolas" w:cs="Consolas"/>
+                <w:color w:val="FF8973"/>
+                <w:sz w:val="21"/>
+                <w:szCs w:val="21"/>
+              </w:rPr>
+              <w:t>b</w:t>
+            </w:r>
+            <w:r>
+              <w:rPr>
+                <w:rFonts w:ascii="Consolas" w:hAnsi="Consolas" w:cs="Consolas"/>
+                <w:color w:val="FFFFFF"/>
+                <w:sz w:val="21"/>
+                <w:szCs w:val="21"/>
+              </w:rPr>
+              <w:t xml:space="preserve"> !== </w:t>
+            </w:r>
+            <w:r>
+              <w:rPr>
+                <w:rFonts w:ascii="Consolas" w:hAnsi="Consolas" w:cs="Consolas"/>
+                <w:color w:val="FFE083"/>
+                <w:sz w:val="21"/>
+                <w:szCs w:val="21"/>
+              </w:rPr>
+              <w:t>'number'</w:t>
+            </w:r>
+            <w:r>
+              <w:rPr>
+                <w:rFonts w:ascii="Consolas" w:hAnsi="Consolas" w:cs="Consolas"/>
+                <w:color w:val="FFFFFF"/>
+                <w:sz w:val="21"/>
+                <w:szCs w:val="21"/>
+              </w:rPr>
+              <w:t>) {</w:t>
+            </w:r>
+          </w:p>
+          <w:p>
+            <w:pPr>
+              <w:shd w:val="clear" w:color="auto" w:fill="1E1E1E"/>
+              <w:spacing w:line="330" w:lineRule="atLeast"/>
+              <w:rPr>
+                <w:rFonts w:ascii="Consolas" w:hAnsi="Consolas" w:cs="Consolas"/>
+                <w:color w:val="FFFFFF"/>
+                <w:sz w:val="21"/>
+                <w:szCs w:val="21"/>
+              </w:rPr>
+            </w:pPr>
+            <w:r>
+              <w:rPr>
+                <w:rFonts w:ascii="Consolas" w:hAnsi="Consolas" w:cs="Consolas"/>
+                <w:color w:val="FFFFFF"/>
+                <w:sz w:val="21"/>
+                <w:szCs w:val="21"/>
+              </w:rPr>
+              <w:t xml:space="preserve">    </w:t>
+            </w:r>
+            <w:r>
+              <w:rPr>
+                <w:rFonts w:ascii="Consolas" w:hAnsi="Consolas" w:cs="Consolas"/>
+                <w:color w:val="B3CCFF"/>
+                <w:sz w:val="21"/>
+                <w:szCs w:val="21"/>
+              </w:rPr>
+              <w:t>throw</w:t>
+            </w:r>
+            <w:r>
+              <w:rPr>
+                <w:rFonts w:ascii="Consolas" w:hAnsi="Consolas" w:cs="Consolas"/>
+                <w:color w:val="FFFFFF"/>
+                <w:sz w:val="21"/>
+                <w:szCs w:val="21"/>
+              </w:rPr>
+              <w:t xml:space="preserve"> </w:t>
+            </w:r>
+            <w:r>
+              <w:rPr>
+                <w:rFonts w:ascii="Consolas" w:hAnsi="Consolas" w:cs="Consolas"/>
+                <w:color w:val="B3CCFF"/>
+                <w:sz w:val="21"/>
+                <w:szCs w:val="21"/>
+              </w:rPr>
+              <w:t>new</w:t>
+            </w:r>
+            <w:r>
+              <w:rPr>
+                <w:rFonts w:ascii="Consolas" w:hAnsi="Consolas" w:cs="Consolas"/>
+                <w:color w:val="FFFFFF"/>
+                <w:sz w:val="21"/>
+                <w:szCs w:val="21"/>
+              </w:rPr>
+              <w:t xml:space="preserve"> </w:t>
+            </w:r>
+            <w:r>
+              <w:rPr>
+                <w:rFonts w:ascii="Consolas" w:hAnsi="Consolas" w:cs="Consolas"/>
+                <w:color w:val="FF8973"/>
+                <w:sz w:val="21"/>
+                <w:szCs w:val="21"/>
+              </w:rPr>
+              <w:t>Error</w:t>
+            </w:r>
+            <w:r>
+              <w:rPr>
+                <w:rFonts w:ascii="Consolas" w:hAnsi="Consolas" w:cs="Consolas"/>
+                <w:color w:val="FFFFFF"/>
+                <w:sz w:val="21"/>
+                <w:szCs w:val="21"/>
+              </w:rPr>
+              <w:t>(</w:t>
+            </w:r>
+            <w:r>
+              <w:rPr>
+                <w:rFonts w:ascii="Consolas" w:hAnsi="Consolas" w:cs="Consolas"/>
+                <w:color w:val="FFE083"/>
+                <w:sz w:val="21"/>
+                <w:szCs w:val="21"/>
+              </w:rPr>
+              <w:t>'Both arguments must be numbers!'</w:t>
+            </w:r>
+            <w:r>
+              <w:rPr>
+                <w:rFonts w:ascii="Consolas" w:hAnsi="Consolas" w:cs="Consolas"/>
+                <w:color w:val="FFFFFF"/>
+                <w:sz w:val="21"/>
+                <w:szCs w:val="21"/>
+              </w:rPr>
+              <w:t>);</w:t>
+            </w:r>
+          </w:p>
+          <w:p>
+            <w:pPr>
+              <w:shd w:val="clear" w:color="auto" w:fill="1E1E1E"/>
+              <w:spacing w:line="330" w:lineRule="atLeast"/>
+              <w:rPr>
+                <w:rFonts w:ascii="Consolas" w:hAnsi="Consolas" w:cs="Consolas"/>
+                <w:color w:val="FFFFFF"/>
+                <w:sz w:val="21"/>
+                <w:szCs w:val="21"/>
+              </w:rPr>
+            </w:pPr>
+            <w:r>
+              <w:rPr>
+                <w:rFonts w:ascii="Consolas" w:hAnsi="Consolas" w:cs="Consolas"/>
+                <w:color w:val="FFFFFF"/>
+                <w:sz w:val="21"/>
+                <w:szCs w:val="21"/>
+              </w:rPr>
+              <w:t xml:space="preserve">  }</w:t>
+            </w:r>
+          </w:p>
+          <w:p>
+            <w:pPr>
+              <w:shd w:val="clear" w:color="auto" w:fill="1E1E1E"/>
+              <w:spacing w:line="330" w:lineRule="atLeast"/>
+              <w:rPr>
+                <w:rFonts w:ascii="Consolas" w:hAnsi="Consolas" w:cs="Consolas"/>
+                <w:color w:val="FFFFFF"/>
+                <w:sz w:val="21"/>
+                <w:szCs w:val="21"/>
+              </w:rPr>
+            </w:pPr>
+          </w:p>
+          <w:p>
+            <w:pPr>
+              <w:shd w:val="clear" w:color="auto" w:fill="1E1E1E"/>
+              <w:spacing w:line="330" w:lineRule="atLeast"/>
+              <w:rPr>
+                <w:rFonts w:ascii="Consolas" w:hAnsi="Consolas" w:cs="Consolas"/>
+                <w:color w:val="FFFFFF"/>
+                <w:sz w:val="21"/>
+                <w:szCs w:val="21"/>
+              </w:rPr>
+            </w:pPr>
+            <w:r>
+              <w:rPr>
+                <w:rFonts w:ascii="Consolas" w:hAnsi="Consolas" w:cs="Consolas"/>
+                <w:color w:val="FFFFFF"/>
+                <w:sz w:val="21"/>
+                <w:szCs w:val="21"/>
+              </w:rPr>
+              <w:t xml:space="preserve">  </w:t>
+            </w:r>
+            <w:r>
+              <w:rPr>
+                <w:rFonts w:ascii="Consolas" w:hAnsi="Consolas" w:cs="Consolas"/>
+                <w:color w:val="FF8973"/>
+                <w:sz w:val="21"/>
+                <w:szCs w:val="21"/>
+              </w:rPr>
+              <w:t>console</w:t>
+            </w:r>
+            <w:r>
+              <w:rPr>
+                <w:rFonts w:ascii="Consolas" w:hAnsi="Consolas" w:cs="Consolas"/>
+                <w:color w:val="FFFFFF"/>
+                <w:sz w:val="21"/>
+                <w:szCs w:val="21"/>
+              </w:rPr>
+              <w:t>.</w:t>
+            </w:r>
+            <w:r>
+              <w:rPr>
+                <w:rFonts w:ascii="Consolas" w:hAnsi="Consolas" w:cs="Consolas"/>
+                <w:color w:val="83FFF5"/>
+                <w:sz w:val="21"/>
+                <w:szCs w:val="21"/>
+              </w:rPr>
+              <w:t>log</w:t>
+            </w:r>
+            <w:r>
+              <w:rPr>
+                <w:rFonts w:ascii="Consolas" w:hAnsi="Consolas" w:cs="Consolas"/>
+                <w:color w:val="FFFFFF"/>
+                <w:sz w:val="21"/>
+                <w:szCs w:val="21"/>
+              </w:rPr>
+              <w:t>(</w:t>
+            </w:r>
+            <w:r>
+              <w:rPr>
+                <w:rFonts w:ascii="Consolas" w:hAnsi="Consolas" w:cs="Consolas"/>
+                <w:color w:val="FF8973"/>
+                <w:sz w:val="21"/>
+                <w:szCs w:val="21"/>
+              </w:rPr>
+              <w:t>a</w:t>
+            </w:r>
+            <w:r>
+              <w:rPr>
+                <w:rFonts w:ascii="Consolas" w:hAnsi="Consolas" w:cs="Consolas"/>
+                <w:color w:val="FFFFFF"/>
+                <w:sz w:val="21"/>
+                <w:szCs w:val="21"/>
+              </w:rPr>
+              <w:t xml:space="preserve"> + </w:t>
+            </w:r>
+            <w:r>
+              <w:rPr>
+                <w:rFonts w:ascii="Consolas" w:hAnsi="Consolas" w:cs="Consolas"/>
+                <w:color w:val="FF8973"/>
+                <w:sz w:val="21"/>
+                <w:szCs w:val="21"/>
+              </w:rPr>
+              <w:t>b</w:t>
+            </w:r>
+            <w:r>
+              <w:rPr>
+                <w:rFonts w:ascii="Consolas" w:hAnsi="Consolas" w:cs="Consolas"/>
+                <w:color w:val="FFFFFF"/>
+                <w:sz w:val="21"/>
+                <w:szCs w:val="21"/>
+              </w:rPr>
+              <w:t xml:space="preserve">, </w:t>
+            </w:r>
+            <w:r>
+              <w:rPr>
+                <w:rFonts w:ascii="Consolas" w:hAnsi="Consolas" w:cs="Consolas"/>
+                <w:color w:val="FF8973"/>
+                <w:sz w:val="21"/>
+                <w:szCs w:val="21"/>
+              </w:rPr>
+              <w:t>a</w:t>
+            </w:r>
+            <w:r>
+              <w:rPr>
+                <w:rFonts w:ascii="Consolas" w:hAnsi="Consolas" w:cs="Consolas"/>
+                <w:color w:val="FFFFFF"/>
+                <w:sz w:val="21"/>
+                <w:szCs w:val="21"/>
+              </w:rPr>
+              <w:t xml:space="preserve"> / </w:t>
+            </w:r>
+            <w:r>
+              <w:rPr>
+                <w:rFonts w:ascii="Consolas" w:hAnsi="Consolas" w:cs="Consolas"/>
+                <w:color w:val="FF8973"/>
+                <w:sz w:val="21"/>
+                <w:szCs w:val="21"/>
+              </w:rPr>
+              <w:t>b</w:t>
+            </w:r>
+            <w:r>
+              <w:rPr>
+                <w:rFonts w:ascii="Consolas" w:hAnsi="Consolas" w:cs="Consolas"/>
+                <w:color w:val="FFFFFF"/>
+                <w:sz w:val="21"/>
+                <w:szCs w:val="21"/>
+              </w:rPr>
+              <w:t>);</w:t>
+            </w:r>
+          </w:p>
+          <w:p>
+            <w:pPr>
+              <w:shd w:val="clear" w:color="auto" w:fill="1E1E1E"/>
+              <w:spacing w:line="330" w:lineRule="atLeast"/>
+              <w:rPr>
+                <w:rFonts w:ascii="Consolas" w:hAnsi="Consolas" w:cs="Consolas"/>
+                <w:color w:val="FFFFFF"/>
+                <w:sz w:val="21"/>
+                <w:szCs w:val="21"/>
+              </w:rPr>
+            </w:pPr>
+            <w:r>
+              <w:rPr>
+                <w:rFonts w:ascii="Consolas" w:hAnsi="Consolas" w:cs="Consolas"/>
+                <w:color w:val="FFFFFF"/>
+                <w:sz w:val="21"/>
+                <w:szCs w:val="21"/>
+              </w:rPr>
+              <w:t>}</w:t>
+            </w:r>
+          </w:p>
+          <w:p>
+            <w:pPr>
+              <w:shd w:val="clear" w:color="auto" w:fill="1E1E1E"/>
+              <w:spacing w:line="330" w:lineRule="atLeast"/>
+              <w:rPr>
+                <w:rFonts w:ascii="Consolas" w:hAnsi="Consolas" w:cs="Consolas"/>
+                <w:color w:val="FFFFFF"/>
+                <w:sz w:val="21"/>
+                <w:szCs w:val="21"/>
+              </w:rPr>
+            </w:pPr>
+          </w:p>
+          <w:p>
+            <w:pPr>
+              <w:shd w:val="clear" w:color="auto" w:fill="1E1E1E"/>
+              <w:spacing w:line="330" w:lineRule="atLeast"/>
+              <w:rPr>
+                <w:rFonts w:ascii="Consolas" w:hAnsi="Consolas" w:cs="Consolas"/>
+                <w:color w:val="FFFFFF"/>
+                <w:sz w:val="21"/>
+                <w:szCs w:val="21"/>
+              </w:rPr>
+            </w:pPr>
+            <w:r>
+              <w:rPr>
+                <w:rFonts w:ascii="Consolas" w:hAnsi="Consolas" w:cs="Consolas"/>
+                <w:color w:val="939598"/>
+                <w:sz w:val="21"/>
+                <w:szCs w:val="21"/>
+              </w:rPr>
+              <w:t xml:space="preserve">// The function call below should print: 12 1 </w:t>
+            </w:r>
+          </w:p>
+          <w:p>
+            <w:pPr>
+              <w:shd w:val="clear" w:color="auto" w:fill="1E1E1E"/>
+              <w:spacing w:line="330" w:lineRule="atLeast"/>
+              <w:rPr>
+                <w:rFonts w:ascii="Consolas" w:hAnsi="Consolas" w:cs="Consolas"/>
+                <w:color w:val="FFFFFF"/>
+                <w:sz w:val="21"/>
+                <w:szCs w:val="21"/>
+              </w:rPr>
+            </w:pPr>
+            <w:r>
+              <w:rPr>
+                <w:rFonts w:ascii="Consolas" w:hAnsi="Consolas" w:cs="Consolas"/>
+                <w:color w:val="FF8973"/>
+                <w:sz w:val="21"/>
+                <w:szCs w:val="21"/>
+              </w:rPr>
+              <w:t>printOperations</w:t>
+            </w:r>
+            <w:r>
+              <w:rPr>
+                <w:rFonts w:ascii="Consolas" w:hAnsi="Consolas" w:cs="Consolas"/>
+                <w:color w:val="FFFFFF"/>
+                <w:sz w:val="21"/>
+                <w:szCs w:val="21"/>
+              </w:rPr>
+              <w:t>(</w:t>
+            </w:r>
+            <w:r>
+              <w:rPr>
+                <w:rFonts w:ascii="Consolas" w:hAnsi="Consolas" w:cs="Consolas"/>
+                <w:color w:val="FF8973"/>
+                <w:sz w:val="21"/>
+                <w:szCs w:val="21"/>
+              </w:rPr>
+              <w:t>6</w:t>
+            </w:r>
+            <w:r>
+              <w:rPr>
+                <w:rFonts w:ascii="Consolas" w:hAnsi="Consolas" w:cs="Consolas"/>
+                <w:color w:val="FFFFFF"/>
+                <w:sz w:val="21"/>
+                <w:szCs w:val="21"/>
+              </w:rPr>
+              <w:t xml:space="preserve">, </w:t>
+            </w:r>
+            <w:r>
+              <w:rPr>
+                <w:rFonts w:ascii="Consolas" w:hAnsi="Consolas" w:cs="Consolas"/>
+                <w:color w:val="FF8973"/>
+                <w:sz w:val="21"/>
+                <w:szCs w:val="21"/>
+              </w:rPr>
+              <w:t>6</w:t>
+            </w:r>
+            <w:r>
+              <w:rPr>
+                <w:rFonts w:ascii="Consolas" w:hAnsi="Consolas" w:cs="Consolas"/>
+                <w:color w:val="FFFFFF"/>
+                <w:sz w:val="21"/>
+                <w:szCs w:val="21"/>
+              </w:rPr>
+              <w:t>);</w:t>
+            </w:r>
+          </w:p>
+          <w:p>
+            <w:pPr>
+              <w:shd w:val="clear" w:color="auto" w:fill="1E1E1E"/>
+              <w:spacing w:line="330" w:lineRule="atLeast"/>
+              <w:rPr>
+                <w:rFonts w:ascii="Consolas" w:hAnsi="Consolas" w:cs="Consolas"/>
+                <w:color w:val="FFFFFF"/>
+                <w:sz w:val="21"/>
+                <w:szCs w:val="21"/>
+              </w:rPr>
+            </w:pPr>
+          </w:p>
+          <w:p>
+            <w:pPr>
+              <w:shd w:val="clear" w:color="auto" w:fill="1E1E1E"/>
+              <w:spacing w:line="330" w:lineRule="atLeast"/>
+              <w:rPr>
+                <w:rFonts w:ascii="Consolas" w:hAnsi="Consolas" w:cs="Consolas"/>
+                <w:color w:val="FFFFFF"/>
+                <w:sz w:val="21"/>
+                <w:szCs w:val="21"/>
+              </w:rPr>
+            </w:pPr>
+            <w:r>
+              <w:rPr>
+                <w:rFonts w:ascii="Consolas" w:hAnsi="Consolas" w:cs="Consolas"/>
+                <w:color w:val="B3CCFF"/>
+                <w:sz w:val="21"/>
+                <w:szCs w:val="21"/>
+              </w:rPr>
+              <w:t>function exclaim</w:t>
+            </w:r>
+            <w:r>
+              <w:rPr>
+                <w:rFonts w:ascii="Consolas" w:hAnsi="Consolas" w:cs="Consolas"/>
+                <w:color w:val="FFFFFF"/>
+                <w:sz w:val="21"/>
+                <w:szCs w:val="21"/>
+              </w:rPr>
+              <w:t>(</w:t>
+            </w:r>
+            <w:r>
+              <w:rPr>
+                <w:rFonts w:ascii="Consolas" w:hAnsi="Consolas" w:cs="Consolas"/>
+                <w:color w:val="B3CCFF"/>
+                <w:sz w:val="21"/>
+                <w:szCs w:val="21"/>
+              </w:rPr>
+              <w:t>name</w:t>
+            </w:r>
+            <w:r>
+              <w:rPr>
+                <w:rFonts w:ascii="Consolas" w:hAnsi="Consolas" w:cs="Consolas"/>
+                <w:color w:val="FFFFFF"/>
+                <w:sz w:val="21"/>
+                <w:szCs w:val="21"/>
+              </w:rPr>
+              <w:t xml:space="preserve">, </w:t>
+            </w:r>
+            <w:r>
+              <w:rPr>
+                <w:rFonts w:ascii="Consolas" w:hAnsi="Consolas" w:cs="Consolas"/>
+                <w:color w:val="B3CCFF"/>
+                <w:sz w:val="21"/>
+                <w:szCs w:val="21"/>
+              </w:rPr>
+              <w:t>count</w:t>
+            </w:r>
+            <w:r>
+              <w:rPr>
+                <w:rFonts w:ascii="Consolas" w:hAnsi="Consolas" w:cs="Consolas"/>
+                <w:color w:val="FFFFFF"/>
+                <w:sz w:val="21"/>
+                <w:szCs w:val="21"/>
+              </w:rPr>
+              <w:t>) {</w:t>
+            </w:r>
+          </w:p>
+          <w:p>
+            <w:pPr>
+              <w:shd w:val="clear" w:color="auto" w:fill="1E1E1E"/>
+              <w:spacing w:line="330" w:lineRule="atLeast"/>
+              <w:rPr>
+                <w:rFonts w:ascii="Consolas" w:hAnsi="Consolas" w:cs="Consolas"/>
+                <w:color w:val="FFFFFF"/>
+                <w:sz w:val="21"/>
+                <w:szCs w:val="21"/>
+              </w:rPr>
+            </w:pPr>
+            <w:r>
+              <w:rPr>
+                <w:rFonts w:ascii="Consolas" w:hAnsi="Consolas" w:cs="Consolas"/>
+                <w:color w:val="FFFFFF"/>
+                <w:sz w:val="21"/>
+                <w:szCs w:val="21"/>
+              </w:rPr>
+              <w:t xml:space="preserve">  </w:t>
+            </w:r>
+            <w:r>
+              <w:rPr>
+                <w:rFonts w:ascii="Consolas" w:hAnsi="Consolas" w:cs="Consolas"/>
+                <w:color w:val="B3CCFF"/>
+                <w:sz w:val="21"/>
+                <w:szCs w:val="21"/>
+              </w:rPr>
+              <w:t xml:space="preserve">for </w:t>
+            </w:r>
+            <w:r>
+              <w:rPr>
+                <w:rFonts w:ascii="Consolas" w:hAnsi="Consolas" w:cs="Consolas"/>
+                <w:color w:val="FFFFFF"/>
+                <w:sz w:val="21"/>
+                <w:szCs w:val="21"/>
+              </w:rPr>
+              <w:t>(</w:t>
+            </w:r>
+            <w:r>
+              <w:rPr>
+                <w:rFonts w:ascii="Consolas" w:hAnsi="Consolas" w:cs="Consolas"/>
+                <w:color w:val="B3CCFF"/>
+                <w:sz w:val="21"/>
+                <w:szCs w:val="21"/>
+              </w:rPr>
+              <w:t>let i</w:t>
+            </w:r>
+            <w:r>
+              <w:rPr>
+                <w:rFonts w:ascii="Consolas" w:hAnsi="Consolas" w:cs="Consolas"/>
+                <w:color w:val="FFFFFF"/>
+                <w:sz w:val="21"/>
+                <w:szCs w:val="21"/>
+              </w:rPr>
+              <w:t xml:space="preserve"> = </w:t>
+            </w:r>
+            <w:r>
+              <w:rPr>
+                <w:rFonts w:ascii="Consolas" w:hAnsi="Consolas" w:cs="Consolas"/>
+                <w:color w:val="FF8973"/>
+                <w:sz w:val="21"/>
+                <w:szCs w:val="21"/>
+              </w:rPr>
+              <w:t>0</w:t>
+            </w:r>
+            <w:r>
+              <w:rPr>
+                <w:rFonts w:ascii="Consolas" w:hAnsi="Consolas" w:cs="Consolas"/>
+                <w:color w:val="FFFFFF"/>
+                <w:sz w:val="21"/>
+                <w:szCs w:val="21"/>
+              </w:rPr>
+              <w:t xml:space="preserve">; </w:t>
+            </w:r>
+            <w:r>
+              <w:rPr>
+                <w:rFonts w:ascii="Consolas" w:hAnsi="Consolas" w:cs="Consolas"/>
+                <w:color w:val="FF8973"/>
+                <w:sz w:val="21"/>
+                <w:szCs w:val="21"/>
+              </w:rPr>
+              <w:t>i</w:t>
+            </w:r>
+            <w:r>
+              <w:rPr>
+                <w:rFonts w:ascii="Consolas" w:hAnsi="Consolas" w:cs="Consolas"/>
+                <w:color w:val="FFFFFF"/>
+                <w:sz w:val="21"/>
+                <w:szCs w:val="21"/>
+              </w:rPr>
+              <w:t xml:space="preserve"> &lt; </w:t>
+            </w:r>
+            <w:r>
+              <w:rPr>
+                <w:rFonts w:ascii="Consolas" w:hAnsi="Consolas" w:cs="Consolas"/>
+                <w:color w:val="FF8973"/>
+                <w:sz w:val="21"/>
+                <w:szCs w:val="21"/>
+              </w:rPr>
+              <w:t>count</w:t>
+            </w:r>
+            <w:r>
+              <w:rPr>
+                <w:rFonts w:ascii="Consolas" w:hAnsi="Consolas" w:cs="Consolas"/>
+                <w:color w:val="FFFFFF"/>
+                <w:sz w:val="21"/>
+                <w:szCs w:val="21"/>
+              </w:rPr>
+              <w:t xml:space="preserve">; </w:t>
+            </w:r>
+            <w:r>
+              <w:rPr>
+                <w:rFonts w:ascii="Consolas" w:hAnsi="Consolas" w:cs="Consolas"/>
+                <w:color w:val="FF8973"/>
+                <w:sz w:val="21"/>
+                <w:szCs w:val="21"/>
+              </w:rPr>
+              <w:t>i</w:t>
+            </w:r>
+            <w:r>
+              <w:rPr>
+                <w:rFonts w:ascii="Consolas" w:hAnsi="Consolas" w:cs="Consolas"/>
+                <w:color w:val="FFFFFF"/>
+                <w:sz w:val="21"/>
+                <w:szCs w:val="21"/>
+              </w:rPr>
+              <w:t xml:space="preserve"> += </w:t>
+            </w:r>
+            <w:r>
+              <w:rPr>
+                <w:rFonts w:ascii="Consolas" w:hAnsi="Consolas" w:cs="Consolas"/>
+                <w:color w:val="FF8973"/>
+                <w:sz w:val="21"/>
+                <w:szCs w:val="21"/>
+              </w:rPr>
+              <w:t>1</w:t>
+            </w:r>
+            <w:r>
+              <w:rPr>
+                <w:rFonts w:ascii="Consolas" w:hAnsi="Consolas" w:cs="Consolas"/>
+                <w:color w:val="FFFFFF"/>
+                <w:sz w:val="21"/>
+                <w:szCs w:val="21"/>
+              </w:rPr>
+              <w:t>) {</w:t>
+            </w:r>
+          </w:p>
+          <w:p>
+            <w:pPr>
+              <w:shd w:val="clear" w:color="auto" w:fill="1E1E1E"/>
+              <w:spacing w:line="330" w:lineRule="atLeast"/>
+              <w:rPr>
+                <w:rFonts w:ascii="Consolas" w:hAnsi="Consolas" w:cs="Consolas"/>
+                <w:color w:val="FFFFFF"/>
+                <w:sz w:val="21"/>
+                <w:szCs w:val="21"/>
+              </w:rPr>
+            </w:pPr>
+            <w:r>
+              <w:rPr>
+                <w:rFonts w:ascii="Consolas" w:hAnsi="Consolas" w:cs="Consolas"/>
+                <w:color w:val="FFFFFF"/>
+                <w:sz w:val="21"/>
+                <w:szCs w:val="21"/>
+              </w:rPr>
+              <w:t xml:space="preserve">    </w:t>
+            </w:r>
+            <w:r>
+              <w:rPr>
+                <w:rFonts w:ascii="Consolas" w:hAnsi="Consolas" w:cs="Consolas"/>
+                <w:color w:val="FF8973"/>
+                <w:sz w:val="21"/>
+                <w:szCs w:val="21"/>
+              </w:rPr>
+              <w:t>console</w:t>
+            </w:r>
+            <w:r>
+              <w:rPr>
+                <w:rFonts w:ascii="Consolas" w:hAnsi="Consolas" w:cs="Consolas"/>
+                <w:color w:val="FFFFFF"/>
+                <w:sz w:val="21"/>
+                <w:szCs w:val="21"/>
+              </w:rPr>
+              <w:t>.</w:t>
+            </w:r>
+            <w:r>
+              <w:rPr>
+                <w:rFonts w:ascii="Consolas" w:hAnsi="Consolas" w:cs="Consolas"/>
+                <w:color w:val="83FFF5"/>
+                <w:sz w:val="21"/>
+                <w:szCs w:val="21"/>
+              </w:rPr>
+              <w:t>log</w:t>
+            </w:r>
+            <w:r>
+              <w:rPr>
+                <w:rFonts w:ascii="Consolas" w:hAnsi="Consolas" w:cs="Consolas"/>
+                <w:color w:val="FFFFFF"/>
+                <w:sz w:val="21"/>
+                <w:szCs w:val="21"/>
+              </w:rPr>
+              <w:t>(</w:t>
+            </w:r>
+            <w:r>
+              <w:rPr>
+                <w:rFonts w:ascii="Consolas" w:hAnsi="Consolas" w:cs="Consolas"/>
+                <w:color w:val="FFE083"/>
+                <w:sz w:val="21"/>
+                <w:szCs w:val="21"/>
+              </w:rPr>
+              <w:t>`</w:t>
+            </w:r>
+            <w:r>
+              <w:rPr>
+                <w:rFonts w:ascii="Consolas" w:hAnsi="Consolas" w:cs="Consolas"/>
+                <w:color w:val="FFFFFF"/>
+                <w:sz w:val="21"/>
+                <w:szCs w:val="21"/>
+              </w:rPr>
+              <w:t>${</w:t>
+            </w:r>
+            <w:r>
+              <w:rPr>
+                <w:rFonts w:ascii="Consolas" w:hAnsi="Consolas" w:cs="Consolas"/>
+                <w:color w:val="FF8973"/>
+                <w:sz w:val="21"/>
+                <w:szCs w:val="21"/>
+              </w:rPr>
+              <w:t>name</w:t>
+            </w:r>
+            <w:r>
+              <w:rPr>
+                <w:rFonts w:ascii="Consolas" w:hAnsi="Consolas" w:cs="Consolas"/>
+                <w:color w:val="FFFFFF"/>
+                <w:sz w:val="21"/>
+                <w:szCs w:val="21"/>
+              </w:rPr>
+              <w:t>}</w:t>
+            </w:r>
+            <w:r>
+              <w:rPr>
+                <w:rFonts w:ascii="Consolas" w:hAnsi="Consolas" w:cs="Consolas"/>
+                <w:color w:val="FFE083"/>
+                <w:sz w:val="21"/>
+                <w:szCs w:val="21"/>
+              </w:rPr>
+              <w:t>!`</w:t>
+            </w:r>
+            <w:r>
+              <w:rPr>
+                <w:rFonts w:ascii="Consolas" w:hAnsi="Consolas" w:cs="Consolas"/>
+                <w:color w:val="FFFFFF"/>
+                <w:sz w:val="21"/>
+                <w:szCs w:val="21"/>
+              </w:rPr>
+              <w:t>);</w:t>
+            </w:r>
+          </w:p>
+          <w:p>
+            <w:pPr>
+              <w:shd w:val="clear" w:color="auto" w:fill="1E1E1E"/>
+              <w:spacing w:line="330" w:lineRule="atLeast"/>
+              <w:rPr>
+                <w:rFonts w:ascii="Consolas" w:hAnsi="Consolas" w:cs="Consolas"/>
+                <w:color w:val="FFFFFF"/>
+                <w:sz w:val="21"/>
+                <w:szCs w:val="21"/>
+              </w:rPr>
+            </w:pPr>
+            <w:r>
+              <w:rPr>
+                <w:rFonts w:ascii="Consolas" w:hAnsi="Consolas" w:cs="Consolas"/>
+                <w:color w:val="FFFFFF"/>
+                <w:sz w:val="21"/>
+                <w:szCs w:val="21"/>
+              </w:rPr>
+              <w:t xml:space="preserve">  }</w:t>
+            </w:r>
+          </w:p>
+          <w:p>
+            <w:pPr>
+              <w:shd w:val="clear" w:color="auto" w:fill="1E1E1E"/>
+              <w:spacing w:line="330" w:lineRule="atLeast"/>
+              <w:rPr>
+                <w:rFonts w:ascii="Consolas" w:hAnsi="Consolas" w:cs="Consolas"/>
+                <w:color w:val="FFFFFF"/>
+                <w:sz w:val="21"/>
+                <w:szCs w:val="21"/>
+              </w:rPr>
+            </w:pPr>
+            <w:r>
+              <w:rPr>
+                <w:rFonts w:ascii="Consolas" w:hAnsi="Consolas" w:cs="Consolas"/>
+                <w:color w:val="FFFFFF"/>
+                <w:sz w:val="21"/>
+                <w:szCs w:val="21"/>
+              </w:rPr>
+              <w:t>}</w:t>
+            </w:r>
+          </w:p>
+          <w:p>
+            <w:pPr>
+              <w:shd w:val="clear" w:color="auto" w:fill="1E1E1E"/>
+              <w:spacing w:line="330" w:lineRule="atLeast"/>
+              <w:rPr>
+                <w:rFonts w:ascii="Consolas" w:hAnsi="Consolas" w:cs="Consolas"/>
+                <w:color w:val="FFFFFF"/>
+                <w:sz w:val="21"/>
+                <w:szCs w:val="21"/>
+              </w:rPr>
+            </w:pPr>
+          </w:p>
+          <w:p>
+            <w:pPr>
+              <w:shd w:val="clear" w:color="auto" w:fill="1E1E1E"/>
+              <w:spacing w:line="330" w:lineRule="atLeast"/>
+              <w:rPr>
+                <w:rFonts w:ascii="Consolas" w:hAnsi="Consolas" w:cs="Consolas"/>
+                <w:color w:val="FFFFFF"/>
+                <w:sz w:val="21"/>
+                <w:szCs w:val="21"/>
+              </w:rPr>
+            </w:pPr>
+            <w:r>
+              <w:rPr>
+                <w:rFonts w:ascii="Consolas" w:hAnsi="Consolas" w:cs="Consolas"/>
+                <w:color w:val="939598"/>
+                <w:sz w:val="21"/>
+                <w:szCs w:val="21"/>
+              </w:rPr>
+              <w:t>// Exclaim 'Muriel!' six times</w:t>
+            </w:r>
+          </w:p>
+          <w:p>
+            <w:pPr>
+              <w:shd w:val="clear" w:color="auto" w:fill="1E1E1E"/>
+              <w:spacing w:line="330" w:lineRule="atLeast"/>
+              <w:rPr>
+                <w:rFonts w:ascii="Consolas" w:hAnsi="Consolas" w:cs="Consolas"/>
+                <w:color w:val="FFFFFF"/>
+                <w:sz w:val="21"/>
+                <w:szCs w:val="21"/>
+              </w:rPr>
+            </w:pPr>
+            <w:r>
+              <w:rPr>
+                <w:rFonts w:ascii="Consolas" w:hAnsi="Consolas" w:cs="Consolas"/>
+                <w:color w:val="FF8973"/>
+                <w:sz w:val="21"/>
+                <w:szCs w:val="21"/>
+              </w:rPr>
+              <w:t>exclaim</w:t>
+            </w:r>
+            <w:r>
+              <w:rPr>
+                <w:rFonts w:ascii="Consolas" w:hAnsi="Consolas" w:cs="Consolas"/>
+                <w:color w:val="FFFFFF"/>
+                <w:sz w:val="21"/>
+                <w:szCs w:val="21"/>
+              </w:rPr>
+              <w:t>(</w:t>
+            </w:r>
+            <w:r>
+              <w:rPr>
+                <w:rFonts w:ascii="Consolas" w:hAnsi="Consolas" w:cs="Consolas"/>
+                <w:color w:val="FFE083"/>
+                <w:sz w:val="21"/>
+                <w:szCs w:val="21"/>
+              </w:rPr>
+              <w:t>'Muriel'</w:t>
+            </w:r>
+            <w:r>
+              <w:rPr>
+                <w:rFonts w:ascii="Consolas" w:hAnsi="Consolas" w:cs="Consolas"/>
+                <w:color w:val="FFFFFF"/>
+                <w:sz w:val="21"/>
+                <w:szCs w:val="21"/>
+              </w:rPr>
+              <w:t>,</w:t>
+            </w:r>
+            <w:r>
+              <w:rPr>
+                <w:rFonts w:ascii="Consolas" w:hAnsi="Consolas" w:cs="Consolas"/>
+                <w:color w:val="FF8973"/>
+                <w:sz w:val="21"/>
+                <w:szCs w:val="21"/>
+              </w:rPr>
+              <w:t>6</w:t>
+            </w:r>
+            <w:r>
+              <w:rPr>
+                <w:rFonts w:ascii="Consolas" w:hAnsi="Consolas" w:cs="Consolas"/>
+                <w:color w:val="FFFFFF"/>
+                <w:sz w:val="21"/>
+                <w:szCs w:val="21"/>
+              </w:rPr>
+              <w:t>);</w:t>
+            </w:r>
+          </w:p>
+          <w:p>
+            <w:pPr>
+              <w:shd w:val="clear" w:color="auto" w:fill="1E1E1E"/>
+              <w:spacing w:line="330" w:lineRule="atLeast"/>
+              <w:rPr>
+                <w:rFonts w:ascii="Consolas" w:hAnsi="Consolas" w:cs="Consolas"/>
+                <w:color w:val="FFFFFF"/>
+                <w:sz w:val="21"/>
+                <w:szCs w:val="21"/>
+              </w:rPr>
+            </w:pPr>
+            <w:r>
+              <w:rPr>
+                <w:rFonts w:ascii="Consolas" w:hAnsi="Consolas" w:cs="Consolas"/>
+                <w:color w:val="FFFFFF"/>
+                <w:sz w:val="21"/>
+                <w:szCs w:val="21"/>
+              </w:rPr>
+              <w:t xml:space="preserve"> </w:t>
+            </w:r>
+          </w:p>
+          <w:p>
+            <w:pPr>
               <w:rPr>
                 <w:color w:val="000000" w:themeColor="text1"/>
               </w:rPr>
@@ -475,9 +1547,999 @@
     <w:p/>
     <w:p>
       <w:pPr>
+        <w:pStyle w:val="ListParagraph"/>
+        <w:numPr>
+          <w:ilvl w:val="0"/>
+          <w:numId w:val="1"/>
+        </w:numPr>
         <w:rPr>
           <w:color w:val="000000" w:themeColor="text1"/>
+          <w:sz w:val="28"/>
+          <w:szCs w:val="28"/>
         </w:rPr>
+      </w:pPr>
+      <w:r>
+        <w:rPr>
+          <w:color w:val="000000" w:themeColor="text1"/>
+          <w:sz w:val="28"/>
+          <w:szCs w:val="28"/>
+        </w:rPr>
+        <w:t>Parameter Type Annotations</w:t>
+      </w:r>
+    </w:p>
+    <w:p>
+      <w:pPr>
+        <w:pStyle w:val="ListParagraph"/>
+        <w:numPr>
+          <w:ilvl w:val="1"/>
+          <w:numId w:val="2"/>
+        </w:numPr>
+        <w:shd w:val="clear" w:color="auto" w:fill="FFFFFF"/>
+        <w:spacing w:after="100" w:afterAutospacing="1"/>
+        <w:rPr>
+          <w:rFonts w:eastAsia="Times New Roman" w:cs="Segoe UI"/>
+          <w:color w:val="000000" w:themeColor="text1"/>
+        </w:rPr>
+      </w:pPr>
+      <w:r>
+        <w:rPr>
+          <w:rFonts w:ascii="AppleSystemUIFont" w:hAnsi="AppleSystemUIFont" w:cs="AppleSystemUIFont"/>
+          <w:lang w:val="en-US"/>
+        </w:rPr>
+        <w:t>parameters may be given type annotations with the same syntax as variable declarations: a colon next to the name</w:t>
+      </w:r>
+    </w:p>
+    <w:tbl>
+      <w:tblPr>
+        <w:tblStyle w:val="TableGrid"/>
+        <w:tblW w:w="0" w:type="auto"/>
+        <w:tblLook w:val="04A0" w:firstRow="1" w:lastRow="0" w:firstColumn="1" w:lastColumn="0" w:noHBand="0" w:noVBand="1"/>
+      </w:tblPr>
+      <w:tblGrid>
+        <w:gridCol w:w="9350"/>
+      </w:tblGrid>
+      <w:tr>
+        <w:tc>
+          <w:tcPr>
+            <w:tcW w:w="9350" w:type="dxa"/>
+          </w:tcPr>
+          <w:p>
+            <w:pPr>
+              <w:shd w:val="clear" w:color="auto" w:fill="1E1E1E"/>
+              <w:spacing w:line="330" w:lineRule="atLeast"/>
+              <w:rPr>
+                <w:rFonts w:ascii="Consolas" w:hAnsi="Consolas" w:cs="Consolas"/>
+                <w:color w:val="FFFFFF"/>
+                <w:sz w:val="21"/>
+                <w:szCs w:val="21"/>
+              </w:rPr>
+            </w:pPr>
+            <w:r>
+              <w:rPr>
+                <w:rFonts w:ascii="Consolas" w:hAnsi="Consolas" w:cs="Consolas"/>
+                <w:color w:val="B3CCFF"/>
+                <w:sz w:val="21"/>
+                <w:szCs w:val="21"/>
+              </w:rPr>
+              <w:t>function</w:t>
+            </w:r>
+            <w:r>
+              <w:rPr>
+                <w:rFonts w:ascii="Consolas" w:hAnsi="Consolas" w:cs="Consolas"/>
+                <w:color w:val="FFFFFF"/>
+                <w:sz w:val="21"/>
+                <w:szCs w:val="21"/>
+              </w:rPr>
+              <w:t xml:space="preserve"> greet</w:t>
+            </w:r>
+            <w:r>
+              <w:rPr>
+                <w:rFonts w:ascii="Consolas" w:hAnsi="Consolas" w:cs="Consolas"/>
+                <w:color w:val="E85D7F"/>
+                <w:sz w:val="21"/>
+                <w:szCs w:val="21"/>
+              </w:rPr>
+              <w:t>(</w:t>
+            </w:r>
+            <w:r>
+              <w:rPr>
+                <w:rFonts w:ascii="Consolas" w:hAnsi="Consolas" w:cs="Consolas"/>
+                <w:color w:val="FFFFFF"/>
+                <w:sz w:val="21"/>
+                <w:szCs w:val="21"/>
+              </w:rPr>
+              <w:t>name</w:t>
+            </w:r>
+            <w:r>
+              <w:rPr>
+                <w:rFonts w:ascii="Consolas" w:hAnsi="Consolas" w:cs="Consolas"/>
+                <w:color w:val="E85D7F"/>
+                <w:sz w:val="21"/>
+                <w:szCs w:val="21"/>
+              </w:rPr>
+              <w:t>:</w:t>
+            </w:r>
+            <w:r>
+              <w:rPr>
+                <w:rFonts w:ascii="Consolas" w:hAnsi="Consolas" w:cs="Consolas"/>
+                <w:color w:val="FFFFFF"/>
+                <w:sz w:val="21"/>
+                <w:szCs w:val="21"/>
+              </w:rPr>
+              <w:t xml:space="preserve"> </w:t>
+            </w:r>
+            <w:r>
+              <w:rPr>
+                <w:rFonts w:ascii="Consolas" w:hAnsi="Consolas" w:cs="Consolas"/>
+                <w:color w:val="B3CCFF"/>
+                <w:sz w:val="21"/>
+                <w:szCs w:val="21"/>
+              </w:rPr>
+              <w:t>string</w:t>
+            </w:r>
+            <w:r>
+              <w:rPr>
+                <w:rFonts w:ascii="Consolas" w:hAnsi="Consolas" w:cs="Consolas"/>
+                <w:color w:val="E85D7F"/>
+                <w:sz w:val="21"/>
+                <w:szCs w:val="21"/>
+              </w:rPr>
+              <w:t>)</w:t>
+            </w:r>
+            <w:r>
+              <w:rPr>
+                <w:rFonts w:ascii="Consolas" w:hAnsi="Consolas" w:cs="Consolas"/>
+                <w:color w:val="FFFFFF"/>
+                <w:sz w:val="21"/>
+                <w:szCs w:val="21"/>
+              </w:rPr>
+              <w:t xml:space="preserve"> </w:t>
+            </w:r>
+            <w:r>
+              <w:rPr>
+                <w:rFonts w:ascii="Consolas" w:hAnsi="Consolas" w:cs="Consolas"/>
+                <w:color w:val="E85D7F"/>
+                <w:sz w:val="21"/>
+                <w:szCs w:val="21"/>
+              </w:rPr>
+              <w:t>{</w:t>
+            </w:r>
+          </w:p>
+          <w:p>
+            <w:pPr>
+              <w:shd w:val="clear" w:color="auto" w:fill="1E1E1E"/>
+              <w:spacing w:line="330" w:lineRule="atLeast"/>
+              <w:rPr>
+                <w:rFonts w:ascii="Consolas" w:hAnsi="Consolas" w:cs="Consolas"/>
+                <w:color w:val="FFFFFF"/>
+                <w:sz w:val="21"/>
+                <w:szCs w:val="21"/>
+              </w:rPr>
+            </w:pPr>
+            <w:r>
+              <w:rPr>
+                <w:rFonts w:ascii="Consolas" w:hAnsi="Consolas" w:cs="Consolas"/>
+                <w:color w:val="FFFFFF"/>
+                <w:sz w:val="21"/>
+                <w:szCs w:val="21"/>
+              </w:rPr>
+              <w:t xml:space="preserve">  console</w:t>
+            </w:r>
+            <w:r>
+              <w:rPr>
+                <w:rFonts w:ascii="Consolas" w:hAnsi="Consolas" w:cs="Consolas"/>
+                <w:color w:val="E85D7F"/>
+                <w:sz w:val="21"/>
+                <w:szCs w:val="21"/>
+              </w:rPr>
+              <w:t>.</w:t>
+            </w:r>
+            <w:r>
+              <w:rPr>
+                <w:rFonts w:ascii="Consolas" w:hAnsi="Consolas" w:cs="Consolas"/>
+                <w:color w:val="FFFFFF"/>
+                <w:sz w:val="21"/>
+                <w:szCs w:val="21"/>
+              </w:rPr>
+              <w:t>log</w:t>
+            </w:r>
+            <w:r>
+              <w:rPr>
+                <w:rFonts w:ascii="Consolas" w:hAnsi="Consolas" w:cs="Consolas"/>
+                <w:color w:val="E85D7F"/>
+                <w:sz w:val="21"/>
+                <w:szCs w:val="21"/>
+              </w:rPr>
+              <w:t>(</w:t>
+            </w:r>
+            <w:r>
+              <w:rPr>
+                <w:rFonts w:ascii="Consolas" w:hAnsi="Consolas" w:cs="Consolas"/>
+                <w:color w:val="FFE083"/>
+                <w:sz w:val="21"/>
+                <w:szCs w:val="21"/>
+              </w:rPr>
+              <w:t xml:space="preserve">`Hello, </w:t>
+            </w:r>
+            <w:r>
+              <w:rPr>
+                <w:rFonts w:ascii="Consolas" w:hAnsi="Consolas" w:cs="Consolas"/>
+                <w:color w:val="E85D7F"/>
+                <w:sz w:val="21"/>
+                <w:szCs w:val="21"/>
+              </w:rPr>
+              <w:t>${</w:t>
+            </w:r>
+            <w:r>
+              <w:rPr>
+                <w:rFonts w:ascii="Consolas" w:hAnsi="Consolas" w:cs="Consolas"/>
+                <w:color w:val="FFFFFF"/>
+                <w:sz w:val="21"/>
+                <w:szCs w:val="21"/>
+              </w:rPr>
+              <w:t>name</w:t>
+            </w:r>
+            <w:r>
+              <w:rPr>
+                <w:rFonts w:ascii="Consolas" w:hAnsi="Consolas" w:cs="Consolas"/>
+                <w:color w:val="E85D7F"/>
+                <w:sz w:val="21"/>
+                <w:szCs w:val="21"/>
+              </w:rPr>
+              <w:t>}</w:t>
+            </w:r>
+            <w:r>
+              <w:rPr>
+                <w:rFonts w:ascii="Consolas" w:hAnsi="Consolas" w:cs="Consolas"/>
+                <w:color w:val="FFE083"/>
+                <w:sz w:val="21"/>
+                <w:szCs w:val="21"/>
+              </w:rPr>
+              <w:t>!`</w:t>
+            </w:r>
+            <w:r>
+              <w:rPr>
+                <w:rFonts w:ascii="Consolas" w:hAnsi="Consolas" w:cs="Consolas"/>
+                <w:color w:val="E85D7F"/>
+                <w:sz w:val="21"/>
+                <w:szCs w:val="21"/>
+              </w:rPr>
+              <w:t>);</w:t>
+            </w:r>
+          </w:p>
+          <w:p>
+            <w:pPr>
+              <w:shd w:val="clear" w:color="auto" w:fill="1E1E1E"/>
+              <w:spacing w:line="330" w:lineRule="atLeast"/>
+              <w:rPr>
+                <w:rFonts w:ascii="Consolas" w:hAnsi="Consolas" w:cs="Consolas"/>
+                <w:color w:val="FFFFFF"/>
+                <w:sz w:val="21"/>
+                <w:szCs w:val="21"/>
+              </w:rPr>
+            </w:pPr>
+            <w:r>
+              <w:rPr>
+                <w:rFonts w:ascii="Consolas" w:hAnsi="Consolas" w:cs="Consolas"/>
+                <w:color w:val="E85D7F"/>
+                <w:sz w:val="21"/>
+                <w:szCs w:val="21"/>
+              </w:rPr>
+              <w:t>}</w:t>
+            </w:r>
+          </w:p>
+          <w:p>
+            <w:pPr>
+              <w:shd w:val="clear" w:color="auto" w:fill="1E1E1E"/>
+              <w:spacing w:line="330" w:lineRule="atLeast"/>
+              <w:rPr>
+                <w:rFonts w:ascii="Consolas" w:hAnsi="Consolas" w:cs="Consolas"/>
+                <w:color w:val="FFFFFF"/>
+                <w:sz w:val="21"/>
+                <w:szCs w:val="21"/>
+              </w:rPr>
+            </w:pPr>
+            <w:r>
+              <w:rPr>
+                <w:rFonts w:ascii="Consolas" w:hAnsi="Consolas" w:cs="Consolas"/>
+                <w:color w:val="FFFFFF"/>
+                <w:sz w:val="21"/>
+                <w:szCs w:val="21"/>
+              </w:rPr>
+              <w:t xml:space="preserve"> </w:t>
+            </w:r>
+          </w:p>
+          <w:p>
+            <w:pPr>
+              <w:shd w:val="clear" w:color="auto" w:fill="1E1E1E"/>
+              <w:spacing w:line="330" w:lineRule="atLeast"/>
+              <w:rPr>
+                <w:rFonts w:ascii="Consolas" w:hAnsi="Consolas" w:cs="Consolas"/>
+                <w:color w:val="FFFFFF"/>
+                <w:sz w:val="21"/>
+                <w:szCs w:val="21"/>
+              </w:rPr>
+            </w:pPr>
+            <w:r>
+              <w:rPr>
+                <w:rFonts w:ascii="Consolas" w:hAnsi="Consolas" w:cs="Consolas"/>
+                <w:color w:val="FFFFFF"/>
+                <w:sz w:val="21"/>
+                <w:szCs w:val="21"/>
+              </w:rPr>
+              <w:t>greet</w:t>
+            </w:r>
+            <w:r>
+              <w:rPr>
+                <w:rFonts w:ascii="Consolas" w:hAnsi="Consolas" w:cs="Consolas"/>
+                <w:color w:val="E85D7F"/>
+                <w:sz w:val="21"/>
+                <w:szCs w:val="21"/>
+              </w:rPr>
+              <w:t>(</w:t>
+            </w:r>
+            <w:r>
+              <w:rPr>
+                <w:rFonts w:ascii="Consolas" w:hAnsi="Consolas" w:cs="Consolas"/>
+                <w:color w:val="FFE083"/>
+                <w:sz w:val="21"/>
+                <w:szCs w:val="21"/>
+              </w:rPr>
+              <w:t>'Katz'</w:t>
+            </w:r>
+            <w:r>
+              <w:rPr>
+                <w:rFonts w:ascii="Consolas" w:hAnsi="Consolas" w:cs="Consolas"/>
+                <w:color w:val="E85D7F"/>
+                <w:sz w:val="21"/>
+                <w:szCs w:val="21"/>
+              </w:rPr>
+              <w:t>);</w:t>
+            </w:r>
+            <w:r>
+              <w:rPr>
+                <w:rFonts w:ascii="Consolas" w:hAnsi="Consolas" w:cs="Consolas"/>
+                <w:color w:val="FFFFFF"/>
+                <w:sz w:val="21"/>
+                <w:szCs w:val="21"/>
+              </w:rPr>
+              <w:t xml:space="preserve"> </w:t>
+            </w:r>
+            <w:r>
+              <w:rPr>
+                <w:rFonts w:ascii="Consolas" w:hAnsi="Consolas" w:cs="Consolas"/>
+                <w:color w:val="939598"/>
+                <w:sz w:val="21"/>
+                <w:szCs w:val="21"/>
+              </w:rPr>
+              <w:t xml:space="preserve">// Prints: Hello, Katz  </w:t>
+            </w:r>
+          </w:p>
+          <w:p>
+            <w:pPr>
+              <w:shd w:val="clear" w:color="auto" w:fill="1E1E1E"/>
+              <w:spacing w:line="330" w:lineRule="atLeast"/>
+              <w:rPr>
+                <w:rFonts w:ascii="Consolas" w:hAnsi="Consolas" w:cs="Consolas"/>
+                <w:color w:val="FFFFFF"/>
+                <w:sz w:val="21"/>
+                <w:szCs w:val="21"/>
+              </w:rPr>
+            </w:pPr>
+            <w:r>
+              <w:rPr>
+                <w:rFonts w:ascii="Consolas" w:hAnsi="Consolas" w:cs="Consolas"/>
+                <w:color w:val="FFFFFF"/>
+                <w:sz w:val="21"/>
+                <w:szCs w:val="21"/>
+              </w:rPr>
+              <w:t xml:space="preserve"> </w:t>
+            </w:r>
+          </w:p>
+          <w:p>
+            <w:pPr>
+              <w:shd w:val="clear" w:color="auto" w:fill="1E1E1E"/>
+              <w:spacing w:line="330" w:lineRule="atLeast"/>
+              <w:rPr>
+                <w:rFonts w:ascii="Consolas" w:hAnsi="Consolas" w:cs="Consolas"/>
+                <w:color w:val="FFFFFF"/>
+                <w:sz w:val="21"/>
+                <w:szCs w:val="21"/>
+              </w:rPr>
+            </w:pPr>
+            <w:r>
+              <w:rPr>
+                <w:rFonts w:ascii="Consolas" w:hAnsi="Consolas" w:cs="Consolas"/>
+                <w:color w:val="FFFFFF"/>
+                <w:sz w:val="21"/>
+                <w:szCs w:val="21"/>
+              </w:rPr>
+              <w:t>greet</w:t>
+            </w:r>
+            <w:r>
+              <w:rPr>
+                <w:rFonts w:ascii="Consolas" w:hAnsi="Consolas" w:cs="Consolas"/>
+                <w:color w:val="E85D7F"/>
+                <w:sz w:val="21"/>
+                <w:szCs w:val="21"/>
+              </w:rPr>
+              <w:t>(1337);</w:t>
+            </w:r>
+            <w:r>
+              <w:rPr>
+                <w:rFonts w:ascii="Consolas" w:hAnsi="Consolas" w:cs="Consolas"/>
+                <w:color w:val="FFFFFF"/>
+                <w:sz w:val="21"/>
+                <w:szCs w:val="21"/>
+              </w:rPr>
+              <w:t xml:space="preserve"> </w:t>
+            </w:r>
+            <w:r>
+              <w:rPr>
+                <w:rFonts w:ascii="Consolas" w:hAnsi="Consolas" w:cs="Consolas"/>
+                <w:color w:val="939598"/>
+                <w:sz w:val="21"/>
+                <w:szCs w:val="21"/>
+              </w:rPr>
+              <w:t>// Error: argument '1337' is not assignable to parameter of type 'string'</w:t>
+            </w:r>
+          </w:p>
+          <w:p>
+            <w:pPr>
+              <w:tabs>
+                <w:tab w:val="left" w:pos="4140"/>
+              </w:tabs>
+            </w:pPr>
+          </w:p>
+        </w:tc>
+      </w:tr>
+    </w:tbl>
+    <w:p>
+      <w:pPr>
+        <w:tabs>
+          <w:tab w:val="left" w:pos="4140"/>
+        </w:tabs>
+      </w:pPr>
+    </w:p>
+    <w:p>
+      <w:pPr>
+        <w:pStyle w:val="ListParagraph"/>
+        <w:numPr>
+          <w:ilvl w:val="1"/>
+          <w:numId w:val="2"/>
+        </w:numPr>
+        <w:tabs>
+          <w:tab w:val="left" w:pos="4140"/>
+        </w:tabs>
+      </w:pPr>
+      <w:r>
+        <w:rPr>
+          <w:rFonts w:ascii="AppleSystemUIFont" w:hAnsi="AppleSystemUIFont" w:cs="AppleSystemUIFont"/>
+          <w:lang w:val="en-US"/>
+        </w:rPr>
+        <w:t>Parameters that we do not provide type annotations for are assumed to be of type any—the same way variables are.</w:t>
+      </w:r>
+    </w:p>
+    <w:p>
+      <w:pPr>
+        <w:tabs>
+          <w:tab w:val="left" w:pos="4140"/>
+        </w:tabs>
+      </w:pPr>
+    </w:p>
+    <w:tbl>
+      <w:tblPr>
+        <w:tblStyle w:val="TableGrid"/>
+        <w:tblW w:w="0" w:type="auto"/>
+        <w:tblLook w:val="04A0" w:firstRow="1" w:lastRow="0" w:firstColumn="1" w:lastColumn="0" w:noHBand="0" w:noVBand="1"/>
+      </w:tblPr>
+      <w:tblGrid>
+        <w:gridCol w:w="9350"/>
+      </w:tblGrid>
+      <w:tr>
+        <w:tc>
+          <w:tcPr>
+            <w:tcW w:w="9350" w:type="dxa"/>
+          </w:tcPr>
+          <w:p>
+            <w:pPr>
+              <w:shd w:val="clear" w:color="auto" w:fill="1E1E1E"/>
+              <w:spacing w:line="330" w:lineRule="atLeast"/>
+              <w:rPr>
+                <w:rFonts w:ascii="Consolas" w:hAnsi="Consolas" w:cs="Consolas"/>
+                <w:color w:val="FFFFFF"/>
+                <w:sz w:val="21"/>
+                <w:szCs w:val="21"/>
+              </w:rPr>
+            </w:pPr>
+            <w:r>
+              <w:rPr>
+                <w:rFonts w:ascii="Consolas" w:hAnsi="Consolas" w:cs="Consolas"/>
+                <w:color w:val="B3CCFF"/>
+                <w:sz w:val="21"/>
+                <w:szCs w:val="21"/>
+              </w:rPr>
+              <w:t>function</w:t>
+            </w:r>
+            <w:r>
+              <w:rPr>
+                <w:rFonts w:ascii="Consolas" w:hAnsi="Consolas" w:cs="Consolas"/>
+                <w:color w:val="FFFFFF"/>
+                <w:sz w:val="21"/>
+                <w:szCs w:val="21"/>
+              </w:rPr>
+              <w:t xml:space="preserve"> printKeyValue</w:t>
+            </w:r>
+            <w:r>
+              <w:rPr>
+                <w:rFonts w:ascii="Consolas" w:hAnsi="Consolas" w:cs="Consolas"/>
+                <w:color w:val="E85D7F"/>
+                <w:sz w:val="21"/>
+                <w:szCs w:val="21"/>
+              </w:rPr>
+              <w:t>(</w:t>
+            </w:r>
+            <w:r>
+              <w:rPr>
+                <w:rFonts w:ascii="Consolas" w:hAnsi="Consolas" w:cs="Consolas"/>
+                <w:color w:val="FFFFFF"/>
+                <w:sz w:val="21"/>
+                <w:szCs w:val="21"/>
+              </w:rPr>
+              <w:t>key</w:t>
+            </w:r>
+            <w:r>
+              <w:rPr>
+                <w:rFonts w:ascii="Consolas" w:hAnsi="Consolas" w:cs="Consolas"/>
+                <w:color w:val="E85D7F"/>
+                <w:sz w:val="21"/>
+                <w:szCs w:val="21"/>
+              </w:rPr>
+              <w:t>:</w:t>
+            </w:r>
+            <w:r>
+              <w:rPr>
+                <w:rFonts w:ascii="Consolas" w:hAnsi="Consolas" w:cs="Consolas"/>
+                <w:color w:val="FFFFFF"/>
+                <w:sz w:val="21"/>
+                <w:szCs w:val="21"/>
+              </w:rPr>
+              <w:t xml:space="preserve"> </w:t>
+            </w:r>
+            <w:r>
+              <w:rPr>
+                <w:rFonts w:ascii="Consolas" w:hAnsi="Consolas" w:cs="Consolas"/>
+                <w:color w:val="B3CCFF"/>
+                <w:sz w:val="21"/>
+                <w:szCs w:val="21"/>
+              </w:rPr>
+              <w:t>string</w:t>
+            </w:r>
+            <w:r>
+              <w:rPr>
+                <w:rFonts w:ascii="Consolas" w:hAnsi="Consolas" w:cs="Consolas"/>
+                <w:color w:val="E85D7F"/>
+                <w:sz w:val="21"/>
+                <w:szCs w:val="21"/>
+              </w:rPr>
+              <w:t>,</w:t>
+            </w:r>
+            <w:r>
+              <w:rPr>
+                <w:rFonts w:ascii="Consolas" w:hAnsi="Consolas" w:cs="Consolas"/>
+                <w:color w:val="FFFFFF"/>
+                <w:sz w:val="21"/>
+                <w:szCs w:val="21"/>
+              </w:rPr>
+              <w:t xml:space="preserve"> value</w:t>
+            </w:r>
+            <w:r>
+              <w:rPr>
+                <w:rFonts w:ascii="Consolas" w:hAnsi="Consolas" w:cs="Consolas"/>
+                <w:color w:val="E85D7F"/>
+                <w:sz w:val="21"/>
+                <w:szCs w:val="21"/>
+              </w:rPr>
+              <w:t>)</w:t>
+            </w:r>
+            <w:r>
+              <w:rPr>
+                <w:rFonts w:ascii="Consolas" w:hAnsi="Consolas" w:cs="Consolas"/>
+                <w:color w:val="FFFFFF"/>
+                <w:sz w:val="21"/>
+                <w:szCs w:val="21"/>
+              </w:rPr>
+              <w:t xml:space="preserve"> </w:t>
+            </w:r>
+            <w:r>
+              <w:rPr>
+                <w:rFonts w:ascii="Consolas" w:hAnsi="Consolas" w:cs="Consolas"/>
+                <w:color w:val="E85D7F"/>
+                <w:sz w:val="21"/>
+                <w:szCs w:val="21"/>
+              </w:rPr>
+              <w:t>{</w:t>
+            </w:r>
+          </w:p>
+          <w:p>
+            <w:pPr>
+              <w:shd w:val="clear" w:color="auto" w:fill="1E1E1E"/>
+              <w:spacing w:line="330" w:lineRule="atLeast"/>
+              <w:rPr>
+                <w:rFonts w:ascii="Consolas" w:hAnsi="Consolas" w:cs="Consolas"/>
+                <w:color w:val="FFFFFF"/>
+                <w:sz w:val="21"/>
+                <w:szCs w:val="21"/>
+              </w:rPr>
+            </w:pPr>
+            <w:r>
+              <w:rPr>
+                <w:rFonts w:ascii="Consolas" w:hAnsi="Consolas" w:cs="Consolas"/>
+                <w:color w:val="FFFFFF"/>
+                <w:sz w:val="21"/>
+                <w:szCs w:val="21"/>
+              </w:rPr>
+              <w:t xml:space="preserve">  console</w:t>
+            </w:r>
+            <w:r>
+              <w:rPr>
+                <w:rFonts w:ascii="Consolas" w:hAnsi="Consolas" w:cs="Consolas"/>
+                <w:color w:val="E85D7F"/>
+                <w:sz w:val="21"/>
+                <w:szCs w:val="21"/>
+              </w:rPr>
+              <w:t>.</w:t>
+            </w:r>
+            <w:r>
+              <w:rPr>
+                <w:rFonts w:ascii="Consolas" w:hAnsi="Consolas" w:cs="Consolas"/>
+                <w:color w:val="FFFFFF"/>
+                <w:sz w:val="21"/>
+                <w:szCs w:val="21"/>
+              </w:rPr>
+              <w:t>log</w:t>
+            </w:r>
+            <w:r>
+              <w:rPr>
+                <w:rFonts w:ascii="Consolas" w:hAnsi="Consolas" w:cs="Consolas"/>
+                <w:color w:val="E85D7F"/>
+                <w:sz w:val="21"/>
+                <w:szCs w:val="21"/>
+              </w:rPr>
+              <w:t>(</w:t>
+            </w:r>
+            <w:r>
+              <w:rPr>
+                <w:rFonts w:ascii="Consolas" w:hAnsi="Consolas" w:cs="Consolas"/>
+                <w:color w:val="FFE083"/>
+                <w:sz w:val="21"/>
+                <w:szCs w:val="21"/>
+              </w:rPr>
+              <w:t>`</w:t>
+            </w:r>
+            <w:r>
+              <w:rPr>
+                <w:rFonts w:ascii="Consolas" w:hAnsi="Consolas" w:cs="Consolas"/>
+                <w:color w:val="E85D7F"/>
+                <w:sz w:val="21"/>
+                <w:szCs w:val="21"/>
+              </w:rPr>
+              <w:t>${</w:t>
+            </w:r>
+            <w:r>
+              <w:rPr>
+                <w:rFonts w:ascii="Consolas" w:hAnsi="Consolas" w:cs="Consolas"/>
+                <w:color w:val="FFFFFF"/>
+                <w:sz w:val="21"/>
+                <w:szCs w:val="21"/>
+              </w:rPr>
+              <w:t>key</w:t>
+            </w:r>
+            <w:r>
+              <w:rPr>
+                <w:rFonts w:ascii="Consolas" w:hAnsi="Consolas" w:cs="Consolas"/>
+                <w:color w:val="E85D7F"/>
+                <w:sz w:val="21"/>
+                <w:szCs w:val="21"/>
+              </w:rPr>
+              <w:t>}</w:t>
+            </w:r>
+            <w:r>
+              <w:rPr>
+                <w:rFonts w:ascii="Consolas" w:hAnsi="Consolas" w:cs="Consolas"/>
+                <w:color w:val="FFE083"/>
+                <w:sz w:val="21"/>
+                <w:szCs w:val="21"/>
+              </w:rPr>
+              <w:t xml:space="preserve">: </w:t>
+            </w:r>
+            <w:r>
+              <w:rPr>
+                <w:rFonts w:ascii="Consolas" w:hAnsi="Consolas" w:cs="Consolas"/>
+                <w:color w:val="E85D7F"/>
+                <w:sz w:val="21"/>
+                <w:szCs w:val="21"/>
+              </w:rPr>
+              <w:t>${</w:t>
+            </w:r>
+            <w:r>
+              <w:rPr>
+                <w:rFonts w:ascii="Consolas" w:hAnsi="Consolas" w:cs="Consolas"/>
+                <w:color w:val="FFFFFF"/>
+                <w:sz w:val="21"/>
+                <w:szCs w:val="21"/>
+              </w:rPr>
+              <w:t>value</w:t>
+            </w:r>
+            <w:r>
+              <w:rPr>
+                <w:rFonts w:ascii="Consolas" w:hAnsi="Consolas" w:cs="Consolas"/>
+                <w:color w:val="E85D7F"/>
+                <w:sz w:val="21"/>
+                <w:szCs w:val="21"/>
+              </w:rPr>
+              <w:t>}</w:t>
+            </w:r>
+            <w:r>
+              <w:rPr>
+                <w:rFonts w:ascii="Consolas" w:hAnsi="Consolas" w:cs="Consolas"/>
+                <w:color w:val="FFE083"/>
+                <w:sz w:val="21"/>
+                <w:szCs w:val="21"/>
+              </w:rPr>
+              <w:t>`</w:t>
+            </w:r>
+            <w:r>
+              <w:rPr>
+                <w:rFonts w:ascii="Consolas" w:hAnsi="Consolas" w:cs="Consolas"/>
+                <w:color w:val="E85D7F"/>
+                <w:sz w:val="21"/>
+                <w:szCs w:val="21"/>
+              </w:rPr>
+              <w:t>);</w:t>
+            </w:r>
+          </w:p>
+          <w:p>
+            <w:pPr>
+              <w:shd w:val="clear" w:color="auto" w:fill="1E1E1E"/>
+              <w:spacing w:line="330" w:lineRule="atLeast"/>
+              <w:rPr>
+                <w:rFonts w:ascii="Consolas" w:hAnsi="Consolas" w:cs="Consolas"/>
+                <w:color w:val="FFFFFF"/>
+                <w:sz w:val="21"/>
+                <w:szCs w:val="21"/>
+              </w:rPr>
+            </w:pPr>
+            <w:r>
+              <w:rPr>
+                <w:rFonts w:ascii="Consolas" w:hAnsi="Consolas" w:cs="Consolas"/>
+                <w:color w:val="E85D7F"/>
+                <w:sz w:val="21"/>
+                <w:szCs w:val="21"/>
+              </w:rPr>
+              <w:t>}</w:t>
+            </w:r>
+          </w:p>
+          <w:p>
+            <w:pPr>
+              <w:shd w:val="clear" w:color="auto" w:fill="1E1E1E"/>
+              <w:spacing w:line="330" w:lineRule="atLeast"/>
+              <w:rPr>
+                <w:rFonts w:ascii="Consolas" w:hAnsi="Consolas" w:cs="Consolas"/>
+                <w:color w:val="FFFFFF"/>
+                <w:sz w:val="21"/>
+                <w:szCs w:val="21"/>
+              </w:rPr>
+            </w:pPr>
+            <w:r>
+              <w:rPr>
+                <w:rFonts w:ascii="Consolas" w:hAnsi="Consolas" w:cs="Consolas"/>
+                <w:color w:val="FFFFFF"/>
+                <w:sz w:val="21"/>
+                <w:szCs w:val="21"/>
+              </w:rPr>
+              <w:t xml:space="preserve"> </w:t>
+            </w:r>
+          </w:p>
+          <w:p>
+            <w:pPr>
+              <w:shd w:val="clear" w:color="auto" w:fill="1E1E1E"/>
+              <w:spacing w:line="330" w:lineRule="atLeast"/>
+              <w:rPr>
+                <w:rFonts w:ascii="Consolas" w:hAnsi="Consolas" w:cs="Consolas"/>
+                <w:color w:val="FFFFFF"/>
+                <w:sz w:val="21"/>
+                <w:szCs w:val="21"/>
+              </w:rPr>
+            </w:pPr>
+            <w:r>
+              <w:rPr>
+                <w:rFonts w:ascii="Consolas" w:hAnsi="Consolas" w:cs="Consolas"/>
+                <w:color w:val="FFFFFF"/>
+                <w:sz w:val="21"/>
+                <w:szCs w:val="21"/>
+              </w:rPr>
+              <w:t>printKeyValue</w:t>
+            </w:r>
+            <w:r>
+              <w:rPr>
+                <w:rFonts w:ascii="Consolas" w:hAnsi="Consolas" w:cs="Consolas"/>
+                <w:color w:val="E85D7F"/>
+                <w:sz w:val="21"/>
+                <w:szCs w:val="21"/>
+              </w:rPr>
+              <w:t>(</w:t>
+            </w:r>
+            <w:r>
+              <w:rPr>
+                <w:rFonts w:ascii="Consolas" w:hAnsi="Consolas" w:cs="Consolas"/>
+                <w:color w:val="FFE083"/>
+                <w:sz w:val="21"/>
+                <w:szCs w:val="21"/>
+              </w:rPr>
+              <w:t>'Courage'</w:t>
+            </w:r>
+            <w:r>
+              <w:rPr>
+                <w:rFonts w:ascii="Consolas" w:hAnsi="Consolas" w:cs="Consolas"/>
+                <w:color w:val="E85D7F"/>
+                <w:sz w:val="21"/>
+                <w:szCs w:val="21"/>
+              </w:rPr>
+              <w:t>,</w:t>
+            </w:r>
+            <w:r>
+              <w:rPr>
+                <w:rFonts w:ascii="Consolas" w:hAnsi="Consolas" w:cs="Consolas"/>
+                <w:color w:val="FFFFFF"/>
+                <w:sz w:val="21"/>
+                <w:szCs w:val="21"/>
+              </w:rPr>
+              <w:t xml:space="preserve"> </w:t>
+            </w:r>
+            <w:r>
+              <w:rPr>
+                <w:rFonts w:ascii="Consolas" w:hAnsi="Consolas" w:cs="Consolas"/>
+                <w:color w:val="E85D7F"/>
+                <w:sz w:val="21"/>
+                <w:szCs w:val="21"/>
+              </w:rPr>
+              <w:t>1337);</w:t>
+            </w:r>
+            <w:r>
+              <w:rPr>
+                <w:rFonts w:ascii="Consolas" w:hAnsi="Consolas" w:cs="Consolas"/>
+                <w:color w:val="FFFFFF"/>
+                <w:sz w:val="21"/>
+                <w:szCs w:val="21"/>
+              </w:rPr>
+              <w:t xml:space="preserve"> </w:t>
+            </w:r>
+            <w:r>
+              <w:rPr>
+                <w:rFonts w:ascii="Consolas" w:hAnsi="Consolas" w:cs="Consolas"/>
+                <w:color w:val="939598"/>
+                <w:sz w:val="21"/>
+                <w:szCs w:val="21"/>
+              </w:rPr>
+              <w:t>// Prints: Courage: 1337</w:t>
+            </w:r>
+          </w:p>
+          <w:p>
+            <w:pPr>
+              <w:shd w:val="clear" w:color="auto" w:fill="1E1E1E"/>
+              <w:spacing w:line="330" w:lineRule="atLeast"/>
+              <w:rPr>
+                <w:rFonts w:ascii="Consolas" w:hAnsi="Consolas" w:cs="Consolas"/>
+                <w:color w:val="FFFFFF"/>
+                <w:sz w:val="21"/>
+                <w:szCs w:val="21"/>
+              </w:rPr>
+            </w:pPr>
+            <w:r>
+              <w:rPr>
+                <w:rFonts w:ascii="Consolas" w:hAnsi="Consolas" w:cs="Consolas"/>
+                <w:color w:val="FFFFFF"/>
+                <w:sz w:val="21"/>
+                <w:szCs w:val="21"/>
+              </w:rPr>
+              <w:t>printKeyValue</w:t>
+            </w:r>
+            <w:r>
+              <w:rPr>
+                <w:rFonts w:ascii="Consolas" w:hAnsi="Consolas" w:cs="Consolas"/>
+                <w:color w:val="E85D7F"/>
+                <w:sz w:val="21"/>
+                <w:szCs w:val="21"/>
+              </w:rPr>
+              <w:t>(</w:t>
+            </w:r>
+            <w:r>
+              <w:rPr>
+                <w:rFonts w:ascii="Consolas" w:hAnsi="Consolas" w:cs="Consolas"/>
+                <w:color w:val="FFE083"/>
+                <w:sz w:val="21"/>
+                <w:szCs w:val="21"/>
+              </w:rPr>
+              <w:t>'Mood'</w:t>
+            </w:r>
+            <w:r>
+              <w:rPr>
+                <w:rFonts w:ascii="Consolas" w:hAnsi="Consolas" w:cs="Consolas"/>
+                <w:color w:val="E85D7F"/>
+                <w:sz w:val="21"/>
+                <w:szCs w:val="21"/>
+              </w:rPr>
+              <w:t>,</w:t>
+            </w:r>
+            <w:r>
+              <w:rPr>
+                <w:rFonts w:ascii="Consolas" w:hAnsi="Consolas" w:cs="Consolas"/>
+                <w:color w:val="FFFFFF"/>
+                <w:sz w:val="21"/>
+                <w:szCs w:val="21"/>
+              </w:rPr>
+              <w:t xml:space="preserve"> </w:t>
+            </w:r>
+            <w:r>
+              <w:rPr>
+                <w:rFonts w:ascii="Consolas" w:hAnsi="Consolas" w:cs="Consolas"/>
+                <w:color w:val="FFE083"/>
+                <w:sz w:val="21"/>
+                <w:szCs w:val="21"/>
+              </w:rPr>
+              <w:t>'scared'</w:t>
+            </w:r>
+            <w:r>
+              <w:rPr>
+                <w:rFonts w:ascii="Consolas" w:hAnsi="Consolas" w:cs="Consolas"/>
+                <w:color w:val="E85D7F"/>
+                <w:sz w:val="21"/>
+                <w:szCs w:val="21"/>
+              </w:rPr>
+              <w:t>);</w:t>
+            </w:r>
+            <w:r>
+              <w:rPr>
+                <w:rFonts w:ascii="Consolas" w:hAnsi="Consolas" w:cs="Consolas"/>
+                <w:color w:val="FFFFFF"/>
+                <w:sz w:val="21"/>
+                <w:szCs w:val="21"/>
+              </w:rPr>
+              <w:t xml:space="preserve"> </w:t>
+            </w:r>
+            <w:r>
+              <w:rPr>
+                <w:rFonts w:ascii="Consolas" w:hAnsi="Consolas" w:cs="Consolas"/>
+                <w:color w:val="939598"/>
+                <w:sz w:val="21"/>
+                <w:szCs w:val="21"/>
+              </w:rPr>
+              <w:t>// Prints: Mood: scared</w:t>
+            </w:r>
+          </w:p>
+          <w:p>
+            <w:pPr>
+              <w:tabs>
+                <w:tab w:val="left" w:pos="4140"/>
+              </w:tabs>
+            </w:pPr>
+          </w:p>
+        </w:tc>
+      </w:tr>
+    </w:tbl>
+    <w:p>
+      <w:pPr>
+        <w:tabs>
+          <w:tab w:val="left" w:pos="4140"/>
+        </w:tabs>
+      </w:pPr>
+    </w:p>
+    <w:p>
+      <w:pPr>
+        <w:tabs>
+          <w:tab w:val="left" w:pos="4140"/>
+        </w:tabs>
       </w:pPr>
     </w:p>
     <w:p>
@@ -487,9 +2549,656 @@
         </w:tabs>
       </w:pPr>
       <w:r>
-        <w:tab/>
+        <w:t>Exercise</w:t>
       </w:r>
     </w:p>
+    <w:p>
+      <w:pPr>
+        <w:tabs>
+          <w:tab w:val="left" w:pos="4140"/>
+        </w:tabs>
+      </w:pPr>
+    </w:p>
+    <w:tbl>
+      <w:tblPr>
+        <w:tblStyle w:val="TableGrid"/>
+        <w:tblW w:w="0" w:type="auto"/>
+        <w:tblLook w:val="04A0" w:firstRow="1" w:lastRow="0" w:firstColumn="1" w:lastColumn="0" w:noHBand="0" w:noVBand="1"/>
+      </w:tblPr>
+      <w:tblGrid>
+        <w:gridCol w:w="9350"/>
+      </w:tblGrid>
+      <w:tr>
+        <w:tc>
+          <w:tcPr>
+            <w:tcW w:w="9350" w:type="dxa"/>
+          </w:tcPr>
+          <w:p>
+            <w:pPr>
+              <w:shd w:val="clear" w:color="auto" w:fill="1E1E1E"/>
+              <w:spacing w:line="330" w:lineRule="atLeast"/>
+              <w:rPr>
+                <w:rFonts w:ascii="Consolas" w:hAnsi="Consolas" w:cs="Consolas"/>
+                <w:color w:val="FFFFFF"/>
+                <w:sz w:val="21"/>
+                <w:szCs w:val="21"/>
+              </w:rPr>
+            </w:pPr>
+            <w:r>
+              <w:rPr>
+                <w:rFonts w:ascii="Consolas" w:hAnsi="Consolas" w:cs="Consolas"/>
+                <w:color w:val="B3CCFF"/>
+                <w:sz w:val="21"/>
+                <w:szCs w:val="21"/>
+              </w:rPr>
+              <w:t>function</w:t>
+            </w:r>
+            <w:r>
+              <w:rPr>
+                <w:rFonts w:ascii="Consolas" w:hAnsi="Consolas" w:cs="Consolas"/>
+                <w:color w:val="FFFFFF"/>
+                <w:sz w:val="21"/>
+                <w:szCs w:val="21"/>
+              </w:rPr>
+              <w:t xml:space="preserve"> triple</w:t>
+            </w:r>
+            <w:r>
+              <w:rPr>
+                <w:rFonts w:ascii="Consolas" w:hAnsi="Consolas" w:cs="Consolas"/>
+                <w:color w:val="E85D7F"/>
+                <w:sz w:val="21"/>
+                <w:szCs w:val="21"/>
+              </w:rPr>
+              <w:t>(</w:t>
+            </w:r>
+            <w:r>
+              <w:rPr>
+                <w:rFonts w:ascii="Consolas" w:hAnsi="Consolas" w:cs="Consolas"/>
+                <w:color w:val="FFFFFF"/>
+                <w:sz w:val="21"/>
+                <w:szCs w:val="21"/>
+              </w:rPr>
+              <w:t>value</w:t>
+            </w:r>
+            <w:r>
+              <w:rPr>
+                <w:rFonts w:ascii="Consolas" w:hAnsi="Consolas" w:cs="Consolas"/>
+                <w:color w:val="E85D7F"/>
+                <w:sz w:val="21"/>
+                <w:szCs w:val="21"/>
+              </w:rPr>
+              <w:t>:</w:t>
+            </w:r>
+            <w:r>
+              <w:rPr>
+                <w:rFonts w:ascii="Consolas" w:hAnsi="Consolas" w:cs="Consolas"/>
+                <w:color w:val="FFFFFF"/>
+                <w:sz w:val="21"/>
+                <w:szCs w:val="21"/>
+              </w:rPr>
+              <w:t xml:space="preserve"> </w:t>
+            </w:r>
+            <w:r>
+              <w:rPr>
+                <w:rFonts w:ascii="Consolas" w:hAnsi="Consolas" w:cs="Consolas"/>
+                <w:color w:val="B3CCFF"/>
+                <w:sz w:val="21"/>
+                <w:szCs w:val="21"/>
+              </w:rPr>
+              <w:t>number</w:t>
+            </w:r>
+            <w:r>
+              <w:rPr>
+                <w:rFonts w:ascii="Consolas" w:hAnsi="Consolas" w:cs="Consolas"/>
+                <w:color w:val="E85D7F"/>
+                <w:sz w:val="21"/>
+                <w:szCs w:val="21"/>
+              </w:rPr>
+              <w:t>)</w:t>
+            </w:r>
+            <w:r>
+              <w:rPr>
+                <w:rFonts w:ascii="Consolas" w:hAnsi="Consolas" w:cs="Consolas"/>
+                <w:color w:val="FFFFFF"/>
+                <w:sz w:val="21"/>
+                <w:szCs w:val="21"/>
+              </w:rPr>
+              <w:t xml:space="preserve"> </w:t>
+            </w:r>
+            <w:r>
+              <w:rPr>
+                <w:rFonts w:ascii="Consolas" w:hAnsi="Consolas" w:cs="Consolas"/>
+                <w:color w:val="E85D7F"/>
+                <w:sz w:val="21"/>
+                <w:szCs w:val="21"/>
+              </w:rPr>
+              <w:t>{</w:t>
+            </w:r>
+          </w:p>
+          <w:p>
+            <w:pPr>
+              <w:shd w:val="clear" w:color="auto" w:fill="1E1E1E"/>
+              <w:spacing w:line="330" w:lineRule="atLeast"/>
+              <w:rPr>
+                <w:rFonts w:ascii="Consolas" w:hAnsi="Consolas" w:cs="Consolas"/>
+                <w:color w:val="FFFFFF"/>
+                <w:sz w:val="21"/>
+                <w:szCs w:val="21"/>
+              </w:rPr>
+            </w:pPr>
+            <w:r>
+              <w:rPr>
+                <w:rFonts w:ascii="Consolas" w:hAnsi="Consolas" w:cs="Consolas"/>
+                <w:color w:val="FFFFFF"/>
+                <w:sz w:val="21"/>
+                <w:szCs w:val="21"/>
+              </w:rPr>
+              <w:t xml:space="preserve">  </w:t>
+            </w:r>
+            <w:r>
+              <w:rPr>
+                <w:rFonts w:ascii="Consolas" w:hAnsi="Consolas" w:cs="Consolas"/>
+                <w:color w:val="B3CCFF"/>
+                <w:sz w:val="21"/>
+                <w:szCs w:val="21"/>
+              </w:rPr>
+              <w:t>return</w:t>
+            </w:r>
+            <w:r>
+              <w:rPr>
+                <w:rFonts w:ascii="Consolas" w:hAnsi="Consolas" w:cs="Consolas"/>
+                <w:color w:val="FFFFFF"/>
+                <w:sz w:val="21"/>
+                <w:szCs w:val="21"/>
+              </w:rPr>
+              <w:t xml:space="preserve"> value </w:t>
+            </w:r>
+            <w:r>
+              <w:rPr>
+                <w:rFonts w:ascii="Consolas" w:hAnsi="Consolas" w:cs="Consolas"/>
+                <w:color w:val="E85D7F"/>
+                <w:sz w:val="21"/>
+                <w:szCs w:val="21"/>
+              </w:rPr>
+              <w:t>*</w:t>
+            </w:r>
+            <w:r>
+              <w:rPr>
+                <w:rFonts w:ascii="Consolas" w:hAnsi="Consolas" w:cs="Consolas"/>
+                <w:color w:val="FFFFFF"/>
+                <w:sz w:val="21"/>
+                <w:szCs w:val="21"/>
+              </w:rPr>
+              <w:t xml:space="preserve"> </w:t>
+            </w:r>
+            <w:r>
+              <w:rPr>
+                <w:rFonts w:ascii="Consolas" w:hAnsi="Consolas" w:cs="Consolas"/>
+                <w:color w:val="E85D7F"/>
+                <w:sz w:val="21"/>
+                <w:szCs w:val="21"/>
+              </w:rPr>
+              <w:t>3;</w:t>
+            </w:r>
+          </w:p>
+          <w:p>
+            <w:pPr>
+              <w:shd w:val="clear" w:color="auto" w:fill="1E1E1E"/>
+              <w:spacing w:line="330" w:lineRule="atLeast"/>
+              <w:rPr>
+                <w:rFonts w:ascii="Consolas" w:hAnsi="Consolas" w:cs="Consolas"/>
+                <w:color w:val="FFFFFF"/>
+                <w:sz w:val="21"/>
+                <w:szCs w:val="21"/>
+              </w:rPr>
+            </w:pPr>
+            <w:r>
+              <w:rPr>
+                <w:rFonts w:ascii="Consolas" w:hAnsi="Consolas" w:cs="Consolas"/>
+                <w:color w:val="E85D7F"/>
+                <w:sz w:val="21"/>
+                <w:szCs w:val="21"/>
+              </w:rPr>
+              <w:t>}</w:t>
+            </w:r>
+          </w:p>
+          <w:p>
+            <w:pPr>
+              <w:shd w:val="clear" w:color="auto" w:fill="1E1E1E"/>
+              <w:spacing w:line="330" w:lineRule="atLeast"/>
+              <w:rPr>
+                <w:rFonts w:ascii="Consolas" w:hAnsi="Consolas" w:cs="Consolas"/>
+                <w:color w:val="FFFFFF"/>
+                <w:sz w:val="21"/>
+                <w:szCs w:val="21"/>
+              </w:rPr>
+            </w:pPr>
+          </w:p>
+          <w:p>
+            <w:pPr>
+              <w:shd w:val="clear" w:color="auto" w:fill="1E1E1E"/>
+              <w:spacing w:line="330" w:lineRule="atLeast"/>
+              <w:rPr>
+                <w:rFonts w:ascii="Consolas" w:hAnsi="Consolas" w:cs="Consolas"/>
+                <w:color w:val="FFFFFF"/>
+                <w:sz w:val="21"/>
+                <w:szCs w:val="21"/>
+              </w:rPr>
+            </w:pPr>
+            <w:r>
+              <w:rPr>
+                <w:rFonts w:ascii="Consolas" w:hAnsi="Consolas" w:cs="Consolas"/>
+                <w:color w:val="B3CCFF"/>
+                <w:sz w:val="21"/>
+                <w:szCs w:val="21"/>
+              </w:rPr>
+              <w:t>function</w:t>
+            </w:r>
+            <w:r>
+              <w:rPr>
+                <w:rFonts w:ascii="Consolas" w:hAnsi="Consolas" w:cs="Consolas"/>
+                <w:color w:val="FFFFFF"/>
+                <w:sz w:val="21"/>
+                <w:szCs w:val="21"/>
+              </w:rPr>
+              <w:t xml:space="preserve"> greetTripled</w:t>
+            </w:r>
+            <w:r>
+              <w:rPr>
+                <w:rFonts w:ascii="Consolas" w:hAnsi="Consolas" w:cs="Consolas"/>
+                <w:color w:val="E85D7F"/>
+                <w:sz w:val="21"/>
+                <w:szCs w:val="21"/>
+              </w:rPr>
+              <w:t>(</w:t>
+            </w:r>
+            <w:r>
+              <w:rPr>
+                <w:rFonts w:ascii="Consolas" w:hAnsi="Consolas" w:cs="Consolas"/>
+                <w:color w:val="FFFFFF"/>
+                <w:sz w:val="21"/>
+                <w:szCs w:val="21"/>
+              </w:rPr>
+              <w:t>greeting</w:t>
+            </w:r>
+            <w:r>
+              <w:rPr>
+                <w:rFonts w:ascii="Consolas" w:hAnsi="Consolas" w:cs="Consolas"/>
+                <w:color w:val="E85D7F"/>
+                <w:sz w:val="21"/>
+                <w:szCs w:val="21"/>
+              </w:rPr>
+              <w:t>:</w:t>
+            </w:r>
+            <w:r>
+              <w:rPr>
+                <w:rFonts w:ascii="Consolas" w:hAnsi="Consolas" w:cs="Consolas"/>
+                <w:color w:val="FFFFFF"/>
+                <w:sz w:val="21"/>
+                <w:szCs w:val="21"/>
+              </w:rPr>
+              <w:t xml:space="preserve"> </w:t>
+            </w:r>
+            <w:r>
+              <w:rPr>
+                <w:rFonts w:ascii="Consolas" w:hAnsi="Consolas" w:cs="Consolas"/>
+                <w:color w:val="B3CCFF"/>
+                <w:sz w:val="21"/>
+                <w:szCs w:val="21"/>
+              </w:rPr>
+              <w:t>string</w:t>
+            </w:r>
+            <w:r>
+              <w:rPr>
+                <w:rFonts w:ascii="Consolas" w:hAnsi="Consolas" w:cs="Consolas"/>
+                <w:color w:val="E85D7F"/>
+                <w:sz w:val="21"/>
+                <w:szCs w:val="21"/>
+              </w:rPr>
+              <w:t>,</w:t>
+            </w:r>
+            <w:r>
+              <w:rPr>
+                <w:rFonts w:ascii="Consolas" w:hAnsi="Consolas" w:cs="Consolas"/>
+                <w:color w:val="FFFFFF"/>
+                <w:sz w:val="21"/>
+                <w:szCs w:val="21"/>
+              </w:rPr>
+              <w:t xml:space="preserve"> value</w:t>
+            </w:r>
+            <w:r>
+              <w:rPr>
+                <w:rFonts w:ascii="Consolas" w:hAnsi="Consolas" w:cs="Consolas"/>
+                <w:color w:val="E85D7F"/>
+                <w:sz w:val="21"/>
+                <w:szCs w:val="21"/>
+              </w:rPr>
+              <w:t>:</w:t>
+            </w:r>
+            <w:r>
+              <w:rPr>
+                <w:rFonts w:ascii="Consolas" w:hAnsi="Consolas" w:cs="Consolas"/>
+                <w:color w:val="FFFFFF"/>
+                <w:sz w:val="21"/>
+                <w:szCs w:val="21"/>
+              </w:rPr>
+              <w:t xml:space="preserve"> </w:t>
+            </w:r>
+            <w:r>
+              <w:rPr>
+                <w:rFonts w:ascii="Consolas" w:hAnsi="Consolas" w:cs="Consolas"/>
+                <w:color w:val="B3CCFF"/>
+                <w:sz w:val="21"/>
+                <w:szCs w:val="21"/>
+              </w:rPr>
+              <w:t>number</w:t>
+            </w:r>
+            <w:r>
+              <w:rPr>
+                <w:rFonts w:ascii="Consolas" w:hAnsi="Consolas" w:cs="Consolas"/>
+                <w:color w:val="E85D7F"/>
+                <w:sz w:val="21"/>
+                <w:szCs w:val="21"/>
+              </w:rPr>
+              <w:t>)</w:t>
+            </w:r>
+            <w:r>
+              <w:rPr>
+                <w:rFonts w:ascii="Consolas" w:hAnsi="Consolas" w:cs="Consolas"/>
+                <w:color w:val="FFFFFF"/>
+                <w:sz w:val="21"/>
+                <w:szCs w:val="21"/>
+              </w:rPr>
+              <w:t xml:space="preserve"> </w:t>
+            </w:r>
+            <w:r>
+              <w:rPr>
+                <w:rFonts w:ascii="Consolas" w:hAnsi="Consolas" w:cs="Consolas"/>
+                <w:color w:val="E85D7F"/>
+                <w:sz w:val="21"/>
+                <w:szCs w:val="21"/>
+              </w:rPr>
+              <w:t>{</w:t>
+            </w:r>
+          </w:p>
+          <w:p>
+            <w:pPr>
+              <w:shd w:val="clear" w:color="auto" w:fill="1E1E1E"/>
+              <w:spacing w:line="330" w:lineRule="atLeast"/>
+              <w:rPr>
+                <w:rFonts w:ascii="Consolas" w:hAnsi="Consolas" w:cs="Consolas"/>
+                <w:color w:val="FFFFFF"/>
+                <w:sz w:val="21"/>
+                <w:szCs w:val="21"/>
+              </w:rPr>
+            </w:pPr>
+            <w:r>
+              <w:rPr>
+                <w:rFonts w:ascii="Consolas" w:hAnsi="Consolas" w:cs="Consolas"/>
+                <w:color w:val="FFFFFF"/>
+                <w:sz w:val="21"/>
+                <w:szCs w:val="21"/>
+              </w:rPr>
+              <w:t xml:space="preserve">  console</w:t>
+            </w:r>
+            <w:r>
+              <w:rPr>
+                <w:rFonts w:ascii="Consolas" w:hAnsi="Consolas" w:cs="Consolas"/>
+                <w:color w:val="E85D7F"/>
+                <w:sz w:val="21"/>
+                <w:szCs w:val="21"/>
+              </w:rPr>
+              <w:t>.</w:t>
+            </w:r>
+            <w:r>
+              <w:rPr>
+                <w:rFonts w:ascii="Consolas" w:hAnsi="Consolas" w:cs="Consolas"/>
+                <w:color w:val="FFFFFF"/>
+                <w:sz w:val="21"/>
+                <w:szCs w:val="21"/>
+              </w:rPr>
+              <w:t>log</w:t>
+            </w:r>
+            <w:r>
+              <w:rPr>
+                <w:rFonts w:ascii="Consolas" w:hAnsi="Consolas" w:cs="Consolas"/>
+                <w:color w:val="E85D7F"/>
+                <w:sz w:val="21"/>
+                <w:szCs w:val="21"/>
+              </w:rPr>
+              <w:t>(</w:t>
+            </w:r>
+            <w:r>
+              <w:rPr>
+                <w:rFonts w:ascii="Consolas" w:hAnsi="Consolas" w:cs="Consolas"/>
+                <w:color w:val="FFE083"/>
+                <w:sz w:val="21"/>
+                <w:szCs w:val="21"/>
+              </w:rPr>
+              <w:t>`</w:t>
+            </w:r>
+            <w:r>
+              <w:rPr>
+                <w:rFonts w:ascii="Consolas" w:hAnsi="Consolas" w:cs="Consolas"/>
+                <w:color w:val="E85D7F"/>
+                <w:sz w:val="21"/>
+                <w:szCs w:val="21"/>
+              </w:rPr>
+              <w:t>${</w:t>
+            </w:r>
+            <w:r>
+              <w:rPr>
+                <w:rFonts w:ascii="Consolas" w:hAnsi="Consolas" w:cs="Consolas"/>
+                <w:color w:val="FFFFFF"/>
+                <w:sz w:val="21"/>
+                <w:szCs w:val="21"/>
+              </w:rPr>
+              <w:t>greeting</w:t>
+            </w:r>
+            <w:r>
+              <w:rPr>
+                <w:rFonts w:ascii="Consolas" w:hAnsi="Consolas" w:cs="Consolas"/>
+                <w:color w:val="E85D7F"/>
+                <w:sz w:val="21"/>
+                <w:szCs w:val="21"/>
+              </w:rPr>
+              <w:t>}</w:t>
+            </w:r>
+            <w:r>
+              <w:rPr>
+                <w:rFonts w:ascii="Consolas" w:hAnsi="Consolas" w:cs="Consolas"/>
+                <w:color w:val="FFE083"/>
+                <w:sz w:val="21"/>
+                <w:szCs w:val="21"/>
+              </w:rPr>
+              <w:t xml:space="preserve">, </w:t>
+            </w:r>
+            <w:r>
+              <w:rPr>
+                <w:rFonts w:ascii="Consolas" w:hAnsi="Consolas" w:cs="Consolas"/>
+                <w:color w:val="E85D7F"/>
+                <w:sz w:val="21"/>
+                <w:szCs w:val="21"/>
+              </w:rPr>
+              <w:t>${</w:t>
+            </w:r>
+            <w:r>
+              <w:rPr>
+                <w:rFonts w:ascii="Consolas" w:hAnsi="Consolas" w:cs="Consolas"/>
+                <w:color w:val="FFFFFF"/>
+                <w:sz w:val="21"/>
+                <w:szCs w:val="21"/>
+              </w:rPr>
+              <w:t>triple</w:t>
+            </w:r>
+            <w:r>
+              <w:rPr>
+                <w:rFonts w:ascii="Consolas" w:hAnsi="Consolas" w:cs="Consolas"/>
+                <w:color w:val="E85D7F"/>
+                <w:sz w:val="21"/>
+                <w:szCs w:val="21"/>
+              </w:rPr>
+              <w:t>(</w:t>
+            </w:r>
+            <w:r>
+              <w:rPr>
+                <w:rFonts w:ascii="Consolas" w:hAnsi="Consolas" w:cs="Consolas"/>
+                <w:color w:val="FFFFFF"/>
+                <w:sz w:val="21"/>
+                <w:szCs w:val="21"/>
+              </w:rPr>
+              <w:t>value</w:t>
+            </w:r>
+            <w:r>
+              <w:rPr>
+                <w:rFonts w:ascii="Consolas" w:hAnsi="Consolas" w:cs="Consolas"/>
+                <w:color w:val="E85D7F"/>
+                <w:sz w:val="21"/>
+                <w:szCs w:val="21"/>
+              </w:rPr>
+              <w:t>)}</w:t>
+            </w:r>
+            <w:r>
+              <w:rPr>
+                <w:rFonts w:ascii="Consolas" w:hAnsi="Consolas" w:cs="Consolas"/>
+                <w:color w:val="FFE083"/>
+                <w:sz w:val="21"/>
+                <w:szCs w:val="21"/>
+              </w:rPr>
+              <w:t>`</w:t>
+            </w:r>
+            <w:r>
+              <w:rPr>
+                <w:rFonts w:ascii="Consolas" w:hAnsi="Consolas" w:cs="Consolas"/>
+                <w:color w:val="E85D7F"/>
+                <w:sz w:val="21"/>
+                <w:szCs w:val="21"/>
+              </w:rPr>
+              <w:t>!);</w:t>
+            </w:r>
+          </w:p>
+          <w:p>
+            <w:pPr>
+              <w:shd w:val="clear" w:color="auto" w:fill="1E1E1E"/>
+              <w:spacing w:line="330" w:lineRule="atLeast"/>
+              <w:rPr>
+                <w:rFonts w:ascii="Consolas" w:hAnsi="Consolas" w:cs="Consolas"/>
+                <w:color w:val="FFFFFF"/>
+                <w:sz w:val="21"/>
+                <w:szCs w:val="21"/>
+              </w:rPr>
+            </w:pPr>
+            <w:r>
+              <w:rPr>
+                <w:rFonts w:ascii="Consolas" w:hAnsi="Consolas" w:cs="Consolas"/>
+                <w:color w:val="E85D7F"/>
+                <w:sz w:val="21"/>
+                <w:szCs w:val="21"/>
+              </w:rPr>
+              <w:t>}</w:t>
+            </w:r>
+          </w:p>
+          <w:p>
+            <w:pPr>
+              <w:shd w:val="clear" w:color="auto" w:fill="1E1E1E"/>
+              <w:spacing w:line="330" w:lineRule="atLeast"/>
+              <w:rPr>
+                <w:rFonts w:ascii="Consolas" w:hAnsi="Consolas" w:cs="Consolas"/>
+                <w:color w:val="FFFFFF"/>
+                <w:sz w:val="21"/>
+                <w:szCs w:val="21"/>
+              </w:rPr>
+            </w:pPr>
+          </w:p>
+          <w:p>
+            <w:pPr>
+              <w:shd w:val="clear" w:color="auto" w:fill="1E1E1E"/>
+              <w:spacing w:line="330" w:lineRule="atLeast"/>
+              <w:rPr>
+                <w:rFonts w:ascii="Consolas" w:hAnsi="Consolas" w:cs="Consolas"/>
+                <w:color w:val="FFFFFF"/>
+                <w:sz w:val="21"/>
+                <w:szCs w:val="21"/>
+              </w:rPr>
+            </w:pPr>
+            <w:r>
+              <w:rPr>
+                <w:rFonts w:ascii="Consolas" w:hAnsi="Consolas" w:cs="Consolas"/>
+                <w:color w:val="FFFFFF"/>
+                <w:sz w:val="21"/>
+                <w:szCs w:val="21"/>
+              </w:rPr>
+              <w:lastRenderedPageBreak/>
+              <w:t>greetTripled</w:t>
+            </w:r>
+            <w:r>
+              <w:rPr>
+                <w:rFonts w:ascii="Consolas" w:hAnsi="Consolas" w:cs="Consolas"/>
+                <w:color w:val="E85D7F"/>
+                <w:sz w:val="21"/>
+                <w:szCs w:val="21"/>
+              </w:rPr>
+              <w:t>(</w:t>
+            </w:r>
+            <w:r>
+              <w:rPr>
+                <w:rFonts w:ascii="Consolas" w:hAnsi="Consolas" w:cs="Consolas"/>
+                <w:color w:val="FFE083"/>
+                <w:sz w:val="21"/>
+                <w:szCs w:val="21"/>
+              </w:rPr>
+              <w:t>'Hiya'</w:t>
+            </w:r>
+            <w:r>
+              <w:rPr>
+                <w:rFonts w:ascii="Consolas" w:hAnsi="Consolas" w:cs="Consolas"/>
+                <w:color w:val="E85D7F"/>
+                <w:sz w:val="21"/>
+                <w:szCs w:val="21"/>
+              </w:rPr>
+              <w:t>,</w:t>
+            </w:r>
+            <w:r>
+              <w:rPr>
+                <w:rFonts w:ascii="Consolas" w:hAnsi="Consolas" w:cs="Consolas"/>
+                <w:color w:val="FFFFFF"/>
+                <w:sz w:val="21"/>
+                <w:szCs w:val="21"/>
+              </w:rPr>
+              <w:t xml:space="preserve"> </w:t>
+            </w:r>
+            <w:r>
+              <w:rPr>
+                <w:rFonts w:ascii="Consolas" w:hAnsi="Consolas" w:cs="Consolas"/>
+                <w:color w:val="E85D7F"/>
+                <w:sz w:val="21"/>
+                <w:szCs w:val="21"/>
+              </w:rPr>
+              <w:t>5);</w:t>
+            </w:r>
+          </w:p>
+          <w:p>
+            <w:pPr>
+              <w:shd w:val="clear" w:color="auto" w:fill="1E1E1E"/>
+              <w:spacing w:line="330" w:lineRule="atLeast"/>
+              <w:rPr>
+                <w:rFonts w:ascii="Consolas" w:hAnsi="Consolas" w:cs="Consolas"/>
+                <w:color w:val="FFFFFF"/>
+                <w:sz w:val="21"/>
+                <w:szCs w:val="21"/>
+              </w:rPr>
+            </w:pPr>
+          </w:p>
+          <w:p>
+            <w:pPr>
+              <w:tabs>
+                <w:tab w:val="left" w:pos="4140"/>
+              </w:tabs>
+            </w:pPr>
+          </w:p>
+        </w:tc>
+      </w:tr>
+    </w:tbl>
     <w:p>
       <w:pPr>
         <w:tabs>
@@ -511,6 +3220,95 @@
 <w:numbering xmlns:wpc="http://schemas.microsoft.com/office/word/2010/wordprocessingCanvas" xmlns:cx="http://schemas.microsoft.com/office/drawing/2014/chartex" xmlns:cx1="http://schemas.microsoft.com/office/drawing/2015/9/8/chartex" xmlns:cx2="http://schemas.microsoft.com/office/drawing/2015/10/21/chartex" xmlns:cx3="http://schemas.microsoft.com/office/drawing/2016/5/9/chartex" xmlns:cx4="http://schemas.microsoft.com/office/drawing/2016/5/10/chartex" xmlns:cx5="http://schemas.microsoft.com/office/drawing/2016/5/11/chartex" xmlns:cx6="http://schemas.microsoft.com/office/drawing/2016/5/12/chartex" xmlns:cx7="http://schemas.microsoft.com/office/drawing/2016/5/13/chartex" xmlns:cx8="http://schemas.microsoft.com/office/drawing/2016/5/14/chartex" xmlns:mc="http://schemas.openxmlformats.org/markup-compatibility/2006" xmlns:aink="http://schemas.microsoft.com/office/drawing/2016/ink" xmlns:am3d="http://schemas.microsoft.com/office/drawing/2017/model3d" xmlns:o="urn:schemas-microsoft-com:office:office" xmlns:r="http://schemas.openxmlformats.org/officeDocument/2006/relationships" xmlns:m="http://schemas.openxmlformats.org/officeDocument/2006/math" xmlns:v="urn:schemas-microsoft-com:vml" xmlns:wp14="http://schemas.microsoft.com/office/word/2010/wordprocessingDrawing" xmlns:wp="http://schemas.openxmlformats.org/drawingml/2006/wordprocessingDrawing" xmlns:w10="urn:schemas-microsoft-com:office:word" xmlns:w="http://schemas.openxmlformats.org/wordprocessingml/2006/main" xmlns:w14="http://schemas.microsoft.com/office/word/2010/wordml" xmlns:w15="http://schemas.microsoft.com/office/word/2012/wordml" xmlns:w16cex="http://schemas.microsoft.com/office/word/2018/wordml/cex" xmlns:w16cid="http://schemas.microsoft.com/office/word/2016/wordml/cid" xmlns:w16="http://schemas.microsoft.com/office/word/2018/wordml" xmlns:w16se="http://schemas.microsoft.com/office/word/2015/wordml/symex" xmlns:wpg="http://schemas.microsoft.com/office/word/2010/wordprocessingGroup" xmlns:wpi="http://schemas.microsoft.com/office/word/2010/wordprocessingInk" xmlns:wne="http://schemas.microsoft.com/office/word/2006/wordml" xmlns:wps="http://schemas.microsoft.com/office/word/2010/wordprocessingShape" mc:Ignorable="w14 w15 w16se w16cid w16 w16cex wp14">
   <w:abstractNum w:abstractNumId="0" w15:restartNumberingAfterBreak="0">
     <w:nsid w:val="11BF0D1B"/>
+    <w:multiLevelType w:val="hybridMultilevel"/>
+    <w:tmpl w:val="E4ECDC18"/>
+    <w:lvl w:ilvl="0" w:tplc="04090011">
+      <w:start w:val="1"/>
+      <w:numFmt w:val="decimal"/>
+      <w:lvlText w:val="%1)"/>
+      <w:lvlJc w:val="left"/>
+      <w:pPr>
+        <w:ind w:left="720" w:hanging="360"/>
+      </w:pPr>
+      <w:rPr>
+        <w:rFonts w:hint="default"/>
+      </w:rPr>
+    </w:lvl>
+    <w:lvl w:ilvl="1" w:tplc="04090019">
+      <w:start w:val="1"/>
+      <w:numFmt w:val="lowerLetter"/>
+      <w:lvlText w:val="%2."/>
+      <w:lvlJc w:val="left"/>
+      <w:pPr>
+        <w:ind w:left="1440" w:hanging="360"/>
+      </w:pPr>
+    </w:lvl>
+    <w:lvl w:ilvl="2" w:tplc="0409001B">
+      <w:start w:val="1"/>
+      <w:numFmt w:val="lowerRoman"/>
+      <w:lvlText w:val="%3."/>
+      <w:lvlJc w:val="right"/>
+      <w:pPr>
+        <w:ind w:left="2160" w:hanging="180"/>
+      </w:pPr>
+    </w:lvl>
+    <w:lvl w:ilvl="3" w:tplc="0409000F" w:tentative="1">
+      <w:start w:val="1"/>
+      <w:numFmt w:val="decimal"/>
+      <w:lvlText w:val="%4."/>
+      <w:lvlJc w:val="left"/>
+      <w:pPr>
+        <w:ind w:left="2880" w:hanging="360"/>
+      </w:pPr>
+    </w:lvl>
+    <w:lvl w:ilvl="4" w:tplc="04090019" w:tentative="1">
+      <w:start w:val="1"/>
+      <w:numFmt w:val="lowerLetter"/>
+      <w:lvlText w:val="%5."/>
+      <w:lvlJc w:val="left"/>
+      <w:pPr>
+        <w:ind w:left="3600" w:hanging="360"/>
+      </w:pPr>
+    </w:lvl>
+    <w:lvl w:ilvl="5" w:tplc="0409001B" w:tentative="1">
+      <w:start w:val="1"/>
+      <w:numFmt w:val="lowerRoman"/>
+      <w:lvlText w:val="%6."/>
+      <w:lvlJc w:val="right"/>
+      <w:pPr>
+        <w:ind w:left="4320" w:hanging="180"/>
+      </w:pPr>
+    </w:lvl>
+    <w:lvl w:ilvl="6" w:tplc="0409000F" w:tentative="1">
+      <w:start w:val="1"/>
+      <w:numFmt w:val="decimal"/>
+      <w:lvlText w:val="%7."/>
+      <w:lvlJc w:val="left"/>
+      <w:pPr>
+        <w:ind w:left="5040" w:hanging="360"/>
+      </w:pPr>
+    </w:lvl>
+    <w:lvl w:ilvl="7" w:tplc="04090019" w:tentative="1">
+      <w:start w:val="1"/>
+      <w:numFmt w:val="lowerLetter"/>
+      <w:lvlText w:val="%8."/>
+      <w:lvlJc w:val="left"/>
+      <w:pPr>
+        <w:ind w:left="5760" w:hanging="360"/>
+      </w:pPr>
+    </w:lvl>
+    <w:lvl w:ilvl="8" w:tplc="0409001B" w:tentative="1">
+      <w:start w:val="1"/>
+      <w:numFmt w:val="lowerRoman"/>
+      <w:lvlText w:val="%9."/>
+      <w:lvlJc w:val="right"/>
+      <w:pPr>
+        <w:ind w:left="6480" w:hanging="180"/>
+      </w:pPr>
+    </w:lvl>
+  </w:abstractNum>
+  <w:abstractNum w:abstractNumId="1" w15:restartNumberingAfterBreak="0">
+    <w:nsid w:val="63324A70"/>
     <w:multiLevelType w:val="hybridMultilevel"/>
     <w:tmpl w:val="0D0E1E98"/>
     <w:lvl w:ilvl="0" w:tplc="04090011">
@@ -600,6 +3398,9 @@
   </w:abstractNum>
   <w:num w:numId="1">
     <w:abstractNumId w:val="0"/>
+  </w:num>
+  <w:num w:numId="2">
+    <w:abstractNumId w:val="1"/>
   </w:num>
 </w:numbering>
 </file>

</xml_diff>

<commit_message>
feat: Add progress #29 'Learn Typescript'
</commit_message>
<xml_diff>
--- a/learn-typescript/chapter_2/Chatper 2 - Functions.docx
+++ b/learn-typescript/chapter_2/Chatper 2 - Functions.docx
@@ -10,13 +10,23 @@
           <w:szCs w:val="44"/>
         </w:rPr>
       </w:pPr>
+      <w:proofErr w:type="spellStart"/>
       <w:r>
         <w:rPr>
           <w:color w:val="000000" w:themeColor="text1"/>
           <w:sz w:val="44"/>
           <w:szCs w:val="44"/>
         </w:rPr>
-        <w:t xml:space="preserve">Chatper </w:t>
+        <w:t>Chatper</w:t>
+      </w:r>
+      <w:proofErr w:type="spellEnd"/>
+      <w:r>
+        <w:rPr>
+          <w:color w:val="000000" w:themeColor="text1"/>
+          <w:sz w:val="44"/>
+          <w:szCs w:val="44"/>
+        </w:rPr>
+        <w:t xml:space="preserve"> </w:t>
       </w:r>
       <w:r>
         <w:rPr>
@@ -162,8 +172,19 @@
                 <w:sz w:val="21"/>
                 <w:szCs w:val="21"/>
               </w:rPr>
-              <w:t>function printLengthOfText</w:t>
-            </w:r>
+              <w:t xml:space="preserve">function </w:t>
+            </w:r>
+            <w:proofErr w:type="spellStart"/>
+            <w:r>
+              <w:rPr>
+                <w:rFonts w:ascii="Consolas" w:hAnsi="Consolas" w:cs="Consolas"/>
+                <w:color w:val="B3CCFF"/>
+                <w:sz w:val="21"/>
+                <w:szCs w:val="21"/>
+              </w:rPr>
+              <w:t>printLengthOfText</w:t>
+            </w:r>
+            <w:proofErr w:type="spellEnd"/>
             <w:r>
               <w:rPr>
                 <w:rFonts w:ascii="Consolas" w:hAnsi="Consolas" w:cs="Consolas"/>
@@ -248,6 +269,8 @@
               </w:rPr>
               <w:t>(</w:t>
             </w:r>
+            <w:proofErr w:type="spellStart"/>
+            <w:proofErr w:type="gramStart"/>
             <w:r>
               <w:rPr>
                 <w:rFonts w:ascii="Consolas" w:hAnsi="Consolas" w:cs="Consolas"/>
@@ -275,6 +298,8 @@
               </w:rPr>
               <w:t>length</w:t>
             </w:r>
+            <w:proofErr w:type="spellEnd"/>
+            <w:proofErr w:type="gramEnd"/>
             <w:r>
               <w:rPr>
                 <w:rFonts w:ascii="Consolas" w:hAnsi="Consolas" w:cs="Consolas"/>
@@ -338,6 +363,8 @@
                 <w:szCs w:val="21"/>
               </w:rPr>
             </w:pPr>
+            <w:proofErr w:type="spellStart"/>
+            <w:proofErr w:type="gramStart"/>
             <w:r>
               <w:rPr>
                 <w:rFonts w:ascii="Consolas" w:hAnsi="Consolas" w:cs="Consolas"/>
@@ -347,6 +374,7 @@
               </w:rPr>
               <w:t>printLengthOfText</w:t>
             </w:r>
+            <w:proofErr w:type="spellEnd"/>
             <w:r>
               <w:rPr>
                 <w:rFonts w:ascii="Consolas" w:hAnsi="Consolas" w:cs="Consolas"/>
@@ -356,6 +384,7 @@
               </w:rPr>
               <w:t>(</w:t>
             </w:r>
+            <w:proofErr w:type="gramEnd"/>
             <w:r>
               <w:rPr>
                 <w:rFonts w:ascii="Consolas" w:hAnsi="Consolas" w:cs="Consolas"/>
@@ -457,8 +486,20 @@
                 <w:sz w:val="21"/>
                 <w:szCs w:val="21"/>
               </w:rPr>
-              <w:t>function printOperations</w:t>
-            </w:r>
+              <w:t xml:space="preserve">function </w:t>
+            </w:r>
+            <w:proofErr w:type="spellStart"/>
+            <w:proofErr w:type="gramStart"/>
+            <w:r>
+              <w:rPr>
+                <w:rFonts w:ascii="Consolas" w:hAnsi="Consolas" w:cs="Consolas"/>
+                <w:color w:val="B3CCFF"/>
+                <w:sz w:val="21"/>
+                <w:szCs w:val="21"/>
+              </w:rPr>
+              <w:t>printOperations</w:t>
+            </w:r>
+            <w:proofErr w:type="spellEnd"/>
             <w:r>
               <w:rPr>
                 <w:rFonts w:ascii="Consolas" w:hAnsi="Consolas" w:cs="Consolas"/>
@@ -468,6 +509,7 @@
               </w:rPr>
               <w:t>(</w:t>
             </w:r>
+            <w:proofErr w:type="gramEnd"/>
             <w:r>
               <w:rPr>
                 <w:rFonts w:ascii="Consolas" w:hAnsi="Consolas" w:cs="Consolas"/>
@@ -543,6 +585,7 @@
               </w:rPr>
               <w:t xml:space="preserve"> (</w:t>
             </w:r>
+            <w:proofErr w:type="spellStart"/>
             <w:r>
               <w:rPr>
                 <w:rFonts w:ascii="Consolas" w:hAnsi="Consolas" w:cs="Consolas"/>
@@ -552,6 +595,7 @@
               </w:rPr>
               <w:t>typeof</w:t>
             </w:r>
+            <w:proofErr w:type="spellEnd"/>
             <w:r>
               <w:rPr>
                 <w:rFonts w:ascii="Consolas" w:hAnsi="Consolas" w:cs="Consolas"/>
@@ -561,6 +605,7 @@
               </w:rPr>
               <w:t xml:space="preserve"> </w:t>
             </w:r>
+            <w:proofErr w:type="gramStart"/>
             <w:r>
               <w:rPr>
                 <w:rFonts w:ascii="Consolas" w:hAnsi="Consolas" w:cs="Consolas"/>
@@ -577,6 +622,72 @@
                 <w:sz w:val="21"/>
                 <w:szCs w:val="21"/>
               </w:rPr>
+              <w:t xml:space="preserve"> !</w:t>
+            </w:r>
+            <w:proofErr w:type="gramEnd"/>
+            <w:r>
+              <w:rPr>
+                <w:rFonts w:ascii="Consolas" w:hAnsi="Consolas" w:cs="Consolas"/>
+                <w:color w:val="FFFFFF"/>
+                <w:sz w:val="21"/>
+                <w:szCs w:val="21"/>
+              </w:rPr>
+              <w:t xml:space="preserve">== </w:t>
+            </w:r>
+            <w:r>
+              <w:rPr>
+                <w:rFonts w:ascii="Consolas" w:hAnsi="Consolas" w:cs="Consolas"/>
+                <w:color w:val="FFE083"/>
+                <w:sz w:val="21"/>
+                <w:szCs w:val="21"/>
+              </w:rPr>
+              <w:t>'number'</w:t>
+            </w:r>
+            <w:r>
+              <w:rPr>
+                <w:rFonts w:ascii="Consolas" w:hAnsi="Consolas" w:cs="Consolas"/>
+                <w:color w:val="FFFFFF"/>
+                <w:sz w:val="21"/>
+                <w:szCs w:val="21"/>
+              </w:rPr>
+              <w:t xml:space="preserve"> || </w:t>
+            </w:r>
+            <w:proofErr w:type="spellStart"/>
+            <w:r>
+              <w:rPr>
+                <w:rFonts w:ascii="Consolas" w:hAnsi="Consolas" w:cs="Consolas"/>
+                <w:color w:val="B3CCFF"/>
+                <w:sz w:val="21"/>
+                <w:szCs w:val="21"/>
+              </w:rPr>
+              <w:t>typeof</w:t>
+            </w:r>
+            <w:proofErr w:type="spellEnd"/>
+            <w:r>
+              <w:rPr>
+                <w:rFonts w:ascii="Consolas" w:hAnsi="Consolas" w:cs="Consolas"/>
+                <w:color w:val="FFFFFF"/>
+                <w:sz w:val="21"/>
+                <w:szCs w:val="21"/>
+              </w:rPr>
+              <w:t xml:space="preserve"> </w:t>
+            </w:r>
+            <w:r>
+              <w:rPr>
+                <w:rFonts w:ascii="Consolas" w:hAnsi="Consolas" w:cs="Consolas"/>
+                <w:color w:val="FF8973"/>
+                <w:sz w:val="21"/>
+                <w:szCs w:val="21"/>
+              </w:rPr>
+              <w:t>b</w:t>
+            </w:r>
+            <w:r>
+              <w:rPr>
+                <w:rFonts w:ascii="Consolas" w:hAnsi="Consolas" w:cs="Consolas"/>
+                <w:color w:val="FFFFFF"/>
+                <w:sz w:val="21"/>
+                <w:szCs w:val="21"/>
+              </w:rPr>
               <w:t xml:space="preserve"> !== </w:t>
             </w:r>
             <w:r>
@@ -595,7 +706,28 @@
                 <w:sz w:val="21"/>
                 <w:szCs w:val="21"/>
               </w:rPr>
-              <w:t xml:space="preserve"> || </w:t>
+              <w:t>) {</w:t>
+            </w:r>
+          </w:p>
+          <w:p>
+            <w:pPr>
+              <w:shd w:val="clear" w:color="auto" w:fill="1E1E1E"/>
+              <w:spacing w:line="330" w:lineRule="atLeast"/>
+              <w:rPr>
+                <w:rFonts w:ascii="Consolas" w:hAnsi="Consolas" w:cs="Consolas"/>
+                <w:color w:val="FFFFFF"/>
+                <w:sz w:val="21"/>
+                <w:szCs w:val="21"/>
+              </w:rPr>
+            </w:pPr>
+            <w:r>
+              <w:rPr>
+                <w:rFonts w:ascii="Consolas" w:hAnsi="Consolas" w:cs="Consolas"/>
+                <w:color w:val="FFFFFF"/>
+                <w:sz w:val="21"/>
+                <w:szCs w:val="21"/>
+              </w:rPr>
+              <w:t xml:space="preserve">    </w:t>
             </w:r>
             <w:r>
               <w:rPr>
@@ -604,7 +736,7 @@
                 <w:sz w:val="21"/>
                 <w:szCs w:val="21"/>
               </w:rPr>
-              <w:t>typeof</w:t>
+              <w:t>throw</w:t>
             </w:r>
             <w:r>
               <w:rPr>
@@ -618,10 +750,176 @@
             <w:r>
               <w:rPr>
                 <w:rFonts w:ascii="Consolas" w:hAnsi="Consolas" w:cs="Consolas"/>
+                <w:color w:val="B3CCFF"/>
+                <w:sz w:val="21"/>
+                <w:szCs w:val="21"/>
+              </w:rPr>
+              <w:t>new</w:t>
+            </w:r>
+            <w:r>
+              <w:rPr>
+                <w:rFonts w:ascii="Consolas" w:hAnsi="Consolas" w:cs="Consolas"/>
+                <w:color w:val="FFFFFF"/>
+                <w:sz w:val="21"/>
+                <w:szCs w:val="21"/>
+              </w:rPr>
+              <w:t xml:space="preserve"> </w:t>
+            </w:r>
+            <w:proofErr w:type="gramStart"/>
+            <w:r>
+              <w:rPr>
+                <w:rFonts w:ascii="Consolas" w:hAnsi="Consolas" w:cs="Consolas"/>
                 <w:color w:val="FF8973"/>
                 <w:sz w:val="21"/>
                 <w:szCs w:val="21"/>
               </w:rPr>
+              <w:t>Error</w:t>
+            </w:r>
+            <w:r>
+              <w:rPr>
+                <w:rFonts w:ascii="Consolas" w:hAnsi="Consolas" w:cs="Consolas"/>
+                <w:color w:val="FFFFFF"/>
+                <w:sz w:val="21"/>
+                <w:szCs w:val="21"/>
+              </w:rPr>
+              <w:t>(</w:t>
+            </w:r>
+            <w:proofErr w:type="gramEnd"/>
+            <w:r>
+              <w:rPr>
+                <w:rFonts w:ascii="Consolas" w:hAnsi="Consolas" w:cs="Consolas"/>
+                <w:color w:val="FFE083"/>
+                <w:sz w:val="21"/>
+                <w:szCs w:val="21"/>
+              </w:rPr>
+              <w:t>'Both arguments must be numbers!'</w:t>
+            </w:r>
+            <w:r>
+              <w:rPr>
+                <w:rFonts w:ascii="Consolas" w:hAnsi="Consolas" w:cs="Consolas"/>
+                <w:color w:val="FFFFFF"/>
+                <w:sz w:val="21"/>
+                <w:szCs w:val="21"/>
+              </w:rPr>
+              <w:t>);</w:t>
+            </w:r>
+          </w:p>
+          <w:p>
+            <w:pPr>
+              <w:shd w:val="clear" w:color="auto" w:fill="1E1E1E"/>
+              <w:spacing w:line="330" w:lineRule="atLeast"/>
+              <w:rPr>
+                <w:rFonts w:ascii="Consolas" w:hAnsi="Consolas" w:cs="Consolas"/>
+                <w:color w:val="FFFFFF"/>
+                <w:sz w:val="21"/>
+                <w:szCs w:val="21"/>
+              </w:rPr>
+            </w:pPr>
+            <w:r>
+              <w:rPr>
+                <w:rFonts w:ascii="Consolas" w:hAnsi="Consolas" w:cs="Consolas"/>
+                <w:color w:val="FFFFFF"/>
+                <w:sz w:val="21"/>
+                <w:szCs w:val="21"/>
+              </w:rPr>
+              <w:t xml:space="preserve">  }</w:t>
+            </w:r>
+          </w:p>
+          <w:p>
+            <w:pPr>
+              <w:shd w:val="clear" w:color="auto" w:fill="1E1E1E"/>
+              <w:spacing w:line="330" w:lineRule="atLeast"/>
+              <w:rPr>
+                <w:rFonts w:ascii="Consolas" w:hAnsi="Consolas" w:cs="Consolas"/>
+                <w:color w:val="FFFFFF"/>
+                <w:sz w:val="21"/>
+                <w:szCs w:val="21"/>
+              </w:rPr>
+            </w:pPr>
+          </w:p>
+          <w:p>
+            <w:pPr>
+              <w:shd w:val="clear" w:color="auto" w:fill="1E1E1E"/>
+              <w:spacing w:line="330" w:lineRule="atLeast"/>
+              <w:rPr>
+                <w:rFonts w:ascii="Consolas" w:hAnsi="Consolas" w:cs="Consolas"/>
+                <w:color w:val="FFFFFF"/>
+                <w:sz w:val="21"/>
+                <w:szCs w:val="21"/>
+              </w:rPr>
+            </w:pPr>
+            <w:r>
+              <w:rPr>
+                <w:rFonts w:ascii="Consolas" w:hAnsi="Consolas" w:cs="Consolas"/>
+                <w:color w:val="FFFFFF"/>
+                <w:sz w:val="21"/>
+                <w:szCs w:val="21"/>
+              </w:rPr>
+              <w:t xml:space="preserve">  </w:t>
+            </w:r>
+            <w:proofErr w:type="gramStart"/>
+            <w:r>
+              <w:rPr>
+                <w:rFonts w:ascii="Consolas" w:hAnsi="Consolas" w:cs="Consolas"/>
+                <w:color w:val="FF8973"/>
+                <w:sz w:val="21"/>
+                <w:szCs w:val="21"/>
+              </w:rPr>
+              <w:t>console</w:t>
+            </w:r>
+            <w:r>
+              <w:rPr>
+                <w:rFonts w:ascii="Consolas" w:hAnsi="Consolas" w:cs="Consolas"/>
+                <w:color w:val="FFFFFF"/>
+                <w:sz w:val="21"/>
+                <w:szCs w:val="21"/>
+              </w:rPr>
+              <w:t>.</w:t>
+            </w:r>
+            <w:r>
+              <w:rPr>
+                <w:rFonts w:ascii="Consolas" w:hAnsi="Consolas" w:cs="Consolas"/>
+                <w:color w:val="83FFF5"/>
+                <w:sz w:val="21"/>
+                <w:szCs w:val="21"/>
+              </w:rPr>
+              <w:t>log</w:t>
+            </w:r>
+            <w:r>
+              <w:rPr>
+                <w:rFonts w:ascii="Consolas" w:hAnsi="Consolas" w:cs="Consolas"/>
+                <w:color w:val="FFFFFF"/>
+                <w:sz w:val="21"/>
+                <w:szCs w:val="21"/>
+              </w:rPr>
+              <w:t>(</w:t>
+            </w:r>
+            <w:proofErr w:type="gramEnd"/>
+            <w:r>
+              <w:rPr>
+                <w:rFonts w:ascii="Consolas" w:hAnsi="Consolas" w:cs="Consolas"/>
+                <w:color w:val="FF8973"/>
+                <w:sz w:val="21"/>
+                <w:szCs w:val="21"/>
+              </w:rPr>
+              <w:t>a</w:t>
+            </w:r>
+            <w:r>
+              <w:rPr>
+                <w:rFonts w:ascii="Consolas" w:hAnsi="Consolas" w:cs="Consolas"/>
+                <w:color w:val="FFFFFF"/>
+                <w:sz w:val="21"/>
+                <w:szCs w:val="21"/>
+              </w:rPr>
+              <w:t xml:space="preserve"> + </w:t>
+            </w:r>
+            <w:r>
+              <w:rPr>
+                <w:rFonts w:ascii="Consolas" w:hAnsi="Consolas" w:cs="Consolas"/>
+                <w:color w:val="FF8973"/>
+                <w:sz w:val="21"/>
+                <w:szCs w:val="21"/>
+              </w:rPr>
               <w:t>b</w:t>
             </w:r>
             <w:r>
@@ -631,7 +929,475 @@
                 <w:sz w:val="21"/>
                 <w:szCs w:val="21"/>
               </w:rPr>
-              <w:t xml:space="preserve"> !== </w:t>
+              <w:t xml:space="preserve">, </w:t>
+            </w:r>
+            <w:r>
+              <w:rPr>
+                <w:rFonts w:ascii="Consolas" w:hAnsi="Consolas" w:cs="Consolas"/>
+                <w:color w:val="FF8973"/>
+                <w:sz w:val="21"/>
+                <w:szCs w:val="21"/>
+              </w:rPr>
+              <w:t>a</w:t>
+            </w:r>
+            <w:r>
+              <w:rPr>
+                <w:rFonts w:ascii="Consolas" w:hAnsi="Consolas" w:cs="Consolas"/>
+                <w:color w:val="FFFFFF"/>
+                <w:sz w:val="21"/>
+                <w:szCs w:val="21"/>
+              </w:rPr>
+              <w:t xml:space="preserve"> / </w:t>
+            </w:r>
+            <w:r>
+              <w:rPr>
+                <w:rFonts w:ascii="Consolas" w:hAnsi="Consolas" w:cs="Consolas"/>
+                <w:color w:val="FF8973"/>
+                <w:sz w:val="21"/>
+                <w:szCs w:val="21"/>
+              </w:rPr>
+              <w:t>b</w:t>
+            </w:r>
+            <w:r>
+              <w:rPr>
+                <w:rFonts w:ascii="Consolas" w:hAnsi="Consolas" w:cs="Consolas"/>
+                <w:color w:val="FFFFFF"/>
+                <w:sz w:val="21"/>
+                <w:szCs w:val="21"/>
+              </w:rPr>
+              <w:t>);</w:t>
+            </w:r>
+          </w:p>
+          <w:p>
+            <w:pPr>
+              <w:shd w:val="clear" w:color="auto" w:fill="1E1E1E"/>
+              <w:spacing w:line="330" w:lineRule="atLeast"/>
+              <w:rPr>
+                <w:rFonts w:ascii="Consolas" w:hAnsi="Consolas" w:cs="Consolas"/>
+                <w:color w:val="FFFFFF"/>
+                <w:sz w:val="21"/>
+                <w:szCs w:val="21"/>
+              </w:rPr>
+            </w:pPr>
+            <w:r>
+              <w:rPr>
+                <w:rFonts w:ascii="Consolas" w:hAnsi="Consolas" w:cs="Consolas"/>
+                <w:color w:val="FFFFFF"/>
+                <w:sz w:val="21"/>
+                <w:szCs w:val="21"/>
+              </w:rPr>
+              <w:t>}</w:t>
+            </w:r>
+          </w:p>
+          <w:p>
+            <w:pPr>
+              <w:shd w:val="clear" w:color="auto" w:fill="1E1E1E"/>
+              <w:spacing w:line="330" w:lineRule="atLeast"/>
+              <w:rPr>
+                <w:rFonts w:ascii="Consolas" w:hAnsi="Consolas" w:cs="Consolas"/>
+                <w:color w:val="FFFFFF"/>
+                <w:sz w:val="21"/>
+                <w:szCs w:val="21"/>
+              </w:rPr>
+            </w:pPr>
+          </w:p>
+          <w:p>
+            <w:pPr>
+              <w:shd w:val="clear" w:color="auto" w:fill="1E1E1E"/>
+              <w:spacing w:line="330" w:lineRule="atLeast"/>
+              <w:rPr>
+                <w:rFonts w:ascii="Consolas" w:hAnsi="Consolas" w:cs="Consolas"/>
+                <w:color w:val="FFFFFF"/>
+                <w:sz w:val="21"/>
+                <w:szCs w:val="21"/>
+              </w:rPr>
+            </w:pPr>
+            <w:r>
+              <w:rPr>
+                <w:rFonts w:ascii="Consolas" w:hAnsi="Consolas" w:cs="Consolas"/>
+                <w:color w:val="939598"/>
+                <w:sz w:val="21"/>
+                <w:szCs w:val="21"/>
+              </w:rPr>
+              <w:t xml:space="preserve">// The function call below should print: 12 1 </w:t>
+            </w:r>
+          </w:p>
+          <w:p>
+            <w:pPr>
+              <w:shd w:val="clear" w:color="auto" w:fill="1E1E1E"/>
+              <w:spacing w:line="330" w:lineRule="atLeast"/>
+              <w:rPr>
+                <w:rFonts w:ascii="Consolas" w:hAnsi="Consolas" w:cs="Consolas"/>
+                <w:color w:val="FFFFFF"/>
+                <w:sz w:val="21"/>
+                <w:szCs w:val="21"/>
+              </w:rPr>
+            </w:pPr>
+            <w:proofErr w:type="spellStart"/>
+            <w:proofErr w:type="gramStart"/>
+            <w:r>
+              <w:rPr>
+                <w:rFonts w:ascii="Consolas" w:hAnsi="Consolas" w:cs="Consolas"/>
+                <w:color w:val="FF8973"/>
+                <w:sz w:val="21"/>
+                <w:szCs w:val="21"/>
+              </w:rPr>
+              <w:t>printOperations</w:t>
+            </w:r>
+            <w:proofErr w:type="spellEnd"/>
+            <w:r>
+              <w:rPr>
+                <w:rFonts w:ascii="Consolas" w:hAnsi="Consolas" w:cs="Consolas"/>
+                <w:color w:val="FFFFFF"/>
+                <w:sz w:val="21"/>
+                <w:szCs w:val="21"/>
+              </w:rPr>
+              <w:t>(</w:t>
+            </w:r>
+            <w:proofErr w:type="gramEnd"/>
+            <w:r>
+              <w:rPr>
+                <w:rFonts w:ascii="Consolas" w:hAnsi="Consolas" w:cs="Consolas"/>
+                <w:color w:val="FF8973"/>
+                <w:sz w:val="21"/>
+                <w:szCs w:val="21"/>
+              </w:rPr>
+              <w:t>6</w:t>
+            </w:r>
+            <w:r>
+              <w:rPr>
+                <w:rFonts w:ascii="Consolas" w:hAnsi="Consolas" w:cs="Consolas"/>
+                <w:color w:val="FFFFFF"/>
+                <w:sz w:val="21"/>
+                <w:szCs w:val="21"/>
+              </w:rPr>
+              <w:t xml:space="preserve">, </w:t>
+            </w:r>
+            <w:r>
+              <w:rPr>
+                <w:rFonts w:ascii="Consolas" w:hAnsi="Consolas" w:cs="Consolas"/>
+                <w:color w:val="FF8973"/>
+                <w:sz w:val="21"/>
+                <w:szCs w:val="21"/>
+              </w:rPr>
+              <w:t>6</w:t>
+            </w:r>
+            <w:r>
+              <w:rPr>
+                <w:rFonts w:ascii="Consolas" w:hAnsi="Consolas" w:cs="Consolas"/>
+                <w:color w:val="FFFFFF"/>
+                <w:sz w:val="21"/>
+                <w:szCs w:val="21"/>
+              </w:rPr>
+              <w:t>);</w:t>
+            </w:r>
+          </w:p>
+          <w:p>
+            <w:pPr>
+              <w:shd w:val="clear" w:color="auto" w:fill="1E1E1E"/>
+              <w:spacing w:line="330" w:lineRule="atLeast"/>
+              <w:rPr>
+                <w:rFonts w:ascii="Consolas" w:hAnsi="Consolas" w:cs="Consolas"/>
+                <w:color w:val="FFFFFF"/>
+                <w:sz w:val="21"/>
+                <w:szCs w:val="21"/>
+              </w:rPr>
+            </w:pPr>
+          </w:p>
+          <w:p>
+            <w:pPr>
+              <w:shd w:val="clear" w:color="auto" w:fill="1E1E1E"/>
+              <w:spacing w:line="330" w:lineRule="atLeast"/>
+              <w:rPr>
+                <w:rFonts w:ascii="Consolas" w:hAnsi="Consolas" w:cs="Consolas"/>
+                <w:color w:val="FFFFFF"/>
+                <w:sz w:val="21"/>
+                <w:szCs w:val="21"/>
+              </w:rPr>
+            </w:pPr>
+            <w:r>
+              <w:rPr>
+                <w:rFonts w:ascii="Consolas" w:hAnsi="Consolas" w:cs="Consolas"/>
+                <w:color w:val="B3CCFF"/>
+                <w:sz w:val="21"/>
+                <w:szCs w:val="21"/>
+              </w:rPr>
+              <w:t xml:space="preserve">function </w:t>
+            </w:r>
+            <w:proofErr w:type="gramStart"/>
+            <w:r>
+              <w:rPr>
+                <w:rFonts w:ascii="Consolas" w:hAnsi="Consolas" w:cs="Consolas"/>
+                <w:color w:val="B3CCFF"/>
+                <w:sz w:val="21"/>
+                <w:szCs w:val="21"/>
+              </w:rPr>
+              <w:t>exclaim</w:t>
+            </w:r>
+            <w:r>
+              <w:rPr>
+                <w:rFonts w:ascii="Consolas" w:hAnsi="Consolas" w:cs="Consolas"/>
+                <w:color w:val="FFFFFF"/>
+                <w:sz w:val="21"/>
+                <w:szCs w:val="21"/>
+              </w:rPr>
+              <w:t>(</w:t>
+            </w:r>
+            <w:proofErr w:type="gramEnd"/>
+            <w:r>
+              <w:rPr>
+                <w:rFonts w:ascii="Consolas" w:hAnsi="Consolas" w:cs="Consolas"/>
+                <w:color w:val="B3CCFF"/>
+                <w:sz w:val="21"/>
+                <w:szCs w:val="21"/>
+              </w:rPr>
+              <w:t>name</w:t>
+            </w:r>
+            <w:r>
+              <w:rPr>
+                <w:rFonts w:ascii="Consolas" w:hAnsi="Consolas" w:cs="Consolas"/>
+                <w:color w:val="FFFFFF"/>
+                <w:sz w:val="21"/>
+                <w:szCs w:val="21"/>
+              </w:rPr>
+              <w:t xml:space="preserve">, </w:t>
+            </w:r>
+            <w:r>
+              <w:rPr>
+                <w:rFonts w:ascii="Consolas" w:hAnsi="Consolas" w:cs="Consolas"/>
+                <w:color w:val="B3CCFF"/>
+                <w:sz w:val="21"/>
+                <w:szCs w:val="21"/>
+              </w:rPr>
+              <w:t>count</w:t>
+            </w:r>
+            <w:r>
+              <w:rPr>
+                <w:rFonts w:ascii="Consolas" w:hAnsi="Consolas" w:cs="Consolas"/>
+                <w:color w:val="FFFFFF"/>
+                <w:sz w:val="21"/>
+                <w:szCs w:val="21"/>
+              </w:rPr>
+              <w:t>) {</w:t>
+            </w:r>
+          </w:p>
+          <w:p>
+            <w:pPr>
+              <w:shd w:val="clear" w:color="auto" w:fill="1E1E1E"/>
+              <w:spacing w:line="330" w:lineRule="atLeast"/>
+              <w:rPr>
+                <w:rFonts w:ascii="Consolas" w:hAnsi="Consolas" w:cs="Consolas"/>
+                <w:color w:val="FFFFFF"/>
+                <w:sz w:val="21"/>
+                <w:szCs w:val="21"/>
+              </w:rPr>
+            </w:pPr>
+            <w:r>
+              <w:rPr>
+                <w:rFonts w:ascii="Consolas" w:hAnsi="Consolas" w:cs="Consolas"/>
+                <w:color w:val="FFFFFF"/>
+                <w:sz w:val="21"/>
+                <w:szCs w:val="21"/>
+              </w:rPr>
+              <w:t xml:space="preserve">  </w:t>
+            </w:r>
+            <w:r>
+              <w:rPr>
+                <w:rFonts w:ascii="Consolas" w:hAnsi="Consolas" w:cs="Consolas"/>
+                <w:color w:val="B3CCFF"/>
+                <w:sz w:val="21"/>
+                <w:szCs w:val="21"/>
+              </w:rPr>
+              <w:t xml:space="preserve">for </w:t>
+            </w:r>
+            <w:r>
+              <w:rPr>
+                <w:rFonts w:ascii="Consolas" w:hAnsi="Consolas" w:cs="Consolas"/>
+                <w:color w:val="FFFFFF"/>
+                <w:sz w:val="21"/>
+                <w:szCs w:val="21"/>
+              </w:rPr>
+              <w:t>(</w:t>
+            </w:r>
+            <w:r>
+              <w:rPr>
+                <w:rFonts w:ascii="Consolas" w:hAnsi="Consolas" w:cs="Consolas"/>
+                <w:color w:val="B3CCFF"/>
+                <w:sz w:val="21"/>
+                <w:szCs w:val="21"/>
+              </w:rPr>
+              <w:t xml:space="preserve">let </w:t>
+            </w:r>
+            <w:proofErr w:type="spellStart"/>
+            <w:r>
+              <w:rPr>
+                <w:rFonts w:ascii="Consolas" w:hAnsi="Consolas" w:cs="Consolas"/>
+                <w:color w:val="B3CCFF"/>
+                <w:sz w:val="21"/>
+                <w:szCs w:val="21"/>
+              </w:rPr>
+              <w:t>i</w:t>
+            </w:r>
+            <w:proofErr w:type="spellEnd"/>
+            <w:r>
+              <w:rPr>
+                <w:rFonts w:ascii="Consolas" w:hAnsi="Consolas" w:cs="Consolas"/>
+                <w:color w:val="FFFFFF"/>
+                <w:sz w:val="21"/>
+                <w:szCs w:val="21"/>
+              </w:rPr>
+              <w:t xml:space="preserve"> = </w:t>
+            </w:r>
+            <w:r>
+              <w:rPr>
+                <w:rFonts w:ascii="Consolas" w:hAnsi="Consolas" w:cs="Consolas"/>
+                <w:color w:val="FF8973"/>
+                <w:sz w:val="21"/>
+                <w:szCs w:val="21"/>
+              </w:rPr>
+              <w:t>0</w:t>
+            </w:r>
+            <w:r>
+              <w:rPr>
+                <w:rFonts w:ascii="Consolas" w:hAnsi="Consolas" w:cs="Consolas"/>
+                <w:color w:val="FFFFFF"/>
+                <w:sz w:val="21"/>
+                <w:szCs w:val="21"/>
+              </w:rPr>
+              <w:t xml:space="preserve">; </w:t>
+            </w:r>
+            <w:proofErr w:type="spellStart"/>
+            <w:r>
+              <w:rPr>
+                <w:rFonts w:ascii="Consolas" w:hAnsi="Consolas" w:cs="Consolas"/>
+                <w:color w:val="FF8973"/>
+                <w:sz w:val="21"/>
+                <w:szCs w:val="21"/>
+              </w:rPr>
+              <w:t>i</w:t>
+            </w:r>
+            <w:proofErr w:type="spellEnd"/>
+            <w:r>
+              <w:rPr>
+                <w:rFonts w:ascii="Consolas" w:hAnsi="Consolas" w:cs="Consolas"/>
+                <w:color w:val="FFFFFF"/>
+                <w:sz w:val="21"/>
+                <w:szCs w:val="21"/>
+              </w:rPr>
+              <w:t xml:space="preserve"> &lt; </w:t>
+            </w:r>
+            <w:r>
+              <w:rPr>
+                <w:rFonts w:ascii="Consolas" w:hAnsi="Consolas" w:cs="Consolas"/>
+                <w:color w:val="FF8973"/>
+                <w:sz w:val="21"/>
+                <w:szCs w:val="21"/>
+              </w:rPr>
+              <w:t>count</w:t>
+            </w:r>
+            <w:r>
+              <w:rPr>
+                <w:rFonts w:ascii="Consolas" w:hAnsi="Consolas" w:cs="Consolas"/>
+                <w:color w:val="FFFFFF"/>
+                <w:sz w:val="21"/>
+                <w:szCs w:val="21"/>
+              </w:rPr>
+              <w:t xml:space="preserve">; </w:t>
+            </w:r>
+            <w:proofErr w:type="spellStart"/>
+            <w:r>
+              <w:rPr>
+                <w:rFonts w:ascii="Consolas" w:hAnsi="Consolas" w:cs="Consolas"/>
+                <w:color w:val="FF8973"/>
+                <w:sz w:val="21"/>
+                <w:szCs w:val="21"/>
+              </w:rPr>
+              <w:t>i</w:t>
+            </w:r>
+            <w:proofErr w:type="spellEnd"/>
+            <w:r>
+              <w:rPr>
+                <w:rFonts w:ascii="Consolas" w:hAnsi="Consolas" w:cs="Consolas"/>
+                <w:color w:val="FFFFFF"/>
+                <w:sz w:val="21"/>
+                <w:szCs w:val="21"/>
+              </w:rPr>
+              <w:t xml:space="preserve"> += </w:t>
+            </w:r>
+            <w:r>
+              <w:rPr>
+                <w:rFonts w:ascii="Consolas" w:hAnsi="Consolas" w:cs="Consolas"/>
+                <w:color w:val="FF8973"/>
+                <w:sz w:val="21"/>
+                <w:szCs w:val="21"/>
+              </w:rPr>
+              <w:t>1</w:t>
+            </w:r>
+            <w:r>
+              <w:rPr>
+                <w:rFonts w:ascii="Consolas" w:hAnsi="Consolas" w:cs="Consolas"/>
+                <w:color w:val="FFFFFF"/>
+                <w:sz w:val="21"/>
+                <w:szCs w:val="21"/>
+              </w:rPr>
+              <w:t>) {</w:t>
+            </w:r>
+          </w:p>
+          <w:p>
+            <w:pPr>
+              <w:shd w:val="clear" w:color="auto" w:fill="1E1E1E"/>
+              <w:spacing w:line="330" w:lineRule="atLeast"/>
+              <w:rPr>
+                <w:rFonts w:ascii="Consolas" w:hAnsi="Consolas" w:cs="Consolas"/>
+                <w:color w:val="FFFFFF"/>
+                <w:sz w:val="21"/>
+                <w:szCs w:val="21"/>
+              </w:rPr>
+            </w:pPr>
+            <w:r>
+              <w:rPr>
+                <w:rFonts w:ascii="Consolas" w:hAnsi="Consolas" w:cs="Consolas"/>
+                <w:color w:val="FFFFFF"/>
+                <w:sz w:val="21"/>
+                <w:szCs w:val="21"/>
+              </w:rPr>
+              <w:t xml:space="preserve">    </w:t>
+            </w:r>
+            <w:r>
+              <w:rPr>
+                <w:rFonts w:ascii="Consolas" w:hAnsi="Consolas" w:cs="Consolas"/>
+                <w:color w:val="FF8973"/>
+                <w:sz w:val="21"/>
+                <w:szCs w:val="21"/>
+              </w:rPr>
+              <w:t>console</w:t>
+            </w:r>
+            <w:r>
+              <w:rPr>
+                <w:rFonts w:ascii="Consolas" w:hAnsi="Consolas" w:cs="Consolas"/>
+                <w:color w:val="FFFFFF"/>
+                <w:sz w:val="21"/>
+                <w:szCs w:val="21"/>
+              </w:rPr>
+              <w:t>.</w:t>
+            </w:r>
+            <w:r>
+              <w:rPr>
+                <w:rFonts w:ascii="Consolas" w:hAnsi="Consolas" w:cs="Consolas"/>
+                <w:color w:val="83FFF5"/>
+                <w:sz w:val="21"/>
+                <w:szCs w:val="21"/>
+              </w:rPr>
+              <w:t>log</w:t>
+            </w:r>
+            <w:r>
+              <w:rPr>
+                <w:rFonts w:ascii="Consolas" w:hAnsi="Consolas" w:cs="Consolas"/>
+                <w:color w:val="FFFFFF"/>
+                <w:sz w:val="21"/>
+                <w:szCs w:val="21"/>
+              </w:rPr>
+              <w:t>(</w:t>
             </w:r>
             <w:r>
               <w:rPr>
@@ -640,73 +1406,16 @@
                 <w:sz w:val="21"/>
                 <w:szCs w:val="21"/>
               </w:rPr>
-              <w:t>'number'</w:t>
-            </w:r>
-            <w:r>
-              <w:rPr>
-                <w:rFonts w:ascii="Consolas" w:hAnsi="Consolas" w:cs="Consolas"/>
-                <w:color w:val="FFFFFF"/>
-                <w:sz w:val="21"/>
-                <w:szCs w:val="21"/>
-              </w:rPr>
-              <w:t>) {</w:t>
-            </w:r>
-          </w:p>
-          <w:p>
-            <w:pPr>
-              <w:shd w:val="clear" w:color="auto" w:fill="1E1E1E"/>
-              <w:spacing w:line="330" w:lineRule="atLeast"/>
-              <w:rPr>
-                <w:rFonts w:ascii="Consolas" w:hAnsi="Consolas" w:cs="Consolas"/>
-                <w:color w:val="FFFFFF"/>
-                <w:sz w:val="21"/>
-                <w:szCs w:val="21"/>
-              </w:rPr>
-            </w:pPr>
-            <w:r>
-              <w:rPr>
-                <w:rFonts w:ascii="Consolas" w:hAnsi="Consolas" w:cs="Consolas"/>
-                <w:color w:val="FFFFFF"/>
-                <w:sz w:val="21"/>
-                <w:szCs w:val="21"/>
-              </w:rPr>
-              <w:t xml:space="preserve">    </w:t>
-            </w:r>
-            <w:r>
-              <w:rPr>
-                <w:rFonts w:ascii="Consolas" w:hAnsi="Consolas" w:cs="Consolas"/>
-                <w:color w:val="B3CCFF"/>
-                <w:sz w:val="21"/>
-                <w:szCs w:val="21"/>
-              </w:rPr>
-              <w:t>throw</w:t>
-            </w:r>
-            <w:r>
-              <w:rPr>
-                <w:rFonts w:ascii="Consolas" w:hAnsi="Consolas" w:cs="Consolas"/>
-                <w:color w:val="FFFFFF"/>
-                <w:sz w:val="21"/>
-                <w:szCs w:val="21"/>
-              </w:rPr>
-              <w:t xml:space="preserve"> </w:t>
-            </w:r>
-            <w:r>
-              <w:rPr>
-                <w:rFonts w:ascii="Consolas" w:hAnsi="Consolas" w:cs="Consolas"/>
-                <w:color w:val="B3CCFF"/>
-                <w:sz w:val="21"/>
-                <w:szCs w:val="21"/>
-              </w:rPr>
-              <w:t>new</w:t>
-            </w:r>
-            <w:r>
-              <w:rPr>
-                <w:rFonts w:ascii="Consolas" w:hAnsi="Consolas" w:cs="Consolas"/>
-                <w:color w:val="FFFFFF"/>
-                <w:sz w:val="21"/>
-                <w:szCs w:val="21"/>
-              </w:rPr>
-              <w:t xml:space="preserve"> </w:t>
+              <w:t>`</w:t>
+            </w:r>
+            <w:r>
+              <w:rPr>
+                <w:rFonts w:ascii="Consolas" w:hAnsi="Consolas" w:cs="Consolas"/>
+                <w:color w:val="FFFFFF"/>
+                <w:sz w:val="21"/>
+                <w:szCs w:val="21"/>
+              </w:rPr>
+              <w:t>${</w:t>
             </w:r>
             <w:r>
               <w:rPr>
@@ -715,7 +1424,132 @@
                 <w:sz w:val="21"/>
                 <w:szCs w:val="21"/>
               </w:rPr>
-              <w:t>Error</w:t>
+              <w:t>name</w:t>
+            </w:r>
+            <w:proofErr w:type="gramStart"/>
+            <w:r>
+              <w:rPr>
+                <w:rFonts w:ascii="Consolas" w:hAnsi="Consolas" w:cs="Consolas"/>
+                <w:color w:val="FFFFFF"/>
+                <w:sz w:val="21"/>
+                <w:szCs w:val="21"/>
+              </w:rPr>
+              <w:t>}</w:t>
+            </w:r>
+            <w:r>
+              <w:rPr>
+                <w:rFonts w:ascii="Consolas" w:hAnsi="Consolas" w:cs="Consolas"/>
+                <w:color w:val="FFE083"/>
+                <w:sz w:val="21"/>
+                <w:szCs w:val="21"/>
+              </w:rPr>
+              <w:t>!`</w:t>
+            </w:r>
+            <w:proofErr w:type="gramEnd"/>
+            <w:r>
+              <w:rPr>
+                <w:rFonts w:ascii="Consolas" w:hAnsi="Consolas" w:cs="Consolas"/>
+                <w:color w:val="FFFFFF"/>
+                <w:sz w:val="21"/>
+                <w:szCs w:val="21"/>
+              </w:rPr>
+              <w:t>);</w:t>
+            </w:r>
+          </w:p>
+          <w:p>
+            <w:pPr>
+              <w:shd w:val="clear" w:color="auto" w:fill="1E1E1E"/>
+              <w:spacing w:line="330" w:lineRule="atLeast"/>
+              <w:rPr>
+                <w:rFonts w:ascii="Consolas" w:hAnsi="Consolas" w:cs="Consolas"/>
+                <w:color w:val="FFFFFF"/>
+                <w:sz w:val="21"/>
+                <w:szCs w:val="21"/>
+              </w:rPr>
+            </w:pPr>
+            <w:r>
+              <w:rPr>
+                <w:rFonts w:ascii="Consolas" w:hAnsi="Consolas" w:cs="Consolas"/>
+                <w:color w:val="FFFFFF"/>
+                <w:sz w:val="21"/>
+                <w:szCs w:val="21"/>
+              </w:rPr>
+              <w:t xml:space="preserve">  }</w:t>
+            </w:r>
+          </w:p>
+          <w:p>
+            <w:pPr>
+              <w:shd w:val="clear" w:color="auto" w:fill="1E1E1E"/>
+              <w:spacing w:line="330" w:lineRule="atLeast"/>
+              <w:rPr>
+                <w:rFonts w:ascii="Consolas" w:hAnsi="Consolas" w:cs="Consolas"/>
+                <w:color w:val="FFFFFF"/>
+                <w:sz w:val="21"/>
+                <w:szCs w:val="21"/>
+              </w:rPr>
+            </w:pPr>
+            <w:r>
+              <w:rPr>
+                <w:rFonts w:ascii="Consolas" w:hAnsi="Consolas" w:cs="Consolas"/>
+                <w:color w:val="FFFFFF"/>
+                <w:sz w:val="21"/>
+                <w:szCs w:val="21"/>
+              </w:rPr>
+              <w:t>}</w:t>
+            </w:r>
+          </w:p>
+          <w:p>
+            <w:pPr>
+              <w:shd w:val="clear" w:color="auto" w:fill="1E1E1E"/>
+              <w:spacing w:line="330" w:lineRule="atLeast"/>
+              <w:rPr>
+                <w:rFonts w:ascii="Consolas" w:hAnsi="Consolas" w:cs="Consolas"/>
+                <w:color w:val="FFFFFF"/>
+                <w:sz w:val="21"/>
+                <w:szCs w:val="21"/>
+              </w:rPr>
+            </w:pPr>
+          </w:p>
+          <w:p>
+            <w:pPr>
+              <w:shd w:val="clear" w:color="auto" w:fill="1E1E1E"/>
+              <w:spacing w:line="330" w:lineRule="atLeast"/>
+              <w:rPr>
+                <w:rFonts w:ascii="Consolas" w:hAnsi="Consolas" w:cs="Consolas"/>
+                <w:color w:val="FFFFFF"/>
+                <w:sz w:val="21"/>
+                <w:szCs w:val="21"/>
+              </w:rPr>
+            </w:pPr>
+            <w:r>
+              <w:rPr>
+                <w:rFonts w:ascii="Consolas" w:hAnsi="Consolas" w:cs="Consolas"/>
+                <w:color w:val="939598"/>
+                <w:sz w:val="21"/>
+                <w:szCs w:val="21"/>
+              </w:rPr>
+              <w:t>// Exclaim 'Muriel!' six times</w:t>
+            </w:r>
+          </w:p>
+          <w:p>
+            <w:pPr>
+              <w:shd w:val="clear" w:color="auto" w:fill="1E1E1E"/>
+              <w:spacing w:line="330" w:lineRule="atLeast"/>
+              <w:rPr>
+                <w:rFonts w:ascii="Consolas" w:hAnsi="Consolas" w:cs="Consolas"/>
+                <w:color w:val="FFFFFF"/>
+                <w:sz w:val="21"/>
+                <w:szCs w:val="21"/>
+              </w:rPr>
+            </w:pPr>
+            <w:r>
+              <w:rPr>
+                <w:rFonts w:ascii="Consolas" w:hAnsi="Consolas" w:cs="Consolas"/>
+                <w:color w:val="FF8973"/>
+                <w:sz w:val="21"/>
+                <w:szCs w:val="21"/>
+              </w:rPr>
+              <w:t>exclaim</w:t>
             </w:r>
             <w:r>
               <w:rPr>
@@ -733,8 +1567,27 @@
                 <w:sz w:val="21"/>
                 <w:szCs w:val="21"/>
               </w:rPr>
-              <w:t>'Both arguments must be numbers!'</w:t>
-            </w:r>
+              <w:t>'Muriel'</w:t>
+            </w:r>
+            <w:r>
+              <w:rPr>
+                <w:rFonts w:ascii="Consolas" w:hAnsi="Consolas" w:cs="Consolas"/>
+                <w:color w:val="FFFFFF"/>
+                <w:sz w:val="21"/>
+                <w:szCs w:val="21"/>
+              </w:rPr>
+              <w:t>,</w:t>
+            </w:r>
+            <w:r>
+              <w:rPr>
+                <w:rFonts w:ascii="Consolas" w:hAnsi="Consolas" w:cs="Consolas"/>
+                <w:color w:val="FF8973"/>
+                <w:sz w:val="21"/>
+                <w:szCs w:val="21"/>
+              </w:rPr>
+              <w:t>6</w:t>
+            </w:r>
+            <w:proofErr w:type="gramStart"/>
             <w:r>
               <w:rPr>
                 <w:rFonts w:ascii="Consolas" w:hAnsi="Consolas" w:cs="Consolas"/>
@@ -744,765 +1597,7 @@
               </w:rPr>
               <w:t>);</w:t>
             </w:r>
-          </w:p>
-          <w:p>
-            <w:pPr>
-              <w:shd w:val="clear" w:color="auto" w:fill="1E1E1E"/>
-              <w:spacing w:line="330" w:lineRule="atLeast"/>
-              <w:rPr>
-                <w:rFonts w:ascii="Consolas" w:hAnsi="Consolas" w:cs="Consolas"/>
-                <w:color w:val="FFFFFF"/>
-                <w:sz w:val="21"/>
-                <w:szCs w:val="21"/>
-              </w:rPr>
-            </w:pPr>
-            <w:r>
-              <w:rPr>
-                <w:rFonts w:ascii="Consolas" w:hAnsi="Consolas" w:cs="Consolas"/>
-                <w:color w:val="FFFFFF"/>
-                <w:sz w:val="21"/>
-                <w:szCs w:val="21"/>
-              </w:rPr>
-              <w:t xml:space="preserve">  }</w:t>
-            </w:r>
-          </w:p>
-          <w:p>
-            <w:pPr>
-              <w:shd w:val="clear" w:color="auto" w:fill="1E1E1E"/>
-              <w:spacing w:line="330" w:lineRule="atLeast"/>
-              <w:rPr>
-                <w:rFonts w:ascii="Consolas" w:hAnsi="Consolas" w:cs="Consolas"/>
-                <w:color w:val="FFFFFF"/>
-                <w:sz w:val="21"/>
-                <w:szCs w:val="21"/>
-              </w:rPr>
-            </w:pPr>
-          </w:p>
-          <w:p>
-            <w:pPr>
-              <w:shd w:val="clear" w:color="auto" w:fill="1E1E1E"/>
-              <w:spacing w:line="330" w:lineRule="atLeast"/>
-              <w:rPr>
-                <w:rFonts w:ascii="Consolas" w:hAnsi="Consolas" w:cs="Consolas"/>
-                <w:color w:val="FFFFFF"/>
-                <w:sz w:val="21"/>
-                <w:szCs w:val="21"/>
-              </w:rPr>
-            </w:pPr>
-            <w:r>
-              <w:rPr>
-                <w:rFonts w:ascii="Consolas" w:hAnsi="Consolas" w:cs="Consolas"/>
-                <w:color w:val="FFFFFF"/>
-                <w:sz w:val="21"/>
-                <w:szCs w:val="21"/>
-              </w:rPr>
-              <w:t xml:space="preserve">  </w:t>
-            </w:r>
-            <w:r>
-              <w:rPr>
-                <w:rFonts w:ascii="Consolas" w:hAnsi="Consolas" w:cs="Consolas"/>
-                <w:color w:val="FF8973"/>
-                <w:sz w:val="21"/>
-                <w:szCs w:val="21"/>
-              </w:rPr>
-              <w:t>console</w:t>
-            </w:r>
-            <w:r>
-              <w:rPr>
-                <w:rFonts w:ascii="Consolas" w:hAnsi="Consolas" w:cs="Consolas"/>
-                <w:color w:val="FFFFFF"/>
-                <w:sz w:val="21"/>
-                <w:szCs w:val="21"/>
-              </w:rPr>
-              <w:t>.</w:t>
-            </w:r>
-            <w:r>
-              <w:rPr>
-                <w:rFonts w:ascii="Consolas" w:hAnsi="Consolas" w:cs="Consolas"/>
-                <w:color w:val="83FFF5"/>
-                <w:sz w:val="21"/>
-                <w:szCs w:val="21"/>
-              </w:rPr>
-              <w:t>log</w:t>
-            </w:r>
-            <w:r>
-              <w:rPr>
-                <w:rFonts w:ascii="Consolas" w:hAnsi="Consolas" w:cs="Consolas"/>
-                <w:color w:val="FFFFFF"/>
-                <w:sz w:val="21"/>
-                <w:szCs w:val="21"/>
-              </w:rPr>
-              <w:t>(</w:t>
-            </w:r>
-            <w:r>
-              <w:rPr>
-                <w:rFonts w:ascii="Consolas" w:hAnsi="Consolas" w:cs="Consolas"/>
-                <w:color w:val="FF8973"/>
-                <w:sz w:val="21"/>
-                <w:szCs w:val="21"/>
-              </w:rPr>
-              <w:t>a</w:t>
-            </w:r>
-            <w:r>
-              <w:rPr>
-                <w:rFonts w:ascii="Consolas" w:hAnsi="Consolas" w:cs="Consolas"/>
-                <w:color w:val="FFFFFF"/>
-                <w:sz w:val="21"/>
-                <w:szCs w:val="21"/>
-              </w:rPr>
-              <w:t xml:space="preserve"> + </w:t>
-            </w:r>
-            <w:r>
-              <w:rPr>
-                <w:rFonts w:ascii="Consolas" w:hAnsi="Consolas" w:cs="Consolas"/>
-                <w:color w:val="FF8973"/>
-                <w:sz w:val="21"/>
-                <w:szCs w:val="21"/>
-              </w:rPr>
-              <w:t>b</w:t>
-            </w:r>
-            <w:r>
-              <w:rPr>
-                <w:rFonts w:ascii="Consolas" w:hAnsi="Consolas" w:cs="Consolas"/>
-                <w:color w:val="FFFFFF"/>
-                <w:sz w:val="21"/>
-                <w:szCs w:val="21"/>
-              </w:rPr>
-              <w:t xml:space="preserve">, </w:t>
-            </w:r>
-            <w:r>
-              <w:rPr>
-                <w:rFonts w:ascii="Consolas" w:hAnsi="Consolas" w:cs="Consolas"/>
-                <w:color w:val="FF8973"/>
-                <w:sz w:val="21"/>
-                <w:szCs w:val="21"/>
-              </w:rPr>
-              <w:t>a</w:t>
-            </w:r>
-            <w:r>
-              <w:rPr>
-                <w:rFonts w:ascii="Consolas" w:hAnsi="Consolas" w:cs="Consolas"/>
-                <w:color w:val="FFFFFF"/>
-                <w:sz w:val="21"/>
-                <w:szCs w:val="21"/>
-              </w:rPr>
-              <w:t xml:space="preserve"> / </w:t>
-            </w:r>
-            <w:r>
-              <w:rPr>
-                <w:rFonts w:ascii="Consolas" w:hAnsi="Consolas" w:cs="Consolas"/>
-                <w:color w:val="FF8973"/>
-                <w:sz w:val="21"/>
-                <w:szCs w:val="21"/>
-              </w:rPr>
-              <w:t>b</w:t>
-            </w:r>
-            <w:r>
-              <w:rPr>
-                <w:rFonts w:ascii="Consolas" w:hAnsi="Consolas" w:cs="Consolas"/>
-                <w:color w:val="FFFFFF"/>
-                <w:sz w:val="21"/>
-                <w:szCs w:val="21"/>
-              </w:rPr>
-              <w:t>);</w:t>
-            </w:r>
-          </w:p>
-          <w:p>
-            <w:pPr>
-              <w:shd w:val="clear" w:color="auto" w:fill="1E1E1E"/>
-              <w:spacing w:line="330" w:lineRule="atLeast"/>
-              <w:rPr>
-                <w:rFonts w:ascii="Consolas" w:hAnsi="Consolas" w:cs="Consolas"/>
-                <w:color w:val="FFFFFF"/>
-                <w:sz w:val="21"/>
-                <w:szCs w:val="21"/>
-              </w:rPr>
-            </w:pPr>
-            <w:r>
-              <w:rPr>
-                <w:rFonts w:ascii="Consolas" w:hAnsi="Consolas" w:cs="Consolas"/>
-                <w:color w:val="FFFFFF"/>
-                <w:sz w:val="21"/>
-                <w:szCs w:val="21"/>
-              </w:rPr>
-              <w:t>}</w:t>
-            </w:r>
-          </w:p>
-          <w:p>
-            <w:pPr>
-              <w:shd w:val="clear" w:color="auto" w:fill="1E1E1E"/>
-              <w:spacing w:line="330" w:lineRule="atLeast"/>
-              <w:rPr>
-                <w:rFonts w:ascii="Consolas" w:hAnsi="Consolas" w:cs="Consolas"/>
-                <w:color w:val="FFFFFF"/>
-                <w:sz w:val="21"/>
-                <w:szCs w:val="21"/>
-              </w:rPr>
-            </w:pPr>
-          </w:p>
-          <w:p>
-            <w:pPr>
-              <w:shd w:val="clear" w:color="auto" w:fill="1E1E1E"/>
-              <w:spacing w:line="330" w:lineRule="atLeast"/>
-              <w:rPr>
-                <w:rFonts w:ascii="Consolas" w:hAnsi="Consolas" w:cs="Consolas"/>
-                <w:color w:val="FFFFFF"/>
-                <w:sz w:val="21"/>
-                <w:szCs w:val="21"/>
-              </w:rPr>
-            </w:pPr>
-            <w:r>
-              <w:rPr>
-                <w:rFonts w:ascii="Consolas" w:hAnsi="Consolas" w:cs="Consolas"/>
-                <w:color w:val="939598"/>
-                <w:sz w:val="21"/>
-                <w:szCs w:val="21"/>
-              </w:rPr>
-              <w:t xml:space="preserve">// The function call below should print: 12 1 </w:t>
-            </w:r>
-          </w:p>
-          <w:p>
-            <w:pPr>
-              <w:shd w:val="clear" w:color="auto" w:fill="1E1E1E"/>
-              <w:spacing w:line="330" w:lineRule="atLeast"/>
-              <w:rPr>
-                <w:rFonts w:ascii="Consolas" w:hAnsi="Consolas" w:cs="Consolas"/>
-                <w:color w:val="FFFFFF"/>
-                <w:sz w:val="21"/>
-                <w:szCs w:val="21"/>
-              </w:rPr>
-            </w:pPr>
-            <w:r>
-              <w:rPr>
-                <w:rFonts w:ascii="Consolas" w:hAnsi="Consolas" w:cs="Consolas"/>
-                <w:color w:val="FF8973"/>
-                <w:sz w:val="21"/>
-                <w:szCs w:val="21"/>
-              </w:rPr>
-              <w:t>printOperations</w:t>
-            </w:r>
-            <w:r>
-              <w:rPr>
-                <w:rFonts w:ascii="Consolas" w:hAnsi="Consolas" w:cs="Consolas"/>
-                <w:color w:val="FFFFFF"/>
-                <w:sz w:val="21"/>
-                <w:szCs w:val="21"/>
-              </w:rPr>
-              <w:t>(</w:t>
-            </w:r>
-            <w:r>
-              <w:rPr>
-                <w:rFonts w:ascii="Consolas" w:hAnsi="Consolas" w:cs="Consolas"/>
-                <w:color w:val="FF8973"/>
-                <w:sz w:val="21"/>
-                <w:szCs w:val="21"/>
-              </w:rPr>
-              <w:t>6</w:t>
-            </w:r>
-            <w:r>
-              <w:rPr>
-                <w:rFonts w:ascii="Consolas" w:hAnsi="Consolas" w:cs="Consolas"/>
-                <w:color w:val="FFFFFF"/>
-                <w:sz w:val="21"/>
-                <w:szCs w:val="21"/>
-              </w:rPr>
-              <w:t xml:space="preserve">, </w:t>
-            </w:r>
-            <w:r>
-              <w:rPr>
-                <w:rFonts w:ascii="Consolas" w:hAnsi="Consolas" w:cs="Consolas"/>
-                <w:color w:val="FF8973"/>
-                <w:sz w:val="21"/>
-                <w:szCs w:val="21"/>
-              </w:rPr>
-              <w:t>6</w:t>
-            </w:r>
-            <w:r>
-              <w:rPr>
-                <w:rFonts w:ascii="Consolas" w:hAnsi="Consolas" w:cs="Consolas"/>
-                <w:color w:val="FFFFFF"/>
-                <w:sz w:val="21"/>
-                <w:szCs w:val="21"/>
-              </w:rPr>
-              <w:t>);</w:t>
-            </w:r>
-          </w:p>
-          <w:p>
-            <w:pPr>
-              <w:shd w:val="clear" w:color="auto" w:fill="1E1E1E"/>
-              <w:spacing w:line="330" w:lineRule="atLeast"/>
-              <w:rPr>
-                <w:rFonts w:ascii="Consolas" w:hAnsi="Consolas" w:cs="Consolas"/>
-                <w:color w:val="FFFFFF"/>
-                <w:sz w:val="21"/>
-                <w:szCs w:val="21"/>
-              </w:rPr>
-            </w:pPr>
-          </w:p>
-          <w:p>
-            <w:pPr>
-              <w:shd w:val="clear" w:color="auto" w:fill="1E1E1E"/>
-              <w:spacing w:line="330" w:lineRule="atLeast"/>
-              <w:rPr>
-                <w:rFonts w:ascii="Consolas" w:hAnsi="Consolas" w:cs="Consolas"/>
-                <w:color w:val="FFFFFF"/>
-                <w:sz w:val="21"/>
-                <w:szCs w:val="21"/>
-              </w:rPr>
-            </w:pPr>
-            <w:r>
-              <w:rPr>
-                <w:rFonts w:ascii="Consolas" w:hAnsi="Consolas" w:cs="Consolas"/>
-                <w:color w:val="B3CCFF"/>
-                <w:sz w:val="21"/>
-                <w:szCs w:val="21"/>
-              </w:rPr>
-              <w:t>function exclaim</w:t>
-            </w:r>
-            <w:r>
-              <w:rPr>
-                <w:rFonts w:ascii="Consolas" w:hAnsi="Consolas" w:cs="Consolas"/>
-                <w:color w:val="FFFFFF"/>
-                <w:sz w:val="21"/>
-                <w:szCs w:val="21"/>
-              </w:rPr>
-              <w:t>(</w:t>
-            </w:r>
-            <w:r>
-              <w:rPr>
-                <w:rFonts w:ascii="Consolas" w:hAnsi="Consolas" w:cs="Consolas"/>
-                <w:color w:val="B3CCFF"/>
-                <w:sz w:val="21"/>
-                <w:szCs w:val="21"/>
-              </w:rPr>
-              <w:t>name</w:t>
-            </w:r>
-            <w:r>
-              <w:rPr>
-                <w:rFonts w:ascii="Consolas" w:hAnsi="Consolas" w:cs="Consolas"/>
-                <w:color w:val="FFFFFF"/>
-                <w:sz w:val="21"/>
-                <w:szCs w:val="21"/>
-              </w:rPr>
-              <w:t xml:space="preserve">, </w:t>
-            </w:r>
-            <w:r>
-              <w:rPr>
-                <w:rFonts w:ascii="Consolas" w:hAnsi="Consolas" w:cs="Consolas"/>
-                <w:color w:val="B3CCFF"/>
-                <w:sz w:val="21"/>
-                <w:szCs w:val="21"/>
-              </w:rPr>
-              <w:t>count</w:t>
-            </w:r>
-            <w:r>
-              <w:rPr>
-                <w:rFonts w:ascii="Consolas" w:hAnsi="Consolas" w:cs="Consolas"/>
-                <w:color w:val="FFFFFF"/>
-                <w:sz w:val="21"/>
-                <w:szCs w:val="21"/>
-              </w:rPr>
-              <w:t>) {</w:t>
-            </w:r>
-          </w:p>
-          <w:p>
-            <w:pPr>
-              <w:shd w:val="clear" w:color="auto" w:fill="1E1E1E"/>
-              <w:spacing w:line="330" w:lineRule="atLeast"/>
-              <w:rPr>
-                <w:rFonts w:ascii="Consolas" w:hAnsi="Consolas" w:cs="Consolas"/>
-                <w:color w:val="FFFFFF"/>
-                <w:sz w:val="21"/>
-                <w:szCs w:val="21"/>
-              </w:rPr>
-            </w:pPr>
-            <w:r>
-              <w:rPr>
-                <w:rFonts w:ascii="Consolas" w:hAnsi="Consolas" w:cs="Consolas"/>
-                <w:color w:val="FFFFFF"/>
-                <w:sz w:val="21"/>
-                <w:szCs w:val="21"/>
-              </w:rPr>
-              <w:t xml:space="preserve">  </w:t>
-            </w:r>
-            <w:r>
-              <w:rPr>
-                <w:rFonts w:ascii="Consolas" w:hAnsi="Consolas" w:cs="Consolas"/>
-                <w:color w:val="B3CCFF"/>
-                <w:sz w:val="21"/>
-                <w:szCs w:val="21"/>
-              </w:rPr>
-              <w:t xml:space="preserve">for </w:t>
-            </w:r>
-            <w:r>
-              <w:rPr>
-                <w:rFonts w:ascii="Consolas" w:hAnsi="Consolas" w:cs="Consolas"/>
-                <w:color w:val="FFFFFF"/>
-                <w:sz w:val="21"/>
-                <w:szCs w:val="21"/>
-              </w:rPr>
-              <w:t>(</w:t>
-            </w:r>
-            <w:r>
-              <w:rPr>
-                <w:rFonts w:ascii="Consolas" w:hAnsi="Consolas" w:cs="Consolas"/>
-                <w:color w:val="B3CCFF"/>
-                <w:sz w:val="21"/>
-                <w:szCs w:val="21"/>
-              </w:rPr>
-              <w:t>let i</w:t>
-            </w:r>
-            <w:r>
-              <w:rPr>
-                <w:rFonts w:ascii="Consolas" w:hAnsi="Consolas" w:cs="Consolas"/>
-                <w:color w:val="FFFFFF"/>
-                <w:sz w:val="21"/>
-                <w:szCs w:val="21"/>
-              </w:rPr>
-              <w:t xml:space="preserve"> = </w:t>
-            </w:r>
-            <w:r>
-              <w:rPr>
-                <w:rFonts w:ascii="Consolas" w:hAnsi="Consolas" w:cs="Consolas"/>
-                <w:color w:val="FF8973"/>
-                <w:sz w:val="21"/>
-                <w:szCs w:val="21"/>
-              </w:rPr>
-              <w:t>0</w:t>
-            </w:r>
-            <w:r>
-              <w:rPr>
-                <w:rFonts w:ascii="Consolas" w:hAnsi="Consolas" w:cs="Consolas"/>
-                <w:color w:val="FFFFFF"/>
-                <w:sz w:val="21"/>
-                <w:szCs w:val="21"/>
-              </w:rPr>
-              <w:t xml:space="preserve">; </w:t>
-            </w:r>
-            <w:r>
-              <w:rPr>
-                <w:rFonts w:ascii="Consolas" w:hAnsi="Consolas" w:cs="Consolas"/>
-                <w:color w:val="FF8973"/>
-                <w:sz w:val="21"/>
-                <w:szCs w:val="21"/>
-              </w:rPr>
-              <w:t>i</w:t>
-            </w:r>
-            <w:r>
-              <w:rPr>
-                <w:rFonts w:ascii="Consolas" w:hAnsi="Consolas" w:cs="Consolas"/>
-                <w:color w:val="FFFFFF"/>
-                <w:sz w:val="21"/>
-                <w:szCs w:val="21"/>
-              </w:rPr>
-              <w:t xml:space="preserve"> &lt; </w:t>
-            </w:r>
-            <w:r>
-              <w:rPr>
-                <w:rFonts w:ascii="Consolas" w:hAnsi="Consolas" w:cs="Consolas"/>
-                <w:color w:val="FF8973"/>
-                <w:sz w:val="21"/>
-                <w:szCs w:val="21"/>
-              </w:rPr>
-              <w:t>count</w:t>
-            </w:r>
-            <w:r>
-              <w:rPr>
-                <w:rFonts w:ascii="Consolas" w:hAnsi="Consolas" w:cs="Consolas"/>
-                <w:color w:val="FFFFFF"/>
-                <w:sz w:val="21"/>
-                <w:szCs w:val="21"/>
-              </w:rPr>
-              <w:t xml:space="preserve">; </w:t>
-            </w:r>
-            <w:r>
-              <w:rPr>
-                <w:rFonts w:ascii="Consolas" w:hAnsi="Consolas" w:cs="Consolas"/>
-                <w:color w:val="FF8973"/>
-                <w:sz w:val="21"/>
-                <w:szCs w:val="21"/>
-              </w:rPr>
-              <w:t>i</w:t>
-            </w:r>
-            <w:r>
-              <w:rPr>
-                <w:rFonts w:ascii="Consolas" w:hAnsi="Consolas" w:cs="Consolas"/>
-                <w:color w:val="FFFFFF"/>
-                <w:sz w:val="21"/>
-                <w:szCs w:val="21"/>
-              </w:rPr>
-              <w:t xml:space="preserve"> += </w:t>
-            </w:r>
-            <w:r>
-              <w:rPr>
-                <w:rFonts w:ascii="Consolas" w:hAnsi="Consolas" w:cs="Consolas"/>
-                <w:color w:val="FF8973"/>
-                <w:sz w:val="21"/>
-                <w:szCs w:val="21"/>
-              </w:rPr>
-              <w:t>1</w:t>
-            </w:r>
-            <w:r>
-              <w:rPr>
-                <w:rFonts w:ascii="Consolas" w:hAnsi="Consolas" w:cs="Consolas"/>
-                <w:color w:val="FFFFFF"/>
-                <w:sz w:val="21"/>
-                <w:szCs w:val="21"/>
-              </w:rPr>
-              <w:t>) {</w:t>
-            </w:r>
-          </w:p>
-          <w:p>
-            <w:pPr>
-              <w:shd w:val="clear" w:color="auto" w:fill="1E1E1E"/>
-              <w:spacing w:line="330" w:lineRule="atLeast"/>
-              <w:rPr>
-                <w:rFonts w:ascii="Consolas" w:hAnsi="Consolas" w:cs="Consolas"/>
-                <w:color w:val="FFFFFF"/>
-                <w:sz w:val="21"/>
-                <w:szCs w:val="21"/>
-              </w:rPr>
-            </w:pPr>
-            <w:r>
-              <w:rPr>
-                <w:rFonts w:ascii="Consolas" w:hAnsi="Consolas" w:cs="Consolas"/>
-                <w:color w:val="FFFFFF"/>
-                <w:sz w:val="21"/>
-                <w:szCs w:val="21"/>
-              </w:rPr>
-              <w:t xml:space="preserve">    </w:t>
-            </w:r>
-            <w:r>
-              <w:rPr>
-                <w:rFonts w:ascii="Consolas" w:hAnsi="Consolas" w:cs="Consolas"/>
-                <w:color w:val="FF8973"/>
-                <w:sz w:val="21"/>
-                <w:szCs w:val="21"/>
-              </w:rPr>
-              <w:t>console</w:t>
-            </w:r>
-            <w:r>
-              <w:rPr>
-                <w:rFonts w:ascii="Consolas" w:hAnsi="Consolas" w:cs="Consolas"/>
-                <w:color w:val="FFFFFF"/>
-                <w:sz w:val="21"/>
-                <w:szCs w:val="21"/>
-              </w:rPr>
-              <w:t>.</w:t>
-            </w:r>
-            <w:r>
-              <w:rPr>
-                <w:rFonts w:ascii="Consolas" w:hAnsi="Consolas" w:cs="Consolas"/>
-                <w:color w:val="83FFF5"/>
-                <w:sz w:val="21"/>
-                <w:szCs w:val="21"/>
-              </w:rPr>
-              <w:t>log</w:t>
-            </w:r>
-            <w:r>
-              <w:rPr>
-                <w:rFonts w:ascii="Consolas" w:hAnsi="Consolas" w:cs="Consolas"/>
-                <w:color w:val="FFFFFF"/>
-                <w:sz w:val="21"/>
-                <w:szCs w:val="21"/>
-              </w:rPr>
-              <w:t>(</w:t>
-            </w:r>
-            <w:r>
-              <w:rPr>
-                <w:rFonts w:ascii="Consolas" w:hAnsi="Consolas" w:cs="Consolas"/>
-                <w:color w:val="FFE083"/>
-                <w:sz w:val="21"/>
-                <w:szCs w:val="21"/>
-              </w:rPr>
-              <w:t>`</w:t>
-            </w:r>
-            <w:r>
-              <w:rPr>
-                <w:rFonts w:ascii="Consolas" w:hAnsi="Consolas" w:cs="Consolas"/>
-                <w:color w:val="FFFFFF"/>
-                <w:sz w:val="21"/>
-                <w:szCs w:val="21"/>
-              </w:rPr>
-              <w:t>${</w:t>
-            </w:r>
-            <w:r>
-              <w:rPr>
-                <w:rFonts w:ascii="Consolas" w:hAnsi="Consolas" w:cs="Consolas"/>
-                <w:color w:val="FF8973"/>
-                <w:sz w:val="21"/>
-                <w:szCs w:val="21"/>
-              </w:rPr>
-              <w:t>name</w:t>
-            </w:r>
-            <w:r>
-              <w:rPr>
-                <w:rFonts w:ascii="Consolas" w:hAnsi="Consolas" w:cs="Consolas"/>
-                <w:color w:val="FFFFFF"/>
-                <w:sz w:val="21"/>
-                <w:szCs w:val="21"/>
-              </w:rPr>
-              <w:t>}</w:t>
-            </w:r>
-            <w:r>
-              <w:rPr>
-                <w:rFonts w:ascii="Consolas" w:hAnsi="Consolas" w:cs="Consolas"/>
-                <w:color w:val="FFE083"/>
-                <w:sz w:val="21"/>
-                <w:szCs w:val="21"/>
-              </w:rPr>
-              <w:t>!`</w:t>
-            </w:r>
-            <w:r>
-              <w:rPr>
-                <w:rFonts w:ascii="Consolas" w:hAnsi="Consolas" w:cs="Consolas"/>
-                <w:color w:val="FFFFFF"/>
-                <w:sz w:val="21"/>
-                <w:szCs w:val="21"/>
-              </w:rPr>
-              <w:t>);</w:t>
-            </w:r>
-          </w:p>
-          <w:p>
-            <w:pPr>
-              <w:shd w:val="clear" w:color="auto" w:fill="1E1E1E"/>
-              <w:spacing w:line="330" w:lineRule="atLeast"/>
-              <w:rPr>
-                <w:rFonts w:ascii="Consolas" w:hAnsi="Consolas" w:cs="Consolas"/>
-                <w:color w:val="FFFFFF"/>
-                <w:sz w:val="21"/>
-                <w:szCs w:val="21"/>
-              </w:rPr>
-            </w:pPr>
-            <w:r>
-              <w:rPr>
-                <w:rFonts w:ascii="Consolas" w:hAnsi="Consolas" w:cs="Consolas"/>
-                <w:color w:val="FFFFFF"/>
-                <w:sz w:val="21"/>
-                <w:szCs w:val="21"/>
-              </w:rPr>
-              <w:t xml:space="preserve">  }</w:t>
-            </w:r>
-          </w:p>
-          <w:p>
-            <w:pPr>
-              <w:shd w:val="clear" w:color="auto" w:fill="1E1E1E"/>
-              <w:spacing w:line="330" w:lineRule="atLeast"/>
-              <w:rPr>
-                <w:rFonts w:ascii="Consolas" w:hAnsi="Consolas" w:cs="Consolas"/>
-                <w:color w:val="FFFFFF"/>
-                <w:sz w:val="21"/>
-                <w:szCs w:val="21"/>
-              </w:rPr>
-            </w:pPr>
-            <w:r>
-              <w:rPr>
-                <w:rFonts w:ascii="Consolas" w:hAnsi="Consolas" w:cs="Consolas"/>
-                <w:color w:val="FFFFFF"/>
-                <w:sz w:val="21"/>
-                <w:szCs w:val="21"/>
-              </w:rPr>
-              <w:t>}</w:t>
-            </w:r>
-          </w:p>
-          <w:p>
-            <w:pPr>
-              <w:shd w:val="clear" w:color="auto" w:fill="1E1E1E"/>
-              <w:spacing w:line="330" w:lineRule="atLeast"/>
-              <w:rPr>
-                <w:rFonts w:ascii="Consolas" w:hAnsi="Consolas" w:cs="Consolas"/>
-                <w:color w:val="FFFFFF"/>
-                <w:sz w:val="21"/>
-                <w:szCs w:val="21"/>
-              </w:rPr>
-            </w:pPr>
-          </w:p>
-          <w:p>
-            <w:pPr>
-              <w:shd w:val="clear" w:color="auto" w:fill="1E1E1E"/>
-              <w:spacing w:line="330" w:lineRule="atLeast"/>
-              <w:rPr>
-                <w:rFonts w:ascii="Consolas" w:hAnsi="Consolas" w:cs="Consolas"/>
-                <w:color w:val="FFFFFF"/>
-                <w:sz w:val="21"/>
-                <w:szCs w:val="21"/>
-              </w:rPr>
-            </w:pPr>
-            <w:r>
-              <w:rPr>
-                <w:rFonts w:ascii="Consolas" w:hAnsi="Consolas" w:cs="Consolas"/>
-                <w:color w:val="939598"/>
-                <w:sz w:val="21"/>
-                <w:szCs w:val="21"/>
-              </w:rPr>
-              <w:t>// Exclaim 'Muriel!' six times</w:t>
-            </w:r>
-          </w:p>
-          <w:p>
-            <w:pPr>
-              <w:shd w:val="clear" w:color="auto" w:fill="1E1E1E"/>
-              <w:spacing w:line="330" w:lineRule="atLeast"/>
-              <w:rPr>
-                <w:rFonts w:ascii="Consolas" w:hAnsi="Consolas" w:cs="Consolas"/>
-                <w:color w:val="FFFFFF"/>
-                <w:sz w:val="21"/>
-                <w:szCs w:val="21"/>
-              </w:rPr>
-            </w:pPr>
-            <w:r>
-              <w:rPr>
-                <w:rFonts w:ascii="Consolas" w:hAnsi="Consolas" w:cs="Consolas"/>
-                <w:color w:val="FF8973"/>
-                <w:sz w:val="21"/>
-                <w:szCs w:val="21"/>
-              </w:rPr>
-              <w:t>exclaim</w:t>
-            </w:r>
-            <w:r>
-              <w:rPr>
-                <w:rFonts w:ascii="Consolas" w:hAnsi="Consolas" w:cs="Consolas"/>
-                <w:color w:val="FFFFFF"/>
-                <w:sz w:val="21"/>
-                <w:szCs w:val="21"/>
-              </w:rPr>
-              <w:t>(</w:t>
-            </w:r>
-            <w:r>
-              <w:rPr>
-                <w:rFonts w:ascii="Consolas" w:hAnsi="Consolas" w:cs="Consolas"/>
-                <w:color w:val="FFE083"/>
-                <w:sz w:val="21"/>
-                <w:szCs w:val="21"/>
-              </w:rPr>
-              <w:t>'Muriel'</w:t>
-            </w:r>
-            <w:r>
-              <w:rPr>
-                <w:rFonts w:ascii="Consolas" w:hAnsi="Consolas" w:cs="Consolas"/>
-                <w:color w:val="FFFFFF"/>
-                <w:sz w:val="21"/>
-                <w:szCs w:val="21"/>
-              </w:rPr>
-              <w:t>,</w:t>
-            </w:r>
-            <w:r>
-              <w:rPr>
-                <w:rFonts w:ascii="Consolas" w:hAnsi="Consolas" w:cs="Consolas"/>
-                <w:color w:val="FF8973"/>
-                <w:sz w:val="21"/>
-                <w:szCs w:val="21"/>
-              </w:rPr>
-              <w:t>6</w:t>
-            </w:r>
-            <w:r>
-              <w:rPr>
-                <w:rFonts w:ascii="Consolas" w:hAnsi="Consolas" w:cs="Consolas"/>
-                <w:color w:val="FFFFFF"/>
-                <w:sz w:val="21"/>
-                <w:szCs w:val="21"/>
-              </w:rPr>
-              <w:t>);</w:t>
-            </w:r>
+            <w:proofErr w:type="gramEnd"/>
           </w:p>
           <w:p>
             <w:pPr>
@@ -1630,7 +1725,17 @@
                 <w:sz w:val="21"/>
                 <w:szCs w:val="21"/>
               </w:rPr>
-              <w:t xml:space="preserve"> greet</w:t>
+              <w:t xml:space="preserve"> </w:t>
+            </w:r>
+            <w:proofErr w:type="gramStart"/>
+            <w:r>
+              <w:rPr>
+                <w:rFonts w:ascii="Consolas" w:hAnsi="Consolas" w:cs="Consolas"/>
+                <w:color w:val="FFFFFF"/>
+                <w:sz w:val="21"/>
+                <w:szCs w:val="21"/>
+              </w:rPr>
+              <w:t>greet</w:t>
             </w:r>
             <w:r>
               <w:rPr>
@@ -1641,6 +1746,7 @@
               </w:rPr>
               <w:t>(</w:t>
             </w:r>
+            <w:proofErr w:type="gramEnd"/>
             <w:r>
               <w:rPr>
                 <w:rFonts w:ascii="Consolas" w:hAnsi="Consolas" w:cs="Consolas"/>
@@ -1723,7 +1829,17 @@
                 <w:sz w:val="21"/>
                 <w:szCs w:val="21"/>
               </w:rPr>
-              <w:t xml:space="preserve">  console</w:t>
+              <w:t xml:space="preserve">  </w:t>
+            </w:r>
+            <w:proofErr w:type="gramStart"/>
+            <w:r>
+              <w:rPr>
+                <w:rFonts w:ascii="Consolas" w:hAnsi="Consolas" w:cs="Consolas"/>
+                <w:color w:val="FFFFFF"/>
+                <w:sz w:val="21"/>
+                <w:szCs w:val="21"/>
+              </w:rPr>
+              <w:t>console</w:t>
             </w:r>
             <w:r>
               <w:rPr>
@@ -1752,6 +1868,7 @@
               </w:rPr>
               <w:t>(</w:t>
             </w:r>
+            <w:proofErr w:type="gramEnd"/>
             <w:r>
               <w:rPr>
                 <w:rFonts w:ascii="Consolas" w:hAnsi="Consolas" w:cs="Consolas"/>
@@ -1947,6 +2064,7 @@
                 <w:szCs w:val="21"/>
               </w:rPr>
             </w:pPr>
+            <w:proofErr w:type="gramStart"/>
             <w:r>
               <w:rPr>
                 <w:rFonts w:ascii="Consolas" w:hAnsi="Consolas" w:cs="Consolas"/>
@@ -1963,7 +2081,17 @@
                 <w:sz w:val="21"/>
                 <w:szCs w:val="21"/>
               </w:rPr>
-              <w:t>(1337);</w:t>
+              <w:t>(</w:t>
+            </w:r>
+            <w:proofErr w:type="gramEnd"/>
+            <w:r>
+              <w:rPr>
+                <w:rFonts w:ascii="Consolas" w:hAnsi="Consolas" w:cs="Consolas"/>
+                <w:color w:val="E85D7F"/>
+                <w:sz w:val="21"/>
+                <w:szCs w:val="21"/>
+              </w:rPr>
+              <w:t>1337);</w:t>
             </w:r>
             <w:r>
               <w:rPr>
@@ -2068,8 +2196,20 @@
                 <w:sz w:val="21"/>
                 <w:szCs w:val="21"/>
               </w:rPr>
-              <w:t xml:space="preserve"> printKeyValue</w:t>
-            </w:r>
+              <w:t xml:space="preserve"> </w:t>
+            </w:r>
+            <w:proofErr w:type="spellStart"/>
+            <w:proofErr w:type="gramStart"/>
+            <w:r>
+              <w:rPr>
+                <w:rFonts w:ascii="Consolas" w:hAnsi="Consolas" w:cs="Consolas"/>
+                <w:color w:val="FFFFFF"/>
+                <w:sz w:val="21"/>
+                <w:szCs w:val="21"/>
+              </w:rPr>
+              <w:t>printKeyValue</w:t>
+            </w:r>
+            <w:proofErr w:type="spellEnd"/>
             <w:r>
               <w:rPr>
                 <w:rFonts w:ascii="Consolas" w:hAnsi="Consolas" w:cs="Consolas"/>
@@ -2079,6 +2219,7 @@
               </w:rPr>
               <w:t>(</w:t>
             </w:r>
+            <w:proofErr w:type="gramEnd"/>
             <w:r>
               <w:rPr>
                 <w:rFonts w:ascii="Consolas" w:hAnsi="Consolas" w:cs="Consolas"/>
@@ -2289,6 +2430,7 @@
               </w:rPr>
               <w:t>`</w:t>
             </w:r>
+            <w:proofErr w:type="gramStart"/>
             <w:r>
               <w:rPr>
                 <w:rFonts w:ascii="Consolas" w:hAnsi="Consolas" w:cs="Consolas"/>
@@ -2298,6 +2440,7 @@
               </w:rPr>
               <w:t>);</w:t>
             </w:r>
+            <w:proofErr w:type="gramEnd"/>
           </w:p>
           <w:p>
             <w:pPr>
@@ -2352,6 +2495,8 @@
                 <w:szCs w:val="21"/>
               </w:rPr>
             </w:pPr>
+            <w:proofErr w:type="spellStart"/>
+            <w:proofErr w:type="gramStart"/>
             <w:r>
               <w:rPr>
                 <w:rFonts w:ascii="Consolas" w:hAnsi="Consolas" w:cs="Consolas"/>
@@ -2361,6 +2506,7 @@
               </w:rPr>
               <w:t>printKeyValue</w:t>
             </w:r>
+            <w:proofErr w:type="spellEnd"/>
             <w:r>
               <w:rPr>
                 <w:rFonts w:ascii="Consolas" w:hAnsi="Consolas" w:cs="Consolas"/>
@@ -2370,6 +2516,7 @@
               </w:rPr>
               <w:t>(</w:t>
             </w:r>
+            <w:proofErr w:type="gramEnd"/>
             <w:r>
               <w:rPr>
                 <w:rFonts w:ascii="Consolas" w:hAnsi="Consolas" w:cs="Consolas"/>
@@ -2436,6 +2583,8 @@
                 <w:szCs w:val="21"/>
               </w:rPr>
             </w:pPr>
+            <w:proofErr w:type="spellStart"/>
+            <w:proofErr w:type="gramStart"/>
             <w:r>
               <w:rPr>
                 <w:rFonts w:ascii="Consolas" w:hAnsi="Consolas" w:cs="Consolas"/>
@@ -2445,6 +2594,7 @@
               </w:rPr>
               <w:t>printKeyValue</w:t>
             </w:r>
+            <w:proofErr w:type="spellEnd"/>
             <w:r>
               <w:rPr>
                 <w:rFonts w:ascii="Consolas" w:hAnsi="Consolas" w:cs="Consolas"/>
@@ -2454,6 +2604,7 @@
               </w:rPr>
               <w:t>(</w:t>
             </w:r>
+            <w:proofErr w:type="gramEnd"/>
             <w:r>
               <w:rPr>
                 <w:rFonts w:ascii="Consolas" w:hAnsi="Consolas" w:cs="Consolas"/>
@@ -2600,7 +2751,17 @@
                 <w:sz w:val="21"/>
                 <w:szCs w:val="21"/>
               </w:rPr>
-              <w:t xml:space="preserve"> triple</w:t>
+              <w:t xml:space="preserve"> </w:t>
+            </w:r>
+            <w:proofErr w:type="gramStart"/>
+            <w:r>
+              <w:rPr>
+                <w:rFonts w:ascii="Consolas" w:hAnsi="Consolas" w:cs="Consolas"/>
+                <w:color w:val="FFFFFF"/>
+                <w:sz w:val="21"/>
+                <w:szCs w:val="21"/>
+              </w:rPr>
+              <w:t>triple</w:t>
             </w:r>
             <w:r>
               <w:rPr>
@@ -2611,6 +2772,7 @@
               </w:rPr>
               <w:t>(</w:t>
             </w:r>
+            <w:proofErr w:type="gramEnd"/>
             <w:r>
               <w:rPr>
                 <w:rFonts w:ascii="Consolas" w:hAnsi="Consolas" w:cs="Consolas"/>
@@ -2731,6 +2893,7 @@
               </w:rPr>
               <w:t xml:space="preserve"> </w:t>
             </w:r>
+            <w:proofErr w:type="gramStart"/>
             <w:r>
               <w:rPr>
                 <w:rFonts w:ascii="Consolas" w:hAnsi="Consolas" w:cs="Consolas"/>
@@ -2740,6 +2903,7 @@
               </w:rPr>
               <w:t>3;</w:t>
             </w:r>
+            <w:proofErr w:type="gramEnd"/>
           </w:p>
           <w:p>
             <w:pPr>
@@ -2801,8 +2965,20 @@
                 <w:sz w:val="21"/>
                 <w:szCs w:val="21"/>
               </w:rPr>
-              <w:t xml:space="preserve"> greetTripled</w:t>
-            </w:r>
+              <w:t xml:space="preserve"> </w:t>
+            </w:r>
+            <w:proofErr w:type="spellStart"/>
+            <w:proofErr w:type="gramStart"/>
+            <w:r>
+              <w:rPr>
+                <w:rFonts w:ascii="Consolas" w:hAnsi="Consolas" w:cs="Consolas"/>
+                <w:color w:val="FFFFFF"/>
+                <w:sz w:val="21"/>
+                <w:szCs w:val="21"/>
+              </w:rPr>
+              <w:t>greetTripled</w:t>
+            </w:r>
+            <w:proofErr w:type="spellEnd"/>
             <w:r>
               <w:rPr>
                 <w:rFonts w:ascii="Consolas" w:hAnsi="Consolas" w:cs="Consolas"/>
@@ -2812,6 +2988,7 @@
               </w:rPr>
               <w:t>(</w:t>
             </w:r>
+            <w:proofErr w:type="gramEnd"/>
             <w:r>
               <w:rPr>
                 <w:rFonts w:ascii="Consolas" w:hAnsi="Consolas" w:cs="Consolas"/>
@@ -3049,6 +3226,7 @@
               </w:rPr>
               <w:t>value</w:t>
             </w:r>
+            <w:proofErr w:type="gramStart"/>
             <w:r>
               <w:rPr>
                 <w:rFonts w:ascii="Consolas" w:hAnsi="Consolas" w:cs="Consolas"/>
@@ -3067,6 +3245,7 @@
               </w:rPr>
               <w:t>`</w:t>
             </w:r>
+            <w:proofErr w:type="gramEnd"/>
             <w:r>
               <w:rPr>
                 <w:rFonts w:ascii="Consolas" w:hAnsi="Consolas" w:cs="Consolas"/>
@@ -3121,6 +3300,8 @@
                 <w:szCs w:val="21"/>
               </w:rPr>
             </w:pPr>
+            <w:proofErr w:type="spellStart"/>
+            <w:proofErr w:type="gramStart"/>
             <w:r>
               <w:rPr>
                 <w:rFonts w:ascii="Consolas" w:hAnsi="Consolas" w:cs="Consolas"/>
@@ -3131,6 +3312,7 @@
               <w:lastRenderedPageBreak/>
               <w:t>greetTripled</w:t>
             </w:r>
+            <w:proofErr w:type="spellEnd"/>
             <w:r>
               <w:rPr>
                 <w:rFonts w:ascii="Consolas" w:hAnsi="Consolas" w:cs="Consolas"/>
@@ -3140,6 +3322,7 @@
               </w:rPr>
               <w:t>(</w:t>
             </w:r>
+            <w:proofErr w:type="gramEnd"/>
             <w:r>
               <w:rPr>
                 <w:rFonts w:ascii="Consolas" w:hAnsi="Consolas" w:cs="Consolas"/>
@@ -3204,6 +3387,1333 @@
         <w:tabs>
           <w:tab w:val="left" w:pos="4140"/>
         </w:tabs>
+      </w:pPr>
+    </w:p>
+    <w:p>
+      <w:pPr>
+        <w:tabs>
+          <w:tab w:val="left" w:pos="4140"/>
+        </w:tabs>
+      </w:pPr>
+    </w:p>
+    <w:p>
+      <w:pPr>
+        <w:pStyle w:val="ListParagraph"/>
+        <w:numPr>
+          <w:ilvl w:val="0"/>
+          <w:numId w:val="1"/>
+        </w:numPr>
+        <w:rPr>
+          <w:color w:val="000000" w:themeColor="text1"/>
+          <w:sz w:val="28"/>
+          <w:szCs w:val="28"/>
+        </w:rPr>
+      </w:pPr>
+      <w:r>
+        <w:rPr>
+          <w:color w:val="000000" w:themeColor="text1"/>
+          <w:sz w:val="28"/>
+          <w:szCs w:val="28"/>
+        </w:rPr>
+        <w:t>Optional Parameters</w:t>
+      </w:r>
+    </w:p>
+    <w:p>
+      <w:pPr>
+        <w:pStyle w:val="ListParagraph"/>
+        <w:numPr>
+          <w:ilvl w:val="1"/>
+          <w:numId w:val="1"/>
+        </w:numPr>
+        <w:tabs>
+          <w:tab w:val="left" w:pos="4140"/>
+        </w:tabs>
+      </w:pPr>
+      <w:r>
+        <w:rPr>
+          <w:rFonts w:ascii="AppleSystemUIFont" w:hAnsi="AppleSystemUIFont" w:cs="AppleSystemUIFont"/>
+          <w:lang w:val="en-US"/>
+        </w:rPr>
+        <w:t>TypeScript normally gives an error if we don’t provide a value for all arguments in a function</w:t>
+      </w:r>
+      <w:r>
+        <w:rPr>
+          <w:rFonts w:ascii="AppleSystemUIFont" w:hAnsi="AppleSystemUIFont" w:cs="AppleSystemUIFont"/>
+          <w:lang w:val="en-US"/>
+        </w:rPr>
+        <w:t xml:space="preserve"> – Not desirable</w:t>
+      </w:r>
+    </w:p>
+    <w:p>
+      <w:pPr>
+        <w:pStyle w:val="ListParagraph"/>
+        <w:numPr>
+          <w:ilvl w:val="1"/>
+          <w:numId w:val="1"/>
+        </w:numPr>
+        <w:tabs>
+          <w:tab w:val="left" w:pos="4140"/>
+        </w:tabs>
+      </w:pPr>
+      <w:r>
+        <w:rPr>
+          <w:rFonts w:ascii="AppleSystemUIFont" w:hAnsi="AppleSystemUIFont" w:cs="AppleSystemUIFont"/>
+        </w:rPr>
+        <w:t xml:space="preserve">Made optional by adding ‘?’ after </w:t>
+      </w:r>
+      <w:proofErr w:type="spellStart"/>
+      <w:proofErr w:type="gramStart"/>
+      <w:r>
+        <w:rPr>
+          <w:rFonts w:ascii="AppleSystemUIFont" w:hAnsi="AppleSystemUIFont" w:cs="AppleSystemUIFont"/>
+        </w:rPr>
+        <w:t>it’s</w:t>
+      </w:r>
+      <w:proofErr w:type="spellEnd"/>
+      <w:proofErr w:type="gramEnd"/>
+      <w:r>
+        <w:rPr>
+          <w:rFonts w:ascii="AppleSystemUIFont" w:hAnsi="AppleSystemUIFont" w:cs="AppleSystemUIFont"/>
+        </w:rPr>
+        <w:t xml:space="preserve"> name</w:t>
+      </w:r>
+    </w:p>
+    <w:p>
+      <w:pPr>
+        <w:pStyle w:val="ListParagraph"/>
+        <w:numPr>
+          <w:ilvl w:val="2"/>
+          <w:numId w:val="1"/>
+        </w:numPr>
+        <w:rPr>
+          <w:rFonts w:eastAsia="Times New Roman" w:cs="Times New Roman"/>
+          <w:color w:val="000000" w:themeColor="text1"/>
+        </w:rPr>
+      </w:pPr>
+      <w:r>
+        <w:rPr>
+          <w:rFonts w:eastAsia="Times New Roman" w:cs="Segoe UI"/>
+          <w:color w:val="000000" w:themeColor="text1"/>
+          <w:shd w:val="clear" w:color="auto" w:fill="FFFFFF"/>
+        </w:rPr>
+        <w:t>tells TypeScript that the parameter is allowed to be </w:t>
+      </w:r>
+      <w:r>
+        <w:rPr>
+          <w:rFonts w:eastAsia="Times New Roman" w:cs="Courier New"/>
+          <w:color w:val="000000" w:themeColor="text1"/>
+          <w:shd w:val="clear" w:color="auto" w:fill="EAE9ED"/>
+        </w:rPr>
+        <w:t>undefined</w:t>
+      </w:r>
+      <w:r>
+        <w:rPr>
+          <w:rFonts w:eastAsia="Times New Roman" w:cs="Segoe UI"/>
+          <w:color w:val="000000" w:themeColor="text1"/>
+          <w:shd w:val="clear" w:color="auto" w:fill="FFFFFF"/>
+        </w:rPr>
+        <w:t> and doesn’t always have to be provided</w:t>
+      </w:r>
+    </w:p>
+    <w:p>
+      <w:pPr>
+        <w:tabs>
+          <w:tab w:val="left" w:pos="4140"/>
+        </w:tabs>
+      </w:pPr>
+    </w:p>
+    <w:tbl>
+      <w:tblPr>
+        <w:tblStyle w:val="TableGrid"/>
+        <w:tblW w:w="0" w:type="auto"/>
+        <w:tblLook w:val="04A0" w:firstRow="1" w:lastRow="0" w:firstColumn="1" w:lastColumn="0" w:noHBand="0" w:noVBand="1"/>
+      </w:tblPr>
+      <w:tblGrid>
+        <w:gridCol w:w="9350"/>
+      </w:tblGrid>
+      <w:tr>
+        <w:tc>
+          <w:tcPr>
+            <w:tcW w:w="9350" w:type="dxa"/>
+          </w:tcPr>
+          <w:p>
+            <w:pPr>
+              <w:shd w:val="clear" w:color="auto" w:fill="1E1E1E"/>
+              <w:spacing w:line="330" w:lineRule="atLeast"/>
+              <w:rPr>
+                <w:rFonts w:ascii="Consolas" w:hAnsi="Consolas" w:cs="Consolas"/>
+                <w:color w:val="FFFFFF"/>
+                <w:sz w:val="21"/>
+                <w:szCs w:val="21"/>
+              </w:rPr>
+            </w:pPr>
+          </w:p>
+          <w:p>
+            <w:pPr>
+              <w:shd w:val="clear" w:color="auto" w:fill="1E1E1E"/>
+              <w:spacing w:line="330" w:lineRule="atLeast"/>
+              <w:rPr>
+                <w:rFonts w:ascii="Consolas" w:hAnsi="Consolas" w:cs="Consolas"/>
+                <w:color w:val="FFFFFF"/>
+                <w:sz w:val="21"/>
+                <w:szCs w:val="21"/>
+              </w:rPr>
+            </w:pPr>
+            <w:r>
+              <w:rPr>
+                <w:rFonts w:ascii="Consolas" w:hAnsi="Consolas" w:cs="Consolas"/>
+                <w:color w:val="B3CCFF"/>
+                <w:sz w:val="21"/>
+                <w:szCs w:val="21"/>
+              </w:rPr>
+              <w:t>function</w:t>
+            </w:r>
+            <w:r>
+              <w:rPr>
+                <w:rFonts w:ascii="Consolas" w:hAnsi="Consolas" w:cs="Consolas"/>
+                <w:color w:val="FFFFFF"/>
+                <w:sz w:val="21"/>
+                <w:szCs w:val="21"/>
+              </w:rPr>
+              <w:t xml:space="preserve"> </w:t>
+            </w:r>
+            <w:proofErr w:type="gramStart"/>
+            <w:r>
+              <w:rPr>
+                <w:rFonts w:ascii="Consolas" w:hAnsi="Consolas" w:cs="Consolas"/>
+                <w:color w:val="FFFFFF"/>
+                <w:sz w:val="21"/>
+                <w:szCs w:val="21"/>
+              </w:rPr>
+              <w:t>greet</w:t>
+            </w:r>
+            <w:r>
+              <w:rPr>
+                <w:rFonts w:ascii="Consolas" w:hAnsi="Consolas" w:cs="Consolas"/>
+                <w:color w:val="E85D7F"/>
+                <w:sz w:val="21"/>
+                <w:szCs w:val="21"/>
+              </w:rPr>
+              <w:t>(</w:t>
+            </w:r>
+            <w:proofErr w:type="gramEnd"/>
+            <w:r>
+              <w:rPr>
+                <w:rFonts w:ascii="Consolas" w:hAnsi="Consolas" w:cs="Consolas"/>
+                <w:color w:val="FFFFFF"/>
+                <w:sz w:val="21"/>
+                <w:szCs w:val="21"/>
+              </w:rPr>
+              <w:t xml:space="preserve">name?: </w:t>
+            </w:r>
+            <w:r>
+              <w:rPr>
+                <w:rFonts w:ascii="Consolas" w:hAnsi="Consolas" w:cs="Consolas"/>
+                <w:color w:val="B3CCFF"/>
+                <w:sz w:val="21"/>
+                <w:szCs w:val="21"/>
+              </w:rPr>
+              <w:t>string</w:t>
+            </w:r>
+            <w:r>
+              <w:rPr>
+                <w:rFonts w:ascii="Consolas" w:hAnsi="Consolas" w:cs="Consolas"/>
+                <w:color w:val="E85D7F"/>
+                <w:sz w:val="21"/>
+                <w:szCs w:val="21"/>
+              </w:rPr>
+              <w:t>)</w:t>
+            </w:r>
+            <w:r>
+              <w:rPr>
+                <w:rFonts w:ascii="Consolas" w:hAnsi="Consolas" w:cs="Consolas"/>
+                <w:color w:val="FFFFFF"/>
+                <w:sz w:val="21"/>
+                <w:szCs w:val="21"/>
+              </w:rPr>
+              <w:t xml:space="preserve"> </w:t>
+            </w:r>
+            <w:r>
+              <w:rPr>
+                <w:rFonts w:ascii="Consolas" w:hAnsi="Consolas" w:cs="Consolas"/>
+                <w:color w:val="E85D7F"/>
+                <w:sz w:val="21"/>
+                <w:szCs w:val="21"/>
+              </w:rPr>
+              <w:t>{</w:t>
+            </w:r>
+          </w:p>
+          <w:p>
+            <w:pPr>
+              <w:shd w:val="clear" w:color="auto" w:fill="1E1E1E"/>
+              <w:spacing w:line="330" w:lineRule="atLeast"/>
+              <w:rPr>
+                <w:rFonts w:ascii="Consolas" w:hAnsi="Consolas" w:cs="Consolas"/>
+                <w:color w:val="FFFFFF"/>
+                <w:sz w:val="21"/>
+                <w:szCs w:val="21"/>
+              </w:rPr>
+            </w:pPr>
+            <w:r>
+              <w:rPr>
+                <w:rFonts w:ascii="Consolas" w:hAnsi="Consolas" w:cs="Consolas"/>
+                <w:color w:val="FFFFFF"/>
+                <w:sz w:val="21"/>
+                <w:szCs w:val="21"/>
+              </w:rPr>
+              <w:t xml:space="preserve">  </w:t>
+            </w:r>
+            <w:proofErr w:type="gramStart"/>
+            <w:r>
+              <w:rPr>
+                <w:rFonts w:ascii="Consolas" w:hAnsi="Consolas" w:cs="Consolas"/>
+                <w:color w:val="FFFFFF"/>
+                <w:sz w:val="21"/>
+                <w:szCs w:val="21"/>
+              </w:rPr>
+              <w:t>console</w:t>
+            </w:r>
+            <w:r>
+              <w:rPr>
+                <w:rFonts w:ascii="Consolas" w:hAnsi="Consolas" w:cs="Consolas"/>
+                <w:color w:val="E85D7F"/>
+                <w:sz w:val="21"/>
+                <w:szCs w:val="21"/>
+              </w:rPr>
+              <w:t>.</w:t>
+            </w:r>
+            <w:r>
+              <w:rPr>
+                <w:rFonts w:ascii="Consolas" w:hAnsi="Consolas" w:cs="Consolas"/>
+                <w:color w:val="FFFFFF"/>
+                <w:sz w:val="21"/>
+                <w:szCs w:val="21"/>
+              </w:rPr>
+              <w:t>log</w:t>
+            </w:r>
+            <w:r>
+              <w:rPr>
+                <w:rFonts w:ascii="Consolas" w:hAnsi="Consolas" w:cs="Consolas"/>
+                <w:color w:val="E85D7F"/>
+                <w:sz w:val="21"/>
+                <w:szCs w:val="21"/>
+              </w:rPr>
+              <w:t>(</w:t>
+            </w:r>
+            <w:proofErr w:type="gramEnd"/>
+            <w:r>
+              <w:rPr>
+                <w:rFonts w:ascii="Consolas" w:hAnsi="Consolas" w:cs="Consolas"/>
+                <w:color w:val="FFE083"/>
+                <w:sz w:val="21"/>
+                <w:szCs w:val="21"/>
+              </w:rPr>
+              <w:t xml:space="preserve">`Hello, </w:t>
+            </w:r>
+            <w:r>
+              <w:rPr>
+                <w:rFonts w:ascii="Consolas" w:hAnsi="Consolas" w:cs="Consolas"/>
+                <w:color w:val="E85D7F"/>
+                <w:sz w:val="21"/>
+                <w:szCs w:val="21"/>
+              </w:rPr>
+              <w:t>${</w:t>
+            </w:r>
+            <w:r>
+              <w:rPr>
+                <w:rFonts w:ascii="Consolas" w:hAnsi="Consolas" w:cs="Consolas"/>
+                <w:color w:val="FFFFFF"/>
+                <w:sz w:val="21"/>
+                <w:szCs w:val="21"/>
+              </w:rPr>
+              <w:t>name</w:t>
+            </w:r>
+            <w:r>
+              <w:rPr>
+                <w:rFonts w:ascii="Consolas" w:hAnsi="Consolas" w:cs="Consolas"/>
+                <w:color w:val="E85D7F"/>
+                <w:sz w:val="21"/>
+                <w:szCs w:val="21"/>
+              </w:rPr>
+              <w:t>||</w:t>
+            </w:r>
+            <w:r>
+              <w:rPr>
+                <w:rFonts w:ascii="Consolas" w:hAnsi="Consolas" w:cs="Consolas"/>
+                <w:color w:val="FFFFFF"/>
+                <w:sz w:val="21"/>
+                <w:szCs w:val="21"/>
+              </w:rPr>
+              <w:t xml:space="preserve"> </w:t>
+            </w:r>
+            <w:r>
+              <w:rPr>
+                <w:rFonts w:ascii="Consolas" w:hAnsi="Consolas" w:cs="Consolas"/>
+                <w:color w:val="FFE083"/>
+                <w:sz w:val="21"/>
+                <w:szCs w:val="21"/>
+              </w:rPr>
+              <w:t>'Anonymous'</w:t>
+            </w:r>
+            <w:r>
+              <w:rPr>
+                <w:rFonts w:ascii="Consolas" w:hAnsi="Consolas" w:cs="Consolas"/>
+                <w:color w:val="E85D7F"/>
+                <w:sz w:val="21"/>
+                <w:szCs w:val="21"/>
+              </w:rPr>
+              <w:t>}</w:t>
+            </w:r>
+            <w:r>
+              <w:rPr>
+                <w:rFonts w:ascii="Consolas" w:hAnsi="Consolas" w:cs="Consolas"/>
+                <w:color w:val="FFE083"/>
+                <w:sz w:val="21"/>
+                <w:szCs w:val="21"/>
+              </w:rPr>
+              <w:t>!`</w:t>
+            </w:r>
+            <w:r>
+              <w:rPr>
+                <w:rFonts w:ascii="Consolas" w:hAnsi="Consolas" w:cs="Consolas"/>
+                <w:color w:val="E85D7F"/>
+                <w:sz w:val="21"/>
+                <w:szCs w:val="21"/>
+              </w:rPr>
+              <w:t>);</w:t>
+            </w:r>
+          </w:p>
+          <w:p>
+            <w:pPr>
+              <w:shd w:val="clear" w:color="auto" w:fill="1E1E1E"/>
+              <w:spacing w:line="330" w:lineRule="atLeast"/>
+              <w:rPr>
+                <w:rFonts w:ascii="Consolas" w:hAnsi="Consolas" w:cs="Consolas"/>
+                <w:color w:val="FFFFFF"/>
+                <w:sz w:val="21"/>
+                <w:szCs w:val="21"/>
+              </w:rPr>
+            </w:pPr>
+            <w:r>
+              <w:rPr>
+                <w:rFonts w:ascii="Consolas" w:hAnsi="Consolas" w:cs="Consolas"/>
+                <w:color w:val="E85D7F"/>
+                <w:sz w:val="21"/>
+                <w:szCs w:val="21"/>
+              </w:rPr>
+              <w:t>}</w:t>
+            </w:r>
+          </w:p>
+          <w:p>
+            <w:pPr>
+              <w:shd w:val="clear" w:color="auto" w:fill="1E1E1E"/>
+              <w:spacing w:line="330" w:lineRule="atLeast"/>
+              <w:rPr>
+                <w:rFonts w:ascii="Consolas" w:hAnsi="Consolas" w:cs="Consolas"/>
+                <w:color w:val="FFFFFF"/>
+                <w:sz w:val="21"/>
+                <w:szCs w:val="21"/>
+              </w:rPr>
+            </w:pPr>
+            <w:r>
+              <w:rPr>
+                <w:rFonts w:ascii="Consolas" w:hAnsi="Consolas" w:cs="Consolas"/>
+                <w:color w:val="FFFFFF"/>
+                <w:sz w:val="21"/>
+                <w:szCs w:val="21"/>
+              </w:rPr>
+              <w:t xml:space="preserve"> </w:t>
+            </w:r>
+          </w:p>
+          <w:p>
+            <w:pPr>
+              <w:shd w:val="clear" w:color="auto" w:fill="1E1E1E"/>
+              <w:spacing w:line="330" w:lineRule="atLeast"/>
+              <w:rPr>
+                <w:rFonts w:ascii="Consolas" w:hAnsi="Consolas" w:cs="Consolas"/>
+                <w:color w:val="FFFFFF"/>
+                <w:sz w:val="21"/>
+                <w:szCs w:val="21"/>
+              </w:rPr>
+            </w:pPr>
+            <w:proofErr w:type="gramStart"/>
+            <w:r>
+              <w:rPr>
+                <w:rFonts w:ascii="Consolas" w:hAnsi="Consolas" w:cs="Consolas"/>
+                <w:color w:val="FFFFFF"/>
+                <w:sz w:val="21"/>
+                <w:szCs w:val="21"/>
+              </w:rPr>
+              <w:t>greet</w:t>
+            </w:r>
+            <w:r>
+              <w:rPr>
+                <w:rFonts w:ascii="Consolas" w:hAnsi="Consolas" w:cs="Consolas"/>
+                <w:color w:val="E85D7F"/>
+                <w:sz w:val="21"/>
+                <w:szCs w:val="21"/>
+              </w:rPr>
+              <w:t>(</w:t>
+            </w:r>
+            <w:proofErr w:type="gramEnd"/>
+            <w:r>
+              <w:rPr>
+                <w:rFonts w:ascii="Consolas" w:hAnsi="Consolas" w:cs="Consolas"/>
+                <w:color w:val="E85D7F"/>
+                <w:sz w:val="21"/>
+                <w:szCs w:val="21"/>
+              </w:rPr>
+              <w:t>);</w:t>
+            </w:r>
+            <w:r>
+              <w:rPr>
+                <w:rFonts w:ascii="Consolas" w:hAnsi="Consolas" w:cs="Consolas"/>
+                <w:color w:val="FFFFFF"/>
+                <w:sz w:val="21"/>
+                <w:szCs w:val="21"/>
+              </w:rPr>
+              <w:t xml:space="preserve"> </w:t>
+            </w:r>
+            <w:r>
+              <w:rPr>
+                <w:rFonts w:ascii="Consolas" w:hAnsi="Consolas" w:cs="Consolas"/>
+                <w:color w:val="939598"/>
+                <w:sz w:val="21"/>
+                <w:szCs w:val="21"/>
+              </w:rPr>
+              <w:t>// Prints: Hello, Anonymous!</w:t>
+            </w:r>
+          </w:p>
+        </w:tc>
+      </w:tr>
+    </w:tbl>
+    <w:p>
+      <w:pPr>
+        <w:tabs>
+          <w:tab w:val="left" w:pos="4140"/>
+        </w:tabs>
+      </w:pPr>
+    </w:p>
+    <w:p>
+      <w:pPr>
+        <w:tabs>
+          <w:tab w:val="left" w:pos="4140"/>
+        </w:tabs>
+      </w:pPr>
+    </w:p>
+    <w:p>
+      <w:pPr>
+        <w:tabs>
+          <w:tab w:val="left" w:pos="4140"/>
+        </w:tabs>
+      </w:pPr>
+      <w:r>
+        <w:t>Exercise</w:t>
+      </w:r>
+    </w:p>
+    <w:p>
+      <w:pPr>
+        <w:tabs>
+          <w:tab w:val="left" w:pos="4140"/>
+        </w:tabs>
+      </w:pPr>
+    </w:p>
+    <w:tbl>
+      <w:tblPr>
+        <w:tblStyle w:val="TableGrid"/>
+        <w:tblW w:w="0" w:type="auto"/>
+        <w:tblLook w:val="04A0" w:firstRow="1" w:lastRow="0" w:firstColumn="1" w:lastColumn="0" w:noHBand="0" w:noVBand="1"/>
+      </w:tblPr>
+      <w:tblGrid>
+        <w:gridCol w:w="9350"/>
+      </w:tblGrid>
+      <w:tr>
+        <w:tc>
+          <w:tcPr>
+            <w:tcW w:w="9350" w:type="dxa"/>
+          </w:tcPr>
+          <w:p>
+            <w:pPr>
+              <w:shd w:val="clear" w:color="auto" w:fill="1E1E1E"/>
+              <w:spacing w:line="330" w:lineRule="atLeast"/>
+              <w:rPr>
+                <w:rFonts w:ascii="Consolas" w:hAnsi="Consolas" w:cs="Consolas"/>
+                <w:color w:val="FFFFFF"/>
+                <w:sz w:val="21"/>
+                <w:szCs w:val="21"/>
+              </w:rPr>
+            </w:pPr>
+            <w:r>
+              <w:rPr>
+                <w:rFonts w:ascii="Consolas" w:hAnsi="Consolas" w:cs="Consolas"/>
+                <w:color w:val="B3CCFF"/>
+                <w:sz w:val="21"/>
+                <w:szCs w:val="21"/>
+              </w:rPr>
+              <w:t>function</w:t>
+            </w:r>
+            <w:r>
+              <w:rPr>
+                <w:rFonts w:ascii="Consolas" w:hAnsi="Consolas" w:cs="Consolas"/>
+                <w:color w:val="FFFFFF"/>
+                <w:sz w:val="21"/>
+                <w:szCs w:val="21"/>
+              </w:rPr>
+              <w:t xml:space="preserve"> </w:t>
+            </w:r>
+            <w:proofErr w:type="gramStart"/>
+            <w:r>
+              <w:rPr>
+                <w:rFonts w:ascii="Consolas" w:hAnsi="Consolas" w:cs="Consolas"/>
+                <w:color w:val="FFFFFF"/>
+                <w:sz w:val="21"/>
+                <w:szCs w:val="21"/>
+              </w:rPr>
+              <w:t>proclaim</w:t>
+            </w:r>
+            <w:r>
+              <w:rPr>
+                <w:rFonts w:ascii="Consolas" w:hAnsi="Consolas" w:cs="Consolas"/>
+                <w:color w:val="E85D7F"/>
+                <w:sz w:val="21"/>
+                <w:szCs w:val="21"/>
+              </w:rPr>
+              <w:t>(</w:t>
+            </w:r>
+            <w:proofErr w:type="gramEnd"/>
+            <w:r>
+              <w:rPr>
+                <w:rFonts w:ascii="Consolas" w:hAnsi="Consolas" w:cs="Consolas"/>
+                <w:color w:val="FFFFFF"/>
+                <w:sz w:val="21"/>
+                <w:szCs w:val="21"/>
+              </w:rPr>
+              <w:t xml:space="preserve">status?: </w:t>
+            </w:r>
+            <w:r>
+              <w:rPr>
+                <w:rFonts w:ascii="Consolas" w:hAnsi="Consolas" w:cs="Consolas"/>
+                <w:color w:val="B3CCFF"/>
+                <w:sz w:val="21"/>
+                <w:szCs w:val="21"/>
+              </w:rPr>
+              <w:t>string</w:t>
+            </w:r>
+            <w:r>
+              <w:rPr>
+                <w:rFonts w:ascii="Consolas" w:hAnsi="Consolas" w:cs="Consolas"/>
+                <w:color w:val="E85D7F"/>
+                <w:sz w:val="21"/>
+                <w:szCs w:val="21"/>
+              </w:rPr>
+              <w:t>)</w:t>
+            </w:r>
+            <w:r>
+              <w:rPr>
+                <w:rFonts w:ascii="Consolas" w:hAnsi="Consolas" w:cs="Consolas"/>
+                <w:color w:val="FFFFFF"/>
+                <w:sz w:val="21"/>
+                <w:szCs w:val="21"/>
+              </w:rPr>
+              <w:t xml:space="preserve"> </w:t>
+            </w:r>
+            <w:r>
+              <w:rPr>
+                <w:rFonts w:ascii="Consolas" w:hAnsi="Consolas" w:cs="Consolas"/>
+                <w:color w:val="E85D7F"/>
+                <w:sz w:val="21"/>
+                <w:szCs w:val="21"/>
+              </w:rPr>
+              <w:t>{</w:t>
+            </w:r>
+          </w:p>
+          <w:p>
+            <w:pPr>
+              <w:shd w:val="clear" w:color="auto" w:fill="1E1E1E"/>
+              <w:spacing w:line="330" w:lineRule="atLeast"/>
+              <w:rPr>
+                <w:rFonts w:ascii="Consolas" w:hAnsi="Consolas" w:cs="Consolas"/>
+                <w:color w:val="FFFFFF"/>
+                <w:sz w:val="21"/>
+                <w:szCs w:val="21"/>
+              </w:rPr>
+            </w:pPr>
+            <w:r>
+              <w:rPr>
+                <w:rFonts w:ascii="Consolas" w:hAnsi="Consolas" w:cs="Consolas"/>
+                <w:color w:val="FFFFFF"/>
+                <w:sz w:val="21"/>
+                <w:szCs w:val="21"/>
+              </w:rPr>
+              <w:t xml:space="preserve">  </w:t>
+            </w:r>
+            <w:proofErr w:type="gramStart"/>
+            <w:r>
+              <w:rPr>
+                <w:rFonts w:ascii="Consolas" w:hAnsi="Consolas" w:cs="Consolas"/>
+                <w:color w:val="FFFFFF"/>
+                <w:sz w:val="21"/>
+                <w:szCs w:val="21"/>
+              </w:rPr>
+              <w:t>console</w:t>
+            </w:r>
+            <w:r>
+              <w:rPr>
+                <w:rFonts w:ascii="Consolas" w:hAnsi="Consolas" w:cs="Consolas"/>
+                <w:color w:val="E85D7F"/>
+                <w:sz w:val="21"/>
+                <w:szCs w:val="21"/>
+              </w:rPr>
+              <w:t>.</w:t>
+            </w:r>
+            <w:r>
+              <w:rPr>
+                <w:rFonts w:ascii="Consolas" w:hAnsi="Consolas" w:cs="Consolas"/>
+                <w:color w:val="FFFFFF"/>
+                <w:sz w:val="21"/>
+                <w:szCs w:val="21"/>
+              </w:rPr>
+              <w:t>log</w:t>
+            </w:r>
+            <w:r>
+              <w:rPr>
+                <w:rFonts w:ascii="Consolas" w:hAnsi="Consolas" w:cs="Consolas"/>
+                <w:color w:val="E85D7F"/>
+                <w:sz w:val="21"/>
+                <w:szCs w:val="21"/>
+              </w:rPr>
+              <w:t>(</w:t>
+            </w:r>
+            <w:proofErr w:type="gramEnd"/>
+            <w:r>
+              <w:rPr>
+                <w:rFonts w:ascii="Consolas" w:hAnsi="Consolas" w:cs="Consolas"/>
+                <w:color w:val="FFE083"/>
+                <w:sz w:val="21"/>
+                <w:szCs w:val="21"/>
+              </w:rPr>
+              <w:t xml:space="preserve">`I'm </w:t>
+            </w:r>
+            <w:r>
+              <w:rPr>
+                <w:rFonts w:ascii="Consolas" w:hAnsi="Consolas" w:cs="Consolas"/>
+                <w:color w:val="E85D7F"/>
+                <w:sz w:val="21"/>
+                <w:szCs w:val="21"/>
+              </w:rPr>
+              <w:t>${</w:t>
+            </w:r>
+            <w:r>
+              <w:rPr>
+                <w:rFonts w:ascii="Consolas" w:hAnsi="Consolas" w:cs="Consolas"/>
+                <w:color w:val="FFFFFF"/>
+                <w:sz w:val="21"/>
+                <w:szCs w:val="21"/>
+              </w:rPr>
+              <w:t xml:space="preserve">status </w:t>
+            </w:r>
+            <w:r>
+              <w:rPr>
+                <w:rFonts w:ascii="Consolas" w:hAnsi="Consolas" w:cs="Consolas"/>
+                <w:color w:val="E85D7F"/>
+                <w:sz w:val="21"/>
+                <w:szCs w:val="21"/>
+              </w:rPr>
+              <w:t>||</w:t>
+            </w:r>
+            <w:r>
+              <w:rPr>
+                <w:rFonts w:ascii="Consolas" w:hAnsi="Consolas" w:cs="Consolas"/>
+                <w:color w:val="FFFFFF"/>
+                <w:sz w:val="21"/>
+                <w:szCs w:val="21"/>
+              </w:rPr>
+              <w:t xml:space="preserve"> </w:t>
+            </w:r>
+            <w:r>
+              <w:rPr>
+                <w:rFonts w:ascii="Consolas" w:hAnsi="Consolas" w:cs="Consolas"/>
+                <w:color w:val="FFE083"/>
+                <w:sz w:val="21"/>
+                <w:szCs w:val="21"/>
+              </w:rPr>
+              <w:t>'not ready...'</w:t>
+            </w:r>
+            <w:r>
+              <w:rPr>
+                <w:rFonts w:ascii="Consolas" w:hAnsi="Consolas" w:cs="Consolas"/>
+                <w:color w:val="E85D7F"/>
+                <w:sz w:val="21"/>
+                <w:szCs w:val="21"/>
+              </w:rPr>
+              <w:t>}</w:t>
+            </w:r>
+            <w:r>
+              <w:rPr>
+                <w:rFonts w:ascii="Consolas" w:hAnsi="Consolas" w:cs="Consolas"/>
+                <w:color w:val="FFE083"/>
+                <w:sz w:val="21"/>
+                <w:szCs w:val="21"/>
+              </w:rPr>
+              <w:t>`</w:t>
+            </w:r>
+            <w:r>
+              <w:rPr>
+                <w:rFonts w:ascii="Consolas" w:hAnsi="Consolas" w:cs="Consolas"/>
+                <w:color w:val="E85D7F"/>
+                <w:sz w:val="21"/>
+                <w:szCs w:val="21"/>
+              </w:rPr>
+              <w:t>);</w:t>
+            </w:r>
+          </w:p>
+          <w:p>
+            <w:pPr>
+              <w:shd w:val="clear" w:color="auto" w:fill="1E1E1E"/>
+              <w:spacing w:line="330" w:lineRule="atLeast"/>
+              <w:rPr>
+                <w:rFonts w:ascii="Consolas" w:hAnsi="Consolas" w:cs="Consolas"/>
+                <w:color w:val="FFFFFF"/>
+                <w:sz w:val="21"/>
+                <w:szCs w:val="21"/>
+              </w:rPr>
+            </w:pPr>
+            <w:r>
+              <w:rPr>
+                <w:rFonts w:ascii="Consolas" w:hAnsi="Consolas" w:cs="Consolas"/>
+                <w:color w:val="E85D7F"/>
+                <w:sz w:val="21"/>
+                <w:szCs w:val="21"/>
+              </w:rPr>
+              <w:t>}</w:t>
+            </w:r>
+          </w:p>
+          <w:p>
+            <w:pPr>
+              <w:shd w:val="clear" w:color="auto" w:fill="1E1E1E"/>
+              <w:spacing w:line="330" w:lineRule="atLeast"/>
+              <w:rPr>
+                <w:rFonts w:ascii="Consolas" w:hAnsi="Consolas" w:cs="Consolas"/>
+                <w:color w:val="FFFFFF"/>
+                <w:sz w:val="21"/>
+                <w:szCs w:val="21"/>
+              </w:rPr>
+            </w:pPr>
+          </w:p>
+          <w:p>
+            <w:pPr>
+              <w:shd w:val="clear" w:color="auto" w:fill="1E1E1E"/>
+              <w:spacing w:line="330" w:lineRule="atLeast"/>
+              <w:rPr>
+                <w:rFonts w:ascii="Consolas" w:hAnsi="Consolas" w:cs="Consolas"/>
+                <w:color w:val="FFFFFF"/>
+                <w:sz w:val="21"/>
+                <w:szCs w:val="21"/>
+              </w:rPr>
+            </w:pPr>
+            <w:proofErr w:type="gramStart"/>
+            <w:r>
+              <w:rPr>
+                <w:rFonts w:ascii="Consolas" w:hAnsi="Consolas" w:cs="Consolas"/>
+                <w:color w:val="FFFFFF"/>
+                <w:sz w:val="21"/>
+                <w:szCs w:val="21"/>
+              </w:rPr>
+              <w:t>proclaim</w:t>
+            </w:r>
+            <w:r>
+              <w:rPr>
+                <w:rFonts w:ascii="Consolas" w:hAnsi="Consolas" w:cs="Consolas"/>
+                <w:color w:val="E85D7F"/>
+                <w:sz w:val="21"/>
+                <w:szCs w:val="21"/>
+              </w:rPr>
+              <w:t>(</w:t>
+            </w:r>
+            <w:proofErr w:type="gramEnd"/>
+            <w:r>
+              <w:rPr>
+                <w:rFonts w:ascii="Consolas" w:hAnsi="Consolas" w:cs="Consolas"/>
+                <w:color w:val="E85D7F"/>
+                <w:sz w:val="21"/>
+                <w:szCs w:val="21"/>
+              </w:rPr>
+              <w:t>);</w:t>
+            </w:r>
+          </w:p>
+          <w:p>
+            <w:pPr>
+              <w:shd w:val="clear" w:color="auto" w:fill="1E1E1E"/>
+              <w:spacing w:line="330" w:lineRule="atLeast"/>
+              <w:rPr>
+                <w:rFonts w:ascii="Consolas" w:hAnsi="Consolas" w:cs="Consolas"/>
+                <w:color w:val="FFFFFF"/>
+                <w:sz w:val="21"/>
+                <w:szCs w:val="21"/>
+              </w:rPr>
+            </w:pPr>
+            <w:r>
+              <w:rPr>
+                <w:rFonts w:ascii="Consolas" w:hAnsi="Consolas" w:cs="Consolas"/>
+                <w:color w:val="FFFFFF"/>
+                <w:sz w:val="21"/>
+                <w:szCs w:val="21"/>
+              </w:rPr>
+              <w:t>proclaim</w:t>
+            </w:r>
+            <w:r>
+              <w:rPr>
+                <w:rFonts w:ascii="Consolas" w:hAnsi="Consolas" w:cs="Consolas"/>
+                <w:color w:val="E85D7F"/>
+                <w:sz w:val="21"/>
+                <w:szCs w:val="21"/>
+              </w:rPr>
+              <w:t>(</w:t>
+            </w:r>
+            <w:r>
+              <w:rPr>
+                <w:rFonts w:ascii="Consolas" w:hAnsi="Consolas" w:cs="Consolas"/>
+                <w:color w:val="FFE083"/>
+                <w:sz w:val="21"/>
+                <w:szCs w:val="21"/>
+              </w:rPr>
+              <w:t>'ready?'</w:t>
+            </w:r>
+            <w:proofErr w:type="gramStart"/>
+            <w:r>
+              <w:rPr>
+                <w:rFonts w:ascii="Consolas" w:hAnsi="Consolas" w:cs="Consolas"/>
+                <w:color w:val="E85D7F"/>
+                <w:sz w:val="21"/>
+                <w:szCs w:val="21"/>
+              </w:rPr>
+              <w:t>);</w:t>
+            </w:r>
+            <w:proofErr w:type="gramEnd"/>
+          </w:p>
+          <w:p>
+            <w:pPr>
+              <w:shd w:val="clear" w:color="auto" w:fill="1E1E1E"/>
+              <w:spacing w:line="330" w:lineRule="atLeast"/>
+              <w:rPr>
+                <w:rFonts w:ascii="Consolas" w:hAnsi="Consolas" w:cs="Consolas"/>
+                <w:color w:val="FFFFFF"/>
+                <w:sz w:val="21"/>
+                <w:szCs w:val="21"/>
+              </w:rPr>
+            </w:pPr>
+            <w:r>
+              <w:rPr>
+                <w:rFonts w:ascii="Consolas" w:hAnsi="Consolas" w:cs="Consolas"/>
+                <w:color w:val="FFFFFF"/>
+                <w:sz w:val="21"/>
+                <w:szCs w:val="21"/>
+              </w:rPr>
+              <w:t>proclaim</w:t>
+            </w:r>
+            <w:r>
+              <w:rPr>
+                <w:rFonts w:ascii="Consolas" w:hAnsi="Consolas" w:cs="Consolas"/>
+                <w:color w:val="E85D7F"/>
+                <w:sz w:val="21"/>
+                <w:szCs w:val="21"/>
+              </w:rPr>
+              <w:t>(</w:t>
+            </w:r>
+            <w:r>
+              <w:rPr>
+                <w:rFonts w:ascii="Consolas" w:hAnsi="Consolas" w:cs="Consolas"/>
+                <w:color w:val="FFE083"/>
+                <w:sz w:val="21"/>
+                <w:szCs w:val="21"/>
+              </w:rPr>
+              <w:t>'ready!'</w:t>
+            </w:r>
+            <w:proofErr w:type="gramStart"/>
+            <w:r>
+              <w:rPr>
+                <w:rFonts w:ascii="Consolas" w:hAnsi="Consolas" w:cs="Consolas"/>
+                <w:color w:val="E85D7F"/>
+                <w:sz w:val="21"/>
+                <w:szCs w:val="21"/>
+              </w:rPr>
+              <w:t>);</w:t>
+            </w:r>
+            <w:proofErr w:type="gramEnd"/>
+          </w:p>
+          <w:p>
+            <w:pPr>
+              <w:tabs>
+                <w:tab w:val="left" w:pos="4140"/>
+              </w:tabs>
+            </w:pPr>
+          </w:p>
+        </w:tc>
+      </w:tr>
+    </w:tbl>
+    <w:p>
+      <w:pPr>
+        <w:tabs>
+          <w:tab w:val="left" w:pos="4140"/>
+        </w:tabs>
+      </w:pPr>
+    </w:p>
+    <w:p>
+      <w:pPr>
+        <w:tabs>
+          <w:tab w:val="left" w:pos="4140"/>
+        </w:tabs>
+      </w:pPr>
+    </w:p>
+    <w:p>
+      <w:pPr>
+        <w:pStyle w:val="ListParagraph"/>
+        <w:numPr>
+          <w:ilvl w:val="0"/>
+          <w:numId w:val="1"/>
+        </w:numPr>
+        <w:rPr>
+          <w:color w:val="000000" w:themeColor="text1"/>
+          <w:sz w:val="28"/>
+          <w:szCs w:val="28"/>
+        </w:rPr>
+      </w:pPr>
+      <w:r>
+        <w:rPr>
+          <w:color w:val="000000" w:themeColor="text1"/>
+          <w:sz w:val="28"/>
+          <w:szCs w:val="28"/>
+        </w:rPr>
+        <w:t>Default Parameters</w:t>
+      </w:r>
+    </w:p>
+    <w:p>
+      <w:pPr>
+        <w:pStyle w:val="ListParagraph"/>
+        <w:numPr>
+          <w:ilvl w:val="1"/>
+          <w:numId w:val="1"/>
+        </w:numPr>
+        <w:rPr>
+          <w:rFonts w:eastAsia="Times New Roman" w:cs="Times New Roman"/>
+          <w:color w:val="000000" w:themeColor="text1"/>
+        </w:rPr>
+      </w:pPr>
+      <w:r>
+        <w:rPr>
+          <w:rFonts w:eastAsia="Times New Roman" w:cs="Segoe UI"/>
+          <w:color w:val="000000" w:themeColor="text1"/>
+          <w:shd w:val="clear" w:color="auto" w:fill="FFFFFF"/>
+        </w:rPr>
+        <w:t>If a parameter is assigned a default value, TypeScript will infer the variable type to be the same as the default value’s type.</w:t>
+      </w:r>
+    </w:p>
+    <w:p>
+      <w:pPr>
+        <w:pStyle w:val="ListParagraph"/>
+        <w:numPr>
+          <w:ilvl w:val="1"/>
+          <w:numId w:val="1"/>
+        </w:numPr>
+        <w:rPr>
+          <w:rFonts w:eastAsia="Times New Roman" w:cs="Times New Roman"/>
+          <w:color w:val="000000" w:themeColor="text1"/>
+        </w:rPr>
+      </w:pPr>
+      <w:r>
+        <w:rPr>
+          <w:rFonts w:ascii="AppleSystemUIFont" w:hAnsi="AppleSystemUIFont" w:cs="AppleSystemUIFont"/>
+          <w:lang w:val="en-US"/>
+        </w:rPr>
+        <w:t>The following code snippet logs a string to greet a user’s name, and defaults to the name 'Anonymous' if no name is provided.</w:t>
+      </w:r>
+    </w:p>
+    <w:p>
+      <w:pPr>
+        <w:rPr>
+          <w:rFonts w:eastAsia="Times New Roman" w:cs="Times New Roman"/>
+          <w:color w:val="000000" w:themeColor="text1"/>
+        </w:rPr>
+      </w:pPr>
+    </w:p>
+    <w:tbl>
+      <w:tblPr>
+        <w:tblStyle w:val="TableGrid"/>
+        <w:tblW w:w="0" w:type="auto"/>
+        <w:tblLook w:val="04A0" w:firstRow="1" w:lastRow="0" w:firstColumn="1" w:lastColumn="0" w:noHBand="0" w:noVBand="1"/>
+      </w:tblPr>
+      <w:tblGrid>
+        <w:gridCol w:w="9350"/>
+      </w:tblGrid>
+      <w:tr>
+        <w:tc>
+          <w:tcPr>
+            <w:tcW w:w="9350" w:type="dxa"/>
+          </w:tcPr>
+          <w:p>
+            <w:pPr>
+              <w:shd w:val="clear" w:color="auto" w:fill="1E1E1E"/>
+              <w:spacing w:line="330" w:lineRule="atLeast"/>
+              <w:rPr>
+                <w:rFonts w:ascii="Consolas" w:hAnsi="Consolas" w:cs="Consolas"/>
+                <w:color w:val="FFFFFF"/>
+                <w:sz w:val="21"/>
+                <w:szCs w:val="21"/>
+              </w:rPr>
+            </w:pPr>
+            <w:r>
+              <w:rPr>
+                <w:rFonts w:ascii="Consolas" w:hAnsi="Consolas" w:cs="Consolas"/>
+                <w:color w:val="B3CCFF"/>
+                <w:sz w:val="21"/>
+                <w:szCs w:val="21"/>
+              </w:rPr>
+              <w:t>function</w:t>
+            </w:r>
+            <w:r>
+              <w:rPr>
+                <w:rFonts w:ascii="Consolas" w:hAnsi="Consolas" w:cs="Consolas"/>
+                <w:color w:val="FFFFFF"/>
+                <w:sz w:val="21"/>
+                <w:szCs w:val="21"/>
+              </w:rPr>
+              <w:t xml:space="preserve"> </w:t>
+            </w:r>
+            <w:proofErr w:type="gramStart"/>
+            <w:r>
+              <w:rPr>
+                <w:rFonts w:ascii="Consolas" w:hAnsi="Consolas" w:cs="Consolas"/>
+                <w:color w:val="FFFFFF"/>
+                <w:sz w:val="21"/>
+                <w:szCs w:val="21"/>
+              </w:rPr>
+              <w:t>greet</w:t>
+            </w:r>
+            <w:r>
+              <w:rPr>
+                <w:rFonts w:ascii="Consolas" w:hAnsi="Consolas" w:cs="Consolas"/>
+                <w:color w:val="E85D7F"/>
+                <w:sz w:val="21"/>
+                <w:szCs w:val="21"/>
+              </w:rPr>
+              <w:t>(</w:t>
+            </w:r>
+            <w:proofErr w:type="gramEnd"/>
+            <w:r>
+              <w:rPr>
+                <w:rFonts w:ascii="Consolas" w:hAnsi="Consolas" w:cs="Consolas"/>
+                <w:color w:val="FFFFFF"/>
+                <w:sz w:val="21"/>
+                <w:szCs w:val="21"/>
+              </w:rPr>
+              <w:t xml:space="preserve">name </w:t>
+            </w:r>
+            <w:r>
+              <w:rPr>
+                <w:rFonts w:ascii="Consolas" w:hAnsi="Consolas" w:cs="Consolas"/>
+                <w:color w:val="E85D7F"/>
+                <w:sz w:val="21"/>
+                <w:szCs w:val="21"/>
+              </w:rPr>
+              <w:t>=</w:t>
+            </w:r>
+            <w:r>
+              <w:rPr>
+                <w:rFonts w:ascii="Consolas" w:hAnsi="Consolas" w:cs="Consolas"/>
+                <w:color w:val="FFFFFF"/>
+                <w:sz w:val="21"/>
+                <w:szCs w:val="21"/>
+              </w:rPr>
+              <w:t xml:space="preserve"> </w:t>
+            </w:r>
+            <w:r>
+              <w:rPr>
+                <w:rFonts w:ascii="Consolas" w:hAnsi="Consolas" w:cs="Consolas"/>
+                <w:color w:val="FFE083"/>
+                <w:sz w:val="21"/>
+                <w:szCs w:val="21"/>
+              </w:rPr>
+              <w:t>'Anonymous'</w:t>
+            </w:r>
+            <w:r>
+              <w:rPr>
+                <w:rFonts w:ascii="Consolas" w:hAnsi="Consolas" w:cs="Consolas"/>
+                <w:color w:val="E85D7F"/>
+                <w:sz w:val="21"/>
+                <w:szCs w:val="21"/>
+              </w:rPr>
+              <w:t>)</w:t>
+            </w:r>
+            <w:r>
+              <w:rPr>
+                <w:rFonts w:ascii="Consolas" w:hAnsi="Consolas" w:cs="Consolas"/>
+                <w:color w:val="FFFFFF"/>
+                <w:sz w:val="21"/>
+                <w:szCs w:val="21"/>
+              </w:rPr>
+              <w:t xml:space="preserve"> </w:t>
+            </w:r>
+            <w:r>
+              <w:rPr>
+                <w:rFonts w:ascii="Consolas" w:hAnsi="Consolas" w:cs="Consolas"/>
+                <w:color w:val="E85D7F"/>
+                <w:sz w:val="21"/>
+                <w:szCs w:val="21"/>
+              </w:rPr>
+              <w:t>{</w:t>
+            </w:r>
+          </w:p>
+          <w:p>
+            <w:pPr>
+              <w:shd w:val="clear" w:color="auto" w:fill="1E1E1E"/>
+              <w:spacing w:line="330" w:lineRule="atLeast"/>
+              <w:rPr>
+                <w:rFonts w:ascii="Consolas" w:hAnsi="Consolas" w:cs="Consolas"/>
+                <w:color w:val="FFFFFF"/>
+                <w:sz w:val="21"/>
+                <w:szCs w:val="21"/>
+              </w:rPr>
+            </w:pPr>
+            <w:r>
+              <w:rPr>
+                <w:rFonts w:ascii="Consolas" w:hAnsi="Consolas" w:cs="Consolas"/>
+                <w:color w:val="FFFFFF"/>
+                <w:sz w:val="21"/>
+                <w:szCs w:val="21"/>
+              </w:rPr>
+              <w:t xml:space="preserve">  </w:t>
+            </w:r>
+            <w:proofErr w:type="gramStart"/>
+            <w:r>
+              <w:rPr>
+                <w:rFonts w:ascii="Consolas" w:hAnsi="Consolas" w:cs="Consolas"/>
+                <w:color w:val="FFFFFF"/>
+                <w:sz w:val="21"/>
+                <w:szCs w:val="21"/>
+              </w:rPr>
+              <w:t>console</w:t>
+            </w:r>
+            <w:r>
+              <w:rPr>
+                <w:rFonts w:ascii="Consolas" w:hAnsi="Consolas" w:cs="Consolas"/>
+                <w:color w:val="E85D7F"/>
+                <w:sz w:val="21"/>
+                <w:szCs w:val="21"/>
+              </w:rPr>
+              <w:t>.</w:t>
+            </w:r>
+            <w:r>
+              <w:rPr>
+                <w:rFonts w:ascii="Consolas" w:hAnsi="Consolas" w:cs="Consolas"/>
+                <w:color w:val="FFFFFF"/>
+                <w:sz w:val="21"/>
+                <w:szCs w:val="21"/>
+              </w:rPr>
+              <w:t>log</w:t>
+            </w:r>
+            <w:r>
+              <w:rPr>
+                <w:rFonts w:ascii="Consolas" w:hAnsi="Consolas" w:cs="Consolas"/>
+                <w:color w:val="E85D7F"/>
+                <w:sz w:val="21"/>
+                <w:szCs w:val="21"/>
+              </w:rPr>
+              <w:t>(</w:t>
+            </w:r>
+            <w:proofErr w:type="gramEnd"/>
+            <w:r>
+              <w:rPr>
+                <w:rFonts w:ascii="Consolas" w:hAnsi="Consolas" w:cs="Consolas"/>
+                <w:color w:val="FFE083"/>
+                <w:sz w:val="21"/>
+                <w:szCs w:val="21"/>
+              </w:rPr>
+              <w:t xml:space="preserve">`Hello, </w:t>
+            </w:r>
+            <w:r>
+              <w:rPr>
+                <w:rFonts w:ascii="Consolas" w:hAnsi="Consolas" w:cs="Consolas"/>
+                <w:color w:val="E85D7F"/>
+                <w:sz w:val="21"/>
+                <w:szCs w:val="21"/>
+              </w:rPr>
+              <w:t>${</w:t>
+            </w:r>
+            <w:r>
+              <w:rPr>
+                <w:rFonts w:ascii="Consolas" w:hAnsi="Consolas" w:cs="Consolas"/>
+                <w:color w:val="FFFFFF"/>
+                <w:sz w:val="21"/>
+                <w:szCs w:val="21"/>
+              </w:rPr>
+              <w:t>name</w:t>
+            </w:r>
+            <w:r>
+              <w:rPr>
+                <w:rFonts w:ascii="Consolas" w:hAnsi="Consolas" w:cs="Consolas"/>
+                <w:color w:val="E85D7F"/>
+                <w:sz w:val="21"/>
+                <w:szCs w:val="21"/>
+              </w:rPr>
+              <w:t>}</w:t>
+            </w:r>
+            <w:r>
+              <w:rPr>
+                <w:rFonts w:ascii="Consolas" w:hAnsi="Consolas" w:cs="Consolas"/>
+                <w:color w:val="FFE083"/>
+                <w:sz w:val="21"/>
+                <w:szCs w:val="21"/>
+              </w:rPr>
+              <w:t>!`</w:t>
+            </w:r>
+            <w:r>
+              <w:rPr>
+                <w:rFonts w:ascii="Consolas" w:hAnsi="Consolas" w:cs="Consolas"/>
+                <w:color w:val="E85D7F"/>
+                <w:sz w:val="21"/>
+                <w:szCs w:val="21"/>
+              </w:rPr>
+              <w:t>);</w:t>
+            </w:r>
+          </w:p>
+          <w:p>
+            <w:pPr>
+              <w:shd w:val="clear" w:color="auto" w:fill="1E1E1E"/>
+              <w:spacing w:line="330" w:lineRule="atLeast"/>
+              <w:rPr>
+                <w:rFonts w:ascii="Consolas" w:hAnsi="Consolas" w:cs="Consolas"/>
+                <w:color w:val="FFFFFF"/>
+                <w:sz w:val="21"/>
+                <w:szCs w:val="21"/>
+              </w:rPr>
+            </w:pPr>
+            <w:r>
+              <w:rPr>
+                <w:rFonts w:ascii="Consolas" w:hAnsi="Consolas" w:cs="Consolas"/>
+                <w:color w:val="E85D7F"/>
+                <w:sz w:val="21"/>
+                <w:szCs w:val="21"/>
+              </w:rPr>
+              <w:t>}</w:t>
+            </w:r>
+          </w:p>
+        </w:tc>
+      </w:tr>
+    </w:tbl>
+    <w:p>
+      <w:pPr>
+        <w:rPr>
+          <w:rFonts w:eastAsia="Times New Roman" w:cs="Times New Roman"/>
+          <w:color w:val="000000" w:themeColor="text1"/>
+        </w:rPr>
+      </w:pPr>
+    </w:p>
+    <w:p>
+      <w:pPr>
+        <w:rPr>
+          <w:rFonts w:eastAsia="Times New Roman" w:cs="Times New Roman"/>
+          <w:color w:val="000000" w:themeColor="text1"/>
+        </w:rPr>
       </w:pPr>
     </w:p>
     <w:sectPr>
@@ -3221,7 +4731,7 @@
   <w:abstractNum w:abstractNumId="0" w15:restartNumberingAfterBreak="0">
     <w:nsid w:val="11BF0D1B"/>
     <w:multiLevelType w:val="hybridMultilevel"/>
-    <w:tmpl w:val="E4ECDC18"/>
+    <w:tmpl w:val="ACACBD74"/>
     <w:lvl w:ilvl="0" w:tplc="04090011">
       <w:start w:val="1"/>
       <w:numFmt w:val="decimal"/>
@@ -3308,9 +4818,9 @@
     </w:lvl>
   </w:abstractNum>
   <w:abstractNum w:abstractNumId="1" w15:restartNumberingAfterBreak="0">
-    <w:nsid w:val="63324A70"/>
+    <w:nsid w:val="31B51BE1"/>
     <w:multiLevelType w:val="hybridMultilevel"/>
-    <w:tmpl w:val="0D0E1E98"/>
+    <w:tmpl w:val="22F6A4DA"/>
     <w:lvl w:ilvl="0" w:tplc="04090011">
       <w:start w:val="1"/>
       <w:numFmt w:val="decimal"/>
@@ -3396,10 +4906,194 @@
       </w:pPr>
     </w:lvl>
   </w:abstractNum>
+  <w:abstractNum w:abstractNumId="2" w15:restartNumberingAfterBreak="0">
+    <w:nsid w:val="63324A70"/>
+    <w:multiLevelType w:val="hybridMultilevel"/>
+    <w:tmpl w:val="0D0E1E98"/>
+    <w:lvl w:ilvl="0" w:tplc="04090011">
+      <w:start w:val="1"/>
+      <w:numFmt w:val="decimal"/>
+      <w:lvlText w:val="%1)"/>
+      <w:lvlJc w:val="left"/>
+      <w:pPr>
+        <w:ind w:left="720" w:hanging="360"/>
+      </w:pPr>
+      <w:rPr>
+        <w:rFonts w:hint="default"/>
+      </w:rPr>
+    </w:lvl>
+    <w:lvl w:ilvl="1" w:tplc="04090019">
+      <w:start w:val="1"/>
+      <w:numFmt w:val="lowerLetter"/>
+      <w:lvlText w:val="%2."/>
+      <w:lvlJc w:val="left"/>
+      <w:pPr>
+        <w:ind w:left="1440" w:hanging="360"/>
+      </w:pPr>
+    </w:lvl>
+    <w:lvl w:ilvl="2" w:tplc="0409001B">
+      <w:start w:val="1"/>
+      <w:numFmt w:val="lowerRoman"/>
+      <w:lvlText w:val="%3."/>
+      <w:lvlJc w:val="right"/>
+      <w:pPr>
+        <w:ind w:left="2160" w:hanging="180"/>
+      </w:pPr>
+    </w:lvl>
+    <w:lvl w:ilvl="3" w:tplc="0409000F" w:tentative="1">
+      <w:start w:val="1"/>
+      <w:numFmt w:val="decimal"/>
+      <w:lvlText w:val="%4."/>
+      <w:lvlJc w:val="left"/>
+      <w:pPr>
+        <w:ind w:left="2880" w:hanging="360"/>
+      </w:pPr>
+    </w:lvl>
+    <w:lvl w:ilvl="4" w:tplc="04090019" w:tentative="1">
+      <w:start w:val="1"/>
+      <w:numFmt w:val="lowerLetter"/>
+      <w:lvlText w:val="%5."/>
+      <w:lvlJc w:val="left"/>
+      <w:pPr>
+        <w:ind w:left="3600" w:hanging="360"/>
+      </w:pPr>
+    </w:lvl>
+    <w:lvl w:ilvl="5" w:tplc="0409001B" w:tentative="1">
+      <w:start w:val="1"/>
+      <w:numFmt w:val="lowerRoman"/>
+      <w:lvlText w:val="%6."/>
+      <w:lvlJc w:val="right"/>
+      <w:pPr>
+        <w:ind w:left="4320" w:hanging="180"/>
+      </w:pPr>
+    </w:lvl>
+    <w:lvl w:ilvl="6" w:tplc="0409000F" w:tentative="1">
+      <w:start w:val="1"/>
+      <w:numFmt w:val="decimal"/>
+      <w:lvlText w:val="%7."/>
+      <w:lvlJc w:val="left"/>
+      <w:pPr>
+        <w:ind w:left="5040" w:hanging="360"/>
+      </w:pPr>
+    </w:lvl>
+    <w:lvl w:ilvl="7" w:tplc="04090019" w:tentative="1">
+      <w:start w:val="1"/>
+      <w:numFmt w:val="lowerLetter"/>
+      <w:lvlText w:val="%8."/>
+      <w:lvlJc w:val="left"/>
+      <w:pPr>
+        <w:ind w:left="5760" w:hanging="360"/>
+      </w:pPr>
+    </w:lvl>
+    <w:lvl w:ilvl="8" w:tplc="0409001B" w:tentative="1">
+      <w:start w:val="1"/>
+      <w:numFmt w:val="lowerRoman"/>
+      <w:lvlText w:val="%9."/>
+      <w:lvlJc w:val="right"/>
+      <w:pPr>
+        <w:ind w:left="6480" w:hanging="180"/>
+      </w:pPr>
+    </w:lvl>
+  </w:abstractNum>
+  <w:abstractNum w:abstractNumId="3" w15:restartNumberingAfterBreak="0">
+    <w:nsid w:val="6F961FB5"/>
+    <w:multiLevelType w:val="hybridMultilevel"/>
+    <w:tmpl w:val="E4ECDC18"/>
+    <w:lvl w:ilvl="0" w:tplc="04090011">
+      <w:start w:val="1"/>
+      <w:numFmt w:val="decimal"/>
+      <w:lvlText w:val="%1)"/>
+      <w:lvlJc w:val="left"/>
+      <w:pPr>
+        <w:ind w:left="720" w:hanging="360"/>
+      </w:pPr>
+      <w:rPr>
+        <w:rFonts w:hint="default"/>
+      </w:rPr>
+    </w:lvl>
+    <w:lvl w:ilvl="1" w:tplc="04090019">
+      <w:start w:val="1"/>
+      <w:numFmt w:val="lowerLetter"/>
+      <w:lvlText w:val="%2."/>
+      <w:lvlJc w:val="left"/>
+      <w:pPr>
+        <w:ind w:left="1440" w:hanging="360"/>
+      </w:pPr>
+    </w:lvl>
+    <w:lvl w:ilvl="2" w:tplc="0409001B">
+      <w:start w:val="1"/>
+      <w:numFmt w:val="lowerRoman"/>
+      <w:lvlText w:val="%3."/>
+      <w:lvlJc w:val="right"/>
+      <w:pPr>
+        <w:ind w:left="2160" w:hanging="180"/>
+      </w:pPr>
+    </w:lvl>
+    <w:lvl w:ilvl="3" w:tplc="0409000F" w:tentative="1">
+      <w:start w:val="1"/>
+      <w:numFmt w:val="decimal"/>
+      <w:lvlText w:val="%4."/>
+      <w:lvlJc w:val="left"/>
+      <w:pPr>
+        <w:ind w:left="2880" w:hanging="360"/>
+      </w:pPr>
+    </w:lvl>
+    <w:lvl w:ilvl="4" w:tplc="04090019" w:tentative="1">
+      <w:start w:val="1"/>
+      <w:numFmt w:val="lowerLetter"/>
+      <w:lvlText w:val="%5."/>
+      <w:lvlJc w:val="left"/>
+      <w:pPr>
+        <w:ind w:left="3600" w:hanging="360"/>
+      </w:pPr>
+    </w:lvl>
+    <w:lvl w:ilvl="5" w:tplc="0409001B" w:tentative="1">
+      <w:start w:val="1"/>
+      <w:numFmt w:val="lowerRoman"/>
+      <w:lvlText w:val="%6."/>
+      <w:lvlJc w:val="right"/>
+      <w:pPr>
+        <w:ind w:left="4320" w:hanging="180"/>
+      </w:pPr>
+    </w:lvl>
+    <w:lvl w:ilvl="6" w:tplc="0409000F" w:tentative="1">
+      <w:start w:val="1"/>
+      <w:numFmt w:val="decimal"/>
+      <w:lvlText w:val="%7."/>
+      <w:lvlJc w:val="left"/>
+      <w:pPr>
+        <w:ind w:left="5040" w:hanging="360"/>
+      </w:pPr>
+    </w:lvl>
+    <w:lvl w:ilvl="7" w:tplc="04090019" w:tentative="1">
+      <w:start w:val="1"/>
+      <w:numFmt w:val="lowerLetter"/>
+      <w:lvlText w:val="%8."/>
+      <w:lvlJc w:val="left"/>
+      <w:pPr>
+        <w:ind w:left="5760" w:hanging="360"/>
+      </w:pPr>
+    </w:lvl>
+    <w:lvl w:ilvl="8" w:tplc="0409001B" w:tentative="1">
+      <w:start w:val="1"/>
+      <w:numFmt w:val="lowerRoman"/>
+      <w:lvlText w:val="%9."/>
+      <w:lvlJc w:val="right"/>
+      <w:pPr>
+        <w:ind w:left="6480" w:hanging="180"/>
+      </w:pPr>
+    </w:lvl>
+  </w:abstractNum>
   <w:num w:numId="1">
     <w:abstractNumId w:val="0"/>
   </w:num>
   <w:num w:numId="2">
+    <w:abstractNumId w:val="2"/>
+  </w:num>
+  <w:num w:numId="3">
+    <w:abstractNumId w:val="3"/>
+  </w:num>
+  <w:num w:numId="4">
     <w:abstractNumId w:val="1"/>
   </w:num>
 </w:numbering>
@@ -3913,6 +5607,19 @@
       </w:tblBorders>
     </w:tblPr>
   </w:style>
+  <w:style w:type="character" w:styleId="HTMLCode">
+    <w:name w:val="HTML Code"/>
+    <w:basedOn w:val="DefaultParagraphFont"/>
+    <w:uiPriority w:val="99"/>
+    <w:semiHidden/>
+    <w:unhideWhenUsed/>
+    <w:rsid w:val="00F806DD"/>
+    <w:rPr>
+      <w:rFonts w:ascii="Courier New" w:eastAsia="Times New Roman" w:hAnsi="Courier New" w:cs="Courier New"/>
+      <w:sz w:val="20"/>
+      <w:szCs w:val="20"/>
+    </w:rPr>
+  </w:style>
 </w:styles>
 </file>
 

</xml_diff>

<commit_message>
feat: Add progress #30 'Learn Typescript'
</commit_message>
<xml_diff>
--- a/learn-typescript/chapter_2/Chatper 2 - Functions.docx
+++ b/learn-typescript/chapter_2/Chatper 2 - Functions.docx
@@ -4708,6 +4708,1075 @@
         </w:rPr>
       </w:pPr>
     </w:p>
+    <w:tbl>
+      <w:tblPr>
+        <w:tblStyle w:val="TableGrid"/>
+        <w:tblW w:w="0" w:type="auto"/>
+        <w:tblLook w:val="04A0" w:firstRow="1" w:lastRow="0" w:firstColumn="1" w:lastColumn="0" w:noHBand="0" w:noVBand="1"/>
+      </w:tblPr>
+      <w:tblGrid>
+        <w:gridCol w:w="9350"/>
+      </w:tblGrid>
+      <w:tr>
+        <w:tc>
+          <w:tcPr>
+            <w:tcW w:w="9350" w:type="dxa"/>
+          </w:tcPr>
+          <w:p>
+            <w:pPr>
+              <w:shd w:val="clear" w:color="auto" w:fill="1E1E1E"/>
+              <w:spacing w:line="330" w:lineRule="atLeast"/>
+              <w:rPr>
+                <w:rFonts w:ascii="Consolas" w:hAnsi="Consolas" w:cs="Consolas"/>
+                <w:color w:val="FFFFFF"/>
+                <w:sz w:val="21"/>
+                <w:szCs w:val="21"/>
+              </w:rPr>
+            </w:pPr>
+            <w:r>
+              <w:rPr>
+                <w:rFonts w:ascii="Consolas" w:hAnsi="Consolas" w:cs="Consolas"/>
+                <w:color w:val="B3CCFF"/>
+                <w:sz w:val="21"/>
+                <w:szCs w:val="21"/>
+              </w:rPr>
+              <w:t>function</w:t>
+            </w:r>
+            <w:r>
+              <w:rPr>
+                <w:rFonts w:ascii="Consolas" w:hAnsi="Consolas" w:cs="Consolas"/>
+                <w:color w:val="FFFFFF"/>
+                <w:sz w:val="21"/>
+                <w:szCs w:val="21"/>
+              </w:rPr>
+              <w:t xml:space="preserve"> </w:t>
+            </w:r>
+            <w:proofErr w:type="gramStart"/>
+            <w:r>
+              <w:rPr>
+                <w:rFonts w:ascii="Consolas" w:hAnsi="Consolas" w:cs="Consolas"/>
+                <w:color w:val="FFFFFF"/>
+                <w:sz w:val="21"/>
+                <w:szCs w:val="21"/>
+              </w:rPr>
+              <w:t>proclaim</w:t>
+            </w:r>
+            <w:r>
+              <w:rPr>
+                <w:rFonts w:ascii="Consolas" w:hAnsi="Consolas" w:cs="Consolas"/>
+                <w:color w:val="E85D7F"/>
+                <w:sz w:val="21"/>
+                <w:szCs w:val="21"/>
+              </w:rPr>
+              <w:t>(</w:t>
+            </w:r>
+            <w:proofErr w:type="gramEnd"/>
+            <w:r>
+              <w:rPr>
+                <w:rFonts w:ascii="Consolas" w:hAnsi="Consolas" w:cs="Consolas"/>
+                <w:color w:val="FFFFFF"/>
+                <w:sz w:val="21"/>
+                <w:szCs w:val="21"/>
+              </w:rPr>
+              <w:t xml:space="preserve">status </w:t>
+            </w:r>
+            <w:r>
+              <w:rPr>
+                <w:rFonts w:ascii="Consolas" w:hAnsi="Consolas" w:cs="Consolas"/>
+                <w:color w:val="E85D7F"/>
+                <w:sz w:val="21"/>
+                <w:szCs w:val="21"/>
+              </w:rPr>
+              <w:t>=</w:t>
+            </w:r>
+            <w:r>
+              <w:rPr>
+                <w:rFonts w:ascii="Consolas" w:hAnsi="Consolas" w:cs="Consolas"/>
+                <w:color w:val="FFFFFF"/>
+                <w:sz w:val="21"/>
+                <w:szCs w:val="21"/>
+              </w:rPr>
+              <w:t xml:space="preserve"> </w:t>
+            </w:r>
+            <w:r>
+              <w:rPr>
+                <w:rFonts w:ascii="Consolas" w:hAnsi="Consolas" w:cs="Consolas"/>
+                <w:color w:val="FFE083"/>
+                <w:sz w:val="21"/>
+                <w:szCs w:val="21"/>
+              </w:rPr>
+              <w:t>"not ready..."</w:t>
+            </w:r>
+            <w:r>
+              <w:rPr>
+                <w:rFonts w:ascii="Consolas" w:hAnsi="Consolas" w:cs="Consolas"/>
+                <w:color w:val="E85D7F"/>
+                <w:sz w:val="21"/>
+                <w:szCs w:val="21"/>
+              </w:rPr>
+              <w:t>,</w:t>
+            </w:r>
+            <w:r>
+              <w:rPr>
+                <w:rFonts w:ascii="Consolas" w:hAnsi="Consolas" w:cs="Consolas"/>
+                <w:color w:val="FFFFFF"/>
+                <w:sz w:val="21"/>
+                <w:szCs w:val="21"/>
+              </w:rPr>
+              <w:t xml:space="preserve"> repeat </w:t>
+            </w:r>
+            <w:r>
+              <w:rPr>
+                <w:rFonts w:ascii="Consolas" w:hAnsi="Consolas" w:cs="Consolas"/>
+                <w:color w:val="E85D7F"/>
+                <w:sz w:val="21"/>
+                <w:szCs w:val="21"/>
+              </w:rPr>
+              <w:t>=</w:t>
+            </w:r>
+            <w:r>
+              <w:rPr>
+                <w:rFonts w:ascii="Consolas" w:hAnsi="Consolas" w:cs="Consolas"/>
+                <w:color w:val="FFFFFF"/>
+                <w:sz w:val="21"/>
+                <w:szCs w:val="21"/>
+              </w:rPr>
+              <w:t xml:space="preserve"> </w:t>
+            </w:r>
+            <w:r>
+              <w:rPr>
+                <w:rFonts w:ascii="Consolas" w:hAnsi="Consolas" w:cs="Consolas"/>
+                <w:color w:val="E85D7F"/>
+                <w:sz w:val="21"/>
+                <w:szCs w:val="21"/>
+              </w:rPr>
+              <w:t>1)</w:t>
+            </w:r>
+            <w:r>
+              <w:rPr>
+                <w:rFonts w:ascii="Consolas" w:hAnsi="Consolas" w:cs="Consolas"/>
+                <w:color w:val="FFFFFF"/>
+                <w:sz w:val="21"/>
+                <w:szCs w:val="21"/>
+              </w:rPr>
+              <w:t xml:space="preserve"> </w:t>
+            </w:r>
+            <w:r>
+              <w:rPr>
+                <w:rFonts w:ascii="Consolas" w:hAnsi="Consolas" w:cs="Consolas"/>
+                <w:color w:val="E85D7F"/>
+                <w:sz w:val="21"/>
+                <w:szCs w:val="21"/>
+              </w:rPr>
+              <w:t>{</w:t>
+            </w:r>
+          </w:p>
+          <w:p>
+            <w:pPr>
+              <w:shd w:val="clear" w:color="auto" w:fill="1E1E1E"/>
+              <w:spacing w:line="330" w:lineRule="atLeast"/>
+              <w:rPr>
+                <w:rFonts w:ascii="Consolas" w:hAnsi="Consolas" w:cs="Consolas"/>
+                <w:color w:val="FFFFFF"/>
+                <w:sz w:val="21"/>
+                <w:szCs w:val="21"/>
+              </w:rPr>
+            </w:pPr>
+            <w:r>
+              <w:rPr>
+                <w:rFonts w:ascii="Consolas" w:hAnsi="Consolas" w:cs="Consolas"/>
+                <w:color w:val="FFFFFF"/>
+                <w:sz w:val="21"/>
+                <w:szCs w:val="21"/>
+              </w:rPr>
+              <w:t xml:space="preserve">  </w:t>
+            </w:r>
+            <w:r>
+              <w:rPr>
+                <w:rFonts w:ascii="Consolas" w:hAnsi="Consolas" w:cs="Consolas"/>
+                <w:color w:val="B3CCFF"/>
+                <w:sz w:val="21"/>
+                <w:szCs w:val="21"/>
+              </w:rPr>
+              <w:t>for</w:t>
+            </w:r>
+            <w:r>
+              <w:rPr>
+                <w:rFonts w:ascii="Consolas" w:hAnsi="Consolas" w:cs="Consolas"/>
+                <w:color w:val="FFFFFF"/>
+                <w:sz w:val="21"/>
+                <w:szCs w:val="21"/>
+              </w:rPr>
+              <w:t xml:space="preserve"> </w:t>
+            </w:r>
+            <w:r>
+              <w:rPr>
+                <w:rFonts w:ascii="Consolas" w:hAnsi="Consolas" w:cs="Consolas"/>
+                <w:color w:val="E85D7F"/>
+                <w:sz w:val="21"/>
+                <w:szCs w:val="21"/>
+              </w:rPr>
+              <w:t>(</w:t>
+            </w:r>
+            <w:r>
+              <w:rPr>
+                <w:rFonts w:ascii="Consolas" w:hAnsi="Consolas" w:cs="Consolas"/>
+                <w:color w:val="B3CCFF"/>
+                <w:sz w:val="21"/>
+                <w:szCs w:val="21"/>
+              </w:rPr>
+              <w:t>let</w:t>
+            </w:r>
+            <w:r>
+              <w:rPr>
+                <w:rFonts w:ascii="Consolas" w:hAnsi="Consolas" w:cs="Consolas"/>
+                <w:color w:val="FFFFFF"/>
+                <w:sz w:val="21"/>
+                <w:szCs w:val="21"/>
+              </w:rPr>
+              <w:t xml:space="preserve"> </w:t>
+            </w:r>
+            <w:proofErr w:type="spellStart"/>
+            <w:r>
+              <w:rPr>
+                <w:rFonts w:ascii="Consolas" w:hAnsi="Consolas" w:cs="Consolas"/>
+                <w:color w:val="FFFFFF"/>
+                <w:sz w:val="21"/>
+                <w:szCs w:val="21"/>
+              </w:rPr>
+              <w:t>i</w:t>
+            </w:r>
+            <w:proofErr w:type="spellEnd"/>
+            <w:r>
+              <w:rPr>
+                <w:rFonts w:ascii="Consolas" w:hAnsi="Consolas" w:cs="Consolas"/>
+                <w:color w:val="FFFFFF"/>
+                <w:sz w:val="21"/>
+                <w:szCs w:val="21"/>
+              </w:rPr>
+              <w:t xml:space="preserve"> </w:t>
+            </w:r>
+            <w:r>
+              <w:rPr>
+                <w:rFonts w:ascii="Consolas" w:hAnsi="Consolas" w:cs="Consolas"/>
+                <w:color w:val="E85D7F"/>
+                <w:sz w:val="21"/>
+                <w:szCs w:val="21"/>
+              </w:rPr>
+              <w:t>=</w:t>
+            </w:r>
+            <w:r>
+              <w:rPr>
+                <w:rFonts w:ascii="Consolas" w:hAnsi="Consolas" w:cs="Consolas"/>
+                <w:color w:val="FFFFFF"/>
+                <w:sz w:val="21"/>
+                <w:szCs w:val="21"/>
+              </w:rPr>
+              <w:t xml:space="preserve"> </w:t>
+            </w:r>
+            <w:r>
+              <w:rPr>
+                <w:rFonts w:ascii="Consolas" w:hAnsi="Consolas" w:cs="Consolas"/>
+                <w:color w:val="E85D7F"/>
+                <w:sz w:val="21"/>
+                <w:szCs w:val="21"/>
+              </w:rPr>
+              <w:t>0;</w:t>
+            </w:r>
+            <w:r>
+              <w:rPr>
+                <w:rFonts w:ascii="Consolas" w:hAnsi="Consolas" w:cs="Consolas"/>
+                <w:color w:val="FFFFFF"/>
+                <w:sz w:val="21"/>
+                <w:szCs w:val="21"/>
+              </w:rPr>
+              <w:t xml:space="preserve"> </w:t>
+            </w:r>
+            <w:proofErr w:type="spellStart"/>
+            <w:r>
+              <w:rPr>
+                <w:rFonts w:ascii="Consolas" w:hAnsi="Consolas" w:cs="Consolas"/>
+                <w:color w:val="FFFFFF"/>
+                <w:sz w:val="21"/>
+                <w:szCs w:val="21"/>
+              </w:rPr>
+              <w:t>i</w:t>
+            </w:r>
+            <w:proofErr w:type="spellEnd"/>
+            <w:r>
+              <w:rPr>
+                <w:rFonts w:ascii="Consolas" w:hAnsi="Consolas" w:cs="Consolas"/>
+                <w:color w:val="FFFFFF"/>
+                <w:sz w:val="21"/>
+                <w:szCs w:val="21"/>
+              </w:rPr>
+              <w:t xml:space="preserve"> </w:t>
+            </w:r>
+            <w:r>
+              <w:rPr>
+                <w:rFonts w:ascii="Consolas" w:hAnsi="Consolas" w:cs="Consolas"/>
+                <w:color w:val="E85D7F"/>
+                <w:sz w:val="21"/>
+                <w:szCs w:val="21"/>
+              </w:rPr>
+              <w:t>&lt;</w:t>
+            </w:r>
+            <w:r>
+              <w:rPr>
+                <w:rFonts w:ascii="Consolas" w:hAnsi="Consolas" w:cs="Consolas"/>
+                <w:color w:val="FFFFFF"/>
+                <w:sz w:val="21"/>
+                <w:szCs w:val="21"/>
+              </w:rPr>
+              <w:t xml:space="preserve"> repeat</w:t>
+            </w:r>
+            <w:r>
+              <w:rPr>
+                <w:rFonts w:ascii="Consolas" w:hAnsi="Consolas" w:cs="Consolas"/>
+                <w:color w:val="E85D7F"/>
+                <w:sz w:val="21"/>
+                <w:szCs w:val="21"/>
+              </w:rPr>
+              <w:t>;</w:t>
+            </w:r>
+            <w:r>
+              <w:rPr>
+                <w:rFonts w:ascii="Consolas" w:hAnsi="Consolas" w:cs="Consolas"/>
+                <w:color w:val="FFFFFF"/>
+                <w:sz w:val="21"/>
+                <w:szCs w:val="21"/>
+              </w:rPr>
+              <w:t xml:space="preserve"> </w:t>
+            </w:r>
+            <w:proofErr w:type="spellStart"/>
+            <w:r>
+              <w:rPr>
+                <w:rFonts w:ascii="Consolas" w:hAnsi="Consolas" w:cs="Consolas"/>
+                <w:color w:val="FFFFFF"/>
+                <w:sz w:val="21"/>
+                <w:szCs w:val="21"/>
+              </w:rPr>
+              <w:t>i</w:t>
+            </w:r>
+            <w:proofErr w:type="spellEnd"/>
+            <w:r>
+              <w:rPr>
+                <w:rFonts w:ascii="Consolas" w:hAnsi="Consolas" w:cs="Consolas"/>
+                <w:color w:val="FFFFFF"/>
+                <w:sz w:val="21"/>
+                <w:szCs w:val="21"/>
+              </w:rPr>
+              <w:t xml:space="preserve"> </w:t>
+            </w:r>
+            <w:r>
+              <w:rPr>
+                <w:rFonts w:ascii="Consolas" w:hAnsi="Consolas" w:cs="Consolas"/>
+                <w:color w:val="E85D7F"/>
+                <w:sz w:val="21"/>
+                <w:szCs w:val="21"/>
+              </w:rPr>
+              <w:t>+=</w:t>
+            </w:r>
+            <w:r>
+              <w:rPr>
+                <w:rFonts w:ascii="Consolas" w:hAnsi="Consolas" w:cs="Consolas"/>
+                <w:color w:val="FFFFFF"/>
+                <w:sz w:val="21"/>
+                <w:szCs w:val="21"/>
+              </w:rPr>
+              <w:t xml:space="preserve"> </w:t>
+            </w:r>
+            <w:r>
+              <w:rPr>
+                <w:rFonts w:ascii="Consolas" w:hAnsi="Consolas" w:cs="Consolas"/>
+                <w:color w:val="E85D7F"/>
+                <w:sz w:val="21"/>
+                <w:szCs w:val="21"/>
+              </w:rPr>
+              <w:t>1)</w:t>
+            </w:r>
+            <w:r>
+              <w:rPr>
+                <w:rFonts w:ascii="Consolas" w:hAnsi="Consolas" w:cs="Consolas"/>
+                <w:color w:val="FFFFFF"/>
+                <w:sz w:val="21"/>
+                <w:szCs w:val="21"/>
+              </w:rPr>
+              <w:t xml:space="preserve"> </w:t>
+            </w:r>
+            <w:r>
+              <w:rPr>
+                <w:rFonts w:ascii="Consolas" w:hAnsi="Consolas" w:cs="Consolas"/>
+                <w:color w:val="E85D7F"/>
+                <w:sz w:val="21"/>
+                <w:szCs w:val="21"/>
+              </w:rPr>
+              <w:t>{</w:t>
+            </w:r>
+          </w:p>
+          <w:p>
+            <w:pPr>
+              <w:shd w:val="clear" w:color="auto" w:fill="1E1E1E"/>
+              <w:spacing w:line="330" w:lineRule="atLeast"/>
+              <w:rPr>
+                <w:rFonts w:ascii="Consolas" w:hAnsi="Consolas" w:cs="Consolas"/>
+                <w:color w:val="FFFFFF"/>
+                <w:sz w:val="21"/>
+                <w:szCs w:val="21"/>
+              </w:rPr>
+            </w:pPr>
+            <w:r>
+              <w:rPr>
+                <w:rFonts w:ascii="Consolas" w:hAnsi="Consolas" w:cs="Consolas"/>
+                <w:color w:val="FFFFFF"/>
+                <w:sz w:val="21"/>
+                <w:szCs w:val="21"/>
+              </w:rPr>
+              <w:t xml:space="preserve">    </w:t>
+            </w:r>
+            <w:proofErr w:type="gramStart"/>
+            <w:r>
+              <w:rPr>
+                <w:rFonts w:ascii="Consolas" w:hAnsi="Consolas" w:cs="Consolas"/>
+                <w:color w:val="FFFFFF"/>
+                <w:sz w:val="21"/>
+                <w:szCs w:val="21"/>
+              </w:rPr>
+              <w:t>console</w:t>
+            </w:r>
+            <w:r>
+              <w:rPr>
+                <w:rFonts w:ascii="Consolas" w:hAnsi="Consolas" w:cs="Consolas"/>
+                <w:color w:val="E85D7F"/>
+                <w:sz w:val="21"/>
+                <w:szCs w:val="21"/>
+              </w:rPr>
+              <w:t>.</w:t>
+            </w:r>
+            <w:r>
+              <w:rPr>
+                <w:rFonts w:ascii="Consolas" w:hAnsi="Consolas" w:cs="Consolas"/>
+                <w:color w:val="FFFFFF"/>
+                <w:sz w:val="21"/>
+                <w:szCs w:val="21"/>
+              </w:rPr>
+              <w:t>log</w:t>
+            </w:r>
+            <w:r>
+              <w:rPr>
+                <w:rFonts w:ascii="Consolas" w:hAnsi="Consolas" w:cs="Consolas"/>
+                <w:color w:val="E85D7F"/>
+                <w:sz w:val="21"/>
+                <w:szCs w:val="21"/>
+              </w:rPr>
+              <w:t>(</w:t>
+            </w:r>
+            <w:proofErr w:type="gramEnd"/>
+            <w:r>
+              <w:rPr>
+                <w:rFonts w:ascii="Consolas" w:hAnsi="Consolas" w:cs="Consolas"/>
+                <w:color w:val="FFE083"/>
+                <w:sz w:val="21"/>
+                <w:szCs w:val="21"/>
+              </w:rPr>
+              <w:t xml:space="preserve">`I'm </w:t>
+            </w:r>
+            <w:r>
+              <w:rPr>
+                <w:rFonts w:ascii="Consolas" w:hAnsi="Consolas" w:cs="Consolas"/>
+                <w:color w:val="E85D7F"/>
+                <w:sz w:val="21"/>
+                <w:szCs w:val="21"/>
+              </w:rPr>
+              <w:t>${</w:t>
+            </w:r>
+            <w:r>
+              <w:rPr>
+                <w:rFonts w:ascii="Consolas" w:hAnsi="Consolas" w:cs="Consolas"/>
+                <w:color w:val="FFFFFF"/>
+                <w:sz w:val="21"/>
+                <w:szCs w:val="21"/>
+              </w:rPr>
+              <w:t>status</w:t>
+            </w:r>
+            <w:r>
+              <w:rPr>
+                <w:rFonts w:ascii="Consolas" w:hAnsi="Consolas" w:cs="Consolas"/>
+                <w:color w:val="E85D7F"/>
+                <w:sz w:val="21"/>
+                <w:szCs w:val="21"/>
+              </w:rPr>
+              <w:t>}</w:t>
+            </w:r>
+            <w:r>
+              <w:rPr>
+                <w:rFonts w:ascii="Consolas" w:hAnsi="Consolas" w:cs="Consolas"/>
+                <w:color w:val="FFE083"/>
+                <w:sz w:val="21"/>
+                <w:szCs w:val="21"/>
+              </w:rPr>
+              <w:t>`</w:t>
+            </w:r>
+            <w:r>
+              <w:rPr>
+                <w:rFonts w:ascii="Consolas" w:hAnsi="Consolas" w:cs="Consolas"/>
+                <w:color w:val="E85D7F"/>
+                <w:sz w:val="21"/>
+                <w:szCs w:val="21"/>
+              </w:rPr>
+              <w:t>);</w:t>
+            </w:r>
+          </w:p>
+          <w:p>
+            <w:pPr>
+              <w:shd w:val="clear" w:color="auto" w:fill="1E1E1E"/>
+              <w:spacing w:line="330" w:lineRule="atLeast"/>
+              <w:rPr>
+                <w:rFonts w:ascii="Consolas" w:hAnsi="Consolas" w:cs="Consolas"/>
+                <w:color w:val="FFFFFF"/>
+                <w:sz w:val="21"/>
+                <w:szCs w:val="21"/>
+              </w:rPr>
+            </w:pPr>
+            <w:r>
+              <w:rPr>
+                <w:rFonts w:ascii="Consolas" w:hAnsi="Consolas" w:cs="Consolas"/>
+                <w:color w:val="FFFFFF"/>
+                <w:sz w:val="21"/>
+                <w:szCs w:val="21"/>
+              </w:rPr>
+              <w:t xml:space="preserve">  </w:t>
+            </w:r>
+            <w:r>
+              <w:rPr>
+                <w:rFonts w:ascii="Consolas" w:hAnsi="Consolas" w:cs="Consolas"/>
+                <w:color w:val="E85D7F"/>
+                <w:sz w:val="21"/>
+                <w:szCs w:val="21"/>
+              </w:rPr>
+              <w:t>}</w:t>
+            </w:r>
+          </w:p>
+          <w:p>
+            <w:pPr>
+              <w:shd w:val="clear" w:color="auto" w:fill="1E1E1E"/>
+              <w:spacing w:line="330" w:lineRule="atLeast"/>
+              <w:rPr>
+                <w:rFonts w:ascii="Consolas" w:hAnsi="Consolas" w:cs="Consolas"/>
+                <w:color w:val="FFFFFF"/>
+                <w:sz w:val="21"/>
+                <w:szCs w:val="21"/>
+              </w:rPr>
+            </w:pPr>
+            <w:r>
+              <w:rPr>
+                <w:rFonts w:ascii="Consolas" w:hAnsi="Consolas" w:cs="Consolas"/>
+                <w:color w:val="E85D7F"/>
+                <w:sz w:val="21"/>
+                <w:szCs w:val="21"/>
+              </w:rPr>
+              <w:t>}</w:t>
+            </w:r>
+          </w:p>
+          <w:p>
+            <w:pPr>
+              <w:shd w:val="clear" w:color="auto" w:fill="1E1E1E"/>
+              <w:spacing w:line="330" w:lineRule="atLeast"/>
+              <w:rPr>
+                <w:rFonts w:ascii="Consolas" w:hAnsi="Consolas" w:cs="Consolas"/>
+                <w:color w:val="FFFFFF"/>
+                <w:sz w:val="21"/>
+                <w:szCs w:val="21"/>
+              </w:rPr>
+            </w:pPr>
+          </w:p>
+          <w:p>
+            <w:pPr>
+              <w:shd w:val="clear" w:color="auto" w:fill="1E1E1E"/>
+              <w:spacing w:line="330" w:lineRule="atLeast"/>
+              <w:rPr>
+                <w:rFonts w:ascii="Consolas" w:hAnsi="Consolas" w:cs="Consolas"/>
+                <w:color w:val="FFFFFF"/>
+                <w:sz w:val="21"/>
+                <w:szCs w:val="21"/>
+              </w:rPr>
+            </w:pPr>
+            <w:proofErr w:type="gramStart"/>
+            <w:r>
+              <w:rPr>
+                <w:rFonts w:ascii="Consolas" w:hAnsi="Consolas" w:cs="Consolas"/>
+                <w:color w:val="FFFFFF"/>
+                <w:sz w:val="21"/>
+                <w:szCs w:val="21"/>
+              </w:rPr>
+              <w:t>proclaim</w:t>
+            </w:r>
+            <w:r>
+              <w:rPr>
+                <w:rFonts w:ascii="Consolas" w:hAnsi="Consolas" w:cs="Consolas"/>
+                <w:color w:val="E85D7F"/>
+                <w:sz w:val="21"/>
+                <w:szCs w:val="21"/>
+              </w:rPr>
+              <w:t>(</w:t>
+            </w:r>
+            <w:proofErr w:type="gramEnd"/>
+            <w:r>
+              <w:rPr>
+                <w:rFonts w:ascii="Consolas" w:hAnsi="Consolas" w:cs="Consolas"/>
+                <w:color w:val="E85D7F"/>
+                <w:sz w:val="21"/>
+                <w:szCs w:val="21"/>
+              </w:rPr>
+              <w:t>);</w:t>
+            </w:r>
+          </w:p>
+          <w:p>
+            <w:pPr>
+              <w:shd w:val="clear" w:color="auto" w:fill="1E1E1E"/>
+              <w:spacing w:line="330" w:lineRule="atLeast"/>
+              <w:rPr>
+                <w:rFonts w:ascii="Consolas" w:hAnsi="Consolas" w:cs="Consolas"/>
+                <w:color w:val="FFFFFF"/>
+                <w:sz w:val="21"/>
+                <w:szCs w:val="21"/>
+              </w:rPr>
+            </w:pPr>
+            <w:r>
+              <w:rPr>
+                <w:rFonts w:ascii="Consolas" w:hAnsi="Consolas" w:cs="Consolas"/>
+                <w:color w:val="FFFFFF"/>
+                <w:sz w:val="21"/>
+                <w:szCs w:val="21"/>
+              </w:rPr>
+              <w:t>proclaim</w:t>
+            </w:r>
+            <w:r>
+              <w:rPr>
+                <w:rFonts w:ascii="Consolas" w:hAnsi="Consolas" w:cs="Consolas"/>
+                <w:color w:val="E85D7F"/>
+                <w:sz w:val="21"/>
+                <w:szCs w:val="21"/>
+              </w:rPr>
+              <w:t>(</w:t>
+            </w:r>
+            <w:r>
+              <w:rPr>
+                <w:rFonts w:ascii="Consolas" w:hAnsi="Consolas" w:cs="Consolas"/>
+                <w:color w:val="FFE083"/>
+                <w:sz w:val="21"/>
+                <w:szCs w:val="21"/>
+              </w:rPr>
+              <w:t>'ready?'</w:t>
+            </w:r>
+            <w:proofErr w:type="gramStart"/>
+            <w:r>
+              <w:rPr>
+                <w:rFonts w:ascii="Consolas" w:hAnsi="Consolas" w:cs="Consolas"/>
+                <w:color w:val="E85D7F"/>
+                <w:sz w:val="21"/>
+                <w:szCs w:val="21"/>
+              </w:rPr>
+              <w:t>);</w:t>
+            </w:r>
+            <w:proofErr w:type="gramEnd"/>
+          </w:p>
+          <w:p>
+            <w:pPr>
+              <w:shd w:val="clear" w:color="auto" w:fill="1E1E1E"/>
+              <w:spacing w:line="330" w:lineRule="atLeast"/>
+              <w:rPr>
+                <w:rFonts w:ascii="Consolas" w:hAnsi="Consolas" w:cs="Consolas"/>
+                <w:color w:val="FFFFFF"/>
+                <w:sz w:val="21"/>
+                <w:szCs w:val="21"/>
+              </w:rPr>
+            </w:pPr>
+            <w:proofErr w:type="gramStart"/>
+            <w:r>
+              <w:rPr>
+                <w:rFonts w:ascii="Consolas" w:hAnsi="Consolas" w:cs="Consolas"/>
+                <w:color w:val="FFFFFF"/>
+                <w:sz w:val="21"/>
+                <w:szCs w:val="21"/>
+              </w:rPr>
+              <w:t>proclaim</w:t>
+            </w:r>
+            <w:r>
+              <w:rPr>
+                <w:rFonts w:ascii="Consolas" w:hAnsi="Consolas" w:cs="Consolas"/>
+                <w:color w:val="E85D7F"/>
+                <w:sz w:val="21"/>
+                <w:szCs w:val="21"/>
+              </w:rPr>
+              <w:t>(</w:t>
+            </w:r>
+            <w:proofErr w:type="gramEnd"/>
+            <w:r>
+              <w:rPr>
+                <w:rFonts w:ascii="Consolas" w:hAnsi="Consolas" w:cs="Consolas"/>
+                <w:color w:val="FFE083"/>
+                <w:sz w:val="21"/>
+                <w:szCs w:val="21"/>
+              </w:rPr>
+              <w:t>'ready!'</w:t>
+            </w:r>
+            <w:r>
+              <w:rPr>
+                <w:rFonts w:ascii="Consolas" w:hAnsi="Consolas" w:cs="Consolas"/>
+                <w:color w:val="E85D7F"/>
+                <w:sz w:val="21"/>
+                <w:szCs w:val="21"/>
+              </w:rPr>
+              <w:t>,</w:t>
+            </w:r>
+            <w:r>
+              <w:rPr>
+                <w:rFonts w:ascii="Consolas" w:hAnsi="Consolas" w:cs="Consolas"/>
+                <w:color w:val="FFFFFF"/>
+                <w:sz w:val="21"/>
+                <w:szCs w:val="21"/>
+              </w:rPr>
+              <w:t xml:space="preserve"> </w:t>
+            </w:r>
+            <w:r>
+              <w:rPr>
+                <w:rFonts w:ascii="Consolas" w:hAnsi="Consolas" w:cs="Consolas"/>
+                <w:color w:val="E85D7F"/>
+                <w:sz w:val="21"/>
+                <w:szCs w:val="21"/>
+              </w:rPr>
+              <w:t>3);</w:t>
+            </w:r>
+          </w:p>
+          <w:p>
+            <w:pPr>
+              <w:shd w:val="clear" w:color="auto" w:fill="1E1E1E"/>
+              <w:spacing w:line="330" w:lineRule="atLeast"/>
+              <w:rPr>
+                <w:rFonts w:ascii="Consolas" w:hAnsi="Consolas" w:cs="Consolas"/>
+                <w:color w:val="FFFFFF"/>
+                <w:sz w:val="21"/>
+                <w:szCs w:val="21"/>
+              </w:rPr>
+            </w:pPr>
+          </w:p>
+          <w:p>
+            <w:pPr>
+              <w:shd w:val="clear" w:color="auto" w:fill="1E1E1E"/>
+              <w:spacing w:line="330" w:lineRule="atLeast"/>
+              <w:rPr>
+                <w:rFonts w:ascii="Consolas" w:hAnsi="Consolas" w:cs="Consolas"/>
+                <w:color w:val="FFFFFF"/>
+                <w:sz w:val="21"/>
+                <w:szCs w:val="21"/>
+              </w:rPr>
+            </w:pPr>
+            <w:r>
+              <w:rPr>
+                <w:rFonts w:ascii="Consolas" w:hAnsi="Consolas" w:cs="Consolas"/>
+                <w:color w:val="B3CCFF"/>
+                <w:sz w:val="21"/>
+                <w:szCs w:val="21"/>
+              </w:rPr>
+              <w:t>function</w:t>
+            </w:r>
+            <w:r>
+              <w:rPr>
+                <w:rFonts w:ascii="Consolas" w:hAnsi="Consolas" w:cs="Consolas"/>
+                <w:color w:val="FFFFFF"/>
+                <w:sz w:val="21"/>
+                <w:szCs w:val="21"/>
+              </w:rPr>
+              <w:t xml:space="preserve"> </w:t>
+            </w:r>
+            <w:proofErr w:type="gramStart"/>
+            <w:r>
+              <w:rPr>
+                <w:rFonts w:ascii="Consolas" w:hAnsi="Consolas" w:cs="Consolas"/>
+                <w:color w:val="FFFFFF"/>
+                <w:sz w:val="21"/>
+                <w:szCs w:val="21"/>
+              </w:rPr>
+              <w:t>greet</w:t>
+            </w:r>
+            <w:r>
+              <w:rPr>
+                <w:rFonts w:ascii="Consolas" w:hAnsi="Consolas" w:cs="Consolas"/>
+                <w:color w:val="E85D7F"/>
+                <w:sz w:val="21"/>
+                <w:szCs w:val="21"/>
+              </w:rPr>
+              <w:t>(</w:t>
+            </w:r>
+            <w:proofErr w:type="gramEnd"/>
+            <w:r>
+              <w:rPr>
+                <w:rFonts w:ascii="Consolas" w:hAnsi="Consolas" w:cs="Consolas"/>
+                <w:color w:val="FFFFFF"/>
+                <w:sz w:val="21"/>
+                <w:szCs w:val="21"/>
+              </w:rPr>
+              <w:t xml:space="preserve">name </w:t>
+            </w:r>
+            <w:r>
+              <w:rPr>
+                <w:rFonts w:ascii="Consolas" w:hAnsi="Consolas" w:cs="Consolas"/>
+                <w:color w:val="E85D7F"/>
+                <w:sz w:val="21"/>
+                <w:szCs w:val="21"/>
+              </w:rPr>
+              <w:t>=</w:t>
+            </w:r>
+            <w:r>
+              <w:rPr>
+                <w:rFonts w:ascii="Consolas" w:hAnsi="Consolas" w:cs="Consolas"/>
+                <w:color w:val="FFFFFF"/>
+                <w:sz w:val="21"/>
+                <w:szCs w:val="21"/>
+              </w:rPr>
+              <w:t xml:space="preserve"> </w:t>
+            </w:r>
+            <w:r>
+              <w:rPr>
+                <w:rFonts w:ascii="Consolas" w:hAnsi="Consolas" w:cs="Consolas"/>
+                <w:color w:val="FFE083"/>
+                <w:sz w:val="21"/>
+                <w:szCs w:val="21"/>
+              </w:rPr>
+              <w:t>'Anonymous'</w:t>
+            </w:r>
+            <w:r>
+              <w:rPr>
+                <w:rFonts w:ascii="Consolas" w:hAnsi="Consolas" w:cs="Consolas"/>
+                <w:color w:val="E85D7F"/>
+                <w:sz w:val="21"/>
+                <w:szCs w:val="21"/>
+              </w:rPr>
+              <w:t>)</w:t>
+            </w:r>
+            <w:r>
+              <w:rPr>
+                <w:rFonts w:ascii="Consolas" w:hAnsi="Consolas" w:cs="Consolas"/>
+                <w:color w:val="FFFFFF"/>
+                <w:sz w:val="21"/>
+                <w:szCs w:val="21"/>
+              </w:rPr>
+              <w:t xml:space="preserve"> </w:t>
+            </w:r>
+            <w:r>
+              <w:rPr>
+                <w:rFonts w:ascii="Consolas" w:hAnsi="Consolas" w:cs="Consolas"/>
+                <w:color w:val="E85D7F"/>
+                <w:sz w:val="21"/>
+                <w:szCs w:val="21"/>
+              </w:rPr>
+              <w:t>{</w:t>
+            </w:r>
+          </w:p>
+          <w:p>
+            <w:pPr>
+              <w:shd w:val="clear" w:color="auto" w:fill="1E1E1E"/>
+              <w:spacing w:line="330" w:lineRule="atLeast"/>
+              <w:rPr>
+                <w:rFonts w:ascii="Consolas" w:hAnsi="Consolas" w:cs="Consolas"/>
+                <w:color w:val="FFFFFF"/>
+                <w:sz w:val="21"/>
+                <w:szCs w:val="21"/>
+              </w:rPr>
+            </w:pPr>
+            <w:r>
+              <w:rPr>
+                <w:rFonts w:ascii="Consolas" w:hAnsi="Consolas" w:cs="Consolas"/>
+                <w:color w:val="FFFFFF"/>
+                <w:sz w:val="21"/>
+                <w:szCs w:val="21"/>
+              </w:rPr>
+              <w:t xml:space="preserve">  </w:t>
+            </w:r>
+            <w:proofErr w:type="gramStart"/>
+            <w:r>
+              <w:rPr>
+                <w:rFonts w:ascii="Consolas" w:hAnsi="Consolas" w:cs="Consolas"/>
+                <w:color w:val="FFFFFF"/>
+                <w:sz w:val="21"/>
+                <w:szCs w:val="21"/>
+              </w:rPr>
+              <w:t>console</w:t>
+            </w:r>
+            <w:r>
+              <w:rPr>
+                <w:rFonts w:ascii="Consolas" w:hAnsi="Consolas" w:cs="Consolas"/>
+                <w:color w:val="E85D7F"/>
+                <w:sz w:val="21"/>
+                <w:szCs w:val="21"/>
+              </w:rPr>
+              <w:t>.</w:t>
+            </w:r>
+            <w:r>
+              <w:rPr>
+                <w:rFonts w:ascii="Consolas" w:hAnsi="Consolas" w:cs="Consolas"/>
+                <w:color w:val="FFFFFF"/>
+                <w:sz w:val="21"/>
+                <w:szCs w:val="21"/>
+              </w:rPr>
+              <w:t>log</w:t>
+            </w:r>
+            <w:r>
+              <w:rPr>
+                <w:rFonts w:ascii="Consolas" w:hAnsi="Consolas" w:cs="Consolas"/>
+                <w:color w:val="E85D7F"/>
+                <w:sz w:val="21"/>
+                <w:szCs w:val="21"/>
+              </w:rPr>
+              <w:t>(</w:t>
+            </w:r>
+            <w:proofErr w:type="gramEnd"/>
+            <w:r>
+              <w:rPr>
+                <w:rFonts w:ascii="Consolas" w:hAnsi="Consolas" w:cs="Consolas"/>
+                <w:color w:val="FFE083"/>
+                <w:sz w:val="21"/>
+                <w:szCs w:val="21"/>
+              </w:rPr>
+              <w:t xml:space="preserve">`Hello, </w:t>
+            </w:r>
+            <w:r>
+              <w:rPr>
+                <w:rFonts w:ascii="Consolas" w:hAnsi="Consolas" w:cs="Consolas"/>
+                <w:color w:val="E85D7F"/>
+                <w:sz w:val="21"/>
+                <w:szCs w:val="21"/>
+              </w:rPr>
+              <w:t>${</w:t>
+            </w:r>
+            <w:r>
+              <w:rPr>
+                <w:rFonts w:ascii="Consolas" w:hAnsi="Consolas" w:cs="Consolas"/>
+                <w:color w:val="FFFFFF"/>
+                <w:sz w:val="21"/>
+                <w:szCs w:val="21"/>
+              </w:rPr>
+              <w:t>name</w:t>
+            </w:r>
+            <w:r>
+              <w:rPr>
+                <w:rFonts w:ascii="Consolas" w:hAnsi="Consolas" w:cs="Consolas"/>
+                <w:color w:val="E85D7F"/>
+                <w:sz w:val="21"/>
+                <w:szCs w:val="21"/>
+              </w:rPr>
+              <w:t>}</w:t>
+            </w:r>
+            <w:r>
+              <w:rPr>
+                <w:rFonts w:ascii="Consolas" w:hAnsi="Consolas" w:cs="Consolas"/>
+                <w:color w:val="FFE083"/>
+                <w:sz w:val="21"/>
+                <w:szCs w:val="21"/>
+              </w:rPr>
+              <w:t>!`</w:t>
+            </w:r>
+            <w:r>
+              <w:rPr>
+                <w:rFonts w:ascii="Consolas" w:hAnsi="Consolas" w:cs="Consolas"/>
+                <w:color w:val="E85D7F"/>
+                <w:sz w:val="21"/>
+                <w:szCs w:val="21"/>
+              </w:rPr>
+              <w:t>);</w:t>
+            </w:r>
+          </w:p>
+          <w:p>
+            <w:pPr>
+              <w:shd w:val="clear" w:color="auto" w:fill="1E1E1E"/>
+              <w:spacing w:line="330" w:lineRule="atLeast"/>
+              <w:rPr>
+                <w:rFonts w:ascii="Consolas" w:hAnsi="Consolas" w:cs="Consolas"/>
+                <w:color w:val="FFFFFF"/>
+                <w:sz w:val="21"/>
+                <w:szCs w:val="21"/>
+              </w:rPr>
+            </w:pPr>
+            <w:r>
+              <w:rPr>
+                <w:rFonts w:ascii="Consolas" w:hAnsi="Consolas" w:cs="Consolas"/>
+                <w:color w:val="E85D7F"/>
+                <w:sz w:val="21"/>
+                <w:szCs w:val="21"/>
+              </w:rPr>
+              <w:t>}</w:t>
+            </w:r>
+          </w:p>
+          <w:p>
+            <w:pPr>
+              <w:rPr>
+                <w:rFonts w:eastAsia="Times New Roman" w:cs="Times New Roman"/>
+                <w:color w:val="000000" w:themeColor="text1"/>
+              </w:rPr>
+            </w:pPr>
+          </w:p>
+        </w:tc>
+      </w:tr>
+    </w:tbl>
+    <w:p>
+      <w:pPr>
+        <w:rPr>
+          <w:rFonts w:eastAsia="Times New Roman" w:cs="Times New Roman"/>
+          <w:color w:val="000000" w:themeColor="text1"/>
+        </w:rPr>
+      </w:pPr>
+    </w:p>
+    <w:p>
+      <w:pPr>
+        <w:rPr>
+          <w:rFonts w:eastAsia="Times New Roman" w:cs="Times New Roman"/>
+          <w:color w:val="000000" w:themeColor="text1"/>
+        </w:rPr>
+      </w:pPr>
+    </w:p>
+    <w:p>
+      <w:pPr>
+        <w:pStyle w:val="ListParagraph"/>
+        <w:numPr>
+          <w:ilvl w:val="0"/>
+          <w:numId w:val="1"/>
+        </w:numPr>
+        <w:rPr>
+          <w:color w:val="000000" w:themeColor="text1"/>
+          <w:sz w:val="28"/>
+          <w:szCs w:val="28"/>
+        </w:rPr>
+      </w:pPr>
+      <w:r>
+        <w:rPr>
+          <w:color w:val="000000" w:themeColor="text1"/>
+          <w:sz w:val="28"/>
+          <w:szCs w:val="28"/>
+        </w:rPr>
+        <w:t>Inferring Return Types</w:t>
+      </w:r>
+    </w:p>
+    <w:p>
+      <w:pPr>
+        <w:pStyle w:val="ListParagraph"/>
+        <w:numPr>
+          <w:ilvl w:val="1"/>
+          <w:numId w:val="5"/>
+        </w:numPr>
+        <w:rPr>
+          <w:rFonts w:eastAsia="Times New Roman" w:cs="Times New Roman"/>
+          <w:color w:val="000000" w:themeColor="text1"/>
+        </w:rPr>
+      </w:pPr>
+      <w:r>
+        <w:rPr>
+          <w:rFonts w:ascii="AppleSystemUIFont" w:hAnsi="AppleSystemUIFont" w:cs="AppleSystemUIFont"/>
+          <w:lang w:val="en-US"/>
+        </w:rPr>
+        <w:t>TypeScript can also infer the types of values returned by functions</w:t>
+      </w:r>
+    </w:p>
     <w:p>
       <w:pPr>
         <w:rPr>
@@ -4731,7 +5800,7 @@
   <w:abstractNum w:abstractNumId="0" w15:restartNumberingAfterBreak="0">
     <w:nsid w:val="11BF0D1B"/>
     <w:multiLevelType w:val="hybridMultilevel"/>
-    <w:tmpl w:val="ACACBD74"/>
+    <w:tmpl w:val="27C4F2E4"/>
     <w:lvl w:ilvl="0" w:tplc="04090011">
       <w:start w:val="1"/>
       <w:numFmt w:val="decimal"/>
@@ -4907,9 +5976,9 @@
     </w:lvl>
   </w:abstractNum>
   <w:abstractNum w:abstractNumId="2" w15:restartNumberingAfterBreak="0">
-    <w:nsid w:val="63324A70"/>
+    <w:nsid w:val="4298797D"/>
     <w:multiLevelType w:val="hybridMultilevel"/>
-    <w:tmpl w:val="0D0E1E98"/>
+    <w:tmpl w:val="ACACBD74"/>
     <w:lvl w:ilvl="0" w:tplc="04090011">
       <w:start w:val="1"/>
       <w:numFmt w:val="decimal"/>
@@ -4996,9 +6065,9 @@
     </w:lvl>
   </w:abstractNum>
   <w:abstractNum w:abstractNumId="3" w15:restartNumberingAfterBreak="0">
-    <w:nsid w:val="6F961FB5"/>
+    <w:nsid w:val="63324A70"/>
     <w:multiLevelType w:val="hybridMultilevel"/>
-    <w:tmpl w:val="E4ECDC18"/>
+    <w:tmpl w:val="0D0E1E98"/>
     <w:lvl w:ilvl="0" w:tplc="04090011">
       <w:start w:val="1"/>
       <w:numFmt w:val="decimal"/>
@@ -5084,17 +6153,109 @@
       </w:pPr>
     </w:lvl>
   </w:abstractNum>
+  <w:abstractNum w:abstractNumId="4" w15:restartNumberingAfterBreak="0">
+    <w:nsid w:val="6F961FB5"/>
+    <w:multiLevelType w:val="hybridMultilevel"/>
+    <w:tmpl w:val="E4ECDC18"/>
+    <w:lvl w:ilvl="0" w:tplc="04090011">
+      <w:start w:val="1"/>
+      <w:numFmt w:val="decimal"/>
+      <w:lvlText w:val="%1)"/>
+      <w:lvlJc w:val="left"/>
+      <w:pPr>
+        <w:ind w:left="720" w:hanging="360"/>
+      </w:pPr>
+      <w:rPr>
+        <w:rFonts w:hint="default"/>
+      </w:rPr>
+    </w:lvl>
+    <w:lvl w:ilvl="1" w:tplc="04090019">
+      <w:start w:val="1"/>
+      <w:numFmt w:val="lowerLetter"/>
+      <w:lvlText w:val="%2."/>
+      <w:lvlJc w:val="left"/>
+      <w:pPr>
+        <w:ind w:left="1440" w:hanging="360"/>
+      </w:pPr>
+    </w:lvl>
+    <w:lvl w:ilvl="2" w:tplc="0409001B">
+      <w:start w:val="1"/>
+      <w:numFmt w:val="lowerRoman"/>
+      <w:lvlText w:val="%3."/>
+      <w:lvlJc w:val="right"/>
+      <w:pPr>
+        <w:ind w:left="2160" w:hanging="180"/>
+      </w:pPr>
+    </w:lvl>
+    <w:lvl w:ilvl="3" w:tplc="0409000F" w:tentative="1">
+      <w:start w:val="1"/>
+      <w:numFmt w:val="decimal"/>
+      <w:lvlText w:val="%4."/>
+      <w:lvlJc w:val="left"/>
+      <w:pPr>
+        <w:ind w:left="2880" w:hanging="360"/>
+      </w:pPr>
+    </w:lvl>
+    <w:lvl w:ilvl="4" w:tplc="04090019" w:tentative="1">
+      <w:start w:val="1"/>
+      <w:numFmt w:val="lowerLetter"/>
+      <w:lvlText w:val="%5."/>
+      <w:lvlJc w:val="left"/>
+      <w:pPr>
+        <w:ind w:left="3600" w:hanging="360"/>
+      </w:pPr>
+    </w:lvl>
+    <w:lvl w:ilvl="5" w:tplc="0409001B" w:tentative="1">
+      <w:start w:val="1"/>
+      <w:numFmt w:val="lowerRoman"/>
+      <w:lvlText w:val="%6."/>
+      <w:lvlJc w:val="right"/>
+      <w:pPr>
+        <w:ind w:left="4320" w:hanging="180"/>
+      </w:pPr>
+    </w:lvl>
+    <w:lvl w:ilvl="6" w:tplc="0409000F" w:tentative="1">
+      <w:start w:val="1"/>
+      <w:numFmt w:val="decimal"/>
+      <w:lvlText w:val="%7."/>
+      <w:lvlJc w:val="left"/>
+      <w:pPr>
+        <w:ind w:left="5040" w:hanging="360"/>
+      </w:pPr>
+    </w:lvl>
+    <w:lvl w:ilvl="7" w:tplc="04090019" w:tentative="1">
+      <w:start w:val="1"/>
+      <w:numFmt w:val="lowerLetter"/>
+      <w:lvlText w:val="%8."/>
+      <w:lvlJc w:val="left"/>
+      <w:pPr>
+        <w:ind w:left="5760" w:hanging="360"/>
+      </w:pPr>
+    </w:lvl>
+    <w:lvl w:ilvl="8" w:tplc="0409001B" w:tentative="1">
+      <w:start w:val="1"/>
+      <w:numFmt w:val="lowerRoman"/>
+      <w:lvlText w:val="%9."/>
+      <w:lvlJc w:val="right"/>
+      <w:pPr>
+        <w:ind w:left="6480" w:hanging="180"/>
+      </w:pPr>
+    </w:lvl>
+  </w:abstractNum>
   <w:num w:numId="1">
     <w:abstractNumId w:val="0"/>
   </w:num>
   <w:num w:numId="2">
-    <w:abstractNumId w:val="2"/>
+    <w:abstractNumId w:val="3"/>
   </w:num>
   <w:num w:numId="3">
-    <w:abstractNumId w:val="3"/>
+    <w:abstractNumId w:val="4"/>
   </w:num>
   <w:num w:numId="4">
     <w:abstractNumId w:val="1"/>
+  </w:num>
+  <w:num w:numId="5">
+    <w:abstractNumId w:val="2"/>
   </w:num>
 </w:numbering>
 </file>

</xml_diff>

<commit_message>
feat: Add progress #31 'Learn Typescript'
</commit_message>
<xml_diff>
--- a/learn-typescript/chapter_2/Chatper 2 - Functions.docx
+++ b/learn-typescript/chapter_2/Chatper 2 - Functions.docx
@@ -5779,6 +5779,52 @@
     </w:p>
     <w:p>
       <w:pPr>
+        <w:pStyle w:val="ListParagraph"/>
+        <w:numPr>
+          <w:ilvl w:val="1"/>
+          <w:numId w:val="5"/>
+        </w:numPr>
+        <w:rPr>
+          <w:rFonts w:eastAsia="Times New Roman" w:cs="Times New Roman"/>
+          <w:color w:val="000000" w:themeColor="text1"/>
+        </w:rPr>
+      </w:pPr>
+      <w:r>
+        <w:rPr>
+          <w:rFonts w:eastAsia="Times New Roman" w:cs="Segoe UI"/>
+          <w:color w:val="000000" w:themeColor="text1"/>
+          <w:shd w:val="clear" w:color="auto" w:fill="FFFFFF"/>
+        </w:rPr>
+        <w:t>It does this by looking at the types of the values after a function’s </w:t>
+      </w:r>
+      <w:r>
+        <w:rPr>
+          <w:rFonts w:eastAsia="Times New Roman" w:cs="Courier New"/>
+          <w:color w:val="000000" w:themeColor="text1"/>
+          <w:shd w:val="clear" w:color="auto" w:fill="EAE9ED"/>
+        </w:rPr>
+        <w:t>return</w:t>
+      </w:r>
+      <w:r>
+        <w:rPr>
+          <w:rFonts w:eastAsia="Times New Roman" w:cs="Segoe UI"/>
+          <w:color w:val="000000" w:themeColor="text1"/>
+          <w:shd w:val="clear" w:color="auto" w:fill="FFFFFF"/>
+        </w:rPr>
+        <w:t> statements.</w:t>
+      </w:r>
+    </w:p>
+    <w:p>
+      <w:pPr>
+        <w:rPr>
+          <w:rFonts w:eastAsia="Times New Roman" w:cs="Times New Roman"/>
+          <w:color w:val="000000" w:themeColor="text1"/>
+        </w:rPr>
+      </w:pPr>
+    </w:p>
+    <w:p>
+      <w:pPr>
+        <w:ind w:left="1080"/>
         <w:rPr>
           <w:rFonts w:eastAsia="Times New Roman" w:cs="Times New Roman"/>
           <w:color w:val="000000" w:themeColor="text1"/>

</xml_diff>

<commit_message>
feat: Add progress #33 'Learn Typescript'
</commit_message>
<xml_diff>
--- a/learn-typescript/chapter_2/Chatper 2 - Functions.docx
+++ b/learn-typescript/chapter_2/Chatper 2 - Functions.docx
@@ -6222,6 +6222,518 @@
         </w:rPr>
       </w:pPr>
     </w:p>
+    <w:tbl>
+      <w:tblPr>
+        <w:tblStyle w:val="TableGrid"/>
+        <w:tblW w:w="0" w:type="auto"/>
+        <w:tblLook w:val="04A0" w:firstRow="1" w:lastRow="0" w:firstColumn="1" w:lastColumn="0" w:noHBand="0" w:noVBand="1"/>
+      </w:tblPr>
+      <w:tblGrid>
+        <w:gridCol w:w="9350"/>
+      </w:tblGrid>
+      <w:tr>
+        <w:tc>
+          <w:tcPr>
+            <w:tcW w:w="9350" w:type="dxa"/>
+          </w:tcPr>
+          <w:p>
+            <w:pPr>
+              <w:shd w:val="clear" w:color="auto" w:fill="1E1E1E"/>
+              <w:spacing w:line="330" w:lineRule="atLeast"/>
+              <w:rPr>
+                <w:rFonts w:ascii="Consolas" w:hAnsi="Consolas" w:cs="Consolas"/>
+                <w:color w:val="FFFFFF"/>
+                <w:sz w:val="21"/>
+                <w:szCs w:val="21"/>
+              </w:rPr>
+            </w:pPr>
+            <w:r>
+              <w:rPr>
+                <w:rFonts w:ascii="Consolas" w:hAnsi="Consolas" w:cs="Consolas"/>
+                <w:color w:val="B3CCFF"/>
+                <w:sz w:val="21"/>
+                <w:szCs w:val="21"/>
+              </w:rPr>
+              <w:t>const</w:t>
+            </w:r>
+            <w:r>
+              <w:rPr>
+                <w:rFonts w:ascii="Consolas" w:hAnsi="Consolas" w:cs="Consolas"/>
+                <w:color w:val="FFFFFF"/>
+                <w:sz w:val="21"/>
+                <w:szCs w:val="21"/>
+              </w:rPr>
+              <w:t xml:space="preserve"> createArrowGreeting </w:t>
+            </w:r>
+            <w:r>
+              <w:rPr>
+                <w:rFonts w:ascii="Consolas" w:hAnsi="Consolas" w:cs="Consolas"/>
+                <w:color w:val="E85D7F"/>
+                <w:sz w:val="21"/>
+                <w:szCs w:val="21"/>
+              </w:rPr>
+              <w:t>=</w:t>
+            </w:r>
+            <w:r>
+              <w:rPr>
+                <w:rFonts w:ascii="Consolas" w:hAnsi="Consolas" w:cs="Consolas"/>
+                <w:color w:val="FFFFFF"/>
+                <w:sz w:val="21"/>
+                <w:szCs w:val="21"/>
+              </w:rPr>
+              <w:t xml:space="preserve"> </w:t>
+            </w:r>
+            <w:r>
+              <w:rPr>
+                <w:rFonts w:ascii="Consolas" w:hAnsi="Consolas" w:cs="Consolas"/>
+                <w:color w:val="E85D7F"/>
+                <w:sz w:val="21"/>
+                <w:szCs w:val="21"/>
+              </w:rPr>
+              <w:t>(</w:t>
+            </w:r>
+            <w:r>
+              <w:rPr>
+                <w:rFonts w:ascii="Consolas" w:hAnsi="Consolas" w:cs="Consolas"/>
+                <w:color w:val="FFFFFF"/>
+                <w:sz w:val="21"/>
+                <w:szCs w:val="21"/>
+              </w:rPr>
+              <w:t xml:space="preserve">name?: </w:t>
+            </w:r>
+            <w:r>
+              <w:rPr>
+                <w:rFonts w:ascii="Consolas" w:hAnsi="Consolas" w:cs="Consolas"/>
+                <w:color w:val="B3CCFF"/>
+                <w:sz w:val="21"/>
+                <w:szCs w:val="21"/>
+              </w:rPr>
+              <w:t>string</w:t>
+            </w:r>
+            <w:r>
+              <w:rPr>
+                <w:rFonts w:ascii="Consolas" w:hAnsi="Consolas" w:cs="Consolas"/>
+                <w:color w:val="E85D7F"/>
+                <w:sz w:val="21"/>
+                <w:szCs w:val="21"/>
+              </w:rPr>
+              <w:t>):</w:t>
+            </w:r>
+            <w:r>
+              <w:rPr>
+                <w:rFonts w:ascii="Consolas" w:hAnsi="Consolas" w:cs="Consolas"/>
+                <w:color w:val="FFFFFF"/>
+                <w:sz w:val="21"/>
+                <w:szCs w:val="21"/>
+              </w:rPr>
+              <w:t xml:space="preserve"> </w:t>
+            </w:r>
+            <w:r>
+              <w:rPr>
+                <w:rFonts w:ascii="Consolas" w:hAnsi="Consolas" w:cs="Consolas"/>
+                <w:color w:val="B3CCFF"/>
+                <w:sz w:val="21"/>
+                <w:szCs w:val="21"/>
+              </w:rPr>
+              <w:t>string</w:t>
+            </w:r>
+            <w:r>
+              <w:rPr>
+                <w:rFonts w:ascii="Consolas" w:hAnsi="Consolas" w:cs="Consolas"/>
+                <w:color w:val="FFFFFF"/>
+                <w:sz w:val="21"/>
+                <w:szCs w:val="21"/>
+              </w:rPr>
+              <w:t xml:space="preserve"> </w:t>
+            </w:r>
+            <w:r>
+              <w:rPr>
+                <w:rFonts w:ascii="Consolas" w:hAnsi="Consolas" w:cs="Consolas"/>
+                <w:color w:val="E85D7F"/>
+                <w:sz w:val="21"/>
+                <w:szCs w:val="21"/>
+              </w:rPr>
+              <w:t>=&gt;</w:t>
+            </w:r>
+            <w:r>
+              <w:rPr>
+                <w:rFonts w:ascii="Consolas" w:hAnsi="Consolas" w:cs="Consolas"/>
+                <w:color w:val="FFFFFF"/>
+                <w:sz w:val="21"/>
+                <w:szCs w:val="21"/>
+              </w:rPr>
+              <w:t xml:space="preserve"> </w:t>
+            </w:r>
+            <w:r>
+              <w:rPr>
+                <w:rFonts w:ascii="Consolas" w:hAnsi="Consolas" w:cs="Consolas"/>
+                <w:color w:val="E85D7F"/>
+                <w:sz w:val="21"/>
+                <w:szCs w:val="21"/>
+              </w:rPr>
+              <w:t>{</w:t>
+            </w:r>
+          </w:p>
+          <w:p>
+            <w:pPr>
+              <w:shd w:val="clear" w:color="auto" w:fill="1E1E1E"/>
+              <w:spacing w:line="330" w:lineRule="atLeast"/>
+              <w:rPr>
+                <w:rFonts w:ascii="Consolas" w:hAnsi="Consolas" w:cs="Consolas"/>
+                <w:color w:val="FFFFFF"/>
+                <w:sz w:val="21"/>
+                <w:szCs w:val="21"/>
+              </w:rPr>
+            </w:pPr>
+            <w:r>
+              <w:rPr>
+                <w:rFonts w:ascii="Consolas" w:hAnsi="Consolas" w:cs="Consolas"/>
+                <w:color w:val="FFFFFF"/>
+                <w:sz w:val="21"/>
+                <w:szCs w:val="21"/>
+              </w:rPr>
+              <w:t xml:space="preserve">    </w:t>
+            </w:r>
+            <w:r>
+              <w:rPr>
+                <w:rFonts w:ascii="Consolas" w:hAnsi="Consolas" w:cs="Consolas"/>
+                <w:color w:val="B3CCFF"/>
+                <w:sz w:val="21"/>
+                <w:szCs w:val="21"/>
+              </w:rPr>
+              <w:t>if</w:t>
+            </w:r>
+            <w:r>
+              <w:rPr>
+                <w:rFonts w:ascii="Consolas" w:hAnsi="Consolas" w:cs="Consolas"/>
+                <w:color w:val="FFFFFF"/>
+                <w:sz w:val="21"/>
+                <w:szCs w:val="21"/>
+              </w:rPr>
+              <w:t xml:space="preserve"> </w:t>
+            </w:r>
+            <w:r>
+              <w:rPr>
+                <w:rFonts w:ascii="Consolas" w:hAnsi="Consolas" w:cs="Consolas"/>
+                <w:color w:val="E85D7F"/>
+                <w:sz w:val="21"/>
+                <w:szCs w:val="21"/>
+              </w:rPr>
+              <w:t>(</w:t>
+            </w:r>
+            <w:r>
+              <w:rPr>
+                <w:rFonts w:ascii="Consolas" w:hAnsi="Consolas" w:cs="Consolas"/>
+                <w:color w:val="FFFFFF"/>
+                <w:sz w:val="21"/>
+                <w:szCs w:val="21"/>
+              </w:rPr>
+              <w:t>name</w:t>
+            </w:r>
+            <w:r>
+              <w:rPr>
+                <w:rFonts w:ascii="Consolas" w:hAnsi="Consolas" w:cs="Consolas"/>
+                <w:color w:val="E85D7F"/>
+                <w:sz w:val="21"/>
+                <w:szCs w:val="21"/>
+              </w:rPr>
+              <w:t>)</w:t>
+            </w:r>
+            <w:r>
+              <w:rPr>
+                <w:rFonts w:ascii="Consolas" w:hAnsi="Consolas" w:cs="Consolas"/>
+                <w:color w:val="FFFFFF"/>
+                <w:sz w:val="21"/>
+                <w:szCs w:val="21"/>
+              </w:rPr>
+              <w:t xml:space="preserve"> </w:t>
+            </w:r>
+            <w:r>
+              <w:rPr>
+                <w:rFonts w:ascii="Consolas" w:hAnsi="Consolas" w:cs="Consolas"/>
+                <w:color w:val="E85D7F"/>
+                <w:sz w:val="21"/>
+                <w:szCs w:val="21"/>
+              </w:rPr>
+              <w:t>{</w:t>
+            </w:r>
+          </w:p>
+          <w:p>
+            <w:pPr>
+              <w:shd w:val="clear" w:color="auto" w:fill="1E1E1E"/>
+              <w:spacing w:line="330" w:lineRule="atLeast"/>
+              <w:rPr>
+                <w:rFonts w:ascii="Consolas" w:hAnsi="Consolas" w:cs="Consolas"/>
+                <w:color w:val="FFFFFF"/>
+                <w:sz w:val="21"/>
+                <w:szCs w:val="21"/>
+              </w:rPr>
+            </w:pPr>
+            <w:r>
+              <w:rPr>
+                <w:rFonts w:ascii="Consolas" w:hAnsi="Consolas" w:cs="Consolas"/>
+                <w:color w:val="FFFFFF"/>
+                <w:sz w:val="21"/>
+                <w:szCs w:val="21"/>
+              </w:rPr>
+              <w:t xml:space="preserve">        </w:t>
+            </w:r>
+            <w:r>
+              <w:rPr>
+                <w:rFonts w:ascii="Consolas" w:hAnsi="Consolas" w:cs="Consolas"/>
+                <w:color w:val="B3CCFF"/>
+                <w:sz w:val="21"/>
+                <w:szCs w:val="21"/>
+              </w:rPr>
+              <w:t>return</w:t>
+            </w:r>
+            <w:r>
+              <w:rPr>
+                <w:rFonts w:ascii="Consolas" w:hAnsi="Consolas" w:cs="Consolas"/>
+                <w:color w:val="FFFFFF"/>
+                <w:sz w:val="21"/>
+                <w:szCs w:val="21"/>
+              </w:rPr>
+              <w:t xml:space="preserve"> </w:t>
+            </w:r>
+            <w:r>
+              <w:rPr>
+                <w:rFonts w:ascii="Consolas" w:hAnsi="Consolas" w:cs="Consolas"/>
+                <w:color w:val="FFE083"/>
+                <w:sz w:val="21"/>
+                <w:szCs w:val="21"/>
+              </w:rPr>
+              <w:t xml:space="preserve">`Hello, </w:t>
+            </w:r>
+            <w:r>
+              <w:rPr>
+                <w:rFonts w:ascii="Consolas" w:hAnsi="Consolas" w:cs="Consolas"/>
+                <w:color w:val="E85D7F"/>
+                <w:sz w:val="21"/>
+                <w:szCs w:val="21"/>
+              </w:rPr>
+              <w:t>${</w:t>
+            </w:r>
+            <w:r>
+              <w:rPr>
+                <w:rFonts w:ascii="Consolas" w:hAnsi="Consolas" w:cs="Consolas"/>
+                <w:color w:val="FFFFFF"/>
+                <w:sz w:val="21"/>
+                <w:szCs w:val="21"/>
+              </w:rPr>
+              <w:t>name</w:t>
+            </w:r>
+            <w:r>
+              <w:rPr>
+                <w:rFonts w:ascii="Consolas" w:hAnsi="Consolas" w:cs="Consolas"/>
+                <w:color w:val="E85D7F"/>
+                <w:sz w:val="21"/>
+                <w:szCs w:val="21"/>
+              </w:rPr>
+              <w:t>}</w:t>
+            </w:r>
+            <w:r>
+              <w:rPr>
+                <w:rFonts w:ascii="Consolas" w:hAnsi="Consolas" w:cs="Consolas"/>
+                <w:color w:val="FFE083"/>
+                <w:sz w:val="21"/>
+                <w:szCs w:val="21"/>
+              </w:rPr>
+              <w:t>!`</w:t>
+            </w:r>
+            <w:r>
+              <w:rPr>
+                <w:rFonts w:ascii="Consolas" w:hAnsi="Consolas" w:cs="Consolas"/>
+                <w:color w:val="E85D7F"/>
+                <w:sz w:val="21"/>
+                <w:szCs w:val="21"/>
+              </w:rPr>
+              <w:t>;</w:t>
+            </w:r>
+          </w:p>
+          <w:p>
+            <w:pPr>
+              <w:shd w:val="clear" w:color="auto" w:fill="1E1E1E"/>
+              <w:spacing w:line="330" w:lineRule="atLeast"/>
+              <w:rPr>
+                <w:rFonts w:ascii="Consolas" w:hAnsi="Consolas" w:cs="Consolas"/>
+                <w:color w:val="FFFFFF"/>
+                <w:sz w:val="21"/>
+                <w:szCs w:val="21"/>
+              </w:rPr>
+            </w:pPr>
+            <w:r>
+              <w:rPr>
+                <w:rFonts w:ascii="Consolas" w:hAnsi="Consolas" w:cs="Consolas"/>
+                <w:color w:val="FFFFFF"/>
+                <w:sz w:val="21"/>
+                <w:szCs w:val="21"/>
+              </w:rPr>
+              <w:t xml:space="preserve">    </w:t>
+            </w:r>
+            <w:r>
+              <w:rPr>
+                <w:rFonts w:ascii="Consolas" w:hAnsi="Consolas" w:cs="Consolas"/>
+                <w:color w:val="E85D7F"/>
+                <w:sz w:val="21"/>
+                <w:szCs w:val="21"/>
+              </w:rPr>
+              <w:t>}</w:t>
+            </w:r>
+          </w:p>
+          <w:p>
+            <w:pPr>
+              <w:shd w:val="clear" w:color="auto" w:fill="1E1E1E"/>
+              <w:spacing w:line="330" w:lineRule="atLeast"/>
+              <w:rPr>
+                <w:rFonts w:ascii="Consolas" w:hAnsi="Consolas" w:cs="Consolas"/>
+                <w:color w:val="FFFFFF"/>
+                <w:sz w:val="21"/>
+                <w:szCs w:val="21"/>
+              </w:rPr>
+            </w:pPr>
+            <w:r>
+              <w:rPr>
+                <w:rFonts w:ascii="Consolas" w:hAnsi="Consolas" w:cs="Consolas"/>
+                <w:color w:val="FFFFFF"/>
+                <w:sz w:val="21"/>
+                <w:szCs w:val="21"/>
+              </w:rPr>
+              <w:t xml:space="preserve"> </w:t>
+            </w:r>
+          </w:p>
+          <w:p>
+            <w:pPr>
+              <w:shd w:val="clear" w:color="auto" w:fill="1E1E1E"/>
+              <w:spacing w:line="330" w:lineRule="atLeast"/>
+              <w:rPr>
+                <w:rFonts w:ascii="Consolas" w:hAnsi="Consolas" w:cs="Consolas"/>
+                <w:color w:val="FFFFFF"/>
+                <w:sz w:val="21"/>
+                <w:szCs w:val="21"/>
+              </w:rPr>
+            </w:pPr>
+            <w:r>
+              <w:rPr>
+                <w:rFonts w:ascii="Consolas" w:hAnsi="Consolas" w:cs="Consolas"/>
+                <w:color w:val="FFFFFF"/>
+                <w:sz w:val="21"/>
+                <w:szCs w:val="21"/>
+              </w:rPr>
+              <w:t xml:space="preserve">    </w:t>
+            </w:r>
+            <w:r>
+              <w:rPr>
+                <w:rFonts w:ascii="Consolas" w:hAnsi="Consolas" w:cs="Consolas"/>
+                <w:color w:val="B3CCFF"/>
+                <w:sz w:val="21"/>
+                <w:szCs w:val="21"/>
+              </w:rPr>
+              <w:t>return</w:t>
+            </w:r>
+            <w:r>
+              <w:rPr>
+                <w:rFonts w:ascii="Consolas" w:hAnsi="Consolas" w:cs="Consolas"/>
+                <w:color w:val="FFFFFF"/>
+                <w:sz w:val="21"/>
+                <w:szCs w:val="21"/>
+              </w:rPr>
+              <w:t xml:space="preserve"> </w:t>
+            </w:r>
+            <w:r>
+              <w:rPr>
+                <w:rFonts w:ascii="Consolas" w:hAnsi="Consolas" w:cs="Consolas"/>
+                <w:color w:val="B3CCFF"/>
+                <w:sz w:val="21"/>
+                <w:szCs w:val="21"/>
+              </w:rPr>
+              <w:t>undefined</w:t>
+            </w:r>
+            <w:r>
+              <w:rPr>
+                <w:rFonts w:ascii="Consolas" w:hAnsi="Consolas" w:cs="Consolas"/>
+                <w:color w:val="E85D7F"/>
+                <w:sz w:val="21"/>
+                <w:szCs w:val="21"/>
+              </w:rPr>
+              <w:t>;</w:t>
+            </w:r>
+          </w:p>
+          <w:p>
+            <w:pPr>
+              <w:shd w:val="clear" w:color="auto" w:fill="1E1E1E"/>
+              <w:spacing w:line="330" w:lineRule="atLeast"/>
+              <w:rPr>
+                <w:rFonts w:ascii="Consolas" w:hAnsi="Consolas" w:cs="Consolas"/>
+                <w:color w:val="FFFFFF"/>
+                <w:sz w:val="21"/>
+                <w:szCs w:val="21"/>
+              </w:rPr>
+            </w:pPr>
+            <w:r>
+              <w:rPr>
+                <w:rFonts w:ascii="Consolas" w:hAnsi="Consolas" w:cs="Consolas"/>
+                <w:color w:val="FFFFFF"/>
+                <w:sz w:val="21"/>
+                <w:szCs w:val="21"/>
+              </w:rPr>
+              <w:t xml:space="preserve">    </w:t>
+            </w:r>
+            <w:r>
+              <w:rPr>
+                <w:rFonts w:ascii="Consolas" w:hAnsi="Consolas" w:cs="Consolas"/>
+                <w:color w:val="939598"/>
+                <w:sz w:val="21"/>
+                <w:szCs w:val="21"/>
+              </w:rPr>
+              <w:t>// Typescript Error: Type 'undefined' is not assignable to type 'string'.</w:t>
+            </w:r>
+          </w:p>
+          <w:p>
+            <w:pPr>
+              <w:shd w:val="clear" w:color="auto" w:fill="1E1E1E"/>
+              <w:spacing w:line="330" w:lineRule="atLeast"/>
+              <w:rPr>
+                <w:rFonts w:ascii="Consolas" w:hAnsi="Consolas" w:cs="Consolas"/>
+                <w:color w:val="FFFFFF"/>
+                <w:sz w:val="21"/>
+                <w:szCs w:val="21"/>
+              </w:rPr>
+            </w:pPr>
+            <w:r>
+              <w:rPr>
+                <w:rFonts w:ascii="Consolas" w:hAnsi="Consolas" w:cs="Consolas"/>
+                <w:color w:val="E85D7F"/>
+                <w:sz w:val="21"/>
+                <w:szCs w:val="21"/>
+              </w:rPr>
+              <w:t>};</w:t>
+            </w:r>
+          </w:p>
+          <w:p>
+            <w:pPr>
+              <w:rPr>
+                <w:rFonts w:eastAsia="Times New Roman" w:cs="Times New Roman"/>
+              </w:rPr>
+            </w:pPr>
+          </w:p>
+        </w:tc>
+      </w:tr>
+    </w:tbl>
+    <w:p>
+      <w:pPr>
+        <w:rPr>
+          <w:rFonts w:eastAsia="Times New Roman" w:cs="Times New Roman"/>
+        </w:rPr>
+      </w:pPr>
+    </w:p>
+    <w:p>
+      <w:pPr>
+        <w:rPr>
+          <w:rFonts w:eastAsia="Times New Roman" w:cs="Times New Roman"/>
+        </w:rPr>
+      </w:pPr>
+    </w:p>
     <w:p>
       <w:pPr>
         <w:rPr>
@@ -6256,6 +6768,1930 @@
           <w:tcPr>
             <w:tcW w:w="9350" w:type="dxa"/>
           </w:tcPr>
+          <w:p>
+            <w:pPr>
+              <w:shd w:val="clear" w:color="auto" w:fill="1E1E1E"/>
+              <w:spacing w:line="330" w:lineRule="atLeast"/>
+              <w:rPr>
+                <w:rFonts w:ascii="Consolas" w:hAnsi="Consolas" w:cs="Consolas"/>
+                <w:color w:val="FFFFFF"/>
+                <w:sz w:val="21"/>
+                <w:szCs w:val="21"/>
+              </w:rPr>
+            </w:pPr>
+            <w:r>
+              <w:rPr>
+                <w:rFonts w:ascii="Consolas" w:hAnsi="Consolas" w:cs="Consolas"/>
+                <w:color w:val="B3CCFF"/>
+                <w:sz w:val="21"/>
+                <w:szCs w:val="21"/>
+              </w:rPr>
+              <w:t>import</w:t>
+            </w:r>
+            <w:r>
+              <w:rPr>
+                <w:rFonts w:ascii="Consolas" w:hAnsi="Consolas" w:cs="Consolas"/>
+                <w:color w:val="FFFFFF"/>
+                <w:sz w:val="21"/>
+                <w:szCs w:val="21"/>
+              </w:rPr>
+              <w:t xml:space="preserve"> </w:t>
+            </w:r>
+            <w:r>
+              <w:rPr>
+                <w:rFonts w:ascii="Consolas" w:hAnsi="Consolas" w:cs="Consolas"/>
+                <w:color w:val="E85D7F"/>
+                <w:sz w:val="21"/>
+                <w:szCs w:val="21"/>
+              </w:rPr>
+              <w:t>{</w:t>
+            </w:r>
+            <w:r>
+              <w:rPr>
+                <w:rFonts w:ascii="Consolas" w:hAnsi="Consolas" w:cs="Consolas"/>
+                <w:color w:val="FFFFFF"/>
+                <w:sz w:val="21"/>
+                <w:szCs w:val="21"/>
+              </w:rPr>
+              <w:t>getUserChoice</w:t>
+            </w:r>
+            <w:r>
+              <w:rPr>
+                <w:rFonts w:ascii="Consolas" w:hAnsi="Consolas" w:cs="Consolas"/>
+                <w:color w:val="E85D7F"/>
+                <w:sz w:val="21"/>
+                <w:szCs w:val="21"/>
+              </w:rPr>
+              <w:t>,</w:t>
+            </w:r>
+            <w:r>
+              <w:rPr>
+                <w:rFonts w:ascii="Consolas" w:hAnsi="Consolas" w:cs="Consolas"/>
+                <w:color w:val="FFFFFF"/>
+                <w:sz w:val="21"/>
+                <w:szCs w:val="21"/>
+              </w:rPr>
+              <w:t>f1</w:t>
+            </w:r>
+            <w:r>
+              <w:rPr>
+                <w:rFonts w:ascii="Consolas" w:hAnsi="Consolas" w:cs="Consolas"/>
+                <w:color w:val="E85D7F"/>
+                <w:sz w:val="21"/>
+                <w:szCs w:val="21"/>
+              </w:rPr>
+              <w:t>,</w:t>
+            </w:r>
+            <w:r>
+              <w:rPr>
+                <w:rFonts w:ascii="Consolas" w:hAnsi="Consolas" w:cs="Consolas"/>
+                <w:color w:val="FFFFFF"/>
+                <w:sz w:val="21"/>
+                <w:szCs w:val="21"/>
+              </w:rPr>
+              <w:t>f2</w:t>
+            </w:r>
+            <w:r>
+              <w:rPr>
+                <w:rFonts w:ascii="Consolas" w:hAnsi="Consolas" w:cs="Consolas"/>
+                <w:color w:val="E85D7F"/>
+                <w:sz w:val="21"/>
+                <w:szCs w:val="21"/>
+              </w:rPr>
+              <w:t>,</w:t>
+            </w:r>
+            <w:r>
+              <w:rPr>
+                <w:rFonts w:ascii="Consolas" w:hAnsi="Consolas" w:cs="Consolas"/>
+                <w:color w:val="FFFFFF"/>
+                <w:sz w:val="21"/>
+                <w:szCs w:val="21"/>
+              </w:rPr>
+              <w:t>f3</w:t>
+            </w:r>
+            <w:r>
+              <w:rPr>
+                <w:rFonts w:ascii="Consolas" w:hAnsi="Consolas" w:cs="Consolas"/>
+                <w:color w:val="E85D7F"/>
+                <w:sz w:val="21"/>
+                <w:szCs w:val="21"/>
+              </w:rPr>
+              <w:t>,</w:t>
+            </w:r>
+            <w:r>
+              <w:rPr>
+                <w:rFonts w:ascii="Consolas" w:hAnsi="Consolas" w:cs="Consolas"/>
+                <w:color w:val="FFFFFF"/>
+                <w:sz w:val="21"/>
+                <w:szCs w:val="21"/>
+              </w:rPr>
+              <w:t>f4</w:t>
+            </w:r>
+            <w:r>
+              <w:rPr>
+                <w:rFonts w:ascii="Consolas" w:hAnsi="Consolas" w:cs="Consolas"/>
+                <w:color w:val="E85D7F"/>
+                <w:sz w:val="21"/>
+                <w:szCs w:val="21"/>
+              </w:rPr>
+              <w:t>,</w:t>
+            </w:r>
+            <w:r>
+              <w:rPr>
+                <w:rFonts w:ascii="Consolas" w:hAnsi="Consolas" w:cs="Consolas"/>
+                <w:color w:val="FFFFFF"/>
+                <w:sz w:val="21"/>
+                <w:szCs w:val="21"/>
+              </w:rPr>
+              <w:t>f5</w:t>
+            </w:r>
+            <w:r>
+              <w:rPr>
+                <w:rFonts w:ascii="Consolas" w:hAnsi="Consolas" w:cs="Consolas"/>
+                <w:color w:val="E85D7F"/>
+                <w:sz w:val="21"/>
+                <w:szCs w:val="21"/>
+              </w:rPr>
+              <w:t>,</w:t>
+            </w:r>
+            <w:r>
+              <w:rPr>
+                <w:rFonts w:ascii="Consolas" w:hAnsi="Consolas" w:cs="Consolas"/>
+                <w:color w:val="FFFFFF"/>
+                <w:sz w:val="21"/>
+                <w:szCs w:val="21"/>
+              </w:rPr>
+              <w:t>f6</w:t>
+            </w:r>
+            <w:r>
+              <w:rPr>
+                <w:rFonts w:ascii="Consolas" w:hAnsi="Consolas" w:cs="Consolas"/>
+                <w:color w:val="E85D7F"/>
+                <w:sz w:val="21"/>
+                <w:szCs w:val="21"/>
+              </w:rPr>
+              <w:t>,</w:t>
+            </w:r>
+            <w:r>
+              <w:rPr>
+                <w:rFonts w:ascii="Consolas" w:hAnsi="Consolas" w:cs="Consolas"/>
+                <w:color w:val="FFFFFF"/>
+                <w:sz w:val="21"/>
+                <w:szCs w:val="21"/>
+              </w:rPr>
+              <w:t>f7</w:t>
+            </w:r>
+            <w:r>
+              <w:rPr>
+                <w:rFonts w:ascii="Consolas" w:hAnsi="Consolas" w:cs="Consolas"/>
+                <w:color w:val="E85D7F"/>
+                <w:sz w:val="21"/>
+                <w:szCs w:val="21"/>
+              </w:rPr>
+              <w:t>,</w:t>
+            </w:r>
+            <w:r>
+              <w:rPr>
+                <w:rFonts w:ascii="Consolas" w:hAnsi="Consolas" w:cs="Consolas"/>
+                <w:color w:val="FFFFFF"/>
+                <w:sz w:val="21"/>
+                <w:szCs w:val="21"/>
+              </w:rPr>
+              <w:t>f8</w:t>
+            </w:r>
+            <w:r>
+              <w:rPr>
+                <w:rFonts w:ascii="Consolas" w:hAnsi="Consolas" w:cs="Consolas"/>
+                <w:color w:val="E85D7F"/>
+                <w:sz w:val="21"/>
+                <w:szCs w:val="21"/>
+              </w:rPr>
+              <w:t>,</w:t>
+            </w:r>
+            <w:r>
+              <w:rPr>
+                <w:rFonts w:ascii="Consolas" w:hAnsi="Consolas" w:cs="Consolas"/>
+                <w:color w:val="FFFFFF"/>
+                <w:sz w:val="21"/>
+                <w:szCs w:val="21"/>
+              </w:rPr>
+              <w:t>f9</w:t>
+            </w:r>
+            <w:r>
+              <w:rPr>
+                <w:rFonts w:ascii="Consolas" w:hAnsi="Consolas" w:cs="Consolas"/>
+                <w:color w:val="E85D7F"/>
+                <w:sz w:val="21"/>
+                <w:szCs w:val="21"/>
+              </w:rPr>
+              <w:t>,</w:t>
+            </w:r>
+            <w:r>
+              <w:rPr>
+                <w:rFonts w:ascii="Consolas" w:hAnsi="Consolas" w:cs="Consolas"/>
+                <w:color w:val="FFFFFF"/>
+                <w:sz w:val="21"/>
+                <w:szCs w:val="21"/>
+              </w:rPr>
+              <w:t>f10</w:t>
+            </w:r>
+            <w:r>
+              <w:rPr>
+                <w:rFonts w:ascii="Consolas" w:hAnsi="Consolas" w:cs="Consolas"/>
+                <w:color w:val="E85D7F"/>
+                <w:sz w:val="21"/>
+                <w:szCs w:val="21"/>
+              </w:rPr>
+              <w:t>,</w:t>
+            </w:r>
+            <w:r>
+              <w:rPr>
+                <w:rFonts w:ascii="Consolas" w:hAnsi="Consolas" w:cs="Consolas"/>
+                <w:color w:val="FFFFFF"/>
+                <w:sz w:val="21"/>
+                <w:szCs w:val="21"/>
+              </w:rPr>
+              <w:t>f11</w:t>
+            </w:r>
+            <w:r>
+              <w:rPr>
+                <w:rFonts w:ascii="Consolas" w:hAnsi="Consolas" w:cs="Consolas"/>
+                <w:color w:val="E85D7F"/>
+                <w:sz w:val="21"/>
+                <w:szCs w:val="21"/>
+              </w:rPr>
+              <w:t>,</w:t>
+            </w:r>
+            <w:r>
+              <w:rPr>
+                <w:rFonts w:ascii="Consolas" w:hAnsi="Consolas" w:cs="Consolas"/>
+                <w:color w:val="FFFFFF"/>
+                <w:sz w:val="21"/>
+                <w:szCs w:val="21"/>
+              </w:rPr>
+              <w:t>f12</w:t>
+            </w:r>
+            <w:r>
+              <w:rPr>
+                <w:rFonts w:ascii="Consolas" w:hAnsi="Consolas" w:cs="Consolas"/>
+                <w:color w:val="E85D7F"/>
+                <w:sz w:val="21"/>
+                <w:szCs w:val="21"/>
+              </w:rPr>
+              <w:t>}</w:t>
+            </w:r>
+            <w:r>
+              <w:rPr>
+                <w:rFonts w:ascii="Consolas" w:hAnsi="Consolas" w:cs="Consolas"/>
+                <w:color w:val="FFFFFF"/>
+                <w:sz w:val="21"/>
+                <w:szCs w:val="21"/>
+              </w:rPr>
+              <w:t xml:space="preserve"> </w:t>
+            </w:r>
+            <w:r>
+              <w:rPr>
+                <w:rFonts w:ascii="Consolas" w:hAnsi="Consolas" w:cs="Consolas"/>
+                <w:color w:val="B3CCFF"/>
+                <w:sz w:val="21"/>
+                <w:szCs w:val="21"/>
+              </w:rPr>
+              <w:t>from</w:t>
+            </w:r>
+            <w:r>
+              <w:rPr>
+                <w:rFonts w:ascii="Consolas" w:hAnsi="Consolas" w:cs="Consolas"/>
+                <w:color w:val="FFFFFF"/>
+                <w:sz w:val="21"/>
+                <w:szCs w:val="21"/>
+              </w:rPr>
+              <w:t xml:space="preserve"> </w:t>
+            </w:r>
+            <w:r>
+              <w:rPr>
+                <w:rFonts w:ascii="Consolas" w:hAnsi="Consolas" w:cs="Consolas"/>
+                <w:color w:val="FFE083"/>
+                <w:sz w:val="21"/>
+                <w:szCs w:val="21"/>
+              </w:rPr>
+              <w:t>'./resources'</w:t>
+            </w:r>
+          </w:p>
+          <w:p>
+            <w:pPr>
+              <w:shd w:val="clear" w:color="auto" w:fill="1E1E1E"/>
+              <w:spacing w:after="240" w:line="330" w:lineRule="atLeast"/>
+              <w:rPr>
+                <w:rFonts w:ascii="Consolas" w:hAnsi="Consolas" w:cs="Consolas"/>
+                <w:color w:val="FFFFFF"/>
+                <w:sz w:val="21"/>
+                <w:szCs w:val="21"/>
+              </w:rPr>
+            </w:pPr>
+          </w:p>
+          <w:p>
+            <w:pPr>
+              <w:shd w:val="clear" w:color="auto" w:fill="1E1E1E"/>
+              <w:spacing w:line="330" w:lineRule="atLeast"/>
+              <w:rPr>
+                <w:rFonts w:ascii="Consolas" w:hAnsi="Consolas" w:cs="Consolas"/>
+                <w:color w:val="FFFFFF"/>
+                <w:sz w:val="21"/>
+                <w:szCs w:val="21"/>
+              </w:rPr>
+            </w:pPr>
+            <w:r>
+              <w:rPr>
+                <w:rFonts w:ascii="Consolas" w:hAnsi="Consolas" w:cs="Consolas"/>
+                <w:color w:val="B3CCFF"/>
+                <w:sz w:val="21"/>
+                <w:szCs w:val="21"/>
+              </w:rPr>
+              <w:t>function</w:t>
+            </w:r>
+            <w:r>
+              <w:rPr>
+                <w:rFonts w:ascii="Consolas" w:hAnsi="Consolas" w:cs="Consolas"/>
+                <w:color w:val="FFFFFF"/>
+                <w:sz w:val="21"/>
+                <w:szCs w:val="21"/>
+              </w:rPr>
+              <w:t xml:space="preserve"> returnFruit</w:t>
+            </w:r>
+            <w:r>
+              <w:rPr>
+                <w:rFonts w:ascii="Consolas" w:hAnsi="Consolas" w:cs="Consolas"/>
+                <w:color w:val="E85D7F"/>
+                <w:sz w:val="21"/>
+                <w:szCs w:val="21"/>
+              </w:rPr>
+              <w:t>():</w:t>
+            </w:r>
+            <w:r>
+              <w:rPr>
+                <w:rFonts w:ascii="Consolas" w:hAnsi="Consolas" w:cs="Consolas"/>
+                <w:color w:val="FFFFFF"/>
+                <w:sz w:val="21"/>
+                <w:szCs w:val="21"/>
+              </w:rPr>
+              <w:t xml:space="preserve"> </w:t>
+            </w:r>
+            <w:r>
+              <w:rPr>
+                <w:rFonts w:ascii="Consolas" w:hAnsi="Consolas" w:cs="Consolas"/>
+                <w:color w:val="B3CCFF"/>
+                <w:sz w:val="21"/>
+                <w:szCs w:val="21"/>
+              </w:rPr>
+              <w:t>string</w:t>
+            </w:r>
+            <w:r>
+              <w:rPr>
+                <w:rFonts w:ascii="Consolas" w:hAnsi="Consolas" w:cs="Consolas"/>
+                <w:color w:val="E85D7F"/>
+                <w:sz w:val="21"/>
+                <w:szCs w:val="21"/>
+              </w:rPr>
+              <w:t>{</w:t>
+            </w:r>
+          </w:p>
+          <w:p>
+            <w:pPr>
+              <w:shd w:val="clear" w:color="auto" w:fill="1E1E1E"/>
+              <w:spacing w:line="330" w:lineRule="atLeast"/>
+              <w:rPr>
+                <w:rFonts w:ascii="Consolas" w:hAnsi="Consolas" w:cs="Consolas"/>
+                <w:color w:val="FFFFFF"/>
+                <w:sz w:val="21"/>
+                <w:szCs w:val="21"/>
+              </w:rPr>
+            </w:pPr>
+            <w:r>
+              <w:rPr>
+                <w:rFonts w:ascii="Consolas" w:hAnsi="Consolas" w:cs="Consolas"/>
+                <w:color w:val="FFFFFF"/>
+                <w:sz w:val="21"/>
+                <w:szCs w:val="21"/>
+              </w:rPr>
+              <w:t xml:space="preserve">  </w:t>
+            </w:r>
+            <w:r>
+              <w:rPr>
+                <w:rFonts w:ascii="Consolas" w:hAnsi="Consolas" w:cs="Consolas"/>
+                <w:color w:val="B3CCFF"/>
+                <w:sz w:val="21"/>
+                <w:szCs w:val="21"/>
+              </w:rPr>
+              <w:t>let</w:t>
+            </w:r>
+            <w:r>
+              <w:rPr>
+                <w:rFonts w:ascii="Consolas" w:hAnsi="Consolas" w:cs="Consolas"/>
+                <w:color w:val="FFFFFF"/>
+                <w:sz w:val="21"/>
+                <w:szCs w:val="21"/>
+              </w:rPr>
+              <w:t xml:space="preserve"> num </w:t>
+            </w:r>
+            <w:r>
+              <w:rPr>
+                <w:rFonts w:ascii="Consolas" w:hAnsi="Consolas" w:cs="Consolas"/>
+                <w:color w:val="E85D7F"/>
+                <w:sz w:val="21"/>
+                <w:szCs w:val="21"/>
+              </w:rPr>
+              <w:t>=</w:t>
+            </w:r>
+            <w:r>
+              <w:rPr>
+                <w:rFonts w:ascii="Consolas" w:hAnsi="Consolas" w:cs="Consolas"/>
+                <w:color w:val="FFFFFF"/>
+                <w:sz w:val="21"/>
+                <w:szCs w:val="21"/>
+              </w:rPr>
+              <w:t xml:space="preserve"> getUserChoice</w:t>
+            </w:r>
+            <w:r>
+              <w:rPr>
+                <w:rFonts w:ascii="Consolas" w:hAnsi="Consolas" w:cs="Consolas"/>
+                <w:color w:val="E85D7F"/>
+                <w:sz w:val="21"/>
+                <w:szCs w:val="21"/>
+              </w:rPr>
+              <w:t>();</w:t>
+            </w:r>
+          </w:p>
+          <w:p>
+            <w:pPr>
+              <w:shd w:val="clear" w:color="auto" w:fill="1E1E1E"/>
+              <w:spacing w:line="330" w:lineRule="atLeast"/>
+              <w:rPr>
+                <w:rFonts w:ascii="Consolas" w:hAnsi="Consolas" w:cs="Consolas"/>
+                <w:color w:val="FFFFFF"/>
+                <w:sz w:val="21"/>
+                <w:szCs w:val="21"/>
+              </w:rPr>
+            </w:pPr>
+            <w:r>
+              <w:rPr>
+                <w:rFonts w:ascii="Consolas" w:hAnsi="Consolas" w:cs="Consolas"/>
+                <w:color w:val="FFFFFF"/>
+                <w:sz w:val="21"/>
+                <w:szCs w:val="21"/>
+              </w:rPr>
+              <w:t xml:space="preserve">  </w:t>
+            </w:r>
+            <w:r>
+              <w:rPr>
+                <w:rFonts w:ascii="Consolas" w:hAnsi="Consolas" w:cs="Consolas"/>
+                <w:color w:val="B3CCFF"/>
+                <w:sz w:val="21"/>
+                <w:szCs w:val="21"/>
+              </w:rPr>
+              <w:t>switch</w:t>
+            </w:r>
+            <w:r>
+              <w:rPr>
+                <w:rFonts w:ascii="Consolas" w:hAnsi="Consolas" w:cs="Consolas"/>
+                <w:color w:val="E85D7F"/>
+                <w:sz w:val="21"/>
+                <w:szCs w:val="21"/>
+              </w:rPr>
+              <w:t>(</w:t>
+            </w:r>
+            <w:r>
+              <w:rPr>
+                <w:rFonts w:ascii="Consolas" w:hAnsi="Consolas" w:cs="Consolas"/>
+                <w:color w:val="FFFFFF"/>
+                <w:sz w:val="21"/>
+                <w:szCs w:val="21"/>
+              </w:rPr>
+              <w:t>num</w:t>
+            </w:r>
+            <w:r>
+              <w:rPr>
+                <w:rFonts w:ascii="Consolas" w:hAnsi="Consolas" w:cs="Consolas"/>
+                <w:color w:val="E85D7F"/>
+                <w:sz w:val="21"/>
+                <w:szCs w:val="21"/>
+              </w:rPr>
+              <w:t>){</w:t>
+            </w:r>
+          </w:p>
+          <w:p>
+            <w:pPr>
+              <w:shd w:val="clear" w:color="auto" w:fill="1E1E1E"/>
+              <w:spacing w:line="330" w:lineRule="atLeast"/>
+              <w:rPr>
+                <w:rFonts w:ascii="Consolas" w:hAnsi="Consolas" w:cs="Consolas"/>
+                <w:color w:val="FFFFFF"/>
+                <w:sz w:val="21"/>
+                <w:szCs w:val="21"/>
+              </w:rPr>
+            </w:pPr>
+            <w:r>
+              <w:rPr>
+                <w:rFonts w:ascii="Consolas" w:hAnsi="Consolas" w:cs="Consolas"/>
+                <w:color w:val="FFFFFF"/>
+                <w:sz w:val="21"/>
+                <w:szCs w:val="21"/>
+              </w:rPr>
+              <w:t xml:space="preserve">    </w:t>
+            </w:r>
+            <w:r>
+              <w:rPr>
+                <w:rFonts w:ascii="Consolas" w:hAnsi="Consolas" w:cs="Consolas"/>
+                <w:color w:val="B3CCFF"/>
+                <w:sz w:val="21"/>
+                <w:szCs w:val="21"/>
+              </w:rPr>
+              <w:t>case</w:t>
+            </w:r>
+            <w:r>
+              <w:rPr>
+                <w:rFonts w:ascii="Consolas" w:hAnsi="Consolas" w:cs="Consolas"/>
+                <w:color w:val="FFFFFF"/>
+                <w:sz w:val="21"/>
+                <w:szCs w:val="21"/>
+              </w:rPr>
+              <w:t xml:space="preserve"> </w:t>
+            </w:r>
+            <w:r>
+              <w:rPr>
+                <w:rFonts w:ascii="Consolas" w:hAnsi="Consolas" w:cs="Consolas"/>
+                <w:color w:val="E85D7F"/>
+                <w:sz w:val="21"/>
+                <w:szCs w:val="21"/>
+              </w:rPr>
+              <w:t>1</w:t>
+            </w:r>
+            <w:r>
+              <w:rPr>
+                <w:rFonts w:ascii="Consolas" w:hAnsi="Consolas" w:cs="Consolas"/>
+                <w:color w:val="FFFFFF"/>
+                <w:sz w:val="21"/>
+                <w:szCs w:val="21"/>
+              </w:rPr>
+              <w:t xml:space="preserve"> </w:t>
+            </w:r>
+            <w:r>
+              <w:rPr>
+                <w:rFonts w:ascii="Consolas" w:hAnsi="Consolas" w:cs="Consolas"/>
+                <w:color w:val="E85D7F"/>
+                <w:sz w:val="21"/>
+                <w:szCs w:val="21"/>
+              </w:rPr>
+              <w:t>:</w:t>
+            </w:r>
+            <w:r>
+              <w:rPr>
+                <w:rFonts w:ascii="Consolas" w:hAnsi="Consolas" w:cs="Consolas"/>
+                <w:color w:val="FFFFFF"/>
+                <w:sz w:val="21"/>
+                <w:szCs w:val="21"/>
+              </w:rPr>
+              <w:t xml:space="preserve"> </w:t>
+            </w:r>
+            <w:r>
+              <w:rPr>
+                <w:rFonts w:ascii="Consolas" w:hAnsi="Consolas" w:cs="Consolas"/>
+                <w:color w:val="B3CCFF"/>
+                <w:sz w:val="21"/>
+                <w:szCs w:val="21"/>
+              </w:rPr>
+              <w:t>return</w:t>
+            </w:r>
+            <w:r>
+              <w:rPr>
+                <w:rFonts w:ascii="Consolas" w:hAnsi="Consolas" w:cs="Consolas"/>
+                <w:color w:val="FFFFFF"/>
+                <w:sz w:val="21"/>
+                <w:szCs w:val="21"/>
+              </w:rPr>
+              <w:t xml:space="preserve"> f1</w:t>
+            </w:r>
+            <w:r>
+              <w:rPr>
+                <w:rFonts w:ascii="Consolas" w:hAnsi="Consolas" w:cs="Consolas"/>
+                <w:color w:val="E85D7F"/>
+                <w:sz w:val="21"/>
+                <w:szCs w:val="21"/>
+              </w:rPr>
+              <w:t>();</w:t>
+            </w:r>
+          </w:p>
+          <w:p>
+            <w:pPr>
+              <w:shd w:val="clear" w:color="auto" w:fill="1E1E1E"/>
+              <w:spacing w:line="330" w:lineRule="atLeast"/>
+              <w:rPr>
+                <w:rFonts w:ascii="Consolas" w:hAnsi="Consolas" w:cs="Consolas"/>
+                <w:color w:val="FFFFFF"/>
+                <w:sz w:val="21"/>
+                <w:szCs w:val="21"/>
+              </w:rPr>
+            </w:pPr>
+            <w:r>
+              <w:rPr>
+                <w:rFonts w:ascii="Consolas" w:hAnsi="Consolas" w:cs="Consolas"/>
+                <w:color w:val="FFFFFF"/>
+                <w:sz w:val="21"/>
+                <w:szCs w:val="21"/>
+              </w:rPr>
+              <w:t xml:space="preserve">    </w:t>
+            </w:r>
+            <w:r>
+              <w:rPr>
+                <w:rFonts w:ascii="Consolas" w:hAnsi="Consolas" w:cs="Consolas"/>
+                <w:color w:val="B3CCFF"/>
+                <w:sz w:val="21"/>
+                <w:szCs w:val="21"/>
+              </w:rPr>
+              <w:t>case</w:t>
+            </w:r>
+            <w:r>
+              <w:rPr>
+                <w:rFonts w:ascii="Consolas" w:hAnsi="Consolas" w:cs="Consolas"/>
+                <w:color w:val="FFFFFF"/>
+                <w:sz w:val="21"/>
+                <w:szCs w:val="21"/>
+              </w:rPr>
+              <w:t xml:space="preserve"> </w:t>
+            </w:r>
+            <w:r>
+              <w:rPr>
+                <w:rFonts w:ascii="Consolas" w:hAnsi="Consolas" w:cs="Consolas"/>
+                <w:color w:val="E85D7F"/>
+                <w:sz w:val="21"/>
+                <w:szCs w:val="21"/>
+              </w:rPr>
+              <w:t>2</w:t>
+            </w:r>
+            <w:r>
+              <w:rPr>
+                <w:rFonts w:ascii="Consolas" w:hAnsi="Consolas" w:cs="Consolas"/>
+                <w:color w:val="FFFFFF"/>
+                <w:sz w:val="21"/>
+                <w:szCs w:val="21"/>
+              </w:rPr>
+              <w:t xml:space="preserve"> </w:t>
+            </w:r>
+            <w:r>
+              <w:rPr>
+                <w:rFonts w:ascii="Consolas" w:hAnsi="Consolas" w:cs="Consolas"/>
+                <w:color w:val="E85D7F"/>
+                <w:sz w:val="21"/>
+                <w:szCs w:val="21"/>
+              </w:rPr>
+              <w:t>:</w:t>
+            </w:r>
+            <w:r>
+              <w:rPr>
+                <w:rFonts w:ascii="Consolas" w:hAnsi="Consolas" w:cs="Consolas"/>
+                <w:color w:val="FFFFFF"/>
+                <w:sz w:val="21"/>
+                <w:szCs w:val="21"/>
+              </w:rPr>
+              <w:t xml:space="preserve"> </w:t>
+            </w:r>
+            <w:r>
+              <w:rPr>
+                <w:rFonts w:ascii="Consolas" w:hAnsi="Consolas" w:cs="Consolas"/>
+                <w:color w:val="B3CCFF"/>
+                <w:sz w:val="21"/>
+                <w:szCs w:val="21"/>
+              </w:rPr>
+              <w:t>return</w:t>
+            </w:r>
+            <w:r>
+              <w:rPr>
+                <w:rFonts w:ascii="Consolas" w:hAnsi="Consolas" w:cs="Consolas"/>
+                <w:color w:val="FFFFFF"/>
+                <w:sz w:val="21"/>
+                <w:szCs w:val="21"/>
+              </w:rPr>
+              <w:t xml:space="preserve"> f2</w:t>
+            </w:r>
+            <w:r>
+              <w:rPr>
+                <w:rFonts w:ascii="Consolas" w:hAnsi="Consolas" w:cs="Consolas"/>
+                <w:color w:val="E85D7F"/>
+                <w:sz w:val="21"/>
+                <w:szCs w:val="21"/>
+              </w:rPr>
+              <w:t>();</w:t>
+            </w:r>
+          </w:p>
+          <w:p>
+            <w:pPr>
+              <w:shd w:val="clear" w:color="auto" w:fill="1E1E1E"/>
+              <w:spacing w:line="330" w:lineRule="atLeast"/>
+              <w:rPr>
+                <w:rFonts w:ascii="Consolas" w:hAnsi="Consolas" w:cs="Consolas"/>
+                <w:color w:val="FFFFFF"/>
+                <w:sz w:val="21"/>
+                <w:szCs w:val="21"/>
+              </w:rPr>
+            </w:pPr>
+            <w:r>
+              <w:rPr>
+                <w:rFonts w:ascii="Consolas" w:hAnsi="Consolas" w:cs="Consolas"/>
+                <w:color w:val="FFFFFF"/>
+                <w:sz w:val="21"/>
+                <w:szCs w:val="21"/>
+              </w:rPr>
+              <w:t xml:space="preserve">    </w:t>
+            </w:r>
+            <w:r>
+              <w:rPr>
+                <w:rFonts w:ascii="Consolas" w:hAnsi="Consolas" w:cs="Consolas"/>
+                <w:color w:val="B3CCFF"/>
+                <w:sz w:val="21"/>
+                <w:szCs w:val="21"/>
+              </w:rPr>
+              <w:t>case</w:t>
+            </w:r>
+            <w:r>
+              <w:rPr>
+                <w:rFonts w:ascii="Consolas" w:hAnsi="Consolas" w:cs="Consolas"/>
+                <w:color w:val="FFFFFF"/>
+                <w:sz w:val="21"/>
+                <w:szCs w:val="21"/>
+              </w:rPr>
+              <w:t xml:space="preserve"> </w:t>
+            </w:r>
+            <w:r>
+              <w:rPr>
+                <w:rFonts w:ascii="Consolas" w:hAnsi="Consolas" w:cs="Consolas"/>
+                <w:color w:val="E85D7F"/>
+                <w:sz w:val="21"/>
+                <w:szCs w:val="21"/>
+              </w:rPr>
+              <w:t>3</w:t>
+            </w:r>
+            <w:r>
+              <w:rPr>
+                <w:rFonts w:ascii="Consolas" w:hAnsi="Consolas" w:cs="Consolas"/>
+                <w:color w:val="FFFFFF"/>
+                <w:sz w:val="21"/>
+                <w:szCs w:val="21"/>
+              </w:rPr>
+              <w:t xml:space="preserve"> </w:t>
+            </w:r>
+            <w:r>
+              <w:rPr>
+                <w:rFonts w:ascii="Consolas" w:hAnsi="Consolas" w:cs="Consolas"/>
+                <w:color w:val="E85D7F"/>
+                <w:sz w:val="21"/>
+                <w:szCs w:val="21"/>
+              </w:rPr>
+              <w:t>:</w:t>
+            </w:r>
+            <w:r>
+              <w:rPr>
+                <w:rFonts w:ascii="Consolas" w:hAnsi="Consolas" w:cs="Consolas"/>
+                <w:color w:val="FFFFFF"/>
+                <w:sz w:val="21"/>
+                <w:szCs w:val="21"/>
+              </w:rPr>
+              <w:t xml:space="preserve"> </w:t>
+            </w:r>
+            <w:r>
+              <w:rPr>
+                <w:rFonts w:ascii="Consolas" w:hAnsi="Consolas" w:cs="Consolas"/>
+                <w:color w:val="B3CCFF"/>
+                <w:sz w:val="21"/>
+                <w:szCs w:val="21"/>
+              </w:rPr>
+              <w:t>return</w:t>
+            </w:r>
+            <w:r>
+              <w:rPr>
+                <w:rFonts w:ascii="Consolas" w:hAnsi="Consolas" w:cs="Consolas"/>
+                <w:color w:val="FFFFFF"/>
+                <w:sz w:val="21"/>
+                <w:szCs w:val="21"/>
+              </w:rPr>
+              <w:t xml:space="preserve"> f3</w:t>
+            </w:r>
+            <w:r>
+              <w:rPr>
+                <w:rFonts w:ascii="Consolas" w:hAnsi="Consolas" w:cs="Consolas"/>
+                <w:color w:val="E85D7F"/>
+                <w:sz w:val="21"/>
+                <w:szCs w:val="21"/>
+              </w:rPr>
+              <w:t>();</w:t>
+            </w:r>
+          </w:p>
+          <w:p>
+            <w:pPr>
+              <w:shd w:val="clear" w:color="auto" w:fill="1E1E1E"/>
+              <w:spacing w:line="330" w:lineRule="atLeast"/>
+              <w:rPr>
+                <w:rFonts w:ascii="Consolas" w:hAnsi="Consolas" w:cs="Consolas"/>
+                <w:color w:val="FFFFFF"/>
+                <w:sz w:val="21"/>
+                <w:szCs w:val="21"/>
+              </w:rPr>
+            </w:pPr>
+            <w:r>
+              <w:rPr>
+                <w:rFonts w:ascii="Consolas" w:hAnsi="Consolas" w:cs="Consolas"/>
+                <w:color w:val="FFFFFF"/>
+                <w:sz w:val="21"/>
+                <w:szCs w:val="21"/>
+              </w:rPr>
+              <w:t xml:space="preserve">    </w:t>
+            </w:r>
+            <w:r>
+              <w:rPr>
+                <w:rFonts w:ascii="Consolas" w:hAnsi="Consolas" w:cs="Consolas"/>
+                <w:color w:val="B3CCFF"/>
+                <w:sz w:val="21"/>
+                <w:szCs w:val="21"/>
+              </w:rPr>
+              <w:t>case</w:t>
+            </w:r>
+            <w:r>
+              <w:rPr>
+                <w:rFonts w:ascii="Consolas" w:hAnsi="Consolas" w:cs="Consolas"/>
+                <w:color w:val="FFFFFF"/>
+                <w:sz w:val="21"/>
+                <w:szCs w:val="21"/>
+              </w:rPr>
+              <w:t xml:space="preserve"> </w:t>
+            </w:r>
+            <w:r>
+              <w:rPr>
+                <w:rFonts w:ascii="Consolas" w:hAnsi="Consolas" w:cs="Consolas"/>
+                <w:color w:val="E85D7F"/>
+                <w:sz w:val="21"/>
+                <w:szCs w:val="21"/>
+              </w:rPr>
+              <w:t>4</w:t>
+            </w:r>
+            <w:r>
+              <w:rPr>
+                <w:rFonts w:ascii="Consolas" w:hAnsi="Consolas" w:cs="Consolas"/>
+                <w:color w:val="FFFFFF"/>
+                <w:sz w:val="21"/>
+                <w:szCs w:val="21"/>
+              </w:rPr>
+              <w:t xml:space="preserve"> </w:t>
+            </w:r>
+            <w:r>
+              <w:rPr>
+                <w:rFonts w:ascii="Consolas" w:hAnsi="Consolas" w:cs="Consolas"/>
+                <w:color w:val="E85D7F"/>
+                <w:sz w:val="21"/>
+                <w:szCs w:val="21"/>
+              </w:rPr>
+              <w:t>:</w:t>
+            </w:r>
+            <w:r>
+              <w:rPr>
+                <w:rFonts w:ascii="Consolas" w:hAnsi="Consolas" w:cs="Consolas"/>
+                <w:color w:val="FFFFFF"/>
+                <w:sz w:val="21"/>
+                <w:szCs w:val="21"/>
+              </w:rPr>
+              <w:t xml:space="preserve"> </w:t>
+            </w:r>
+            <w:r>
+              <w:rPr>
+                <w:rFonts w:ascii="Consolas" w:hAnsi="Consolas" w:cs="Consolas"/>
+                <w:color w:val="B3CCFF"/>
+                <w:sz w:val="21"/>
+                <w:szCs w:val="21"/>
+              </w:rPr>
+              <w:t>return</w:t>
+            </w:r>
+            <w:r>
+              <w:rPr>
+                <w:rFonts w:ascii="Consolas" w:hAnsi="Consolas" w:cs="Consolas"/>
+                <w:color w:val="FFFFFF"/>
+                <w:sz w:val="21"/>
+                <w:szCs w:val="21"/>
+              </w:rPr>
+              <w:t xml:space="preserve"> f4</w:t>
+            </w:r>
+            <w:r>
+              <w:rPr>
+                <w:rFonts w:ascii="Consolas" w:hAnsi="Consolas" w:cs="Consolas"/>
+                <w:color w:val="E85D7F"/>
+                <w:sz w:val="21"/>
+                <w:szCs w:val="21"/>
+              </w:rPr>
+              <w:t>();</w:t>
+            </w:r>
+          </w:p>
+          <w:p>
+            <w:pPr>
+              <w:shd w:val="clear" w:color="auto" w:fill="1E1E1E"/>
+              <w:spacing w:line="330" w:lineRule="atLeast"/>
+              <w:rPr>
+                <w:rFonts w:ascii="Consolas" w:hAnsi="Consolas" w:cs="Consolas"/>
+                <w:color w:val="FFFFFF"/>
+                <w:sz w:val="21"/>
+                <w:szCs w:val="21"/>
+              </w:rPr>
+            </w:pPr>
+            <w:r>
+              <w:rPr>
+                <w:rFonts w:ascii="Consolas" w:hAnsi="Consolas" w:cs="Consolas"/>
+                <w:color w:val="FFFFFF"/>
+                <w:sz w:val="21"/>
+                <w:szCs w:val="21"/>
+              </w:rPr>
+              <w:t xml:space="preserve">    </w:t>
+            </w:r>
+            <w:r>
+              <w:rPr>
+                <w:rFonts w:ascii="Consolas" w:hAnsi="Consolas" w:cs="Consolas"/>
+                <w:color w:val="B3CCFF"/>
+                <w:sz w:val="21"/>
+                <w:szCs w:val="21"/>
+              </w:rPr>
+              <w:t>case</w:t>
+            </w:r>
+            <w:r>
+              <w:rPr>
+                <w:rFonts w:ascii="Consolas" w:hAnsi="Consolas" w:cs="Consolas"/>
+                <w:color w:val="FFFFFF"/>
+                <w:sz w:val="21"/>
+                <w:szCs w:val="21"/>
+              </w:rPr>
+              <w:t xml:space="preserve"> </w:t>
+            </w:r>
+            <w:r>
+              <w:rPr>
+                <w:rFonts w:ascii="Consolas" w:hAnsi="Consolas" w:cs="Consolas"/>
+                <w:color w:val="E85D7F"/>
+                <w:sz w:val="21"/>
+                <w:szCs w:val="21"/>
+              </w:rPr>
+              <w:t>5</w:t>
+            </w:r>
+            <w:r>
+              <w:rPr>
+                <w:rFonts w:ascii="Consolas" w:hAnsi="Consolas" w:cs="Consolas"/>
+                <w:color w:val="FFFFFF"/>
+                <w:sz w:val="21"/>
+                <w:szCs w:val="21"/>
+              </w:rPr>
+              <w:t xml:space="preserve"> </w:t>
+            </w:r>
+            <w:r>
+              <w:rPr>
+                <w:rFonts w:ascii="Consolas" w:hAnsi="Consolas" w:cs="Consolas"/>
+                <w:color w:val="E85D7F"/>
+                <w:sz w:val="21"/>
+                <w:szCs w:val="21"/>
+              </w:rPr>
+              <w:t>:</w:t>
+            </w:r>
+            <w:r>
+              <w:rPr>
+                <w:rFonts w:ascii="Consolas" w:hAnsi="Consolas" w:cs="Consolas"/>
+                <w:color w:val="FFFFFF"/>
+                <w:sz w:val="21"/>
+                <w:szCs w:val="21"/>
+              </w:rPr>
+              <w:t xml:space="preserve"> </w:t>
+            </w:r>
+            <w:r>
+              <w:rPr>
+                <w:rFonts w:ascii="Consolas" w:hAnsi="Consolas" w:cs="Consolas"/>
+                <w:color w:val="B3CCFF"/>
+                <w:sz w:val="21"/>
+                <w:szCs w:val="21"/>
+              </w:rPr>
+              <w:t>return</w:t>
+            </w:r>
+            <w:r>
+              <w:rPr>
+                <w:rFonts w:ascii="Consolas" w:hAnsi="Consolas" w:cs="Consolas"/>
+                <w:color w:val="FFFFFF"/>
+                <w:sz w:val="21"/>
+                <w:szCs w:val="21"/>
+              </w:rPr>
+              <w:t xml:space="preserve"> f5</w:t>
+            </w:r>
+            <w:r>
+              <w:rPr>
+                <w:rFonts w:ascii="Consolas" w:hAnsi="Consolas" w:cs="Consolas"/>
+                <w:color w:val="E85D7F"/>
+                <w:sz w:val="21"/>
+                <w:szCs w:val="21"/>
+              </w:rPr>
+              <w:t>();</w:t>
+            </w:r>
+          </w:p>
+          <w:p>
+            <w:pPr>
+              <w:shd w:val="clear" w:color="auto" w:fill="1E1E1E"/>
+              <w:spacing w:line="330" w:lineRule="atLeast"/>
+              <w:rPr>
+                <w:rFonts w:ascii="Consolas" w:hAnsi="Consolas" w:cs="Consolas"/>
+                <w:color w:val="FFFFFF"/>
+                <w:sz w:val="21"/>
+                <w:szCs w:val="21"/>
+              </w:rPr>
+            </w:pPr>
+            <w:r>
+              <w:rPr>
+                <w:rFonts w:ascii="Consolas" w:hAnsi="Consolas" w:cs="Consolas"/>
+                <w:color w:val="FFFFFF"/>
+                <w:sz w:val="21"/>
+                <w:szCs w:val="21"/>
+              </w:rPr>
+              <w:t xml:space="preserve">    </w:t>
+            </w:r>
+            <w:r>
+              <w:rPr>
+                <w:rFonts w:ascii="Consolas" w:hAnsi="Consolas" w:cs="Consolas"/>
+                <w:color w:val="B3CCFF"/>
+                <w:sz w:val="21"/>
+                <w:szCs w:val="21"/>
+              </w:rPr>
+              <w:t>case</w:t>
+            </w:r>
+            <w:r>
+              <w:rPr>
+                <w:rFonts w:ascii="Consolas" w:hAnsi="Consolas" w:cs="Consolas"/>
+                <w:color w:val="FFFFFF"/>
+                <w:sz w:val="21"/>
+                <w:szCs w:val="21"/>
+              </w:rPr>
+              <w:t xml:space="preserve"> </w:t>
+            </w:r>
+            <w:r>
+              <w:rPr>
+                <w:rFonts w:ascii="Consolas" w:hAnsi="Consolas" w:cs="Consolas"/>
+                <w:color w:val="E85D7F"/>
+                <w:sz w:val="21"/>
+                <w:szCs w:val="21"/>
+              </w:rPr>
+              <w:t>6</w:t>
+            </w:r>
+            <w:r>
+              <w:rPr>
+                <w:rFonts w:ascii="Consolas" w:hAnsi="Consolas" w:cs="Consolas"/>
+                <w:color w:val="FFFFFF"/>
+                <w:sz w:val="21"/>
+                <w:szCs w:val="21"/>
+              </w:rPr>
+              <w:t xml:space="preserve"> </w:t>
+            </w:r>
+            <w:r>
+              <w:rPr>
+                <w:rFonts w:ascii="Consolas" w:hAnsi="Consolas" w:cs="Consolas"/>
+                <w:color w:val="E85D7F"/>
+                <w:sz w:val="21"/>
+                <w:szCs w:val="21"/>
+              </w:rPr>
+              <w:t>:</w:t>
+            </w:r>
+            <w:r>
+              <w:rPr>
+                <w:rFonts w:ascii="Consolas" w:hAnsi="Consolas" w:cs="Consolas"/>
+                <w:color w:val="FFFFFF"/>
+                <w:sz w:val="21"/>
+                <w:szCs w:val="21"/>
+              </w:rPr>
+              <w:t xml:space="preserve"> </w:t>
+            </w:r>
+            <w:r>
+              <w:rPr>
+                <w:rFonts w:ascii="Consolas" w:hAnsi="Consolas" w:cs="Consolas"/>
+                <w:color w:val="B3CCFF"/>
+                <w:sz w:val="21"/>
+                <w:szCs w:val="21"/>
+              </w:rPr>
+              <w:t>return</w:t>
+            </w:r>
+            <w:r>
+              <w:rPr>
+                <w:rFonts w:ascii="Consolas" w:hAnsi="Consolas" w:cs="Consolas"/>
+                <w:color w:val="FFFFFF"/>
+                <w:sz w:val="21"/>
+                <w:szCs w:val="21"/>
+              </w:rPr>
+              <w:t xml:space="preserve"> f6</w:t>
+            </w:r>
+            <w:r>
+              <w:rPr>
+                <w:rFonts w:ascii="Consolas" w:hAnsi="Consolas" w:cs="Consolas"/>
+                <w:color w:val="E85D7F"/>
+                <w:sz w:val="21"/>
+                <w:szCs w:val="21"/>
+              </w:rPr>
+              <w:t>();</w:t>
+            </w:r>
+          </w:p>
+          <w:p>
+            <w:pPr>
+              <w:shd w:val="clear" w:color="auto" w:fill="1E1E1E"/>
+              <w:spacing w:line="330" w:lineRule="atLeast"/>
+              <w:rPr>
+                <w:rFonts w:ascii="Consolas" w:hAnsi="Consolas" w:cs="Consolas"/>
+                <w:color w:val="FFFFFF"/>
+                <w:sz w:val="21"/>
+                <w:szCs w:val="21"/>
+              </w:rPr>
+            </w:pPr>
+            <w:r>
+              <w:rPr>
+                <w:rFonts w:ascii="Consolas" w:hAnsi="Consolas" w:cs="Consolas"/>
+                <w:color w:val="FFFFFF"/>
+                <w:sz w:val="21"/>
+                <w:szCs w:val="21"/>
+              </w:rPr>
+              <w:t xml:space="preserve">    </w:t>
+            </w:r>
+            <w:r>
+              <w:rPr>
+                <w:rFonts w:ascii="Consolas" w:hAnsi="Consolas" w:cs="Consolas"/>
+                <w:color w:val="B3CCFF"/>
+                <w:sz w:val="21"/>
+                <w:szCs w:val="21"/>
+              </w:rPr>
+              <w:t>case</w:t>
+            </w:r>
+            <w:r>
+              <w:rPr>
+                <w:rFonts w:ascii="Consolas" w:hAnsi="Consolas" w:cs="Consolas"/>
+                <w:color w:val="FFFFFF"/>
+                <w:sz w:val="21"/>
+                <w:szCs w:val="21"/>
+              </w:rPr>
+              <w:t xml:space="preserve"> </w:t>
+            </w:r>
+            <w:r>
+              <w:rPr>
+                <w:rFonts w:ascii="Consolas" w:hAnsi="Consolas" w:cs="Consolas"/>
+                <w:color w:val="E85D7F"/>
+                <w:sz w:val="21"/>
+                <w:szCs w:val="21"/>
+              </w:rPr>
+              <w:t>7</w:t>
+            </w:r>
+            <w:r>
+              <w:rPr>
+                <w:rFonts w:ascii="Consolas" w:hAnsi="Consolas" w:cs="Consolas"/>
+                <w:color w:val="FFFFFF"/>
+                <w:sz w:val="21"/>
+                <w:szCs w:val="21"/>
+              </w:rPr>
+              <w:t xml:space="preserve"> </w:t>
+            </w:r>
+            <w:r>
+              <w:rPr>
+                <w:rFonts w:ascii="Consolas" w:hAnsi="Consolas" w:cs="Consolas"/>
+                <w:color w:val="E85D7F"/>
+                <w:sz w:val="21"/>
+                <w:szCs w:val="21"/>
+              </w:rPr>
+              <w:t>:</w:t>
+            </w:r>
+            <w:r>
+              <w:rPr>
+                <w:rFonts w:ascii="Consolas" w:hAnsi="Consolas" w:cs="Consolas"/>
+                <w:color w:val="FFFFFF"/>
+                <w:sz w:val="21"/>
+                <w:szCs w:val="21"/>
+              </w:rPr>
+              <w:t xml:space="preserve"> </w:t>
+            </w:r>
+            <w:r>
+              <w:rPr>
+                <w:rFonts w:ascii="Consolas" w:hAnsi="Consolas" w:cs="Consolas"/>
+                <w:color w:val="B3CCFF"/>
+                <w:sz w:val="21"/>
+                <w:szCs w:val="21"/>
+              </w:rPr>
+              <w:t>return</w:t>
+            </w:r>
+            <w:r>
+              <w:rPr>
+                <w:rFonts w:ascii="Consolas" w:hAnsi="Consolas" w:cs="Consolas"/>
+                <w:color w:val="FFFFFF"/>
+                <w:sz w:val="21"/>
+                <w:szCs w:val="21"/>
+              </w:rPr>
+              <w:t xml:space="preserve"> f7</w:t>
+            </w:r>
+            <w:r>
+              <w:rPr>
+                <w:rFonts w:ascii="Consolas" w:hAnsi="Consolas" w:cs="Consolas"/>
+                <w:color w:val="E85D7F"/>
+                <w:sz w:val="21"/>
+                <w:szCs w:val="21"/>
+              </w:rPr>
+              <w:t>();</w:t>
+            </w:r>
+          </w:p>
+          <w:p>
+            <w:pPr>
+              <w:shd w:val="clear" w:color="auto" w:fill="1E1E1E"/>
+              <w:spacing w:line="330" w:lineRule="atLeast"/>
+              <w:rPr>
+                <w:rFonts w:ascii="Consolas" w:hAnsi="Consolas" w:cs="Consolas"/>
+                <w:color w:val="FFFFFF"/>
+                <w:sz w:val="21"/>
+                <w:szCs w:val="21"/>
+              </w:rPr>
+            </w:pPr>
+            <w:r>
+              <w:rPr>
+                <w:rFonts w:ascii="Consolas" w:hAnsi="Consolas" w:cs="Consolas"/>
+                <w:color w:val="FFFFFF"/>
+                <w:sz w:val="21"/>
+                <w:szCs w:val="21"/>
+              </w:rPr>
+              <w:t xml:space="preserve">    </w:t>
+            </w:r>
+            <w:r>
+              <w:rPr>
+                <w:rFonts w:ascii="Consolas" w:hAnsi="Consolas" w:cs="Consolas"/>
+                <w:color w:val="B3CCFF"/>
+                <w:sz w:val="21"/>
+                <w:szCs w:val="21"/>
+              </w:rPr>
+              <w:t>case</w:t>
+            </w:r>
+            <w:r>
+              <w:rPr>
+                <w:rFonts w:ascii="Consolas" w:hAnsi="Consolas" w:cs="Consolas"/>
+                <w:color w:val="FFFFFF"/>
+                <w:sz w:val="21"/>
+                <w:szCs w:val="21"/>
+              </w:rPr>
+              <w:t xml:space="preserve"> </w:t>
+            </w:r>
+            <w:r>
+              <w:rPr>
+                <w:rFonts w:ascii="Consolas" w:hAnsi="Consolas" w:cs="Consolas"/>
+                <w:color w:val="E85D7F"/>
+                <w:sz w:val="21"/>
+                <w:szCs w:val="21"/>
+              </w:rPr>
+              <w:t>8</w:t>
+            </w:r>
+            <w:r>
+              <w:rPr>
+                <w:rFonts w:ascii="Consolas" w:hAnsi="Consolas" w:cs="Consolas"/>
+                <w:color w:val="FFFFFF"/>
+                <w:sz w:val="21"/>
+                <w:szCs w:val="21"/>
+              </w:rPr>
+              <w:t xml:space="preserve"> </w:t>
+            </w:r>
+            <w:r>
+              <w:rPr>
+                <w:rFonts w:ascii="Consolas" w:hAnsi="Consolas" w:cs="Consolas"/>
+                <w:color w:val="E85D7F"/>
+                <w:sz w:val="21"/>
+                <w:szCs w:val="21"/>
+              </w:rPr>
+              <w:t>:</w:t>
+            </w:r>
+            <w:r>
+              <w:rPr>
+                <w:rFonts w:ascii="Consolas" w:hAnsi="Consolas" w:cs="Consolas"/>
+                <w:color w:val="FFFFFF"/>
+                <w:sz w:val="21"/>
+                <w:szCs w:val="21"/>
+              </w:rPr>
+              <w:t xml:space="preserve"> </w:t>
+            </w:r>
+            <w:r>
+              <w:rPr>
+                <w:rFonts w:ascii="Consolas" w:hAnsi="Consolas" w:cs="Consolas"/>
+                <w:color w:val="B3CCFF"/>
+                <w:sz w:val="21"/>
+                <w:szCs w:val="21"/>
+              </w:rPr>
+              <w:t>return</w:t>
+            </w:r>
+            <w:r>
+              <w:rPr>
+                <w:rFonts w:ascii="Consolas" w:hAnsi="Consolas" w:cs="Consolas"/>
+                <w:color w:val="FFFFFF"/>
+                <w:sz w:val="21"/>
+                <w:szCs w:val="21"/>
+              </w:rPr>
+              <w:t xml:space="preserve"> f8</w:t>
+            </w:r>
+            <w:r>
+              <w:rPr>
+                <w:rFonts w:ascii="Consolas" w:hAnsi="Consolas" w:cs="Consolas"/>
+                <w:color w:val="E85D7F"/>
+                <w:sz w:val="21"/>
+                <w:szCs w:val="21"/>
+              </w:rPr>
+              <w:t>();</w:t>
+            </w:r>
+          </w:p>
+          <w:p>
+            <w:pPr>
+              <w:shd w:val="clear" w:color="auto" w:fill="1E1E1E"/>
+              <w:spacing w:line="330" w:lineRule="atLeast"/>
+              <w:rPr>
+                <w:rFonts w:ascii="Consolas" w:hAnsi="Consolas" w:cs="Consolas"/>
+                <w:color w:val="FFFFFF"/>
+                <w:sz w:val="21"/>
+                <w:szCs w:val="21"/>
+              </w:rPr>
+            </w:pPr>
+            <w:r>
+              <w:rPr>
+                <w:rFonts w:ascii="Consolas" w:hAnsi="Consolas" w:cs="Consolas"/>
+                <w:color w:val="FFFFFF"/>
+                <w:sz w:val="21"/>
+                <w:szCs w:val="21"/>
+              </w:rPr>
+              <w:t xml:space="preserve">    </w:t>
+            </w:r>
+            <w:r>
+              <w:rPr>
+                <w:rFonts w:ascii="Consolas" w:hAnsi="Consolas" w:cs="Consolas"/>
+                <w:color w:val="B3CCFF"/>
+                <w:sz w:val="21"/>
+                <w:szCs w:val="21"/>
+              </w:rPr>
+              <w:t>case</w:t>
+            </w:r>
+            <w:r>
+              <w:rPr>
+                <w:rFonts w:ascii="Consolas" w:hAnsi="Consolas" w:cs="Consolas"/>
+                <w:color w:val="FFFFFF"/>
+                <w:sz w:val="21"/>
+                <w:szCs w:val="21"/>
+              </w:rPr>
+              <w:t xml:space="preserve"> </w:t>
+            </w:r>
+            <w:r>
+              <w:rPr>
+                <w:rFonts w:ascii="Consolas" w:hAnsi="Consolas" w:cs="Consolas"/>
+                <w:color w:val="E85D7F"/>
+                <w:sz w:val="21"/>
+                <w:szCs w:val="21"/>
+              </w:rPr>
+              <w:t>9</w:t>
+            </w:r>
+            <w:r>
+              <w:rPr>
+                <w:rFonts w:ascii="Consolas" w:hAnsi="Consolas" w:cs="Consolas"/>
+                <w:color w:val="FFFFFF"/>
+                <w:sz w:val="21"/>
+                <w:szCs w:val="21"/>
+              </w:rPr>
+              <w:t xml:space="preserve"> </w:t>
+            </w:r>
+            <w:r>
+              <w:rPr>
+                <w:rFonts w:ascii="Consolas" w:hAnsi="Consolas" w:cs="Consolas"/>
+                <w:color w:val="E85D7F"/>
+                <w:sz w:val="21"/>
+                <w:szCs w:val="21"/>
+              </w:rPr>
+              <w:t>:</w:t>
+            </w:r>
+            <w:r>
+              <w:rPr>
+                <w:rFonts w:ascii="Consolas" w:hAnsi="Consolas" w:cs="Consolas"/>
+                <w:color w:val="FFFFFF"/>
+                <w:sz w:val="21"/>
+                <w:szCs w:val="21"/>
+              </w:rPr>
+              <w:t xml:space="preserve"> </w:t>
+            </w:r>
+            <w:r>
+              <w:rPr>
+                <w:rFonts w:ascii="Consolas" w:hAnsi="Consolas" w:cs="Consolas"/>
+                <w:color w:val="B3CCFF"/>
+                <w:sz w:val="21"/>
+                <w:szCs w:val="21"/>
+              </w:rPr>
+              <w:t>return</w:t>
+            </w:r>
+            <w:r>
+              <w:rPr>
+                <w:rFonts w:ascii="Consolas" w:hAnsi="Consolas" w:cs="Consolas"/>
+                <w:color w:val="FFFFFF"/>
+                <w:sz w:val="21"/>
+                <w:szCs w:val="21"/>
+              </w:rPr>
+              <w:t xml:space="preserve"> f9</w:t>
+            </w:r>
+            <w:r>
+              <w:rPr>
+                <w:rFonts w:ascii="Consolas" w:hAnsi="Consolas" w:cs="Consolas"/>
+                <w:color w:val="E85D7F"/>
+                <w:sz w:val="21"/>
+                <w:szCs w:val="21"/>
+              </w:rPr>
+              <w:t>();</w:t>
+            </w:r>
+          </w:p>
+          <w:p>
+            <w:pPr>
+              <w:shd w:val="clear" w:color="auto" w:fill="1E1E1E"/>
+              <w:spacing w:line="330" w:lineRule="atLeast"/>
+              <w:rPr>
+                <w:rFonts w:ascii="Consolas" w:hAnsi="Consolas" w:cs="Consolas"/>
+                <w:color w:val="FFFFFF"/>
+                <w:sz w:val="21"/>
+                <w:szCs w:val="21"/>
+              </w:rPr>
+            </w:pPr>
+            <w:r>
+              <w:rPr>
+                <w:rFonts w:ascii="Consolas" w:hAnsi="Consolas" w:cs="Consolas"/>
+                <w:color w:val="FFFFFF"/>
+                <w:sz w:val="21"/>
+                <w:szCs w:val="21"/>
+              </w:rPr>
+              <w:t xml:space="preserve">    </w:t>
+            </w:r>
+            <w:r>
+              <w:rPr>
+                <w:rFonts w:ascii="Consolas" w:hAnsi="Consolas" w:cs="Consolas"/>
+                <w:color w:val="B3CCFF"/>
+                <w:sz w:val="21"/>
+                <w:szCs w:val="21"/>
+              </w:rPr>
+              <w:t>case</w:t>
+            </w:r>
+            <w:r>
+              <w:rPr>
+                <w:rFonts w:ascii="Consolas" w:hAnsi="Consolas" w:cs="Consolas"/>
+                <w:color w:val="FFFFFF"/>
+                <w:sz w:val="21"/>
+                <w:szCs w:val="21"/>
+              </w:rPr>
+              <w:t xml:space="preserve"> </w:t>
+            </w:r>
+            <w:r>
+              <w:rPr>
+                <w:rFonts w:ascii="Consolas" w:hAnsi="Consolas" w:cs="Consolas"/>
+                <w:color w:val="E85D7F"/>
+                <w:sz w:val="21"/>
+                <w:szCs w:val="21"/>
+              </w:rPr>
+              <w:t>10</w:t>
+            </w:r>
+            <w:r>
+              <w:rPr>
+                <w:rFonts w:ascii="Consolas" w:hAnsi="Consolas" w:cs="Consolas"/>
+                <w:color w:val="FFFFFF"/>
+                <w:sz w:val="21"/>
+                <w:szCs w:val="21"/>
+              </w:rPr>
+              <w:t xml:space="preserve"> </w:t>
+            </w:r>
+            <w:r>
+              <w:rPr>
+                <w:rFonts w:ascii="Consolas" w:hAnsi="Consolas" w:cs="Consolas"/>
+                <w:color w:val="E85D7F"/>
+                <w:sz w:val="21"/>
+                <w:szCs w:val="21"/>
+              </w:rPr>
+              <w:t>:</w:t>
+            </w:r>
+            <w:r>
+              <w:rPr>
+                <w:rFonts w:ascii="Consolas" w:hAnsi="Consolas" w:cs="Consolas"/>
+                <w:color w:val="FFFFFF"/>
+                <w:sz w:val="21"/>
+                <w:szCs w:val="21"/>
+              </w:rPr>
+              <w:t xml:space="preserve"> </w:t>
+            </w:r>
+            <w:r>
+              <w:rPr>
+                <w:rFonts w:ascii="Consolas" w:hAnsi="Consolas" w:cs="Consolas"/>
+                <w:color w:val="B3CCFF"/>
+                <w:sz w:val="21"/>
+                <w:szCs w:val="21"/>
+              </w:rPr>
+              <w:t>return</w:t>
+            </w:r>
+            <w:r>
+              <w:rPr>
+                <w:rFonts w:ascii="Consolas" w:hAnsi="Consolas" w:cs="Consolas"/>
+                <w:color w:val="FFFFFF"/>
+                <w:sz w:val="21"/>
+                <w:szCs w:val="21"/>
+              </w:rPr>
+              <w:t xml:space="preserve"> f10</w:t>
+            </w:r>
+            <w:r>
+              <w:rPr>
+                <w:rFonts w:ascii="Consolas" w:hAnsi="Consolas" w:cs="Consolas"/>
+                <w:color w:val="E85D7F"/>
+                <w:sz w:val="21"/>
+                <w:szCs w:val="21"/>
+              </w:rPr>
+              <w:t>();</w:t>
+            </w:r>
+          </w:p>
+          <w:p>
+            <w:pPr>
+              <w:shd w:val="clear" w:color="auto" w:fill="1E1E1E"/>
+              <w:spacing w:line="330" w:lineRule="atLeast"/>
+              <w:rPr>
+                <w:rFonts w:ascii="Consolas" w:hAnsi="Consolas" w:cs="Consolas"/>
+                <w:color w:val="FFFFFF"/>
+                <w:sz w:val="21"/>
+                <w:szCs w:val="21"/>
+              </w:rPr>
+            </w:pPr>
+            <w:r>
+              <w:rPr>
+                <w:rFonts w:ascii="Consolas" w:hAnsi="Consolas" w:cs="Consolas"/>
+                <w:color w:val="FFFFFF"/>
+                <w:sz w:val="21"/>
+                <w:szCs w:val="21"/>
+              </w:rPr>
+              <w:t xml:space="preserve">    </w:t>
+            </w:r>
+            <w:r>
+              <w:rPr>
+                <w:rFonts w:ascii="Consolas" w:hAnsi="Consolas" w:cs="Consolas"/>
+                <w:color w:val="B3CCFF"/>
+                <w:sz w:val="21"/>
+                <w:szCs w:val="21"/>
+              </w:rPr>
+              <w:t>case</w:t>
+            </w:r>
+            <w:r>
+              <w:rPr>
+                <w:rFonts w:ascii="Consolas" w:hAnsi="Consolas" w:cs="Consolas"/>
+                <w:color w:val="FFFFFF"/>
+                <w:sz w:val="21"/>
+                <w:szCs w:val="21"/>
+              </w:rPr>
+              <w:t xml:space="preserve"> </w:t>
+            </w:r>
+            <w:r>
+              <w:rPr>
+                <w:rFonts w:ascii="Consolas" w:hAnsi="Consolas" w:cs="Consolas"/>
+                <w:color w:val="E85D7F"/>
+                <w:sz w:val="21"/>
+                <w:szCs w:val="21"/>
+              </w:rPr>
+              <w:t>11</w:t>
+            </w:r>
+            <w:r>
+              <w:rPr>
+                <w:rFonts w:ascii="Consolas" w:hAnsi="Consolas" w:cs="Consolas"/>
+                <w:color w:val="FFFFFF"/>
+                <w:sz w:val="21"/>
+                <w:szCs w:val="21"/>
+              </w:rPr>
+              <w:t xml:space="preserve"> </w:t>
+            </w:r>
+            <w:r>
+              <w:rPr>
+                <w:rFonts w:ascii="Consolas" w:hAnsi="Consolas" w:cs="Consolas"/>
+                <w:color w:val="E85D7F"/>
+                <w:sz w:val="21"/>
+                <w:szCs w:val="21"/>
+              </w:rPr>
+              <w:t>:</w:t>
+            </w:r>
+            <w:r>
+              <w:rPr>
+                <w:rFonts w:ascii="Consolas" w:hAnsi="Consolas" w:cs="Consolas"/>
+                <w:color w:val="FFFFFF"/>
+                <w:sz w:val="21"/>
+                <w:szCs w:val="21"/>
+              </w:rPr>
+              <w:t xml:space="preserve"> </w:t>
+            </w:r>
+            <w:r>
+              <w:rPr>
+                <w:rFonts w:ascii="Consolas" w:hAnsi="Consolas" w:cs="Consolas"/>
+                <w:color w:val="B3CCFF"/>
+                <w:sz w:val="21"/>
+                <w:szCs w:val="21"/>
+              </w:rPr>
+              <w:t>return</w:t>
+            </w:r>
+            <w:r>
+              <w:rPr>
+                <w:rFonts w:ascii="Consolas" w:hAnsi="Consolas" w:cs="Consolas"/>
+                <w:color w:val="FFFFFF"/>
+                <w:sz w:val="21"/>
+                <w:szCs w:val="21"/>
+              </w:rPr>
+              <w:t xml:space="preserve"> f11</w:t>
+            </w:r>
+            <w:r>
+              <w:rPr>
+                <w:rFonts w:ascii="Consolas" w:hAnsi="Consolas" w:cs="Consolas"/>
+                <w:color w:val="E85D7F"/>
+                <w:sz w:val="21"/>
+                <w:szCs w:val="21"/>
+              </w:rPr>
+              <w:t>();</w:t>
+            </w:r>
+          </w:p>
+          <w:p>
+            <w:pPr>
+              <w:shd w:val="clear" w:color="auto" w:fill="1E1E1E"/>
+              <w:spacing w:line="330" w:lineRule="atLeast"/>
+              <w:rPr>
+                <w:rFonts w:ascii="Consolas" w:hAnsi="Consolas" w:cs="Consolas"/>
+                <w:color w:val="FFFFFF"/>
+                <w:sz w:val="21"/>
+                <w:szCs w:val="21"/>
+              </w:rPr>
+            </w:pPr>
+            <w:r>
+              <w:rPr>
+                <w:rFonts w:ascii="Consolas" w:hAnsi="Consolas" w:cs="Consolas"/>
+                <w:color w:val="FFFFFF"/>
+                <w:sz w:val="21"/>
+                <w:szCs w:val="21"/>
+              </w:rPr>
+              <w:t xml:space="preserve">    </w:t>
+            </w:r>
+            <w:r>
+              <w:rPr>
+                <w:rFonts w:ascii="Consolas" w:hAnsi="Consolas" w:cs="Consolas"/>
+                <w:color w:val="B3CCFF"/>
+                <w:sz w:val="21"/>
+                <w:szCs w:val="21"/>
+              </w:rPr>
+              <w:t>case</w:t>
+            </w:r>
+            <w:r>
+              <w:rPr>
+                <w:rFonts w:ascii="Consolas" w:hAnsi="Consolas" w:cs="Consolas"/>
+                <w:color w:val="FFFFFF"/>
+                <w:sz w:val="21"/>
+                <w:szCs w:val="21"/>
+              </w:rPr>
+              <w:t xml:space="preserve"> </w:t>
+            </w:r>
+            <w:r>
+              <w:rPr>
+                <w:rFonts w:ascii="Consolas" w:hAnsi="Consolas" w:cs="Consolas"/>
+                <w:color w:val="E85D7F"/>
+                <w:sz w:val="21"/>
+                <w:szCs w:val="21"/>
+              </w:rPr>
+              <w:t>12</w:t>
+            </w:r>
+            <w:r>
+              <w:rPr>
+                <w:rFonts w:ascii="Consolas" w:hAnsi="Consolas" w:cs="Consolas"/>
+                <w:color w:val="FFFFFF"/>
+                <w:sz w:val="21"/>
+                <w:szCs w:val="21"/>
+              </w:rPr>
+              <w:t xml:space="preserve"> </w:t>
+            </w:r>
+            <w:r>
+              <w:rPr>
+                <w:rFonts w:ascii="Consolas" w:hAnsi="Consolas" w:cs="Consolas"/>
+                <w:color w:val="E85D7F"/>
+                <w:sz w:val="21"/>
+                <w:szCs w:val="21"/>
+              </w:rPr>
+              <w:t>:</w:t>
+            </w:r>
+            <w:r>
+              <w:rPr>
+                <w:rFonts w:ascii="Consolas" w:hAnsi="Consolas" w:cs="Consolas"/>
+                <w:color w:val="FFFFFF"/>
+                <w:sz w:val="21"/>
+                <w:szCs w:val="21"/>
+              </w:rPr>
+              <w:t xml:space="preserve"> </w:t>
+            </w:r>
+            <w:r>
+              <w:rPr>
+                <w:rFonts w:ascii="Consolas" w:hAnsi="Consolas" w:cs="Consolas"/>
+                <w:color w:val="B3CCFF"/>
+                <w:sz w:val="21"/>
+                <w:szCs w:val="21"/>
+              </w:rPr>
+              <w:t>return</w:t>
+            </w:r>
+            <w:r>
+              <w:rPr>
+                <w:rFonts w:ascii="Consolas" w:hAnsi="Consolas" w:cs="Consolas"/>
+                <w:color w:val="FFFFFF"/>
+                <w:sz w:val="21"/>
+                <w:szCs w:val="21"/>
+              </w:rPr>
+              <w:t xml:space="preserve"> f12</w:t>
+            </w:r>
+            <w:r>
+              <w:rPr>
+                <w:rFonts w:ascii="Consolas" w:hAnsi="Consolas" w:cs="Consolas"/>
+                <w:color w:val="E85D7F"/>
+                <w:sz w:val="21"/>
+                <w:szCs w:val="21"/>
+              </w:rPr>
+              <w:t>();</w:t>
+            </w:r>
+          </w:p>
+          <w:p>
+            <w:pPr>
+              <w:shd w:val="clear" w:color="auto" w:fill="1E1E1E"/>
+              <w:spacing w:line="330" w:lineRule="atLeast"/>
+              <w:rPr>
+                <w:rFonts w:ascii="Consolas" w:hAnsi="Consolas" w:cs="Consolas"/>
+                <w:color w:val="FFFFFF"/>
+                <w:sz w:val="21"/>
+                <w:szCs w:val="21"/>
+              </w:rPr>
+            </w:pPr>
+            <w:r>
+              <w:rPr>
+                <w:rFonts w:ascii="Consolas" w:hAnsi="Consolas" w:cs="Consolas"/>
+                <w:color w:val="FFFFFF"/>
+                <w:sz w:val="21"/>
+                <w:szCs w:val="21"/>
+              </w:rPr>
+              <w:lastRenderedPageBreak/>
+              <w:t xml:space="preserve">  </w:t>
+            </w:r>
+            <w:r>
+              <w:rPr>
+                <w:rFonts w:ascii="Consolas" w:hAnsi="Consolas" w:cs="Consolas"/>
+                <w:color w:val="E85D7F"/>
+                <w:sz w:val="21"/>
+                <w:szCs w:val="21"/>
+              </w:rPr>
+              <w:t>}</w:t>
+            </w:r>
+          </w:p>
+          <w:p>
+            <w:pPr>
+              <w:shd w:val="clear" w:color="auto" w:fill="1E1E1E"/>
+              <w:spacing w:line="330" w:lineRule="atLeast"/>
+              <w:rPr>
+                <w:rFonts w:ascii="Consolas" w:hAnsi="Consolas" w:cs="Consolas"/>
+                <w:color w:val="FFFFFF"/>
+                <w:sz w:val="21"/>
+                <w:szCs w:val="21"/>
+              </w:rPr>
+            </w:pPr>
+            <w:r>
+              <w:rPr>
+                <w:rFonts w:ascii="Consolas" w:hAnsi="Consolas" w:cs="Consolas"/>
+                <w:color w:val="FFFFFF"/>
+                <w:sz w:val="21"/>
+                <w:szCs w:val="21"/>
+              </w:rPr>
+              <w:t xml:space="preserve">  </w:t>
+            </w:r>
+            <w:r>
+              <w:rPr>
+                <w:rFonts w:ascii="Consolas" w:hAnsi="Consolas" w:cs="Consolas"/>
+                <w:color w:val="B3CCFF"/>
+                <w:sz w:val="21"/>
+                <w:szCs w:val="21"/>
+              </w:rPr>
+              <w:t>return</w:t>
+            </w:r>
+            <w:r>
+              <w:rPr>
+                <w:rFonts w:ascii="Consolas" w:hAnsi="Consolas" w:cs="Consolas"/>
+                <w:color w:val="FFFFFF"/>
+                <w:sz w:val="21"/>
+                <w:szCs w:val="21"/>
+              </w:rPr>
+              <w:t xml:space="preserve"> </w:t>
+            </w:r>
+            <w:r>
+              <w:rPr>
+                <w:rFonts w:ascii="Consolas" w:hAnsi="Consolas" w:cs="Consolas"/>
+                <w:color w:val="FFE083"/>
+                <w:sz w:val="21"/>
+                <w:szCs w:val="21"/>
+              </w:rPr>
+              <w:t>'durian.jpg'</w:t>
+            </w:r>
+          </w:p>
+          <w:p>
+            <w:pPr>
+              <w:shd w:val="clear" w:color="auto" w:fill="1E1E1E"/>
+              <w:spacing w:line="330" w:lineRule="atLeast"/>
+              <w:rPr>
+                <w:rFonts w:ascii="Consolas" w:hAnsi="Consolas" w:cs="Consolas"/>
+                <w:color w:val="FFFFFF"/>
+                <w:sz w:val="21"/>
+                <w:szCs w:val="21"/>
+              </w:rPr>
+            </w:pPr>
+            <w:r>
+              <w:rPr>
+                <w:rFonts w:ascii="Consolas" w:hAnsi="Consolas" w:cs="Consolas"/>
+                <w:color w:val="E85D7F"/>
+                <w:sz w:val="21"/>
+                <w:szCs w:val="21"/>
+              </w:rPr>
+              <w:t>}</w:t>
+            </w:r>
+          </w:p>
+          <w:p>
+            <w:pPr>
+              <w:shd w:val="clear" w:color="auto" w:fill="1E1E1E"/>
+              <w:spacing w:after="240" w:line="330" w:lineRule="atLeast"/>
+              <w:rPr>
+                <w:rFonts w:ascii="Consolas" w:hAnsi="Consolas" w:cs="Consolas"/>
+                <w:color w:val="FFFFFF"/>
+                <w:sz w:val="21"/>
+                <w:szCs w:val="21"/>
+              </w:rPr>
+            </w:pPr>
+          </w:p>
+          <w:p>
+            <w:pPr>
+              <w:shd w:val="clear" w:color="auto" w:fill="1E1E1E"/>
+              <w:spacing w:line="330" w:lineRule="atLeast"/>
+              <w:rPr>
+                <w:rFonts w:ascii="Consolas" w:hAnsi="Consolas" w:cs="Consolas"/>
+                <w:color w:val="FFFFFF"/>
+                <w:sz w:val="21"/>
+                <w:szCs w:val="21"/>
+              </w:rPr>
+            </w:pPr>
+            <w:r>
+              <w:rPr>
+                <w:rFonts w:ascii="Consolas" w:hAnsi="Consolas" w:cs="Consolas"/>
+                <w:color w:val="FFFFFF"/>
+                <w:sz w:val="21"/>
+                <w:szCs w:val="21"/>
+              </w:rPr>
+              <w:t>console</w:t>
+            </w:r>
+            <w:r>
+              <w:rPr>
+                <w:rFonts w:ascii="Consolas" w:hAnsi="Consolas" w:cs="Consolas"/>
+                <w:color w:val="E85D7F"/>
+                <w:sz w:val="21"/>
+                <w:szCs w:val="21"/>
+              </w:rPr>
+              <w:t>.</w:t>
+            </w:r>
+            <w:r>
+              <w:rPr>
+                <w:rFonts w:ascii="Consolas" w:hAnsi="Consolas" w:cs="Consolas"/>
+                <w:color w:val="FFFFFF"/>
+                <w:sz w:val="21"/>
+                <w:szCs w:val="21"/>
+              </w:rPr>
+              <w:t>log</w:t>
+            </w:r>
+            <w:r>
+              <w:rPr>
+                <w:rFonts w:ascii="Consolas" w:hAnsi="Consolas" w:cs="Consolas"/>
+                <w:color w:val="E85D7F"/>
+                <w:sz w:val="21"/>
+                <w:szCs w:val="21"/>
+              </w:rPr>
+              <w:t>(</w:t>
+            </w:r>
+            <w:r>
+              <w:rPr>
+                <w:rFonts w:ascii="Consolas" w:hAnsi="Consolas" w:cs="Consolas"/>
+                <w:color w:val="FFFFFF"/>
+                <w:sz w:val="21"/>
+                <w:szCs w:val="21"/>
+              </w:rPr>
+              <w:t>returnFruit</w:t>
+            </w:r>
+            <w:r>
+              <w:rPr>
+                <w:rFonts w:ascii="Consolas" w:hAnsi="Consolas" w:cs="Consolas"/>
+                <w:color w:val="E85D7F"/>
+                <w:sz w:val="21"/>
+                <w:szCs w:val="21"/>
+              </w:rPr>
+              <w:t>());</w:t>
+            </w:r>
+          </w:p>
+          <w:p>
+            <w:pPr>
+              <w:shd w:val="clear" w:color="auto" w:fill="1E1E1E"/>
+              <w:spacing w:line="330" w:lineRule="atLeast"/>
+              <w:rPr>
+                <w:rFonts w:ascii="Consolas" w:hAnsi="Consolas" w:cs="Consolas"/>
+                <w:color w:val="FFFFFF"/>
+                <w:sz w:val="21"/>
+                <w:szCs w:val="21"/>
+              </w:rPr>
+            </w:pPr>
+          </w:p>
           <w:p>
             <w:pPr>
               <w:rPr>

</xml_diff>

<commit_message>
feat: Add progress #34 'Learn Typescript'
</commit_message>
<xml_diff>
--- a/learn-typescript/chapter_2/Chatper 2 - Functions.docx
+++ b/learn-typescript/chapter_2/Chatper 2 - Functions.docx
@@ -6782,6 +6782,27 @@
             <w:r>
               <w:rPr>
                 <w:rFonts w:ascii="Consolas" w:hAnsi="Consolas" w:cs="Consolas"/>
+                <w:color w:val="939598"/>
+                <w:sz w:val="21"/>
+                <w:szCs w:val="21"/>
+              </w:rPr>
+              <w:t>//The problematic function is f9()</w:t>
+            </w:r>
+          </w:p>
+          <w:p>
+            <w:pPr>
+              <w:shd w:val="clear" w:color="auto" w:fill="1E1E1E"/>
+              <w:spacing w:line="330" w:lineRule="atLeast"/>
+              <w:rPr>
+                <w:rFonts w:ascii="Consolas" w:hAnsi="Consolas" w:cs="Consolas"/>
+                <w:color w:val="FFFFFF"/>
+                <w:sz w:val="21"/>
+                <w:szCs w:val="21"/>
+              </w:rPr>
+            </w:pPr>
+            <w:r>
+              <w:rPr>
+                <w:rFonts w:ascii="Consolas" w:hAnsi="Consolas" w:cs="Consolas"/>
                 <w:color w:val="B3CCFF"/>
                 <w:sz w:val="21"/>
                 <w:szCs w:val="21"/>
@@ -8418,6 +8439,7 @@
                 <w:sz w:val="21"/>
                 <w:szCs w:val="21"/>
               </w:rPr>
+              <w:lastRenderedPageBreak/>
               <w:t xml:space="preserve">    </w:t>
             </w:r>
             <w:r>
@@ -8520,7 +8542,6 @@
                 <w:sz w:val="21"/>
                 <w:szCs w:val="21"/>
               </w:rPr>
-              <w:lastRenderedPageBreak/>
               <w:t xml:space="preserve">  </w:t>
             </w:r>
             <w:r>
@@ -8679,6 +8700,18 @@
               </w:rPr>
               <w:t>());</w:t>
             </w:r>
+          </w:p>
+          <w:p>
+            <w:pPr>
+              <w:shd w:val="clear" w:color="auto" w:fill="1E1E1E"/>
+              <w:spacing w:line="330" w:lineRule="atLeast"/>
+              <w:rPr>
+                <w:rFonts w:ascii="Consolas" w:hAnsi="Consolas" w:cs="Consolas"/>
+                <w:color w:val="FFFFFF"/>
+                <w:sz w:val="21"/>
+                <w:szCs w:val="21"/>
+              </w:rPr>
+            </w:pPr>
           </w:p>
           <w:p>
             <w:pPr>

</xml_diff>

<commit_message>
feat: Add progress #35 'Learn Typescript'
</commit_message>
<xml_diff>
--- a/learn-typescript/chapter_2/Chatper 2 - Functions.docx
+++ b/learn-typescript/chapter_2/Chatper 2 - Functions.docx
@@ -10,13 +10,23 @@
           <w:szCs w:val="44"/>
         </w:rPr>
       </w:pPr>
+      <w:proofErr w:type="spellStart"/>
       <w:r>
         <w:rPr>
           <w:color w:val="000000" w:themeColor="text1"/>
           <w:sz w:val="44"/>
           <w:szCs w:val="44"/>
         </w:rPr>
-        <w:t xml:space="preserve">Chatper </w:t>
+        <w:t>Chatper</w:t>
+      </w:r>
+      <w:proofErr w:type="spellEnd"/>
+      <w:r>
+        <w:rPr>
+          <w:color w:val="000000" w:themeColor="text1"/>
+          <w:sz w:val="44"/>
+          <w:szCs w:val="44"/>
+        </w:rPr>
+        <w:t xml:space="preserve"> </w:t>
       </w:r>
       <w:r>
         <w:rPr>
@@ -162,8 +172,19 @@
                 <w:sz w:val="21"/>
                 <w:szCs w:val="21"/>
               </w:rPr>
-              <w:t>function printLengthOfText</w:t>
-            </w:r>
+              <w:t xml:space="preserve">function </w:t>
+            </w:r>
+            <w:proofErr w:type="spellStart"/>
+            <w:r>
+              <w:rPr>
+                <w:rFonts w:ascii="Consolas" w:hAnsi="Consolas" w:cs="Consolas"/>
+                <w:color w:val="B3CCFF"/>
+                <w:sz w:val="21"/>
+                <w:szCs w:val="21"/>
+              </w:rPr>
+              <w:t>printLengthOfText</w:t>
+            </w:r>
+            <w:proofErr w:type="spellEnd"/>
             <w:r>
               <w:rPr>
                 <w:rFonts w:ascii="Consolas" w:hAnsi="Consolas" w:cs="Consolas"/>
@@ -248,6 +269,7 @@
               </w:rPr>
               <w:t>(</w:t>
             </w:r>
+            <w:proofErr w:type="spellStart"/>
             <w:r>
               <w:rPr>
                 <w:rFonts w:ascii="Consolas" w:hAnsi="Consolas" w:cs="Consolas"/>
@@ -275,6 +297,7 @@
               </w:rPr>
               <w:t>length</w:t>
             </w:r>
+            <w:proofErr w:type="spellEnd"/>
             <w:r>
               <w:rPr>
                 <w:rFonts w:ascii="Consolas" w:hAnsi="Consolas" w:cs="Consolas"/>
@@ -338,6 +361,7 @@
                 <w:szCs w:val="21"/>
               </w:rPr>
             </w:pPr>
+            <w:proofErr w:type="spellStart"/>
             <w:r>
               <w:rPr>
                 <w:rFonts w:ascii="Consolas" w:hAnsi="Consolas" w:cs="Consolas"/>
@@ -347,6 +371,7 @@
               </w:rPr>
               <w:t>printLengthOfText</w:t>
             </w:r>
+            <w:proofErr w:type="spellEnd"/>
             <w:r>
               <w:rPr>
                 <w:rFonts w:ascii="Consolas" w:hAnsi="Consolas" w:cs="Consolas"/>
@@ -457,8 +482,19 @@
                 <w:sz w:val="21"/>
                 <w:szCs w:val="21"/>
               </w:rPr>
-              <w:t>function printOperations</w:t>
-            </w:r>
+              <w:t xml:space="preserve">function </w:t>
+            </w:r>
+            <w:proofErr w:type="spellStart"/>
+            <w:r>
+              <w:rPr>
+                <w:rFonts w:ascii="Consolas" w:hAnsi="Consolas" w:cs="Consolas"/>
+                <w:color w:val="B3CCFF"/>
+                <w:sz w:val="21"/>
+                <w:szCs w:val="21"/>
+              </w:rPr>
+              <w:t>printOperations</w:t>
+            </w:r>
+            <w:proofErr w:type="spellEnd"/>
             <w:r>
               <w:rPr>
                 <w:rFonts w:ascii="Consolas" w:hAnsi="Consolas" w:cs="Consolas"/>
@@ -543,6 +579,7 @@
               </w:rPr>
               <w:t xml:space="preserve"> (</w:t>
             </w:r>
+            <w:proofErr w:type="spellStart"/>
             <w:r>
               <w:rPr>
                 <w:rFonts w:ascii="Consolas" w:hAnsi="Consolas" w:cs="Consolas"/>
@@ -552,6 +589,7 @@
               </w:rPr>
               <w:t>typeof</w:t>
             </w:r>
+            <w:proofErr w:type="spellEnd"/>
             <w:r>
               <w:rPr>
                 <w:rFonts w:ascii="Consolas" w:hAnsi="Consolas" w:cs="Consolas"/>
@@ -597,6 +635,7 @@
               </w:rPr>
               <w:t xml:space="preserve"> || </w:t>
             </w:r>
+            <w:proofErr w:type="spellStart"/>
             <w:r>
               <w:rPr>
                 <w:rFonts w:ascii="Consolas" w:hAnsi="Consolas" w:cs="Consolas"/>
@@ -606,6 +645,7 @@
               </w:rPr>
               <w:t>typeof</w:t>
             </w:r>
+            <w:proofErr w:type="spellEnd"/>
             <w:r>
               <w:rPr>
                 <w:rFonts w:ascii="Consolas" w:hAnsi="Consolas" w:cs="Consolas"/>
@@ -972,6 +1012,7 @@
                 <w:szCs w:val="21"/>
               </w:rPr>
             </w:pPr>
+            <w:proofErr w:type="spellStart"/>
             <w:r>
               <w:rPr>
                 <w:rFonts w:ascii="Consolas" w:hAnsi="Consolas" w:cs="Consolas"/>
@@ -981,6 +1022,7 @@
               </w:rPr>
               <w:t>printOperations</w:t>
             </w:r>
+            <w:proofErr w:type="spellEnd"/>
             <w:r>
               <w:rPr>
                 <w:rFonts w:ascii="Consolas" w:hAnsi="Consolas" w:cs="Consolas"/>
@@ -1150,8 +1192,19 @@
                 <w:sz w:val="21"/>
                 <w:szCs w:val="21"/>
               </w:rPr>
-              <w:t>let i</w:t>
-            </w:r>
+              <w:t xml:space="preserve">let </w:t>
+            </w:r>
+            <w:proofErr w:type="spellStart"/>
+            <w:r>
+              <w:rPr>
+                <w:rFonts w:ascii="Consolas" w:hAnsi="Consolas" w:cs="Consolas"/>
+                <w:color w:val="B3CCFF"/>
+                <w:sz w:val="21"/>
+                <w:szCs w:val="21"/>
+              </w:rPr>
+              <w:t>i</w:t>
+            </w:r>
+            <w:proofErr w:type="spellEnd"/>
             <w:r>
               <w:rPr>
                 <w:rFonts w:ascii="Consolas" w:hAnsi="Consolas" w:cs="Consolas"/>
@@ -1179,6 +1232,7 @@
               </w:rPr>
               <w:t xml:space="preserve">; </w:t>
             </w:r>
+            <w:proofErr w:type="spellStart"/>
             <w:r>
               <w:rPr>
                 <w:rFonts w:ascii="Consolas" w:hAnsi="Consolas" w:cs="Consolas"/>
@@ -1188,6 +1242,7 @@
               </w:rPr>
               <w:t>i</w:t>
             </w:r>
+            <w:proofErr w:type="spellEnd"/>
             <w:r>
               <w:rPr>
                 <w:rFonts w:ascii="Consolas" w:hAnsi="Consolas" w:cs="Consolas"/>
@@ -1215,6 +1270,7 @@
               </w:rPr>
               <w:t xml:space="preserve">; </w:t>
             </w:r>
+            <w:proofErr w:type="spellStart"/>
             <w:r>
               <w:rPr>
                 <w:rFonts w:ascii="Consolas" w:hAnsi="Consolas" w:cs="Consolas"/>
@@ -1224,6 +1280,7 @@
               </w:rPr>
               <w:t>i</w:t>
             </w:r>
+            <w:proofErr w:type="spellEnd"/>
             <w:r>
               <w:rPr>
                 <w:rFonts w:ascii="Consolas" w:hAnsi="Consolas" w:cs="Consolas"/>
@@ -2068,8 +2125,19 @@
                 <w:sz w:val="21"/>
                 <w:szCs w:val="21"/>
               </w:rPr>
-              <w:t xml:space="preserve"> printKeyValue</w:t>
-            </w:r>
+              <w:t xml:space="preserve"> </w:t>
+            </w:r>
+            <w:proofErr w:type="spellStart"/>
+            <w:r>
+              <w:rPr>
+                <w:rFonts w:ascii="Consolas" w:hAnsi="Consolas" w:cs="Consolas"/>
+                <w:color w:val="FFFFFF"/>
+                <w:sz w:val="21"/>
+                <w:szCs w:val="21"/>
+              </w:rPr>
+              <w:t>printKeyValue</w:t>
+            </w:r>
+            <w:proofErr w:type="spellEnd"/>
             <w:r>
               <w:rPr>
                 <w:rFonts w:ascii="Consolas" w:hAnsi="Consolas" w:cs="Consolas"/>
@@ -2352,6 +2420,7 @@
                 <w:szCs w:val="21"/>
               </w:rPr>
             </w:pPr>
+            <w:proofErr w:type="spellStart"/>
             <w:r>
               <w:rPr>
                 <w:rFonts w:ascii="Consolas" w:hAnsi="Consolas" w:cs="Consolas"/>
@@ -2361,6 +2430,7 @@
               </w:rPr>
               <w:t>printKeyValue</w:t>
             </w:r>
+            <w:proofErr w:type="spellEnd"/>
             <w:r>
               <w:rPr>
                 <w:rFonts w:ascii="Consolas" w:hAnsi="Consolas" w:cs="Consolas"/>
@@ -2436,6 +2506,7 @@
                 <w:szCs w:val="21"/>
               </w:rPr>
             </w:pPr>
+            <w:proofErr w:type="spellStart"/>
             <w:r>
               <w:rPr>
                 <w:rFonts w:ascii="Consolas" w:hAnsi="Consolas" w:cs="Consolas"/>
@@ -2445,6 +2516,7 @@
               </w:rPr>
               <w:t>printKeyValue</w:t>
             </w:r>
+            <w:proofErr w:type="spellEnd"/>
             <w:r>
               <w:rPr>
                 <w:rFonts w:ascii="Consolas" w:hAnsi="Consolas" w:cs="Consolas"/>
@@ -2801,8 +2873,19 @@
                 <w:sz w:val="21"/>
                 <w:szCs w:val="21"/>
               </w:rPr>
-              <w:t xml:space="preserve"> greetTripled</w:t>
-            </w:r>
+              <w:t xml:space="preserve"> </w:t>
+            </w:r>
+            <w:proofErr w:type="spellStart"/>
+            <w:r>
+              <w:rPr>
+                <w:rFonts w:ascii="Consolas" w:hAnsi="Consolas" w:cs="Consolas"/>
+                <w:color w:val="FFFFFF"/>
+                <w:sz w:val="21"/>
+                <w:szCs w:val="21"/>
+              </w:rPr>
+              <w:t>greetTripled</w:t>
+            </w:r>
+            <w:proofErr w:type="spellEnd"/>
             <w:r>
               <w:rPr>
                 <w:rFonts w:ascii="Consolas" w:hAnsi="Consolas" w:cs="Consolas"/>
@@ -3121,6 +3204,7 @@
                 <w:szCs w:val="21"/>
               </w:rPr>
             </w:pPr>
+            <w:proofErr w:type="spellStart"/>
             <w:r>
               <w:rPr>
                 <w:rFonts w:ascii="Consolas" w:hAnsi="Consolas" w:cs="Consolas"/>
@@ -3131,6 +3215,7 @@
               <w:lastRenderedPageBreak/>
               <w:t>greetTripled</w:t>
             </w:r>
+            <w:proofErr w:type="spellEnd"/>
             <w:r>
               <w:rPr>
                 <w:rFonts w:ascii="Consolas" w:hAnsi="Consolas" w:cs="Consolas"/>
@@ -3276,7 +3361,21 @@
         <w:rPr>
           <w:rFonts w:ascii="AppleSystemUIFont" w:hAnsi="AppleSystemUIFont" w:cs="AppleSystemUIFont"/>
         </w:rPr>
-        <w:t>Made optional by adding ‘?’ after it’s name</w:t>
+        <w:t xml:space="preserve">Made optional by adding ‘?’ after </w:t>
+      </w:r>
+      <w:proofErr w:type="spellStart"/>
+      <w:r>
+        <w:rPr>
+          <w:rFonts w:ascii="AppleSystemUIFont" w:hAnsi="AppleSystemUIFont" w:cs="AppleSystemUIFont"/>
+        </w:rPr>
+        <w:t>it’s</w:t>
+      </w:r>
+      <w:proofErr w:type="spellEnd"/>
+      <w:r>
+        <w:rPr>
+          <w:rFonts w:ascii="AppleSystemUIFont" w:hAnsi="AppleSystemUIFont" w:cs="AppleSystemUIFont"/>
+        </w:rPr>
+        <w:t xml:space="preserve"> name</w:t>
       </w:r>
     </w:p>
     <w:p>
@@ -4632,7 +4731,27 @@
                 <w:sz w:val="21"/>
                 <w:szCs w:val="21"/>
               </w:rPr>
-              <w:t xml:space="preserve"> i </w:t>
+              <w:t xml:space="preserve"> </w:t>
+            </w:r>
+            <w:proofErr w:type="spellStart"/>
+            <w:r>
+              <w:rPr>
+                <w:rFonts w:ascii="Consolas" w:hAnsi="Consolas" w:cs="Consolas"/>
+                <w:color w:val="FFFFFF"/>
+                <w:sz w:val="21"/>
+                <w:szCs w:val="21"/>
+              </w:rPr>
+              <w:t>i</w:t>
+            </w:r>
+            <w:proofErr w:type="spellEnd"/>
+            <w:r>
+              <w:rPr>
+                <w:rFonts w:ascii="Consolas" w:hAnsi="Consolas" w:cs="Consolas"/>
+                <w:color w:val="FFFFFF"/>
+                <w:sz w:val="21"/>
+                <w:szCs w:val="21"/>
+              </w:rPr>
+              <w:t xml:space="preserve"> </w:t>
             </w:r>
             <w:r>
               <w:rPr>
@@ -4668,7 +4787,27 @@
                 <w:sz w:val="21"/>
                 <w:szCs w:val="21"/>
               </w:rPr>
-              <w:t xml:space="preserve"> i </w:t>
+              <w:t xml:space="preserve"> </w:t>
+            </w:r>
+            <w:proofErr w:type="spellStart"/>
+            <w:r>
+              <w:rPr>
+                <w:rFonts w:ascii="Consolas" w:hAnsi="Consolas" w:cs="Consolas"/>
+                <w:color w:val="FFFFFF"/>
+                <w:sz w:val="21"/>
+                <w:szCs w:val="21"/>
+              </w:rPr>
+              <w:t>i</w:t>
+            </w:r>
+            <w:proofErr w:type="spellEnd"/>
+            <w:r>
+              <w:rPr>
+                <w:rFonts w:ascii="Consolas" w:hAnsi="Consolas" w:cs="Consolas"/>
+                <w:color w:val="FFFFFF"/>
+                <w:sz w:val="21"/>
+                <w:szCs w:val="21"/>
+              </w:rPr>
+              <w:t xml:space="preserve"> </w:t>
             </w:r>
             <w:r>
               <w:rPr>
@@ -4704,7 +4843,27 @@
                 <w:sz w:val="21"/>
                 <w:szCs w:val="21"/>
               </w:rPr>
-              <w:t xml:space="preserve"> i </w:t>
+              <w:t xml:space="preserve"> </w:t>
+            </w:r>
+            <w:proofErr w:type="spellStart"/>
+            <w:r>
+              <w:rPr>
+                <w:rFonts w:ascii="Consolas" w:hAnsi="Consolas" w:cs="Consolas"/>
+                <w:color w:val="FFFFFF"/>
+                <w:sz w:val="21"/>
+                <w:szCs w:val="21"/>
+              </w:rPr>
+              <w:t>i</w:t>
+            </w:r>
+            <w:proofErr w:type="spellEnd"/>
+            <w:r>
+              <w:rPr>
+                <w:rFonts w:ascii="Consolas" w:hAnsi="Consolas" w:cs="Consolas"/>
+                <w:color w:val="FFFFFF"/>
+                <w:sz w:val="21"/>
+                <w:szCs w:val="21"/>
+              </w:rPr>
+              <w:t xml:space="preserve"> </w:t>
             </w:r>
             <w:r>
               <w:rPr>
@@ -5482,8 +5641,19 @@
                 <w:sz w:val="21"/>
                 <w:szCs w:val="21"/>
               </w:rPr>
-              <w:t xml:space="preserve"> getRandomNumber</w:t>
-            </w:r>
+              <w:t xml:space="preserve"> </w:t>
+            </w:r>
+            <w:proofErr w:type="spellStart"/>
+            <w:r>
+              <w:rPr>
+                <w:rFonts w:ascii="Consolas" w:hAnsi="Consolas" w:cs="Consolas"/>
+                <w:color w:val="FFFFFF"/>
+                <w:sz w:val="21"/>
+                <w:szCs w:val="21"/>
+              </w:rPr>
+              <w:t>getRandomNumber</w:t>
+            </w:r>
+            <w:proofErr w:type="spellEnd"/>
             <w:r>
               <w:rPr>
                 <w:rFonts w:ascii="Consolas" w:hAnsi="Consolas" w:cs="Consolas"/>
@@ -5532,6 +5702,7 @@
               </w:rPr>
               <w:t xml:space="preserve"> </w:t>
             </w:r>
+            <w:proofErr w:type="spellStart"/>
             <w:r>
               <w:rPr>
                 <w:rFonts w:ascii="Consolas" w:hAnsi="Consolas" w:cs="Consolas"/>
@@ -5550,6 +5721,7 @@
               </w:rPr>
               <w:t>random</w:t>
             </w:r>
+            <w:proofErr w:type="spellEnd"/>
             <w:r>
               <w:rPr>
                 <w:rFonts w:ascii="Consolas" w:hAnsi="Consolas" w:cs="Consolas"/>
@@ -5620,7 +5792,27 @@
                 <w:sz w:val="21"/>
                 <w:szCs w:val="21"/>
               </w:rPr>
-              <w:t xml:space="preserve"> myVar </w:t>
+              <w:t xml:space="preserve"> </w:t>
+            </w:r>
+            <w:proofErr w:type="spellStart"/>
+            <w:r>
+              <w:rPr>
+                <w:rFonts w:ascii="Consolas" w:hAnsi="Consolas" w:cs="Consolas"/>
+                <w:color w:val="FFFFFF"/>
+                <w:sz w:val="21"/>
+                <w:szCs w:val="21"/>
+              </w:rPr>
+              <w:t>myVar</w:t>
+            </w:r>
+            <w:proofErr w:type="spellEnd"/>
+            <w:r>
+              <w:rPr>
+                <w:rFonts w:ascii="Consolas" w:hAnsi="Consolas" w:cs="Consolas"/>
+                <w:color w:val="FFFFFF"/>
+                <w:sz w:val="21"/>
+                <w:szCs w:val="21"/>
+              </w:rPr>
+              <w:t xml:space="preserve"> </w:t>
             </w:r>
             <w:r>
               <w:rPr>
@@ -5638,8 +5830,19 @@
                 <w:sz w:val="21"/>
                 <w:szCs w:val="21"/>
               </w:rPr>
-              <w:t xml:space="preserve"> getRandomNumber</w:t>
-            </w:r>
+              <w:t xml:space="preserve"> </w:t>
+            </w:r>
+            <w:proofErr w:type="spellStart"/>
+            <w:r>
+              <w:rPr>
+                <w:rFonts w:ascii="Consolas" w:hAnsi="Consolas" w:cs="Consolas"/>
+                <w:color w:val="FFFFFF"/>
+                <w:sz w:val="21"/>
+                <w:szCs w:val="21"/>
+              </w:rPr>
+              <w:t>getRandomNumber</w:t>
+            </w:r>
+            <w:proofErr w:type="spellEnd"/>
             <w:r>
               <w:rPr>
                 <w:rFonts w:ascii="Consolas" w:hAnsi="Consolas" w:cs="Consolas"/>
@@ -5786,8 +5989,19 @@
                 <w:sz w:val="21"/>
                 <w:szCs w:val="21"/>
               </w:rPr>
-              <w:t xml:space="preserve"> createGreeting</w:t>
-            </w:r>
+              <w:t xml:space="preserve"> </w:t>
+            </w:r>
+            <w:proofErr w:type="spellStart"/>
+            <w:r>
+              <w:rPr>
+                <w:rFonts w:ascii="Consolas" w:hAnsi="Consolas" w:cs="Consolas"/>
+                <w:color w:val="FFFFFF"/>
+                <w:sz w:val="21"/>
+                <w:szCs w:val="21"/>
+              </w:rPr>
+              <w:t>createGreeting</w:t>
+            </w:r>
+            <w:proofErr w:type="spellEnd"/>
             <w:r>
               <w:rPr>
                 <w:rFonts w:ascii="Consolas" w:hAnsi="Consolas" w:cs="Consolas"/>
@@ -6263,7 +6477,27 @@
                 <w:sz w:val="21"/>
                 <w:szCs w:val="21"/>
               </w:rPr>
-              <w:t xml:space="preserve"> createArrowGreeting </w:t>
+              <w:t xml:space="preserve"> </w:t>
+            </w:r>
+            <w:proofErr w:type="spellStart"/>
+            <w:r>
+              <w:rPr>
+                <w:rFonts w:ascii="Consolas" w:hAnsi="Consolas" w:cs="Consolas"/>
+                <w:color w:val="FFFFFF"/>
+                <w:sz w:val="21"/>
+                <w:szCs w:val="21"/>
+              </w:rPr>
+              <w:t>createArrowGreeting</w:t>
+            </w:r>
+            <w:proofErr w:type="spellEnd"/>
+            <w:r>
+              <w:rPr>
+                <w:rFonts w:ascii="Consolas" w:hAnsi="Consolas" w:cs="Consolas"/>
+                <w:color w:val="FFFFFF"/>
+                <w:sz w:val="21"/>
+                <w:szCs w:val="21"/>
+              </w:rPr>
+              <w:t xml:space="preserve"> </w:t>
             </w:r>
             <w:r>
               <w:rPr>
@@ -7137,8 +7371,19 @@
                 <w:sz w:val="21"/>
                 <w:szCs w:val="21"/>
               </w:rPr>
-              <w:t xml:space="preserve"> returnFruit</w:t>
-            </w:r>
+              <w:t xml:space="preserve"> </w:t>
+            </w:r>
+            <w:proofErr w:type="spellStart"/>
+            <w:r>
+              <w:rPr>
+                <w:rFonts w:ascii="Consolas" w:hAnsi="Consolas" w:cs="Consolas"/>
+                <w:color w:val="FFFFFF"/>
+                <w:sz w:val="21"/>
+                <w:szCs w:val="21"/>
+              </w:rPr>
+              <w:t>returnFruit</w:t>
+            </w:r>
+            <w:proofErr w:type="spellEnd"/>
             <w:r>
               <w:rPr>
                 <w:rFonts w:ascii="Consolas" w:hAnsi="Consolas" w:cs="Consolas"/>
@@ -7230,8 +7475,19 @@
                 <w:sz w:val="21"/>
                 <w:szCs w:val="21"/>
               </w:rPr>
-              <w:t xml:space="preserve"> getUserChoice</w:t>
-            </w:r>
+              <w:t xml:space="preserve"> </w:t>
+            </w:r>
+            <w:proofErr w:type="spellStart"/>
+            <w:r>
+              <w:rPr>
+                <w:rFonts w:ascii="Consolas" w:hAnsi="Consolas" w:cs="Consolas"/>
+                <w:color w:val="FFFFFF"/>
+                <w:sz w:val="21"/>
+                <w:szCs w:val="21"/>
+              </w:rPr>
+              <w:t>getUserChoice</w:t>
+            </w:r>
+            <w:proofErr w:type="spellEnd"/>
             <w:r>
               <w:rPr>
                 <w:rFonts w:ascii="Consolas" w:hAnsi="Consolas" w:cs="Consolas"/>
@@ -8682,6 +8938,7 @@
               </w:rPr>
               <w:t>(</w:t>
             </w:r>
+            <w:proofErr w:type="spellStart"/>
             <w:r>
               <w:rPr>
                 <w:rFonts w:ascii="Consolas" w:hAnsi="Consolas" w:cs="Consolas"/>
@@ -8691,6 +8948,7 @@
               </w:rPr>
               <w:t>returnFruit</w:t>
             </w:r>
+            <w:proofErr w:type="spellEnd"/>
             <w:r>
               <w:rPr>
                 <w:rFonts w:ascii="Consolas" w:hAnsi="Consolas" w:cs="Consolas"/>
@@ -8724,6 +8982,1679 @@
                 <w:szCs w:val="21"/>
               </w:rPr>
             </w:pPr>
+          </w:p>
+          <w:p>
+            <w:pPr>
+              <w:rPr>
+                <w:rFonts w:eastAsia="Times New Roman" w:cs="Times New Roman"/>
+              </w:rPr>
+            </w:pPr>
+          </w:p>
+        </w:tc>
+      </w:tr>
+    </w:tbl>
+    <w:p>
+      <w:pPr>
+        <w:rPr>
+          <w:rFonts w:eastAsia="Times New Roman" w:cs="Times New Roman"/>
+        </w:rPr>
+      </w:pPr>
+    </w:p>
+    <w:p>
+      <w:pPr>
+        <w:rPr>
+          <w:rFonts w:eastAsia="Times New Roman" w:cs="Times New Roman"/>
+        </w:rPr>
+      </w:pPr>
+    </w:p>
+    <w:p>
+      <w:pPr>
+        <w:pStyle w:val="ListParagraph"/>
+        <w:numPr>
+          <w:ilvl w:val="0"/>
+          <w:numId w:val="1"/>
+        </w:numPr>
+        <w:rPr>
+          <w:color w:val="000000" w:themeColor="text1"/>
+          <w:sz w:val="28"/>
+          <w:szCs w:val="28"/>
+        </w:rPr>
+      </w:pPr>
+      <w:r>
+        <w:rPr>
+          <w:color w:val="000000" w:themeColor="text1"/>
+          <w:sz w:val="28"/>
+          <w:szCs w:val="28"/>
+        </w:rPr>
+        <w:t>Void Return Type</w:t>
+      </w:r>
+    </w:p>
+    <w:p>
+      <w:pPr>
+        <w:pStyle w:val="ListParagraph"/>
+        <w:numPr>
+          <w:ilvl w:val="0"/>
+          <w:numId w:val="7"/>
+        </w:numPr>
+        <w:rPr>
+          <w:rFonts w:eastAsia="Times New Roman" w:cs="Times New Roman"/>
+          <w:color w:val="000000" w:themeColor="text1"/>
+        </w:rPr>
+      </w:pPr>
+      <w:r>
+        <w:rPr>
+          <w:rFonts w:ascii="AppleSystemUIFont" w:hAnsi="AppleSystemUIFont" w:cs="AppleSystemUIFont"/>
+          <w:lang w:val="en-US"/>
+        </w:rPr>
+        <w:t>it is often preferred to use type annotations for functions, even when those functions don’t return anything</w:t>
+      </w:r>
+    </w:p>
+    <w:p>
+      <w:pPr>
+        <w:rPr>
+          <w:rFonts w:eastAsia="Times New Roman" w:cs="Times New Roman"/>
+          <w:color w:val="000000" w:themeColor="text1"/>
+        </w:rPr>
+      </w:pPr>
+    </w:p>
+    <w:tbl>
+      <w:tblPr>
+        <w:tblStyle w:val="TableGrid"/>
+        <w:tblW w:w="0" w:type="auto"/>
+        <w:tblLook w:val="04A0" w:firstRow="1" w:lastRow="0" w:firstColumn="1" w:lastColumn="0" w:noHBand="0" w:noVBand="1"/>
+      </w:tblPr>
+      <w:tblGrid>
+        <w:gridCol w:w="9350"/>
+      </w:tblGrid>
+      <w:tr>
+        <w:tc>
+          <w:tcPr>
+            <w:tcW w:w="9350" w:type="dxa"/>
+          </w:tcPr>
+          <w:p>
+            <w:pPr>
+              <w:shd w:val="clear" w:color="auto" w:fill="1E1E1E"/>
+              <w:spacing w:line="330" w:lineRule="atLeast"/>
+              <w:rPr>
+                <w:rFonts w:ascii="Consolas" w:hAnsi="Consolas" w:cs="Consolas"/>
+                <w:color w:val="FFFFFF"/>
+                <w:sz w:val="21"/>
+                <w:szCs w:val="21"/>
+              </w:rPr>
+            </w:pPr>
+            <w:r>
+              <w:rPr>
+                <w:rFonts w:ascii="Consolas" w:hAnsi="Consolas" w:cs="Consolas"/>
+                <w:color w:val="B3CCFF"/>
+                <w:sz w:val="21"/>
+                <w:szCs w:val="21"/>
+              </w:rPr>
+              <w:t>function</w:t>
+            </w:r>
+            <w:r>
+              <w:rPr>
+                <w:rFonts w:ascii="Consolas" w:hAnsi="Consolas" w:cs="Consolas"/>
+                <w:color w:val="FFFFFF"/>
+                <w:sz w:val="21"/>
+                <w:szCs w:val="21"/>
+              </w:rPr>
+              <w:t xml:space="preserve"> </w:t>
+            </w:r>
+            <w:proofErr w:type="spellStart"/>
+            <w:r>
+              <w:rPr>
+                <w:rFonts w:ascii="Consolas" w:hAnsi="Consolas" w:cs="Consolas"/>
+                <w:color w:val="FFFFFF"/>
+                <w:sz w:val="21"/>
+                <w:szCs w:val="21"/>
+              </w:rPr>
+              <w:t>logGreeting</w:t>
+            </w:r>
+            <w:proofErr w:type="spellEnd"/>
+            <w:r>
+              <w:rPr>
+                <w:rFonts w:ascii="Consolas" w:hAnsi="Consolas" w:cs="Consolas"/>
+                <w:color w:val="E85D7F"/>
+                <w:sz w:val="21"/>
+                <w:szCs w:val="21"/>
+              </w:rPr>
+              <w:t>(</w:t>
+            </w:r>
+            <w:proofErr w:type="spellStart"/>
+            <w:r>
+              <w:rPr>
+                <w:rFonts w:ascii="Consolas" w:hAnsi="Consolas" w:cs="Consolas"/>
+                <w:color w:val="FFFFFF"/>
+                <w:sz w:val="21"/>
+                <w:szCs w:val="21"/>
+              </w:rPr>
+              <w:t>name</w:t>
+            </w:r>
+            <w:r>
+              <w:rPr>
+                <w:rFonts w:ascii="Consolas" w:hAnsi="Consolas" w:cs="Consolas"/>
+                <w:color w:val="E85D7F"/>
+                <w:sz w:val="21"/>
+                <w:szCs w:val="21"/>
+              </w:rPr>
+              <w:t>:</w:t>
+            </w:r>
+            <w:r>
+              <w:rPr>
+                <w:rFonts w:ascii="Consolas" w:hAnsi="Consolas" w:cs="Consolas"/>
+                <w:color w:val="B3CCFF"/>
+                <w:sz w:val="21"/>
+                <w:szCs w:val="21"/>
+              </w:rPr>
+              <w:t>string</w:t>
+            </w:r>
+            <w:proofErr w:type="spellEnd"/>
+            <w:r>
+              <w:rPr>
+                <w:rFonts w:ascii="Consolas" w:hAnsi="Consolas" w:cs="Consolas"/>
+                <w:color w:val="E85D7F"/>
+                <w:sz w:val="21"/>
+                <w:szCs w:val="21"/>
+              </w:rPr>
+              <w:t>):</w:t>
+            </w:r>
+            <w:r>
+              <w:rPr>
+                <w:rFonts w:ascii="Consolas" w:hAnsi="Consolas" w:cs="Consolas"/>
+                <w:color w:val="FFFFFF"/>
+                <w:sz w:val="21"/>
+                <w:szCs w:val="21"/>
+              </w:rPr>
+              <w:t xml:space="preserve"> </w:t>
+            </w:r>
+            <w:r>
+              <w:rPr>
+                <w:rFonts w:ascii="Consolas" w:hAnsi="Consolas" w:cs="Consolas"/>
+                <w:color w:val="B3CCFF"/>
+                <w:sz w:val="21"/>
+                <w:szCs w:val="21"/>
+              </w:rPr>
+              <w:t>void</w:t>
+            </w:r>
+            <w:r>
+              <w:rPr>
+                <w:rFonts w:ascii="Consolas" w:hAnsi="Consolas" w:cs="Consolas"/>
+                <w:color w:val="E85D7F"/>
+                <w:sz w:val="21"/>
+                <w:szCs w:val="21"/>
+              </w:rPr>
+              <w:t>{</w:t>
+            </w:r>
+          </w:p>
+          <w:p>
+            <w:pPr>
+              <w:shd w:val="clear" w:color="auto" w:fill="1E1E1E"/>
+              <w:spacing w:line="330" w:lineRule="atLeast"/>
+              <w:rPr>
+                <w:rFonts w:ascii="Consolas" w:hAnsi="Consolas" w:cs="Consolas"/>
+                <w:color w:val="FFFFFF"/>
+                <w:sz w:val="21"/>
+                <w:szCs w:val="21"/>
+              </w:rPr>
+            </w:pPr>
+            <w:r>
+              <w:rPr>
+                <w:rFonts w:ascii="Consolas" w:hAnsi="Consolas" w:cs="Consolas"/>
+                <w:color w:val="FFFFFF"/>
+                <w:sz w:val="21"/>
+                <w:szCs w:val="21"/>
+              </w:rPr>
+              <w:t xml:space="preserve">  console</w:t>
+            </w:r>
+            <w:r>
+              <w:rPr>
+                <w:rFonts w:ascii="Consolas" w:hAnsi="Consolas" w:cs="Consolas"/>
+                <w:color w:val="E85D7F"/>
+                <w:sz w:val="21"/>
+                <w:szCs w:val="21"/>
+              </w:rPr>
+              <w:t>.</w:t>
+            </w:r>
+            <w:r>
+              <w:rPr>
+                <w:rFonts w:ascii="Consolas" w:hAnsi="Consolas" w:cs="Consolas"/>
+                <w:color w:val="FFFFFF"/>
+                <w:sz w:val="21"/>
+                <w:szCs w:val="21"/>
+              </w:rPr>
+              <w:t>log</w:t>
+            </w:r>
+            <w:r>
+              <w:rPr>
+                <w:rFonts w:ascii="Consolas" w:hAnsi="Consolas" w:cs="Consolas"/>
+                <w:color w:val="E85D7F"/>
+                <w:sz w:val="21"/>
+                <w:szCs w:val="21"/>
+              </w:rPr>
+              <w:t>(</w:t>
+            </w:r>
+            <w:r>
+              <w:rPr>
+                <w:rFonts w:ascii="Consolas" w:hAnsi="Consolas" w:cs="Consolas"/>
+                <w:color w:val="FFE083"/>
+                <w:sz w:val="21"/>
+                <w:szCs w:val="21"/>
+              </w:rPr>
+              <w:t xml:space="preserve">`Hello, </w:t>
+            </w:r>
+            <w:r>
+              <w:rPr>
+                <w:rFonts w:ascii="Consolas" w:hAnsi="Consolas" w:cs="Consolas"/>
+                <w:color w:val="E85D7F"/>
+                <w:sz w:val="21"/>
+                <w:szCs w:val="21"/>
+              </w:rPr>
+              <w:t>${</w:t>
+            </w:r>
+            <w:r>
+              <w:rPr>
+                <w:rFonts w:ascii="Consolas" w:hAnsi="Consolas" w:cs="Consolas"/>
+                <w:color w:val="FFFFFF"/>
+                <w:sz w:val="21"/>
+                <w:szCs w:val="21"/>
+              </w:rPr>
+              <w:t>name</w:t>
+            </w:r>
+            <w:r>
+              <w:rPr>
+                <w:rFonts w:ascii="Consolas" w:hAnsi="Consolas" w:cs="Consolas"/>
+                <w:color w:val="E85D7F"/>
+                <w:sz w:val="21"/>
+                <w:szCs w:val="21"/>
+              </w:rPr>
+              <w:t>}</w:t>
+            </w:r>
+            <w:r>
+              <w:rPr>
+                <w:rFonts w:ascii="Consolas" w:hAnsi="Consolas" w:cs="Consolas"/>
+                <w:color w:val="FFE083"/>
+                <w:sz w:val="21"/>
+                <w:szCs w:val="21"/>
+              </w:rPr>
+              <w:t>!`</w:t>
+            </w:r>
+            <w:r>
+              <w:rPr>
+                <w:rFonts w:ascii="Consolas" w:hAnsi="Consolas" w:cs="Consolas"/>
+                <w:color w:val="E85D7F"/>
+                <w:sz w:val="21"/>
+                <w:szCs w:val="21"/>
+              </w:rPr>
+              <w:t>)</w:t>
+            </w:r>
+          </w:p>
+          <w:p>
+            <w:pPr>
+              <w:shd w:val="clear" w:color="auto" w:fill="1E1E1E"/>
+              <w:spacing w:line="330" w:lineRule="atLeast"/>
+              <w:rPr>
+                <w:rFonts w:ascii="Consolas" w:hAnsi="Consolas" w:cs="Consolas"/>
+                <w:color w:val="FFFFFF"/>
+                <w:sz w:val="21"/>
+                <w:szCs w:val="21"/>
+              </w:rPr>
+            </w:pPr>
+            <w:r>
+              <w:rPr>
+                <w:rFonts w:ascii="Consolas" w:hAnsi="Consolas" w:cs="Consolas"/>
+                <w:color w:val="E85D7F"/>
+                <w:sz w:val="21"/>
+                <w:szCs w:val="21"/>
+              </w:rPr>
+              <w:t>}</w:t>
+            </w:r>
+          </w:p>
+          <w:p>
+            <w:pPr>
+              <w:rPr>
+                <w:rFonts w:eastAsia="Times New Roman" w:cs="Times New Roman"/>
+                <w:color w:val="000000" w:themeColor="text1"/>
+              </w:rPr>
+            </w:pPr>
+          </w:p>
+        </w:tc>
+      </w:tr>
+    </w:tbl>
+    <w:p>
+      <w:pPr>
+        <w:rPr>
+          <w:rFonts w:eastAsia="Times New Roman" w:cs="Times New Roman"/>
+          <w:color w:val="000000" w:themeColor="text1"/>
+        </w:rPr>
+      </w:pPr>
+    </w:p>
+    <w:p>
+      <w:pPr>
+        <w:rPr>
+          <w:rFonts w:eastAsia="Times New Roman" w:cs="Times New Roman"/>
+        </w:rPr>
+      </w:pPr>
+      <w:r>
+        <w:rPr>
+          <w:rFonts w:eastAsia="Times New Roman" w:cs="Times New Roman"/>
+        </w:rPr>
+        <w:t>Exercise</w:t>
+      </w:r>
+    </w:p>
+    <w:p>
+      <w:pPr>
+        <w:rPr>
+          <w:rFonts w:eastAsia="Times New Roman" w:cs="Times New Roman"/>
+        </w:rPr>
+      </w:pPr>
+    </w:p>
+    <w:p>
+      <w:pPr>
+        <w:rPr>
+          <w:rFonts w:eastAsia="Times New Roman" w:cs="Times New Roman"/>
+        </w:rPr>
+      </w:pPr>
+    </w:p>
+    <w:tbl>
+      <w:tblPr>
+        <w:tblStyle w:val="TableGrid"/>
+        <w:tblW w:w="0" w:type="auto"/>
+        <w:tblLook w:val="04A0" w:firstRow="1" w:lastRow="0" w:firstColumn="1" w:lastColumn="0" w:noHBand="0" w:noVBand="1"/>
+      </w:tblPr>
+      <w:tblGrid>
+        <w:gridCol w:w="9350"/>
+      </w:tblGrid>
+      <w:tr>
+        <w:tc>
+          <w:tcPr>
+            <w:tcW w:w="9350" w:type="dxa"/>
+          </w:tcPr>
+          <w:p>
+            <w:pPr>
+              <w:shd w:val="clear" w:color="auto" w:fill="1E1E1E"/>
+              <w:spacing w:line="330" w:lineRule="atLeast"/>
+              <w:rPr>
+                <w:rFonts w:ascii="Consolas" w:hAnsi="Consolas" w:cs="Consolas"/>
+                <w:color w:val="FFFFFF"/>
+                <w:sz w:val="21"/>
+                <w:szCs w:val="21"/>
+              </w:rPr>
+            </w:pPr>
+            <w:r>
+              <w:rPr>
+                <w:rFonts w:ascii="Consolas" w:hAnsi="Consolas" w:cs="Consolas"/>
+                <w:color w:val="B3CCFF"/>
+                <w:sz w:val="21"/>
+                <w:szCs w:val="21"/>
+              </w:rPr>
+              <w:t>function</w:t>
+            </w:r>
+            <w:r>
+              <w:rPr>
+                <w:rFonts w:ascii="Consolas" w:hAnsi="Consolas" w:cs="Consolas"/>
+                <w:color w:val="FFFFFF"/>
+                <w:sz w:val="21"/>
+                <w:szCs w:val="21"/>
+              </w:rPr>
+              <w:t xml:space="preserve"> </w:t>
+            </w:r>
+            <w:proofErr w:type="spellStart"/>
+            <w:r>
+              <w:rPr>
+                <w:rFonts w:ascii="Consolas" w:hAnsi="Consolas" w:cs="Consolas"/>
+                <w:color w:val="FFFFFF"/>
+                <w:sz w:val="21"/>
+                <w:szCs w:val="21"/>
+              </w:rPr>
+              <w:t>makeFruitSalad</w:t>
+            </w:r>
+            <w:proofErr w:type="spellEnd"/>
+            <w:r>
+              <w:rPr>
+                <w:rFonts w:ascii="Consolas" w:hAnsi="Consolas" w:cs="Consolas"/>
+                <w:color w:val="E85D7F"/>
+                <w:sz w:val="21"/>
+                <w:szCs w:val="21"/>
+              </w:rPr>
+              <w:t>(</w:t>
+            </w:r>
+            <w:r>
+              <w:rPr>
+                <w:rFonts w:ascii="Consolas" w:hAnsi="Consolas" w:cs="Consolas"/>
+                <w:color w:val="FFFFFF"/>
+                <w:sz w:val="21"/>
+                <w:szCs w:val="21"/>
+              </w:rPr>
+              <w:t>fruit1</w:t>
+            </w:r>
+            <w:r>
+              <w:rPr>
+                <w:rFonts w:ascii="Consolas" w:hAnsi="Consolas" w:cs="Consolas"/>
+                <w:color w:val="E85D7F"/>
+                <w:sz w:val="21"/>
+                <w:szCs w:val="21"/>
+              </w:rPr>
+              <w:t>:</w:t>
+            </w:r>
+            <w:r>
+              <w:rPr>
+                <w:rFonts w:ascii="Consolas" w:hAnsi="Consolas" w:cs="Consolas"/>
+                <w:color w:val="B3CCFF"/>
+                <w:sz w:val="21"/>
+                <w:szCs w:val="21"/>
+              </w:rPr>
+              <w:t>string</w:t>
+            </w:r>
+            <w:r>
+              <w:rPr>
+                <w:rFonts w:ascii="Consolas" w:hAnsi="Consolas" w:cs="Consolas"/>
+                <w:color w:val="E85D7F"/>
+                <w:sz w:val="21"/>
+                <w:szCs w:val="21"/>
+              </w:rPr>
+              <w:t>,</w:t>
+            </w:r>
+            <w:r>
+              <w:rPr>
+                <w:rFonts w:ascii="Consolas" w:hAnsi="Consolas" w:cs="Consolas"/>
+                <w:color w:val="FFFFFF"/>
+                <w:sz w:val="21"/>
+                <w:szCs w:val="21"/>
+              </w:rPr>
+              <w:t xml:space="preserve"> fruit2</w:t>
+            </w:r>
+            <w:r>
+              <w:rPr>
+                <w:rFonts w:ascii="Consolas" w:hAnsi="Consolas" w:cs="Consolas"/>
+                <w:color w:val="E85D7F"/>
+                <w:sz w:val="21"/>
+                <w:szCs w:val="21"/>
+              </w:rPr>
+              <w:t>:</w:t>
+            </w:r>
+            <w:r>
+              <w:rPr>
+                <w:rFonts w:ascii="Consolas" w:hAnsi="Consolas" w:cs="Consolas"/>
+                <w:color w:val="B3CCFF"/>
+                <w:sz w:val="21"/>
+                <w:szCs w:val="21"/>
+              </w:rPr>
+              <w:t>string</w:t>
+            </w:r>
+            <w:r>
+              <w:rPr>
+                <w:rFonts w:ascii="Consolas" w:hAnsi="Consolas" w:cs="Consolas"/>
+                <w:color w:val="E85D7F"/>
+                <w:sz w:val="21"/>
+                <w:szCs w:val="21"/>
+              </w:rPr>
+              <w:t>):</w:t>
+            </w:r>
+            <w:r>
+              <w:rPr>
+                <w:rFonts w:ascii="Consolas" w:hAnsi="Consolas" w:cs="Consolas"/>
+                <w:color w:val="B3CCFF"/>
+                <w:sz w:val="21"/>
+                <w:szCs w:val="21"/>
+              </w:rPr>
+              <w:t>void</w:t>
+            </w:r>
+            <w:r>
+              <w:rPr>
+                <w:rFonts w:ascii="Consolas" w:hAnsi="Consolas" w:cs="Consolas"/>
+                <w:color w:val="E85D7F"/>
+                <w:sz w:val="21"/>
+                <w:szCs w:val="21"/>
+              </w:rPr>
+              <w:t>{</w:t>
+            </w:r>
+          </w:p>
+          <w:p>
+            <w:pPr>
+              <w:shd w:val="clear" w:color="auto" w:fill="1E1E1E"/>
+              <w:spacing w:line="330" w:lineRule="atLeast"/>
+              <w:rPr>
+                <w:rFonts w:ascii="Consolas" w:hAnsi="Consolas" w:cs="Consolas"/>
+                <w:color w:val="FFFFFF"/>
+                <w:sz w:val="21"/>
+                <w:szCs w:val="21"/>
+              </w:rPr>
+            </w:pPr>
+            <w:r>
+              <w:rPr>
+                <w:rFonts w:ascii="Consolas" w:hAnsi="Consolas" w:cs="Consolas"/>
+                <w:color w:val="FFFFFF"/>
+                <w:sz w:val="21"/>
+                <w:szCs w:val="21"/>
+              </w:rPr>
+              <w:t xml:space="preserve">  </w:t>
+            </w:r>
+            <w:r>
+              <w:rPr>
+                <w:rFonts w:ascii="Consolas" w:hAnsi="Consolas" w:cs="Consolas"/>
+                <w:color w:val="B3CCFF"/>
+                <w:sz w:val="21"/>
+                <w:szCs w:val="21"/>
+              </w:rPr>
+              <w:t>let</w:t>
+            </w:r>
+            <w:r>
+              <w:rPr>
+                <w:rFonts w:ascii="Consolas" w:hAnsi="Consolas" w:cs="Consolas"/>
+                <w:color w:val="FFFFFF"/>
+                <w:sz w:val="21"/>
+                <w:szCs w:val="21"/>
+              </w:rPr>
+              <w:t xml:space="preserve"> salad</w:t>
+            </w:r>
+            <w:r>
+              <w:rPr>
+                <w:rFonts w:ascii="Consolas" w:hAnsi="Consolas" w:cs="Consolas"/>
+                <w:color w:val="E85D7F"/>
+                <w:sz w:val="21"/>
+                <w:szCs w:val="21"/>
+              </w:rPr>
+              <w:t>=</w:t>
+            </w:r>
+            <w:r>
+              <w:rPr>
+                <w:rFonts w:ascii="Consolas" w:hAnsi="Consolas" w:cs="Consolas"/>
+                <w:color w:val="FFFFFF"/>
+                <w:sz w:val="21"/>
+                <w:szCs w:val="21"/>
+              </w:rPr>
+              <w:t>fruit1</w:t>
+            </w:r>
+            <w:r>
+              <w:rPr>
+                <w:rFonts w:ascii="Consolas" w:hAnsi="Consolas" w:cs="Consolas"/>
+                <w:color w:val="E85D7F"/>
+                <w:sz w:val="21"/>
+                <w:szCs w:val="21"/>
+              </w:rPr>
+              <w:t>+</w:t>
+            </w:r>
+            <w:r>
+              <w:rPr>
+                <w:rFonts w:ascii="Consolas" w:hAnsi="Consolas" w:cs="Consolas"/>
+                <w:color w:val="FFFFFF"/>
+                <w:sz w:val="21"/>
+                <w:szCs w:val="21"/>
+              </w:rPr>
+              <w:t>fruit2</w:t>
+            </w:r>
+            <w:r>
+              <w:rPr>
+                <w:rFonts w:ascii="Consolas" w:hAnsi="Consolas" w:cs="Consolas"/>
+                <w:color w:val="E85D7F"/>
+                <w:sz w:val="21"/>
+                <w:szCs w:val="21"/>
+              </w:rPr>
+              <w:t>+</w:t>
+            </w:r>
+            <w:r>
+              <w:rPr>
+                <w:rFonts w:ascii="Consolas" w:hAnsi="Consolas" w:cs="Consolas"/>
+                <w:color w:val="FFFFFF"/>
+                <w:sz w:val="21"/>
+                <w:szCs w:val="21"/>
+              </w:rPr>
+              <w:t>fruit2</w:t>
+            </w:r>
+            <w:r>
+              <w:rPr>
+                <w:rFonts w:ascii="Consolas" w:hAnsi="Consolas" w:cs="Consolas"/>
+                <w:color w:val="E85D7F"/>
+                <w:sz w:val="21"/>
+                <w:szCs w:val="21"/>
+              </w:rPr>
+              <w:t>+</w:t>
+            </w:r>
+            <w:r>
+              <w:rPr>
+                <w:rFonts w:ascii="Consolas" w:hAnsi="Consolas" w:cs="Consolas"/>
+                <w:color w:val="FFFFFF"/>
+                <w:sz w:val="21"/>
+                <w:szCs w:val="21"/>
+              </w:rPr>
+              <w:t>fruit1</w:t>
+            </w:r>
+            <w:r>
+              <w:rPr>
+                <w:rFonts w:ascii="Consolas" w:hAnsi="Consolas" w:cs="Consolas"/>
+                <w:color w:val="E85D7F"/>
+                <w:sz w:val="21"/>
+                <w:szCs w:val="21"/>
+              </w:rPr>
+              <w:t>+</w:t>
+            </w:r>
+            <w:r>
+              <w:rPr>
+                <w:rFonts w:ascii="Consolas" w:hAnsi="Consolas" w:cs="Consolas"/>
+                <w:color w:val="FFFFFF"/>
+                <w:sz w:val="21"/>
+                <w:szCs w:val="21"/>
+              </w:rPr>
+              <w:t>fruit2</w:t>
+            </w:r>
+            <w:r>
+              <w:rPr>
+                <w:rFonts w:ascii="Consolas" w:hAnsi="Consolas" w:cs="Consolas"/>
+                <w:color w:val="E85D7F"/>
+                <w:sz w:val="21"/>
+                <w:szCs w:val="21"/>
+              </w:rPr>
+              <w:t>+</w:t>
+            </w:r>
+            <w:r>
+              <w:rPr>
+                <w:rFonts w:ascii="Consolas" w:hAnsi="Consolas" w:cs="Consolas"/>
+                <w:color w:val="FFFFFF"/>
+                <w:sz w:val="21"/>
+                <w:szCs w:val="21"/>
+              </w:rPr>
+              <w:t>fruit1</w:t>
+            </w:r>
+            <w:r>
+              <w:rPr>
+                <w:rFonts w:ascii="Consolas" w:hAnsi="Consolas" w:cs="Consolas"/>
+                <w:color w:val="E85D7F"/>
+                <w:sz w:val="21"/>
+                <w:szCs w:val="21"/>
+              </w:rPr>
+              <w:t>+</w:t>
+            </w:r>
+            <w:r>
+              <w:rPr>
+                <w:rFonts w:ascii="Consolas" w:hAnsi="Consolas" w:cs="Consolas"/>
+                <w:color w:val="FFFFFF"/>
+                <w:sz w:val="21"/>
+                <w:szCs w:val="21"/>
+              </w:rPr>
+              <w:t>fruit1</w:t>
+            </w:r>
+            <w:r>
+              <w:rPr>
+                <w:rFonts w:ascii="Consolas" w:hAnsi="Consolas" w:cs="Consolas"/>
+                <w:color w:val="E85D7F"/>
+                <w:sz w:val="21"/>
+                <w:szCs w:val="21"/>
+              </w:rPr>
+              <w:t>;</w:t>
+            </w:r>
+          </w:p>
+          <w:p>
+            <w:pPr>
+              <w:shd w:val="clear" w:color="auto" w:fill="1E1E1E"/>
+              <w:spacing w:line="330" w:lineRule="atLeast"/>
+              <w:rPr>
+                <w:rFonts w:ascii="Consolas" w:hAnsi="Consolas" w:cs="Consolas"/>
+                <w:color w:val="FFFFFF"/>
+                <w:sz w:val="21"/>
+                <w:szCs w:val="21"/>
+              </w:rPr>
+            </w:pPr>
+            <w:r>
+              <w:rPr>
+                <w:rFonts w:ascii="Consolas" w:hAnsi="Consolas" w:cs="Consolas"/>
+                <w:color w:val="FFFFFF"/>
+                <w:sz w:val="21"/>
+                <w:szCs w:val="21"/>
+              </w:rPr>
+              <w:t xml:space="preserve">  console</w:t>
+            </w:r>
+            <w:r>
+              <w:rPr>
+                <w:rFonts w:ascii="Consolas" w:hAnsi="Consolas" w:cs="Consolas"/>
+                <w:color w:val="E85D7F"/>
+                <w:sz w:val="21"/>
+                <w:szCs w:val="21"/>
+              </w:rPr>
+              <w:t>.</w:t>
+            </w:r>
+            <w:r>
+              <w:rPr>
+                <w:rFonts w:ascii="Consolas" w:hAnsi="Consolas" w:cs="Consolas"/>
+                <w:color w:val="FFFFFF"/>
+                <w:sz w:val="21"/>
+                <w:szCs w:val="21"/>
+              </w:rPr>
+              <w:t>log</w:t>
+            </w:r>
+            <w:r>
+              <w:rPr>
+                <w:rFonts w:ascii="Consolas" w:hAnsi="Consolas" w:cs="Consolas"/>
+                <w:color w:val="E85D7F"/>
+                <w:sz w:val="21"/>
+                <w:szCs w:val="21"/>
+              </w:rPr>
+              <w:t>(</w:t>
+            </w:r>
+            <w:r>
+              <w:rPr>
+                <w:rFonts w:ascii="Consolas" w:hAnsi="Consolas" w:cs="Consolas"/>
+                <w:color w:val="FFFFFF"/>
+                <w:sz w:val="21"/>
+                <w:szCs w:val="21"/>
+              </w:rPr>
+              <w:t>salad</w:t>
+            </w:r>
+            <w:r>
+              <w:rPr>
+                <w:rFonts w:ascii="Consolas" w:hAnsi="Consolas" w:cs="Consolas"/>
+                <w:color w:val="E85D7F"/>
+                <w:sz w:val="21"/>
+                <w:szCs w:val="21"/>
+              </w:rPr>
+              <w:t>);</w:t>
+            </w:r>
+          </w:p>
+          <w:p>
+            <w:pPr>
+              <w:shd w:val="clear" w:color="auto" w:fill="1E1E1E"/>
+              <w:spacing w:line="330" w:lineRule="atLeast"/>
+              <w:rPr>
+                <w:rFonts w:ascii="Consolas" w:hAnsi="Consolas" w:cs="Consolas"/>
+                <w:color w:val="FFFFFF"/>
+                <w:sz w:val="21"/>
+                <w:szCs w:val="21"/>
+              </w:rPr>
+            </w:pPr>
+            <w:r>
+              <w:rPr>
+                <w:rFonts w:ascii="Consolas" w:hAnsi="Consolas" w:cs="Consolas"/>
+                <w:color w:val="E85D7F"/>
+                <w:sz w:val="21"/>
+                <w:szCs w:val="21"/>
+              </w:rPr>
+              <w:t>}</w:t>
+            </w:r>
+          </w:p>
+          <w:p>
+            <w:pPr>
+              <w:shd w:val="clear" w:color="auto" w:fill="1E1E1E"/>
+              <w:spacing w:line="330" w:lineRule="atLeast"/>
+              <w:rPr>
+                <w:rFonts w:ascii="Consolas" w:hAnsi="Consolas" w:cs="Consolas"/>
+                <w:color w:val="FFFFFF"/>
+                <w:sz w:val="21"/>
+                <w:szCs w:val="21"/>
+              </w:rPr>
+            </w:pPr>
+          </w:p>
+          <w:p>
+            <w:pPr>
+              <w:shd w:val="clear" w:color="auto" w:fill="1E1E1E"/>
+              <w:spacing w:line="330" w:lineRule="atLeast"/>
+              <w:rPr>
+                <w:rFonts w:ascii="Consolas" w:hAnsi="Consolas" w:cs="Consolas"/>
+                <w:color w:val="FFFFFF"/>
+                <w:sz w:val="21"/>
+                <w:szCs w:val="21"/>
+              </w:rPr>
+            </w:pPr>
+            <w:proofErr w:type="spellStart"/>
+            <w:r>
+              <w:rPr>
+                <w:rFonts w:ascii="Consolas" w:hAnsi="Consolas" w:cs="Consolas"/>
+                <w:color w:val="FFFFFF"/>
+                <w:sz w:val="21"/>
+                <w:szCs w:val="21"/>
+              </w:rPr>
+              <w:t>makeFruitSalad</w:t>
+            </w:r>
+            <w:proofErr w:type="spellEnd"/>
+            <w:r>
+              <w:rPr>
+                <w:rFonts w:ascii="Consolas" w:hAnsi="Consolas" w:cs="Consolas"/>
+                <w:color w:val="E85D7F"/>
+                <w:sz w:val="21"/>
+                <w:szCs w:val="21"/>
+              </w:rPr>
+              <w:t>(</w:t>
+            </w:r>
+            <w:r>
+              <w:rPr>
+                <w:rFonts w:ascii="Consolas" w:hAnsi="Consolas" w:cs="Consolas"/>
+                <w:color w:val="FFE083"/>
+                <w:sz w:val="21"/>
+                <w:szCs w:val="21"/>
+              </w:rPr>
+              <w:t>'</w:t>
+            </w:r>
+            <w:proofErr w:type="spellStart"/>
+            <w:r>
+              <w:rPr>
+                <w:rFonts w:ascii="Consolas" w:hAnsi="Consolas" w:cs="Consolas"/>
+                <w:color w:val="FFE083"/>
+                <w:sz w:val="21"/>
+                <w:szCs w:val="21"/>
+              </w:rPr>
+              <w:t>banana'</w:t>
+            </w:r>
+            <w:r>
+              <w:rPr>
+                <w:rFonts w:ascii="Consolas" w:hAnsi="Consolas" w:cs="Consolas"/>
+                <w:color w:val="E85D7F"/>
+                <w:sz w:val="21"/>
+                <w:szCs w:val="21"/>
+              </w:rPr>
+              <w:t>,</w:t>
+            </w:r>
+            <w:r>
+              <w:rPr>
+                <w:rFonts w:ascii="Consolas" w:hAnsi="Consolas" w:cs="Consolas"/>
+                <w:color w:val="FFE083"/>
+                <w:sz w:val="21"/>
+                <w:szCs w:val="21"/>
+              </w:rPr>
+              <w:t>'pineapple</w:t>
+            </w:r>
+            <w:proofErr w:type="spellEnd"/>
+            <w:r>
+              <w:rPr>
+                <w:rFonts w:ascii="Consolas" w:hAnsi="Consolas" w:cs="Consolas"/>
+                <w:color w:val="FFE083"/>
+                <w:sz w:val="21"/>
+                <w:szCs w:val="21"/>
+              </w:rPr>
+              <w:t>'</w:t>
+            </w:r>
+            <w:r>
+              <w:rPr>
+                <w:rFonts w:ascii="Consolas" w:hAnsi="Consolas" w:cs="Consolas"/>
+                <w:color w:val="E85D7F"/>
+                <w:sz w:val="21"/>
+                <w:szCs w:val="21"/>
+              </w:rPr>
+              <w:t>);</w:t>
+            </w:r>
+          </w:p>
+          <w:p>
+            <w:pPr>
+              <w:shd w:val="clear" w:color="auto" w:fill="1E1E1E"/>
+              <w:spacing w:line="330" w:lineRule="atLeast"/>
+              <w:rPr>
+                <w:rFonts w:ascii="Consolas" w:hAnsi="Consolas" w:cs="Consolas"/>
+                <w:color w:val="FFFFFF"/>
+                <w:sz w:val="21"/>
+                <w:szCs w:val="21"/>
+              </w:rPr>
+            </w:pPr>
+          </w:p>
+          <w:p>
+            <w:pPr>
+              <w:rPr>
+                <w:rFonts w:eastAsia="Times New Roman" w:cs="Times New Roman"/>
+              </w:rPr>
+            </w:pPr>
+          </w:p>
+        </w:tc>
+      </w:tr>
+    </w:tbl>
+    <w:p>
+      <w:pPr>
+        <w:rPr>
+          <w:rFonts w:eastAsia="Times New Roman" w:cs="Times New Roman"/>
+        </w:rPr>
+      </w:pPr>
+    </w:p>
+    <w:p>
+      <w:pPr>
+        <w:rPr>
+          <w:rFonts w:eastAsia="Times New Roman" w:cs="Times New Roman"/>
+        </w:rPr>
+      </w:pPr>
+    </w:p>
+    <w:p>
+      <w:pPr>
+        <w:rPr>
+          <w:rFonts w:eastAsia="Times New Roman" w:cs="Times New Roman"/>
+        </w:rPr>
+      </w:pPr>
+    </w:p>
+    <w:p>
+      <w:pPr>
+        <w:pStyle w:val="ListParagraph"/>
+        <w:numPr>
+          <w:ilvl w:val="0"/>
+          <w:numId w:val="1"/>
+        </w:numPr>
+        <w:rPr>
+          <w:color w:val="000000" w:themeColor="text1"/>
+          <w:sz w:val="28"/>
+          <w:szCs w:val="28"/>
+        </w:rPr>
+      </w:pPr>
+      <w:r>
+        <w:rPr>
+          <w:color w:val="000000" w:themeColor="text1"/>
+          <w:sz w:val="28"/>
+          <w:szCs w:val="28"/>
+        </w:rPr>
+        <w:t>Documenting Functions</w:t>
+      </w:r>
+    </w:p>
+    <w:p>
+      <w:pPr>
+        <w:pStyle w:val="ListParagraph"/>
+        <w:numPr>
+          <w:ilvl w:val="0"/>
+          <w:numId w:val="9"/>
+        </w:numPr>
+        <w:rPr>
+          <w:rFonts w:eastAsia="Times New Roman" w:cs="Times New Roman"/>
+          <w:color w:val="000000" w:themeColor="text1"/>
+        </w:rPr>
+      </w:pPr>
+      <w:r>
+        <w:rPr>
+          <w:rFonts w:ascii="AppleSystemUIFont" w:hAnsi="AppleSystemUIFont" w:cs="AppleSystemUIFont"/>
+          <w:lang w:val="en-US"/>
+        </w:rPr>
+        <w:t>TypeScript recognizes JavaScript comment syntax</w:t>
+      </w:r>
+    </w:p>
+    <w:p>
+      <w:pPr>
+        <w:rPr>
+          <w:rFonts w:eastAsia="Times New Roman" w:cs="Times New Roman"/>
+          <w:color w:val="000000" w:themeColor="text1"/>
+        </w:rPr>
+      </w:pPr>
+    </w:p>
+    <w:tbl>
+      <w:tblPr>
+        <w:tblStyle w:val="TableGrid"/>
+        <w:tblW w:w="0" w:type="auto"/>
+        <w:tblLook w:val="04A0" w:firstRow="1" w:lastRow="0" w:firstColumn="1" w:lastColumn="0" w:noHBand="0" w:noVBand="1"/>
+      </w:tblPr>
+      <w:tblGrid>
+        <w:gridCol w:w="9350"/>
+      </w:tblGrid>
+      <w:tr>
+        <w:tc>
+          <w:tcPr>
+            <w:tcW w:w="9350" w:type="dxa"/>
+          </w:tcPr>
+          <w:p>
+            <w:pPr>
+              <w:shd w:val="clear" w:color="auto" w:fill="1E1E1E"/>
+              <w:spacing w:line="330" w:lineRule="atLeast"/>
+              <w:rPr>
+                <w:rFonts w:ascii="Consolas" w:hAnsi="Consolas" w:cs="Consolas"/>
+                <w:color w:val="FFFFFF"/>
+                <w:sz w:val="21"/>
+                <w:szCs w:val="21"/>
+              </w:rPr>
+            </w:pPr>
+            <w:r>
+              <w:rPr>
+                <w:rFonts w:ascii="Consolas" w:hAnsi="Consolas" w:cs="Consolas"/>
+                <w:color w:val="939598"/>
+                <w:sz w:val="21"/>
+                <w:szCs w:val="21"/>
+              </w:rPr>
+              <w:t xml:space="preserve">// This is a single line comment </w:t>
+            </w:r>
+          </w:p>
+          <w:p>
+            <w:pPr>
+              <w:shd w:val="clear" w:color="auto" w:fill="1E1E1E"/>
+              <w:spacing w:line="330" w:lineRule="atLeast"/>
+              <w:rPr>
+                <w:rFonts w:ascii="Consolas" w:hAnsi="Consolas" w:cs="Consolas"/>
+                <w:color w:val="FFFFFF"/>
+                <w:sz w:val="21"/>
+                <w:szCs w:val="21"/>
+              </w:rPr>
+            </w:pPr>
+            <w:r>
+              <w:rPr>
+                <w:rFonts w:ascii="Consolas" w:hAnsi="Consolas" w:cs="Consolas"/>
+                <w:color w:val="FFFFFF"/>
+                <w:sz w:val="21"/>
+                <w:szCs w:val="21"/>
+              </w:rPr>
+              <w:t xml:space="preserve"> </w:t>
+            </w:r>
+          </w:p>
+          <w:p>
+            <w:pPr>
+              <w:shd w:val="clear" w:color="auto" w:fill="1E1E1E"/>
+              <w:spacing w:line="330" w:lineRule="atLeast"/>
+              <w:rPr>
+                <w:rFonts w:ascii="Consolas" w:hAnsi="Consolas" w:cs="Consolas"/>
+                <w:color w:val="FFFFFF"/>
+                <w:sz w:val="21"/>
+                <w:szCs w:val="21"/>
+              </w:rPr>
+            </w:pPr>
+            <w:r>
+              <w:rPr>
+                <w:rFonts w:ascii="Consolas" w:hAnsi="Consolas" w:cs="Consolas"/>
+                <w:color w:val="939598"/>
+                <w:sz w:val="21"/>
+                <w:szCs w:val="21"/>
+              </w:rPr>
+              <w:t>/*</w:t>
+            </w:r>
+          </w:p>
+          <w:p>
+            <w:pPr>
+              <w:shd w:val="clear" w:color="auto" w:fill="1E1E1E"/>
+              <w:spacing w:line="330" w:lineRule="atLeast"/>
+              <w:rPr>
+                <w:rFonts w:ascii="Consolas" w:hAnsi="Consolas" w:cs="Consolas"/>
+                <w:color w:val="FFFFFF"/>
+                <w:sz w:val="21"/>
+                <w:szCs w:val="21"/>
+              </w:rPr>
+            </w:pPr>
+            <w:r>
+              <w:rPr>
+                <w:rFonts w:ascii="Consolas" w:hAnsi="Consolas" w:cs="Consolas"/>
+                <w:color w:val="939598"/>
+                <w:sz w:val="21"/>
+                <w:szCs w:val="21"/>
+              </w:rPr>
+              <w:lastRenderedPageBreak/>
+              <w:t xml:space="preserve">This is a </w:t>
+            </w:r>
+          </w:p>
+          <w:p>
+            <w:pPr>
+              <w:shd w:val="clear" w:color="auto" w:fill="1E1E1E"/>
+              <w:spacing w:line="330" w:lineRule="atLeast"/>
+              <w:rPr>
+                <w:rFonts w:ascii="Consolas" w:hAnsi="Consolas" w:cs="Consolas"/>
+                <w:color w:val="FFFFFF"/>
+                <w:sz w:val="21"/>
+                <w:szCs w:val="21"/>
+              </w:rPr>
+            </w:pPr>
+            <w:r>
+              <w:rPr>
+                <w:rFonts w:ascii="Consolas" w:hAnsi="Consolas" w:cs="Consolas"/>
+                <w:color w:val="939598"/>
+                <w:sz w:val="21"/>
+                <w:szCs w:val="21"/>
+              </w:rPr>
+              <w:t>multiline</w:t>
+            </w:r>
+          </w:p>
+          <w:p>
+            <w:pPr>
+              <w:shd w:val="clear" w:color="auto" w:fill="1E1E1E"/>
+              <w:spacing w:line="330" w:lineRule="atLeast"/>
+              <w:rPr>
+                <w:rFonts w:ascii="Consolas" w:hAnsi="Consolas" w:cs="Consolas"/>
+                <w:color w:val="FFFFFF"/>
+                <w:sz w:val="21"/>
+                <w:szCs w:val="21"/>
+              </w:rPr>
+            </w:pPr>
+            <w:r>
+              <w:rPr>
+                <w:rFonts w:ascii="Consolas" w:hAnsi="Consolas" w:cs="Consolas"/>
+                <w:color w:val="939598"/>
+                <w:sz w:val="21"/>
+                <w:szCs w:val="21"/>
+              </w:rPr>
+              <w:t>comment</w:t>
+            </w:r>
+          </w:p>
+          <w:p>
+            <w:pPr>
+              <w:shd w:val="clear" w:color="auto" w:fill="1E1E1E"/>
+              <w:spacing w:line="330" w:lineRule="atLeast"/>
+              <w:rPr>
+                <w:rFonts w:ascii="Consolas" w:hAnsi="Consolas" w:cs="Consolas"/>
+                <w:color w:val="FFFFFF"/>
+                <w:sz w:val="21"/>
+                <w:szCs w:val="21"/>
+              </w:rPr>
+            </w:pPr>
+            <w:r>
+              <w:rPr>
+                <w:rFonts w:ascii="Consolas" w:hAnsi="Consolas" w:cs="Consolas"/>
+                <w:color w:val="939598"/>
+                <w:sz w:val="21"/>
+                <w:szCs w:val="21"/>
+              </w:rPr>
+              <w:t>*/</w:t>
+            </w:r>
+          </w:p>
+          <w:p>
+            <w:pPr>
+              <w:rPr>
+                <w:rFonts w:eastAsia="Times New Roman" w:cs="Times New Roman"/>
+                <w:color w:val="000000" w:themeColor="text1"/>
+              </w:rPr>
+            </w:pPr>
+          </w:p>
+        </w:tc>
+      </w:tr>
+    </w:tbl>
+    <w:p>
+      <w:pPr>
+        <w:rPr>
+          <w:rFonts w:eastAsia="Times New Roman" w:cs="Times New Roman"/>
+          <w:color w:val="000000" w:themeColor="text1"/>
+        </w:rPr>
+      </w:pPr>
+    </w:p>
+    <w:p>
+      <w:pPr>
+        <w:pStyle w:val="ListParagraph"/>
+        <w:numPr>
+          <w:ilvl w:val="0"/>
+          <w:numId w:val="9"/>
+        </w:numPr>
+        <w:rPr>
+          <w:rFonts w:eastAsia="Times New Roman" w:cs="Times New Roman"/>
+          <w:color w:val="000000" w:themeColor="text1"/>
+        </w:rPr>
+      </w:pPr>
+      <w:r>
+        <w:rPr>
+          <w:rFonts w:ascii="AppleSystemUIFont" w:hAnsi="AppleSystemUIFont" w:cs="AppleSystemUIFont"/>
+          <w:lang w:val="en-US"/>
+        </w:rPr>
+        <w:t>We can use @param to describe each of the function’s parameters, and we can use @return to describe what the function returns:</w:t>
+      </w:r>
+    </w:p>
+    <w:p>
+      <w:pPr>
+        <w:rPr>
+          <w:rFonts w:eastAsia="Times New Roman" w:cs="Times New Roman"/>
+          <w:color w:val="000000" w:themeColor="text1"/>
+        </w:rPr>
+      </w:pPr>
+    </w:p>
+    <w:tbl>
+      <w:tblPr>
+        <w:tblStyle w:val="TableGrid"/>
+        <w:tblW w:w="0" w:type="auto"/>
+        <w:tblLook w:val="04A0" w:firstRow="1" w:lastRow="0" w:firstColumn="1" w:lastColumn="0" w:noHBand="0" w:noVBand="1"/>
+      </w:tblPr>
+      <w:tblGrid>
+        <w:gridCol w:w="9350"/>
+      </w:tblGrid>
+      <w:tr>
+        <w:tc>
+          <w:tcPr>
+            <w:tcW w:w="9350" w:type="dxa"/>
+          </w:tcPr>
+          <w:p>
+            <w:pPr>
+              <w:shd w:val="clear" w:color="auto" w:fill="1E1E1E"/>
+              <w:spacing w:line="330" w:lineRule="atLeast"/>
+              <w:rPr>
+                <w:rFonts w:ascii="Consolas" w:hAnsi="Consolas" w:cs="Consolas"/>
+                <w:color w:val="FFFFFF"/>
+                <w:sz w:val="21"/>
+                <w:szCs w:val="21"/>
+              </w:rPr>
+            </w:pPr>
+            <w:r>
+              <w:rPr>
+                <w:rFonts w:ascii="Consolas" w:hAnsi="Consolas" w:cs="Consolas"/>
+                <w:color w:val="939598"/>
+                <w:sz w:val="21"/>
+                <w:szCs w:val="21"/>
+              </w:rPr>
+              <w:t>/**</w:t>
+            </w:r>
+          </w:p>
+          <w:p>
+            <w:pPr>
+              <w:shd w:val="clear" w:color="auto" w:fill="1E1E1E"/>
+              <w:spacing w:line="330" w:lineRule="atLeast"/>
+              <w:rPr>
+                <w:rFonts w:ascii="Consolas" w:hAnsi="Consolas" w:cs="Consolas"/>
+                <w:color w:val="FFFFFF"/>
+                <w:sz w:val="21"/>
+                <w:szCs w:val="21"/>
+              </w:rPr>
+            </w:pPr>
+            <w:r>
+              <w:rPr>
+                <w:rFonts w:ascii="Consolas" w:hAnsi="Consolas" w:cs="Consolas"/>
+                <w:color w:val="939598"/>
+                <w:sz w:val="21"/>
+                <w:szCs w:val="21"/>
+              </w:rPr>
+              <w:t xml:space="preserve">   * Returns the sum of two numbers.</w:t>
+            </w:r>
+          </w:p>
+          <w:p>
+            <w:pPr>
+              <w:shd w:val="clear" w:color="auto" w:fill="1E1E1E"/>
+              <w:spacing w:line="330" w:lineRule="atLeast"/>
+              <w:rPr>
+                <w:rFonts w:ascii="Consolas" w:hAnsi="Consolas" w:cs="Consolas"/>
+                <w:color w:val="FFFFFF"/>
+                <w:sz w:val="21"/>
+                <w:szCs w:val="21"/>
+              </w:rPr>
+            </w:pPr>
+            <w:r>
+              <w:rPr>
+                <w:rFonts w:ascii="Consolas" w:hAnsi="Consolas" w:cs="Consolas"/>
+                <w:color w:val="939598"/>
+                <w:sz w:val="21"/>
+                <w:szCs w:val="21"/>
+              </w:rPr>
+              <w:t xml:space="preserve">   *</w:t>
+            </w:r>
+          </w:p>
+          <w:p>
+            <w:pPr>
+              <w:shd w:val="clear" w:color="auto" w:fill="1E1E1E"/>
+              <w:spacing w:line="330" w:lineRule="atLeast"/>
+              <w:rPr>
+                <w:rFonts w:ascii="Consolas" w:hAnsi="Consolas" w:cs="Consolas"/>
+                <w:color w:val="FFFFFF"/>
+                <w:sz w:val="21"/>
+                <w:szCs w:val="21"/>
+              </w:rPr>
+            </w:pPr>
+            <w:r>
+              <w:rPr>
+                <w:rFonts w:ascii="Consolas" w:hAnsi="Consolas" w:cs="Consolas"/>
+                <w:color w:val="939598"/>
+                <w:sz w:val="21"/>
+                <w:szCs w:val="21"/>
+              </w:rPr>
+              <w:t xml:space="preserve">   * @param x - The first input number</w:t>
+            </w:r>
+          </w:p>
+          <w:p>
+            <w:pPr>
+              <w:shd w:val="clear" w:color="auto" w:fill="1E1E1E"/>
+              <w:spacing w:line="330" w:lineRule="atLeast"/>
+              <w:rPr>
+                <w:rFonts w:ascii="Consolas" w:hAnsi="Consolas" w:cs="Consolas"/>
+                <w:color w:val="FFFFFF"/>
+                <w:sz w:val="21"/>
+                <w:szCs w:val="21"/>
+              </w:rPr>
+            </w:pPr>
+            <w:r>
+              <w:rPr>
+                <w:rFonts w:ascii="Consolas" w:hAnsi="Consolas" w:cs="Consolas"/>
+                <w:color w:val="939598"/>
+                <w:sz w:val="21"/>
+                <w:szCs w:val="21"/>
+              </w:rPr>
+              <w:t xml:space="preserve">   * @param y - The second input number</w:t>
+            </w:r>
+          </w:p>
+          <w:p>
+            <w:pPr>
+              <w:shd w:val="clear" w:color="auto" w:fill="1E1E1E"/>
+              <w:spacing w:line="330" w:lineRule="atLeast"/>
+              <w:rPr>
+                <w:rFonts w:ascii="Consolas" w:hAnsi="Consolas" w:cs="Consolas"/>
+                <w:color w:val="FFFFFF"/>
+                <w:sz w:val="21"/>
+                <w:szCs w:val="21"/>
+              </w:rPr>
+            </w:pPr>
+            <w:r>
+              <w:rPr>
+                <w:rFonts w:ascii="Consolas" w:hAnsi="Consolas" w:cs="Consolas"/>
+                <w:color w:val="939598"/>
+                <w:sz w:val="21"/>
+                <w:szCs w:val="21"/>
+              </w:rPr>
+              <w:t xml:space="preserve">   * @returns The sum of `x` and `y`</w:t>
+            </w:r>
+          </w:p>
+          <w:p>
+            <w:pPr>
+              <w:shd w:val="clear" w:color="auto" w:fill="1E1E1E"/>
+              <w:spacing w:line="330" w:lineRule="atLeast"/>
+              <w:rPr>
+                <w:rFonts w:ascii="Consolas" w:hAnsi="Consolas" w:cs="Consolas"/>
+                <w:color w:val="FFFFFF"/>
+                <w:sz w:val="21"/>
+                <w:szCs w:val="21"/>
+              </w:rPr>
+            </w:pPr>
+            <w:r>
+              <w:rPr>
+                <w:rFonts w:ascii="Consolas" w:hAnsi="Consolas" w:cs="Consolas"/>
+                <w:color w:val="939598"/>
+                <w:sz w:val="21"/>
+                <w:szCs w:val="21"/>
+              </w:rPr>
+              <w:t xml:space="preserve">   *</w:t>
+            </w:r>
+          </w:p>
+          <w:p>
+            <w:pPr>
+              <w:shd w:val="clear" w:color="auto" w:fill="1E1E1E"/>
+              <w:spacing w:line="330" w:lineRule="atLeast"/>
+              <w:rPr>
+                <w:rFonts w:ascii="Consolas" w:hAnsi="Consolas" w:cs="Consolas"/>
+                <w:color w:val="FFFFFF"/>
+                <w:sz w:val="21"/>
+                <w:szCs w:val="21"/>
+              </w:rPr>
+            </w:pPr>
+            <w:r>
+              <w:rPr>
+                <w:rFonts w:ascii="Consolas" w:hAnsi="Consolas" w:cs="Consolas"/>
+                <w:color w:val="939598"/>
+                <w:sz w:val="21"/>
+                <w:szCs w:val="21"/>
+              </w:rPr>
+              <w:t xml:space="preserve">   */</w:t>
+            </w:r>
+          </w:p>
+          <w:p>
+            <w:pPr>
+              <w:shd w:val="clear" w:color="auto" w:fill="1E1E1E"/>
+              <w:spacing w:line="330" w:lineRule="atLeast"/>
+              <w:rPr>
+                <w:rFonts w:ascii="Consolas" w:hAnsi="Consolas" w:cs="Consolas"/>
+                <w:color w:val="FFFFFF"/>
+                <w:sz w:val="21"/>
+                <w:szCs w:val="21"/>
+              </w:rPr>
+            </w:pPr>
+            <w:r>
+              <w:rPr>
+                <w:rFonts w:ascii="Consolas" w:hAnsi="Consolas" w:cs="Consolas"/>
+                <w:color w:val="FFFFFF"/>
+                <w:sz w:val="21"/>
+                <w:szCs w:val="21"/>
+              </w:rPr>
+              <w:t xml:space="preserve">  </w:t>
+            </w:r>
+            <w:r>
+              <w:rPr>
+                <w:rFonts w:ascii="Consolas" w:hAnsi="Consolas" w:cs="Consolas"/>
+                <w:color w:val="B3CCFF"/>
+                <w:sz w:val="21"/>
+                <w:szCs w:val="21"/>
+              </w:rPr>
+              <w:t>function</w:t>
+            </w:r>
+            <w:r>
+              <w:rPr>
+                <w:rFonts w:ascii="Consolas" w:hAnsi="Consolas" w:cs="Consolas"/>
+                <w:color w:val="FFFFFF"/>
+                <w:sz w:val="21"/>
+                <w:szCs w:val="21"/>
+              </w:rPr>
+              <w:t xml:space="preserve"> </w:t>
+            </w:r>
+            <w:proofErr w:type="spellStart"/>
+            <w:r>
+              <w:rPr>
+                <w:rFonts w:ascii="Consolas" w:hAnsi="Consolas" w:cs="Consolas"/>
+                <w:color w:val="FFFFFF"/>
+                <w:sz w:val="21"/>
+                <w:szCs w:val="21"/>
+              </w:rPr>
+              <w:t>getSum</w:t>
+            </w:r>
+            <w:proofErr w:type="spellEnd"/>
+            <w:r>
+              <w:rPr>
+                <w:rFonts w:ascii="Consolas" w:hAnsi="Consolas" w:cs="Consolas"/>
+                <w:color w:val="E85D7F"/>
+                <w:sz w:val="21"/>
+                <w:szCs w:val="21"/>
+              </w:rPr>
+              <w:t>(</w:t>
+            </w:r>
+            <w:r>
+              <w:rPr>
+                <w:rFonts w:ascii="Consolas" w:hAnsi="Consolas" w:cs="Consolas"/>
+                <w:color w:val="FFFFFF"/>
+                <w:sz w:val="21"/>
+                <w:szCs w:val="21"/>
+              </w:rPr>
+              <w:t>x</w:t>
+            </w:r>
+            <w:r>
+              <w:rPr>
+                <w:rFonts w:ascii="Consolas" w:hAnsi="Consolas" w:cs="Consolas"/>
+                <w:color w:val="E85D7F"/>
+                <w:sz w:val="21"/>
+                <w:szCs w:val="21"/>
+              </w:rPr>
+              <w:t>:</w:t>
+            </w:r>
+            <w:r>
+              <w:rPr>
+                <w:rFonts w:ascii="Consolas" w:hAnsi="Consolas" w:cs="Consolas"/>
+                <w:color w:val="FFFFFF"/>
+                <w:sz w:val="21"/>
+                <w:szCs w:val="21"/>
+              </w:rPr>
+              <w:t xml:space="preserve"> </w:t>
+            </w:r>
+            <w:r>
+              <w:rPr>
+                <w:rFonts w:ascii="Consolas" w:hAnsi="Consolas" w:cs="Consolas"/>
+                <w:color w:val="B3CCFF"/>
+                <w:sz w:val="21"/>
+                <w:szCs w:val="21"/>
+              </w:rPr>
+              <w:t>number</w:t>
+            </w:r>
+            <w:r>
+              <w:rPr>
+                <w:rFonts w:ascii="Consolas" w:hAnsi="Consolas" w:cs="Consolas"/>
+                <w:color w:val="E85D7F"/>
+                <w:sz w:val="21"/>
+                <w:szCs w:val="21"/>
+              </w:rPr>
+              <w:t>,</w:t>
+            </w:r>
+            <w:r>
+              <w:rPr>
+                <w:rFonts w:ascii="Consolas" w:hAnsi="Consolas" w:cs="Consolas"/>
+                <w:color w:val="FFFFFF"/>
+                <w:sz w:val="21"/>
+                <w:szCs w:val="21"/>
+              </w:rPr>
+              <w:t xml:space="preserve"> y</w:t>
+            </w:r>
+            <w:r>
+              <w:rPr>
+                <w:rFonts w:ascii="Consolas" w:hAnsi="Consolas" w:cs="Consolas"/>
+                <w:color w:val="E85D7F"/>
+                <w:sz w:val="21"/>
+                <w:szCs w:val="21"/>
+              </w:rPr>
+              <w:t>:</w:t>
+            </w:r>
+            <w:r>
+              <w:rPr>
+                <w:rFonts w:ascii="Consolas" w:hAnsi="Consolas" w:cs="Consolas"/>
+                <w:color w:val="FFFFFF"/>
+                <w:sz w:val="21"/>
+                <w:szCs w:val="21"/>
+              </w:rPr>
+              <w:t xml:space="preserve"> </w:t>
+            </w:r>
+            <w:r>
+              <w:rPr>
+                <w:rFonts w:ascii="Consolas" w:hAnsi="Consolas" w:cs="Consolas"/>
+                <w:color w:val="B3CCFF"/>
+                <w:sz w:val="21"/>
+                <w:szCs w:val="21"/>
+              </w:rPr>
+              <w:t>number</w:t>
+            </w:r>
+            <w:r>
+              <w:rPr>
+                <w:rFonts w:ascii="Consolas" w:hAnsi="Consolas" w:cs="Consolas"/>
+                <w:color w:val="E85D7F"/>
+                <w:sz w:val="21"/>
+                <w:szCs w:val="21"/>
+              </w:rPr>
+              <w:t>):</w:t>
+            </w:r>
+            <w:r>
+              <w:rPr>
+                <w:rFonts w:ascii="Consolas" w:hAnsi="Consolas" w:cs="Consolas"/>
+                <w:color w:val="FFFFFF"/>
+                <w:sz w:val="21"/>
+                <w:szCs w:val="21"/>
+              </w:rPr>
+              <w:t xml:space="preserve"> </w:t>
+            </w:r>
+            <w:r>
+              <w:rPr>
+                <w:rFonts w:ascii="Consolas" w:hAnsi="Consolas" w:cs="Consolas"/>
+                <w:color w:val="B3CCFF"/>
+                <w:sz w:val="21"/>
+                <w:szCs w:val="21"/>
+              </w:rPr>
+              <w:t>number</w:t>
+            </w:r>
+            <w:r>
+              <w:rPr>
+                <w:rFonts w:ascii="Consolas" w:hAnsi="Consolas" w:cs="Consolas"/>
+                <w:color w:val="FFFFFF"/>
+                <w:sz w:val="21"/>
+                <w:szCs w:val="21"/>
+              </w:rPr>
+              <w:t xml:space="preserve"> </w:t>
+            </w:r>
+            <w:r>
+              <w:rPr>
+                <w:rFonts w:ascii="Consolas" w:hAnsi="Consolas" w:cs="Consolas"/>
+                <w:color w:val="E85D7F"/>
+                <w:sz w:val="21"/>
+                <w:szCs w:val="21"/>
+              </w:rPr>
+              <w:t>{</w:t>
+            </w:r>
+          </w:p>
+          <w:p>
+            <w:pPr>
+              <w:shd w:val="clear" w:color="auto" w:fill="1E1E1E"/>
+              <w:spacing w:line="330" w:lineRule="atLeast"/>
+              <w:rPr>
+                <w:rFonts w:ascii="Consolas" w:hAnsi="Consolas" w:cs="Consolas"/>
+                <w:color w:val="FFFFFF"/>
+                <w:sz w:val="21"/>
+                <w:szCs w:val="21"/>
+              </w:rPr>
+            </w:pPr>
+            <w:r>
+              <w:rPr>
+                <w:rFonts w:ascii="Consolas" w:hAnsi="Consolas" w:cs="Consolas"/>
+                <w:color w:val="FFFFFF"/>
+                <w:sz w:val="21"/>
+                <w:szCs w:val="21"/>
+              </w:rPr>
+              <w:t xml:space="preserve">    </w:t>
+            </w:r>
+            <w:r>
+              <w:rPr>
+                <w:rFonts w:ascii="Consolas" w:hAnsi="Consolas" w:cs="Consolas"/>
+                <w:color w:val="B3CCFF"/>
+                <w:sz w:val="21"/>
+                <w:szCs w:val="21"/>
+              </w:rPr>
+              <w:t>return</w:t>
+            </w:r>
+            <w:r>
+              <w:rPr>
+                <w:rFonts w:ascii="Consolas" w:hAnsi="Consolas" w:cs="Consolas"/>
+                <w:color w:val="FFFFFF"/>
+                <w:sz w:val="21"/>
+                <w:szCs w:val="21"/>
+              </w:rPr>
+              <w:t xml:space="preserve"> x </w:t>
+            </w:r>
+            <w:r>
+              <w:rPr>
+                <w:rFonts w:ascii="Consolas" w:hAnsi="Consolas" w:cs="Consolas"/>
+                <w:color w:val="E85D7F"/>
+                <w:sz w:val="21"/>
+                <w:szCs w:val="21"/>
+              </w:rPr>
+              <w:t>+</w:t>
+            </w:r>
+            <w:r>
+              <w:rPr>
+                <w:rFonts w:ascii="Consolas" w:hAnsi="Consolas" w:cs="Consolas"/>
+                <w:color w:val="FFFFFF"/>
+                <w:sz w:val="21"/>
+                <w:szCs w:val="21"/>
+              </w:rPr>
+              <w:t xml:space="preserve"> y</w:t>
+            </w:r>
+            <w:r>
+              <w:rPr>
+                <w:rFonts w:ascii="Consolas" w:hAnsi="Consolas" w:cs="Consolas"/>
+                <w:color w:val="E85D7F"/>
+                <w:sz w:val="21"/>
+                <w:szCs w:val="21"/>
+              </w:rPr>
+              <w:t>;</w:t>
+            </w:r>
+          </w:p>
+          <w:p>
+            <w:pPr>
+              <w:shd w:val="clear" w:color="auto" w:fill="1E1E1E"/>
+              <w:spacing w:line="330" w:lineRule="atLeast"/>
+              <w:rPr>
+                <w:rFonts w:ascii="Consolas" w:hAnsi="Consolas" w:cs="Consolas"/>
+                <w:color w:val="FFFFFF"/>
+                <w:sz w:val="21"/>
+                <w:szCs w:val="21"/>
+              </w:rPr>
+            </w:pPr>
+            <w:r>
+              <w:rPr>
+                <w:rFonts w:ascii="Consolas" w:hAnsi="Consolas" w:cs="Consolas"/>
+                <w:color w:val="FFFFFF"/>
+                <w:sz w:val="21"/>
+                <w:szCs w:val="21"/>
+              </w:rPr>
+              <w:t xml:space="preserve">  </w:t>
+            </w:r>
+            <w:r>
+              <w:rPr>
+                <w:rFonts w:ascii="Consolas" w:hAnsi="Consolas" w:cs="Consolas"/>
+                <w:color w:val="E85D7F"/>
+                <w:sz w:val="21"/>
+                <w:szCs w:val="21"/>
+              </w:rPr>
+              <w:t>}</w:t>
+            </w:r>
+          </w:p>
+          <w:p>
+            <w:pPr>
+              <w:shd w:val="clear" w:color="auto" w:fill="1E1E1E"/>
+              <w:spacing w:line="330" w:lineRule="atLeast"/>
+              <w:rPr>
+                <w:rFonts w:ascii="Consolas" w:hAnsi="Consolas" w:cs="Consolas"/>
+                <w:color w:val="FFFFFF"/>
+                <w:sz w:val="21"/>
+                <w:szCs w:val="21"/>
+              </w:rPr>
+            </w:pPr>
+            <w:r>
+              <w:rPr>
+                <w:rFonts w:ascii="Consolas" w:hAnsi="Consolas" w:cs="Consolas"/>
+                <w:color w:val="E85D7F"/>
+                <w:sz w:val="21"/>
+                <w:szCs w:val="21"/>
+              </w:rPr>
+              <w:t>}</w:t>
+            </w:r>
           </w:p>
           <w:p>
             <w:pPr>
@@ -8755,6 +10686,92 @@
 <file path=word/numbering.xml><?xml version="1.0" encoding="utf-8"?>
 <w:numbering xmlns:wpc="http://schemas.microsoft.com/office/word/2010/wordprocessingCanvas" xmlns:cx="http://schemas.microsoft.com/office/drawing/2014/chartex" xmlns:cx1="http://schemas.microsoft.com/office/drawing/2015/9/8/chartex" xmlns:cx2="http://schemas.microsoft.com/office/drawing/2015/10/21/chartex" xmlns:cx3="http://schemas.microsoft.com/office/drawing/2016/5/9/chartex" xmlns:cx4="http://schemas.microsoft.com/office/drawing/2016/5/10/chartex" xmlns:cx5="http://schemas.microsoft.com/office/drawing/2016/5/11/chartex" xmlns:cx6="http://schemas.microsoft.com/office/drawing/2016/5/12/chartex" xmlns:cx7="http://schemas.microsoft.com/office/drawing/2016/5/13/chartex" xmlns:cx8="http://schemas.microsoft.com/office/drawing/2016/5/14/chartex" xmlns:mc="http://schemas.openxmlformats.org/markup-compatibility/2006" xmlns:aink="http://schemas.microsoft.com/office/drawing/2016/ink" xmlns:am3d="http://schemas.microsoft.com/office/drawing/2017/model3d" xmlns:o="urn:schemas-microsoft-com:office:office" xmlns:r="http://schemas.openxmlformats.org/officeDocument/2006/relationships" xmlns:m="http://schemas.openxmlformats.org/officeDocument/2006/math" xmlns:v="urn:schemas-microsoft-com:vml" xmlns:wp14="http://schemas.microsoft.com/office/word/2010/wordprocessingDrawing" xmlns:wp="http://schemas.openxmlformats.org/drawingml/2006/wordprocessingDrawing" xmlns:w10="urn:schemas-microsoft-com:office:word" xmlns:w="http://schemas.openxmlformats.org/wordprocessingml/2006/main" xmlns:w14="http://schemas.microsoft.com/office/word/2010/wordml" xmlns:w15="http://schemas.microsoft.com/office/word/2012/wordml" xmlns:w16cex="http://schemas.microsoft.com/office/word/2018/wordml/cex" xmlns:w16cid="http://schemas.microsoft.com/office/word/2016/wordml/cid" xmlns:w16="http://schemas.microsoft.com/office/word/2018/wordml" xmlns:w16se="http://schemas.microsoft.com/office/word/2015/wordml/symex" xmlns:wpg="http://schemas.microsoft.com/office/word/2010/wordprocessingGroup" xmlns:wpi="http://schemas.microsoft.com/office/word/2010/wordprocessingInk" xmlns:wne="http://schemas.microsoft.com/office/word/2006/wordml" xmlns:wps="http://schemas.microsoft.com/office/word/2010/wordprocessingShape" mc:Ignorable="w14 w15 w16se w16cid w16 w16cex wp14">
   <w:abstractNum w:abstractNumId="0" w15:restartNumberingAfterBreak="0">
+    <w:nsid w:val="02192CB8"/>
+    <w:multiLevelType w:val="hybridMultilevel"/>
+    <w:tmpl w:val="7DF6A2CC"/>
+    <w:lvl w:ilvl="0" w:tplc="04090019">
+      <w:start w:val="1"/>
+      <w:numFmt w:val="lowerLetter"/>
+      <w:lvlText w:val="%1."/>
+      <w:lvlJc w:val="left"/>
+      <w:pPr>
+        <w:ind w:left="1800" w:hanging="360"/>
+      </w:pPr>
+    </w:lvl>
+    <w:lvl w:ilvl="1" w:tplc="04090019" w:tentative="1">
+      <w:start w:val="1"/>
+      <w:numFmt w:val="lowerLetter"/>
+      <w:lvlText w:val="%2."/>
+      <w:lvlJc w:val="left"/>
+      <w:pPr>
+        <w:ind w:left="2520" w:hanging="360"/>
+      </w:pPr>
+    </w:lvl>
+    <w:lvl w:ilvl="2" w:tplc="0409001B" w:tentative="1">
+      <w:start w:val="1"/>
+      <w:numFmt w:val="lowerRoman"/>
+      <w:lvlText w:val="%3."/>
+      <w:lvlJc w:val="right"/>
+      <w:pPr>
+        <w:ind w:left="3240" w:hanging="180"/>
+      </w:pPr>
+    </w:lvl>
+    <w:lvl w:ilvl="3" w:tplc="0409000F" w:tentative="1">
+      <w:start w:val="1"/>
+      <w:numFmt w:val="decimal"/>
+      <w:lvlText w:val="%4."/>
+      <w:lvlJc w:val="left"/>
+      <w:pPr>
+        <w:ind w:left="3960" w:hanging="360"/>
+      </w:pPr>
+    </w:lvl>
+    <w:lvl w:ilvl="4" w:tplc="04090019" w:tentative="1">
+      <w:start w:val="1"/>
+      <w:numFmt w:val="lowerLetter"/>
+      <w:lvlText w:val="%5."/>
+      <w:lvlJc w:val="left"/>
+      <w:pPr>
+        <w:ind w:left="4680" w:hanging="360"/>
+      </w:pPr>
+    </w:lvl>
+    <w:lvl w:ilvl="5" w:tplc="0409001B" w:tentative="1">
+      <w:start w:val="1"/>
+      <w:numFmt w:val="lowerRoman"/>
+      <w:lvlText w:val="%6."/>
+      <w:lvlJc w:val="right"/>
+      <w:pPr>
+        <w:ind w:left="5400" w:hanging="180"/>
+      </w:pPr>
+    </w:lvl>
+    <w:lvl w:ilvl="6" w:tplc="0409000F" w:tentative="1">
+      <w:start w:val="1"/>
+      <w:numFmt w:val="decimal"/>
+      <w:lvlText w:val="%7."/>
+      <w:lvlJc w:val="left"/>
+      <w:pPr>
+        <w:ind w:left="6120" w:hanging="360"/>
+      </w:pPr>
+    </w:lvl>
+    <w:lvl w:ilvl="7" w:tplc="04090019" w:tentative="1">
+      <w:start w:val="1"/>
+      <w:numFmt w:val="lowerLetter"/>
+      <w:lvlText w:val="%8."/>
+      <w:lvlJc w:val="left"/>
+      <w:pPr>
+        <w:ind w:left="6840" w:hanging="360"/>
+      </w:pPr>
+    </w:lvl>
+    <w:lvl w:ilvl="8" w:tplc="0409001B" w:tentative="1">
+      <w:start w:val="1"/>
+      <w:numFmt w:val="lowerRoman"/>
+      <w:lvlText w:val="%9."/>
+      <w:lvlJc w:val="right"/>
+      <w:pPr>
+        <w:ind w:left="7560" w:hanging="180"/>
+      </w:pPr>
+    </w:lvl>
+  </w:abstractNum>
+  <w:abstractNum w:abstractNumId="1" w15:restartNumberingAfterBreak="0">
     <w:nsid w:val="064B13E2"/>
     <w:multiLevelType w:val="hybridMultilevel"/>
     <w:tmpl w:val="0DA84B02"/>
@@ -8840,10 +10857,10 @@
       </w:pPr>
     </w:lvl>
   </w:abstractNum>
-  <w:abstractNum w:abstractNumId="1" w15:restartNumberingAfterBreak="0">
+  <w:abstractNum w:abstractNumId="2" w15:restartNumberingAfterBreak="0">
     <w:nsid w:val="11BF0D1B"/>
     <w:multiLevelType w:val="hybridMultilevel"/>
-    <w:tmpl w:val="27C4F2E4"/>
+    <w:tmpl w:val="CA62B766"/>
     <w:lvl w:ilvl="0" w:tplc="04090011">
       <w:start w:val="1"/>
       <w:numFmt w:val="decimal"/>
@@ -8929,7 +10946,93 @@
       </w:pPr>
     </w:lvl>
   </w:abstractNum>
-  <w:abstractNum w:abstractNumId="2" w15:restartNumberingAfterBreak="0">
+  <w:abstractNum w:abstractNumId="3" w15:restartNumberingAfterBreak="0">
+    <w:nsid w:val="1DB30A34"/>
+    <w:multiLevelType w:val="hybridMultilevel"/>
+    <w:tmpl w:val="EE1E7C36"/>
+    <w:lvl w:ilvl="0" w:tplc="04090019">
+      <w:start w:val="1"/>
+      <w:numFmt w:val="lowerLetter"/>
+      <w:lvlText w:val="%1."/>
+      <w:lvlJc w:val="left"/>
+      <w:pPr>
+        <w:ind w:left="1800" w:hanging="360"/>
+      </w:pPr>
+    </w:lvl>
+    <w:lvl w:ilvl="1" w:tplc="04090019" w:tentative="1">
+      <w:start w:val="1"/>
+      <w:numFmt w:val="lowerLetter"/>
+      <w:lvlText w:val="%2."/>
+      <w:lvlJc w:val="left"/>
+      <w:pPr>
+        <w:ind w:left="2520" w:hanging="360"/>
+      </w:pPr>
+    </w:lvl>
+    <w:lvl w:ilvl="2" w:tplc="0409001B" w:tentative="1">
+      <w:start w:val="1"/>
+      <w:numFmt w:val="lowerRoman"/>
+      <w:lvlText w:val="%3."/>
+      <w:lvlJc w:val="right"/>
+      <w:pPr>
+        <w:ind w:left="3240" w:hanging="180"/>
+      </w:pPr>
+    </w:lvl>
+    <w:lvl w:ilvl="3" w:tplc="0409000F" w:tentative="1">
+      <w:start w:val="1"/>
+      <w:numFmt w:val="decimal"/>
+      <w:lvlText w:val="%4."/>
+      <w:lvlJc w:val="left"/>
+      <w:pPr>
+        <w:ind w:left="3960" w:hanging="360"/>
+      </w:pPr>
+    </w:lvl>
+    <w:lvl w:ilvl="4" w:tplc="04090019" w:tentative="1">
+      <w:start w:val="1"/>
+      <w:numFmt w:val="lowerLetter"/>
+      <w:lvlText w:val="%5."/>
+      <w:lvlJc w:val="left"/>
+      <w:pPr>
+        <w:ind w:left="4680" w:hanging="360"/>
+      </w:pPr>
+    </w:lvl>
+    <w:lvl w:ilvl="5" w:tplc="0409001B" w:tentative="1">
+      <w:start w:val="1"/>
+      <w:numFmt w:val="lowerRoman"/>
+      <w:lvlText w:val="%6."/>
+      <w:lvlJc w:val="right"/>
+      <w:pPr>
+        <w:ind w:left="5400" w:hanging="180"/>
+      </w:pPr>
+    </w:lvl>
+    <w:lvl w:ilvl="6" w:tplc="0409000F" w:tentative="1">
+      <w:start w:val="1"/>
+      <w:numFmt w:val="decimal"/>
+      <w:lvlText w:val="%7."/>
+      <w:lvlJc w:val="left"/>
+      <w:pPr>
+        <w:ind w:left="6120" w:hanging="360"/>
+      </w:pPr>
+    </w:lvl>
+    <w:lvl w:ilvl="7" w:tplc="04090019" w:tentative="1">
+      <w:start w:val="1"/>
+      <w:numFmt w:val="lowerLetter"/>
+      <w:lvlText w:val="%8."/>
+      <w:lvlJc w:val="left"/>
+      <w:pPr>
+        <w:ind w:left="6840" w:hanging="360"/>
+      </w:pPr>
+    </w:lvl>
+    <w:lvl w:ilvl="8" w:tplc="0409001B" w:tentative="1">
+      <w:start w:val="1"/>
+      <w:numFmt w:val="lowerRoman"/>
+      <w:lvlText w:val="%9."/>
+      <w:lvlJc w:val="right"/>
+      <w:pPr>
+        <w:ind w:left="7560" w:hanging="180"/>
+      </w:pPr>
+    </w:lvl>
+  </w:abstractNum>
+  <w:abstractNum w:abstractNumId="4" w15:restartNumberingAfterBreak="0">
     <w:nsid w:val="31B51BE1"/>
     <w:multiLevelType w:val="hybridMultilevel"/>
     <w:tmpl w:val="22F6A4DA"/>
@@ -9018,10 +11121,10 @@
       </w:pPr>
     </w:lvl>
   </w:abstractNum>
-  <w:abstractNum w:abstractNumId="3" w15:restartNumberingAfterBreak="0">
-    <w:nsid w:val="4298797D"/>
+  <w:abstractNum w:abstractNumId="5" w15:restartNumberingAfterBreak="0">
+    <w:nsid w:val="42197933"/>
     <w:multiLevelType w:val="hybridMultilevel"/>
-    <w:tmpl w:val="ACACBD74"/>
+    <w:tmpl w:val="27C4F2E4"/>
     <w:lvl w:ilvl="0" w:tplc="04090011">
       <w:start w:val="1"/>
       <w:numFmt w:val="decimal"/>
@@ -9107,10 +11210,10 @@
       </w:pPr>
     </w:lvl>
   </w:abstractNum>
-  <w:abstractNum w:abstractNumId="4" w15:restartNumberingAfterBreak="0">
-    <w:nsid w:val="63324A70"/>
+  <w:abstractNum w:abstractNumId="6" w15:restartNumberingAfterBreak="0">
+    <w:nsid w:val="4298797D"/>
     <w:multiLevelType w:val="hybridMultilevel"/>
-    <w:tmpl w:val="0D0E1E98"/>
+    <w:tmpl w:val="ACACBD74"/>
     <w:lvl w:ilvl="0" w:tplc="04090011">
       <w:start w:val="1"/>
       <w:numFmt w:val="decimal"/>
@@ -9196,10 +11299,10 @@
       </w:pPr>
     </w:lvl>
   </w:abstractNum>
-  <w:abstractNum w:abstractNumId="5" w15:restartNumberingAfterBreak="0">
-    <w:nsid w:val="6F961FB5"/>
+  <w:abstractNum w:abstractNumId="7" w15:restartNumberingAfterBreak="0">
+    <w:nsid w:val="63324A70"/>
     <w:multiLevelType w:val="hybridMultilevel"/>
-    <w:tmpl w:val="E4ECDC18"/>
+    <w:tmpl w:val="0D0E1E98"/>
     <w:lvl w:ilvl="0" w:tplc="04090011">
       <w:start w:val="1"/>
       <w:numFmt w:val="decimal"/>
@@ -9285,23 +11388,210 @@
       </w:pPr>
     </w:lvl>
   </w:abstractNum>
+  <w:abstractNum w:abstractNumId="8" w15:restartNumberingAfterBreak="0">
+    <w:nsid w:val="6A3C4A92"/>
+    <w:multiLevelType w:val="hybridMultilevel"/>
+    <w:tmpl w:val="7DF6A2CC"/>
+    <w:lvl w:ilvl="0" w:tplc="04090019">
+      <w:start w:val="1"/>
+      <w:numFmt w:val="lowerLetter"/>
+      <w:lvlText w:val="%1."/>
+      <w:lvlJc w:val="left"/>
+      <w:pPr>
+        <w:ind w:left="1800" w:hanging="360"/>
+      </w:pPr>
+    </w:lvl>
+    <w:lvl w:ilvl="1" w:tplc="04090019" w:tentative="1">
+      <w:start w:val="1"/>
+      <w:numFmt w:val="lowerLetter"/>
+      <w:lvlText w:val="%2."/>
+      <w:lvlJc w:val="left"/>
+      <w:pPr>
+        <w:ind w:left="2520" w:hanging="360"/>
+      </w:pPr>
+    </w:lvl>
+    <w:lvl w:ilvl="2" w:tplc="0409001B" w:tentative="1">
+      <w:start w:val="1"/>
+      <w:numFmt w:val="lowerRoman"/>
+      <w:lvlText w:val="%3."/>
+      <w:lvlJc w:val="right"/>
+      <w:pPr>
+        <w:ind w:left="3240" w:hanging="180"/>
+      </w:pPr>
+    </w:lvl>
+    <w:lvl w:ilvl="3" w:tplc="0409000F" w:tentative="1">
+      <w:start w:val="1"/>
+      <w:numFmt w:val="decimal"/>
+      <w:lvlText w:val="%4."/>
+      <w:lvlJc w:val="left"/>
+      <w:pPr>
+        <w:ind w:left="3960" w:hanging="360"/>
+      </w:pPr>
+    </w:lvl>
+    <w:lvl w:ilvl="4" w:tplc="04090019" w:tentative="1">
+      <w:start w:val="1"/>
+      <w:numFmt w:val="lowerLetter"/>
+      <w:lvlText w:val="%5."/>
+      <w:lvlJc w:val="left"/>
+      <w:pPr>
+        <w:ind w:left="4680" w:hanging="360"/>
+      </w:pPr>
+    </w:lvl>
+    <w:lvl w:ilvl="5" w:tplc="0409001B" w:tentative="1">
+      <w:start w:val="1"/>
+      <w:numFmt w:val="lowerRoman"/>
+      <w:lvlText w:val="%6."/>
+      <w:lvlJc w:val="right"/>
+      <w:pPr>
+        <w:ind w:left="5400" w:hanging="180"/>
+      </w:pPr>
+    </w:lvl>
+    <w:lvl w:ilvl="6" w:tplc="0409000F" w:tentative="1">
+      <w:start w:val="1"/>
+      <w:numFmt w:val="decimal"/>
+      <w:lvlText w:val="%7."/>
+      <w:lvlJc w:val="left"/>
+      <w:pPr>
+        <w:ind w:left="6120" w:hanging="360"/>
+      </w:pPr>
+    </w:lvl>
+    <w:lvl w:ilvl="7" w:tplc="04090019" w:tentative="1">
+      <w:start w:val="1"/>
+      <w:numFmt w:val="lowerLetter"/>
+      <w:lvlText w:val="%8."/>
+      <w:lvlJc w:val="left"/>
+      <w:pPr>
+        <w:ind w:left="6840" w:hanging="360"/>
+      </w:pPr>
+    </w:lvl>
+    <w:lvl w:ilvl="8" w:tplc="0409001B" w:tentative="1">
+      <w:start w:val="1"/>
+      <w:numFmt w:val="lowerRoman"/>
+      <w:lvlText w:val="%9."/>
+      <w:lvlJc w:val="right"/>
+      <w:pPr>
+        <w:ind w:left="7560" w:hanging="180"/>
+      </w:pPr>
+    </w:lvl>
+  </w:abstractNum>
+  <w:abstractNum w:abstractNumId="9" w15:restartNumberingAfterBreak="0">
+    <w:nsid w:val="6F961FB5"/>
+    <w:multiLevelType w:val="hybridMultilevel"/>
+    <w:tmpl w:val="E4ECDC18"/>
+    <w:lvl w:ilvl="0" w:tplc="04090011">
+      <w:start w:val="1"/>
+      <w:numFmt w:val="decimal"/>
+      <w:lvlText w:val="%1)"/>
+      <w:lvlJc w:val="left"/>
+      <w:pPr>
+        <w:ind w:left="720" w:hanging="360"/>
+      </w:pPr>
+      <w:rPr>
+        <w:rFonts w:hint="default"/>
+      </w:rPr>
+    </w:lvl>
+    <w:lvl w:ilvl="1" w:tplc="04090019">
+      <w:start w:val="1"/>
+      <w:numFmt w:val="lowerLetter"/>
+      <w:lvlText w:val="%2."/>
+      <w:lvlJc w:val="left"/>
+      <w:pPr>
+        <w:ind w:left="1440" w:hanging="360"/>
+      </w:pPr>
+    </w:lvl>
+    <w:lvl w:ilvl="2" w:tplc="0409001B">
+      <w:start w:val="1"/>
+      <w:numFmt w:val="lowerRoman"/>
+      <w:lvlText w:val="%3."/>
+      <w:lvlJc w:val="right"/>
+      <w:pPr>
+        <w:ind w:left="2160" w:hanging="180"/>
+      </w:pPr>
+    </w:lvl>
+    <w:lvl w:ilvl="3" w:tplc="0409000F" w:tentative="1">
+      <w:start w:val="1"/>
+      <w:numFmt w:val="decimal"/>
+      <w:lvlText w:val="%4."/>
+      <w:lvlJc w:val="left"/>
+      <w:pPr>
+        <w:ind w:left="2880" w:hanging="360"/>
+      </w:pPr>
+    </w:lvl>
+    <w:lvl w:ilvl="4" w:tplc="04090019" w:tentative="1">
+      <w:start w:val="1"/>
+      <w:numFmt w:val="lowerLetter"/>
+      <w:lvlText w:val="%5."/>
+      <w:lvlJc w:val="left"/>
+      <w:pPr>
+        <w:ind w:left="3600" w:hanging="360"/>
+      </w:pPr>
+    </w:lvl>
+    <w:lvl w:ilvl="5" w:tplc="0409001B" w:tentative="1">
+      <w:start w:val="1"/>
+      <w:numFmt w:val="lowerRoman"/>
+      <w:lvlText w:val="%6."/>
+      <w:lvlJc w:val="right"/>
+      <w:pPr>
+        <w:ind w:left="4320" w:hanging="180"/>
+      </w:pPr>
+    </w:lvl>
+    <w:lvl w:ilvl="6" w:tplc="0409000F" w:tentative="1">
+      <w:start w:val="1"/>
+      <w:numFmt w:val="decimal"/>
+      <w:lvlText w:val="%7."/>
+      <w:lvlJc w:val="left"/>
+      <w:pPr>
+        <w:ind w:left="5040" w:hanging="360"/>
+      </w:pPr>
+    </w:lvl>
+    <w:lvl w:ilvl="7" w:tplc="04090019" w:tentative="1">
+      <w:start w:val="1"/>
+      <w:numFmt w:val="lowerLetter"/>
+      <w:lvlText w:val="%8."/>
+      <w:lvlJc w:val="left"/>
+      <w:pPr>
+        <w:ind w:left="5760" w:hanging="360"/>
+      </w:pPr>
+    </w:lvl>
+    <w:lvl w:ilvl="8" w:tplc="0409001B" w:tentative="1">
+      <w:start w:val="1"/>
+      <w:numFmt w:val="lowerRoman"/>
+      <w:lvlText w:val="%9."/>
+      <w:lvlJc w:val="right"/>
+      <w:pPr>
+        <w:ind w:left="6480" w:hanging="180"/>
+      </w:pPr>
+    </w:lvl>
+  </w:abstractNum>
   <w:num w:numId="1">
+    <w:abstractNumId w:val="2"/>
+  </w:num>
+  <w:num w:numId="2">
+    <w:abstractNumId w:val="7"/>
+  </w:num>
+  <w:num w:numId="3">
+    <w:abstractNumId w:val="9"/>
+  </w:num>
+  <w:num w:numId="4">
+    <w:abstractNumId w:val="4"/>
+  </w:num>
+  <w:num w:numId="5">
+    <w:abstractNumId w:val="6"/>
+  </w:num>
+  <w:num w:numId="6">
     <w:abstractNumId w:val="1"/>
   </w:num>
-  <w:num w:numId="2">
-    <w:abstractNumId w:val="4"/>
+  <w:num w:numId="7">
+    <w:abstractNumId w:val="0"/>
   </w:num>
-  <w:num w:numId="3">
+  <w:num w:numId="8">
     <w:abstractNumId w:val="5"/>
   </w:num>
-  <w:num w:numId="4">
-    <w:abstractNumId w:val="2"/>
-  </w:num>
-  <w:num w:numId="5">
+  <w:num w:numId="9">
     <w:abstractNumId w:val="3"/>
   </w:num>
-  <w:num w:numId="6">
-    <w:abstractNumId w:val="0"/>
+  <w:num w:numId="10">
+    <w:abstractNumId w:val="8"/>
   </w:num>
 </w:numbering>
 </file>

</xml_diff>

<commit_message>
feat: Add progress #38 'Learn Typescript'
</commit_message>
<xml_diff>
--- a/learn-typescript/chapter_2/Chatper 2 - Functions.docx
+++ b/learn-typescript/chapter_2/Chatper 2 - Functions.docx
@@ -12567,12 +12567,70 @@
           <w:numId w:val="11"/>
         </w:numPr>
       </w:pPr>
+      <w:proofErr w:type="gramStart"/>
       <w:r>
         <w:rPr>
           <w:rFonts w:ascii="AppleSystemUIFont" w:hAnsi="AppleSystemUIFont" w:cs="AppleSystemUIFont"/>
           <w:lang w:val="en-US"/>
         </w:rPr>
-        <w:t>:, number</w:t>
+        <w:t>:,</w:t>
+      </w:r>
+      <w:proofErr w:type="gramEnd"/>
+      <w:r>
+        <w:rPr>
+          <w:rFonts w:ascii="AppleSystemUIFont" w:hAnsi="AppleSystemUIFont" w:cs="AppleSystemUIFont"/>
+          <w:lang w:val="en-US"/>
+        </w:rPr>
+        <w:t xml:space="preserve"> number</w:t>
+      </w:r>
+    </w:p>
+    <w:p/>
+    <w:p>
+      <w:pPr>
+        <w:pStyle w:val="ListParagraph"/>
+        <w:numPr>
+          <w:ilvl w:val="0"/>
+          <w:numId w:val="11"/>
+        </w:numPr>
+      </w:pPr>
+      <w:r>
+        <w:rPr>
+          <w:rFonts w:ascii="AppleSystemUIFont" w:hAnsi="AppleSystemUIFont" w:cs="AppleSystemUIFont"/>
+          <w:lang w:val="en-US"/>
+        </w:rPr>
+        <w:t>Which function call will result in a compilation error?</w:t>
+      </w:r>
+    </w:p>
+    <w:p>
+      <w:pPr>
+        <w:pStyle w:val="ListParagraph"/>
+        <w:numPr>
+          <w:ilvl w:val="1"/>
+          <w:numId w:val="11"/>
+        </w:numPr>
+      </w:pPr>
+      <w:r>
+        <w:rPr>
+          <w:rFonts w:ascii="AppleSystemUIFont" w:hAnsi="AppleSystemUIFont" w:cs="AppleSystemUIFont"/>
+          <w:lang w:val="en-US"/>
+        </w:rPr>
+        <w:t>greet('</w:t>
+      </w:r>
+      <w:proofErr w:type="spellStart"/>
+      <w:r>
+        <w:rPr>
+          <w:rFonts w:ascii="AppleSystemUIFont" w:hAnsi="AppleSystemUIFont" w:cs="AppleSystemUIFont"/>
+          <w:lang w:val="en-US"/>
+        </w:rPr>
+        <w:t>Hi','Bill</w:t>
+      </w:r>
+      <w:proofErr w:type="spellEnd"/>
+      <w:r>
+        <w:rPr>
+          <w:rFonts w:ascii="AppleSystemUIFont" w:hAnsi="AppleSystemUIFont" w:cs="AppleSystemUIFont"/>
+          <w:lang w:val="en-US"/>
+        </w:rPr>
+        <w:t>', 'Gates');</w:t>
       </w:r>
     </w:p>
     <w:sectPr>

</xml_diff>

<commit_message>
feat: Add progress #39 'Learn Typescript'
</commit_message>
<xml_diff>
--- a/learn-typescript/chapter_2/Chatper 2 - Functions.docx
+++ b/learn-typescript/chapter_2/Chatper 2 - Functions.docx
@@ -12609,12 +12609,21 @@
           <w:numId w:val="11"/>
         </w:numPr>
       </w:pPr>
+      <w:proofErr w:type="gramStart"/>
       <w:r>
         <w:rPr>
           <w:rFonts w:ascii="AppleSystemUIFont" w:hAnsi="AppleSystemUIFont" w:cs="AppleSystemUIFont"/>
           <w:lang w:val="en-US"/>
         </w:rPr>
-        <w:t>greet('</w:t>
+        <w:t>greet(</w:t>
+      </w:r>
+      <w:proofErr w:type="gramEnd"/>
+      <w:r>
+        <w:rPr>
+          <w:rFonts w:ascii="AppleSystemUIFont" w:hAnsi="AppleSystemUIFont" w:cs="AppleSystemUIFont"/>
+          <w:lang w:val="en-US"/>
+        </w:rPr>
+        <w:t>'</w:t>
       </w:r>
       <w:proofErr w:type="spellStart"/>
       <w:r>
@@ -12632,6 +12641,52 @@
         </w:rPr>
         <w:t>', 'Gates');</w:t>
       </w:r>
+    </w:p>
+    <w:p>
+      <w:pPr>
+        <w:pStyle w:val="ListParagraph"/>
+      </w:pPr>
+    </w:p>
+    <w:p>
+      <w:pPr>
+        <w:pStyle w:val="ListParagraph"/>
+        <w:numPr>
+          <w:ilvl w:val="0"/>
+          <w:numId w:val="11"/>
+        </w:numPr>
+      </w:pPr>
+      <w:r>
+        <w:rPr>
+          <w:rFonts w:ascii="AppleSystemUIFont" w:hAnsi="AppleSystemUIFont" w:cs="AppleSystemUIFont"/>
+          <w:lang w:val="en-US"/>
+        </w:rPr>
+        <w:t>Fill in the code for a function that accepts a string type and number type for parameters but doesn’t return a value.</w:t>
+      </w:r>
+    </w:p>
+    <w:p>
+      <w:pPr>
+        <w:pStyle w:val="ListParagraph"/>
+        <w:numPr>
+          <w:ilvl w:val="1"/>
+          <w:numId w:val="11"/>
+        </w:numPr>
+      </w:pPr>
+      <w:r>
+        <w:rPr>
+          <w:rFonts w:ascii="AppleSystemUIFont" w:hAnsi="AppleSystemUIFont" w:cs="AppleSystemUIFont"/>
+        </w:rPr>
+        <w:t>String, number, void</w:t>
+      </w:r>
+    </w:p>
+    <w:p/>
+    <w:p>
+      <w:pPr>
+        <w:pStyle w:val="ListParagraph"/>
+        <w:numPr>
+          <w:ilvl w:val="0"/>
+          <w:numId w:val="11"/>
+        </w:numPr>
+      </w:pPr>
     </w:p>
     <w:sectPr>
       <w:pgSz w:w="12240" w:h="15840"/>

</xml_diff>